<commit_message>
Updated Logical Model in Document
Logical Model (Database Schema is Updated)
Changes done are Updated in Document/Budget Approval System.

1. Changed Attribute Names : Added Relevant Prefix in Attribute Names
like Name = Emp_Name etc.

2. Changed Account Table. Seperated Bank info from Account Table.

3. Added Bank Table. Attributes of this table are taken from previous
Account Table.

4. Added Bill_have_SCopy Attribute to Bill_Details Table Showing Whether
Request is Supported by Scanned Copy of Bill or not.

5. Remove Primary Key of Bill_SCopies Table. New Primary key is Bill_ID
which is also Foreign Key to Bills Tables.
</commit_message>
<xml_diff>
--- a/Document/Budget Approval System.docx
+++ b/Document/Budget Approval System.docx
@@ -216,7 +216,6 @@
           <w:sz w:val="40"/>
           <w:szCs w:val="40"/>
           <w:u w:val="single"/>
-          <w:lang w:bidi="hi-IN"/>
         </w:rPr>
         <w:lastRenderedPageBreak/>
         <mc:AlternateContent>
@@ -584,7 +583,6 @@
           <w:noProof/>
           <w:sz w:val="32"/>
           <w:szCs w:val="32"/>
-          <w:lang w:bidi="hi-IN"/>
         </w:rPr>
         <mc:AlternateContent>
           <mc:Choice Requires="wps">
@@ -741,7 +739,6 @@
           <w:noProof/>
           <w:sz w:val="32"/>
           <w:szCs w:val="32"/>
-          <w:lang w:bidi="hi-IN"/>
         </w:rPr>
         <mc:AlternateContent>
           <mc:Choice Requires="wps">
@@ -898,7 +895,6 @@
           <w:noProof/>
           <w:sz w:val="32"/>
           <w:szCs w:val="32"/>
-          <w:lang w:bidi="hi-IN"/>
         </w:rPr>
         <mc:AlternateContent>
           <mc:Choice Requires="wps">
@@ -1051,7 +1047,6 @@
           <w:noProof/>
           <w:sz w:val="32"/>
           <w:szCs w:val="32"/>
-          <w:lang w:bidi="hi-IN"/>
         </w:rPr>
         <mc:AlternateContent>
           <mc:Choice Requires="wps">
@@ -1219,7 +1214,6 @@
           <w:noProof/>
           <w:sz w:val="32"/>
           <w:szCs w:val="32"/>
-          <w:lang w:bidi="hi-IN"/>
         </w:rPr>
         <mc:AlternateContent>
           <mc:Choice Requires="wps">
@@ -1325,7 +1319,6 @@
           <w:noProof/>
           <w:sz w:val="32"/>
           <w:szCs w:val="32"/>
-          <w:lang w:bidi="hi-IN"/>
         </w:rPr>
         <mc:AlternateContent>
           <mc:Choice Requires="wps">
@@ -1472,7 +1465,6 @@
           <w:noProof/>
           <w:sz w:val="32"/>
           <w:szCs w:val="32"/>
-          <w:lang w:bidi="hi-IN"/>
         </w:rPr>
         <mc:AlternateContent>
           <mc:Choice Requires="wps">
@@ -1682,7 +1674,7 @@
           <w:sz w:val="24"/>
           <w:szCs w:val="24"/>
         </w:rPr>
-        <w:t xml:space="preserve">Visual Studio Express </w:t>
+        <w:t>Visual Studio Express</w:t>
       </w:r>
     </w:p>
     <w:p>
@@ -1853,14 +1845,6 @@
     <w:p>
       <w:pPr>
         <w:rPr>
-          <w:sz w:val="24"/>
-          <w:szCs w:val="24"/>
-        </w:rPr>
-      </w:pPr>
-    </w:p>
-    <w:p>
-      <w:pPr>
-        <w:rPr>
           <w:b/>
           <w:bCs/>
           <w:sz w:val="24"/>
@@ -1991,6 +1975,14 @@
     <w:p>
       <w:pPr>
         <w:rPr>
+          <w:sz w:val="24"/>
+          <w:szCs w:val="24"/>
+        </w:rPr>
+      </w:pPr>
+    </w:p>
+    <w:p>
+      <w:pPr>
+        <w:rPr>
           <w:b/>
           <w:bCs/>
           <w:sz w:val="32"/>
@@ -2038,16 +2030,8 @@
     </w:p>
     <w:tbl>
       <w:tblPr>
-        <w:tblStyle w:val="TableGrid"/>
+        <w:tblStyle w:val="GridTable2-Accent1"/>
         <w:tblW w:w="0" w:type="auto"/>
-        <w:tblBorders>
-          <w:top w:val="none" w:sz="0" w:space="0" w:color="auto"/>
-          <w:left w:val="none" w:sz="0" w:space="0" w:color="auto"/>
-          <w:bottom w:val="none" w:sz="0" w:space="0" w:color="auto"/>
-          <w:right w:val="none" w:sz="0" w:space="0" w:color="auto"/>
-          <w:insideH w:val="none" w:sz="0" w:space="0" w:color="auto"/>
-          <w:insideV w:val="none" w:sz="0" w:space="0" w:color="auto"/>
-        </w:tblBorders>
         <w:tblLook w:val="04A0" w:firstRow="1" w:lastRow="0" w:firstColumn="1" w:lastColumn="0" w:noHBand="0" w:noVBand="1"/>
       </w:tblPr>
       <w:tblGrid>
@@ -2056,8 +2040,12 @@
         <w:gridCol w:w="3117"/>
       </w:tblGrid>
       <w:tr>
-        <w:tc>
-          <w:tcPr>
+        <w:trPr>
+          <w:cnfStyle w:val="100000000000" w:firstRow="1" w:lastRow="0" w:firstColumn="0" w:lastColumn="0" w:oddVBand="0" w:evenVBand="0" w:oddHBand="0" w:evenHBand="0" w:firstRowFirstColumn="0" w:firstRowLastColumn="0" w:lastRowFirstColumn="0" w:lastRowLastColumn="0"/>
+        </w:trPr>
+        <w:tc>
+          <w:tcPr>
+            <w:cnfStyle w:val="001000000000" w:firstRow="0" w:lastRow="0" w:firstColumn="1" w:lastColumn="0" w:oddVBand="0" w:evenVBand="0" w:oddHBand="0" w:evenHBand="0" w:firstRowFirstColumn="0" w:firstRowLastColumn="0" w:lastRowFirstColumn="0" w:lastRowLastColumn="0"/>
             <w:tcW w:w="9350" w:type="dxa"/>
             <w:gridSpan w:val="3"/>
           </w:tcPr>
@@ -2099,7 +2087,23 @@
                 <w:sz w:val="24"/>
                 <w:szCs w:val="24"/>
               </w:rPr>
-              <w:t xml:space="preserve">                                       </w:t>
+              <w:t xml:space="preserve">               </w:t>
+            </w:r>
+            <w:r>
+              <w:rPr>
+                <w:color w:val="2E74B5" w:themeColor="accent1" w:themeShade="BF"/>
+                <w:sz w:val="24"/>
+                <w:szCs w:val="24"/>
+              </w:rPr>
+              <w:t xml:space="preserve"> </w:t>
+            </w:r>
+            <w:r>
+              <w:rPr>
+                <w:color w:val="2E74B5" w:themeColor="accent1" w:themeShade="BF"/>
+                <w:sz w:val="24"/>
+                <w:szCs w:val="24"/>
+              </w:rPr>
+              <w:t xml:space="preserve">                       </w:t>
             </w:r>
             <w:r>
               <w:rPr>
@@ -2113,25 +2117,26 @@
         </w:tc>
       </w:tr>
       <w:tr>
-        <w:tc>
-          <w:tcPr>
+        <w:trPr>
+          <w:cnfStyle w:val="000000100000" w:firstRow="0" w:lastRow="0" w:firstColumn="0" w:lastColumn="0" w:oddVBand="0" w:evenVBand="0" w:oddHBand="1" w:evenHBand="0" w:firstRowFirstColumn="0" w:firstRowLastColumn="0" w:lastRowFirstColumn="0" w:lastRowLastColumn="0"/>
+        </w:trPr>
+        <w:tc>
+          <w:tcPr>
+            <w:cnfStyle w:val="001000000000" w:firstRow="0" w:lastRow="0" w:firstColumn="1" w:lastColumn="0" w:oddVBand="0" w:evenVBand="0" w:oddHBand="0" w:evenHBand="0" w:firstRowFirstColumn="0" w:firstRowLastColumn="0" w:lastRowFirstColumn="0" w:lastRowLastColumn="0"/>
             <w:tcW w:w="3116" w:type="dxa"/>
-            <w:shd w:val="clear" w:color="auto" w:fill="9CC2E5" w:themeFill="accent1" w:themeFillTint="99"/>
-          </w:tcPr>
-          <w:p>
-            <w:pPr>
-              <w:rPr>
-                <w:b/>
-                <w:bCs/>
-                <w:color w:val="000000" w:themeColor="text1"/>
-                <w:sz w:val="24"/>
-                <w:szCs w:val="24"/>
-              </w:rPr>
-            </w:pPr>
-            <w:r>
-              <w:rPr>
-                <w:b/>
-                <w:bCs/>
+          </w:tcPr>
+          <w:p>
+            <w:pPr>
+              <w:rPr>
+                <w:b w:val="0"/>
+                <w:bCs w:val="0"/>
+                <w:color w:val="000000" w:themeColor="text1"/>
+                <w:sz w:val="24"/>
+                <w:szCs w:val="24"/>
+              </w:rPr>
+            </w:pPr>
+            <w:r>
+              <w:rPr>
                 <w:color w:val="000000" w:themeColor="text1"/>
                 <w:sz w:val="24"/>
                 <w:szCs w:val="24"/>
@@ -2143,10 +2148,10 @@
         <w:tc>
           <w:tcPr>
             <w:tcW w:w="3117" w:type="dxa"/>
-            <w:shd w:val="clear" w:color="auto" w:fill="9CC2E5" w:themeFill="accent1" w:themeFillTint="99"/>
-          </w:tcPr>
-          <w:p>
-            <w:pPr>
+          </w:tcPr>
+          <w:p>
+            <w:pPr>
+              <w:cnfStyle w:val="000000100000" w:firstRow="0" w:lastRow="0" w:firstColumn="0" w:lastColumn="0" w:oddVBand="0" w:evenVBand="0" w:oddHBand="1" w:evenHBand="0" w:firstRowFirstColumn="0" w:firstRowLastColumn="0" w:lastRowFirstColumn="0" w:lastRowLastColumn="0"/>
               <w:rPr>
                 <w:color w:val="000000" w:themeColor="text1"/>
                 <w:sz w:val="24"/>
@@ -2182,10 +2187,10 @@
         <w:tc>
           <w:tcPr>
             <w:tcW w:w="3117" w:type="dxa"/>
-            <w:shd w:val="clear" w:color="auto" w:fill="9CC2E5" w:themeFill="accent1" w:themeFillTint="99"/>
-          </w:tcPr>
-          <w:p>
-            <w:pPr>
+          </w:tcPr>
+          <w:p>
+            <w:pPr>
+              <w:cnfStyle w:val="000000100000" w:firstRow="0" w:lastRow="0" w:firstColumn="0" w:lastColumn="0" w:oddVBand="0" w:evenVBand="0" w:oddHBand="1" w:evenHBand="0" w:firstRowFirstColumn="0" w:firstRowLastColumn="0" w:lastRowFirstColumn="0" w:lastRowLastColumn="0"/>
               <w:rPr>
                 <w:color w:val="000000" w:themeColor="text1"/>
                 <w:sz w:val="24"/>
@@ -2206,21 +2211,20 @@
       <w:tr>
         <w:tc>
           <w:tcPr>
+            <w:cnfStyle w:val="001000000000" w:firstRow="0" w:lastRow="0" w:firstColumn="1" w:lastColumn="0" w:oddVBand="0" w:evenVBand="0" w:oddHBand="0" w:evenHBand="0" w:firstRowFirstColumn="0" w:firstRowLastColumn="0" w:lastRowFirstColumn="0" w:lastRowLastColumn="0"/>
             <w:tcW w:w="3116" w:type="dxa"/>
           </w:tcPr>
           <w:p>
             <w:pPr>
               <w:rPr>
-                <w:b/>
-                <w:bCs/>
-                <w:sz w:val="24"/>
-                <w:szCs w:val="24"/>
-              </w:rPr>
-            </w:pPr>
-            <w:r>
-              <w:rPr>
-                <w:b/>
-                <w:bCs/>
+                <w:b w:val="0"/>
+                <w:bCs w:val="0"/>
+                <w:sz w:val="24"/>
+                <w:szCs w:val="24"/>
+              </w:rPr>
+            </w:pPr>
+            <w:r>
+              <w:rPr>
                 <w:sz w:val="24"/>
                 <w:szCs w:val="24"/>
               </w:rPr>
@@ -2228,12 +2232,10 @@
             </w:r>
             <w:r>
               <w:rPr>
-                <w:b/>
-                <w:bCs/>
-                <w:sz w:val="24"/>
-                <w:szCs w:val="24"/>
-              </w:rPr>
-              <w:t>Number</w:t>
+                <w:sz w:val="24"/>
+                <w:szCs w:val="24"/>
+              </w:rPr>
+              <w:t>_No</w:t>
             </w:r>
           </w:p>
         </w:tc>
@@ -2243,6 +2245,7 @@
           </w:tcPr>
           <w:p>
             <w:pPr>
+              <w:cnfStyle w:val="000000000000" w:firstRow="0" w:lastRow="0" w:firstColumn="0" w:lastColumn="0" w:oddVBand="0" w:evenVBand="0" w:oddHBand="0" w:evenHBand="0" w:firstRowFirstColumn="0" w:firstRowLastColumn="0" w:lastRowFirstColumn="0" w:lastRowLastColumn="0"/>
               <w:rPr>
                 <w:sz w:val="24"/>
                 <w:szCs w:val="24"/>
@@ -2260,10 +2263,10 @@
         <w:tc>
           <w:tcPr>
             <w:tcW w:w="3117" w:type="dxa"/>
-            <w:shd w:val="clear" w:color="auto" w:fill="auto"/>
-          </w:tcPr>
-          <w:p>
-            <w:pPr>
+          </w:tcPr>
+          <w:p>
+            <w:pPr>
+              <w:cnfStyle w:val="000000000000" w:firstRow="0" w:lastRow="0" w:firstColumn="0" w:lastColumn="0" w:oddVBand="0" w:evenVBand="0" w:oddHBand="0" w:evenHBand="0" w:firstRowFirstColumn="0" w:firstRowLastColumn="0" w:lastRowFirstColumn="0" w:lastRowLastColumn="0"/>
               <w:rPr>
                 <w:sz w:val="24"/>
                 <w:szCs w:val="24"/>
@@ -2294,25 +2297,34 @@
         </w:tc>
       </w:tr>
       <w:tr>
-        <w:tc>
-          <w:tcPr>
+        <w:trPr>
+          <w:cnfStyle w:val="000000100000" w:firstRow="0" w:lastRow="0" w:firstColumn="0" w:lastColumn="0" w:oddVBand="0" w:evenVBand="0" w:oddHBand="1" w:evenHBand="0" w:firstRowFirstColumn="0" w:firstRowLastColumn="0" w:lastRowFirstColumn="0" w:lastRowLastColumn="0"/>
+        </w:trPr>
+        <w:tc>
+          <w:tcPr>
+            <w:cnfStyle w:val="001000000000" w:firstRow="0" w:lastRow="0" w:firstColumn="1" w:lastColumn="0" w:oddVBand="0" w:evenVBand="0" w:oddHBand="0" w:evenHBand="0" w:firstRowFirstColumn="0" w:firstRowLastColumn="0" w:lastRowFirstColumn="0" w:lastRowLastColumn="0"/>
             <w:tcW w:w="3116" w:type="dxa"/>
-            <w:shd w:val="clear" w:color="auto" w:fill="9CC2E5" w:themeFill="accent1" w:themeFillTint="99"/>
-          </w:tcPr>
-          <w:p>
-            <w:pPr>
-              <w:rPr>
-                <w:b/>
-                <w:bCs/>
-                <w:color w:val="000000" w:themeColor="text1"/>
-                <w:sz w:val="24"/>
-                <w:szCs w:val="24"/>
-              </w:rPr>
-            </w:pPr>
-            <w:r>
-              <w:rPr>
-                <w:b/>
-                <w:bCs/>
+          </w:tcPr>
+          <w:p>
+            <w:pPr>
+              <w:rPr>
+                <w:b w:val="0"/>
+                <w:bCs w:val="0"/>
+                <w:color w:val="000000" w:themeColor="text1"/>
+                <w:sz w:val="24"/>
+                <w:szCs w:val="24"/>
+              </w:rPr>
+            </w:pPr>
+            <w:r>
+              <w:rPr>
+                <w:color w:val="000000" w:themeColor="text1"/>
+                <w:sz w:val="24"/>
+                <w:szCs w:val="24"/>
+              </w:rPr>
+              <w:t>Emp_</w:t>
+            </w:r>
+            <w:r>
+              <w:rPr>
                 <w:color w:val="000000" w:themeColor="text1"/>
                 <w:sz w:val="24"/>
                 <w:szCs w:val="24"/>
@@ -2324,10 +2336,10 @@
         <w:tc>
           <w:tcPr>
             <w:tcW w:w="3117" w:type="dxa"/>
-            <w:shd w:val="clear" w:color="auto" w:fill="9CC2E5" w:themeFill="accent1" w:themeFillTint="99"/>
-          </w:tcPr>
-          <w:p>
-            <w:pPr>
+          </w:tcPr>
+          <w:p>
+            <w:pPr>
+              <w:cnfStyle w:val="000000100000" w:firstRow="0" w:lastRow="0" w:firstColumn="0" w:lastColumn="0" w:oddVBand="0" w:evenVBand="0" w:oddHBand="1" w:evenHBand="0" w:firstRowFirstColumn="0" w:firstRowLastColumn="0" w:lastRowFirstColumn="0" w:lastRowLastColumn="0"/>
               <w:rPr>
                 <w:color w:val="000000" w:themeColor="text1"/>
                 <w:sz w:val="24"/>
@@ -2347,10 +2359,10 @@
         <w:tc>
           <w:tcPr>
             <w:tcW w:w="3117" w:type="dxa"/>
-            <w:shd w:val="clear" w:color="auto" w:fill="9CC2E5" w:themeFill="accent1" w:themeFillTint="99"/>
-          </w:tcPr>
-          <w:p>
-            <w:pPr>
+          </w:tcPr>
+          <w:p>
+            <w:pPr>
+              <w:cnfStyle w:val="000000100000" w:firstRow="0" w:lastRow="0" w:firstColumn="0" w:lastColumn="0" w:oddVBand="0" w:evenVBand="0" w:oddHBand="1" w:evenHBand="0" w:firstRowFirstColumn="0" w:firstRowLastColumn="0" w:lastRowFirstColumn="0" w:lastRowLastColumn="0"/>
               <w:rPr>
                 <w:color w:val="000000" w:themeColor="text1"/>
                 <w:sz w:val="24"/>
@@ -2371,21 +2383,20 @@
       <w:tr>
         <w:tc>
           <w:tcPr>
+            <w:cnfStyle w:val="001000000000" w:firstRow="0" w:lastRow="0" w:firstColumn="1" w:lastColumn="0" w:oddVBand="0" w:evenVBand="0" w:oddHBand="0" w:evenHBand="0" w:firstRowFirstColumn="0" w:firstRowLastColumn="0" w:lastRowFirstColumn="0" w:lastRowLastColumn="0"/>
             <w:tcW w:w="3116" w:type="dxa"/>
           </w:tcPr>
           <w:p>
             <w:pPr>
               <w:rPr>
-                <w:b/>
-                <w:bCs/>
-                <w:sz w:val="24"/>
-                <w:szCs w:val="24"/>
-              </w:rPr>
-            </w:pPr>
-            <w:r>
-              <w:rPr>
-                <w:b/>
-                <w:bCs/>
+                <w:b w:val="0"/>
+                <w:bCs w:val="0"/>
+                <w:sz w:val="24"/>
+                <w:szCs w:val="24"/>
+              </w:rPr>
+            </w:pPr>
+            <w:r>
+              <w:rPr>
                 <w:sz w:val="24"/>
                 <w:szCs w:val="24"/>
               </w:rPr>
@@ -2399,6 +2410,7 @@
           </w:tcPr>
           <w:p>
             <w:pPr>
+              <w:cnfStyle w:val="000000000000" w:firstRow="0" w:lastRow="0" w:firstColumn="0" w:lastColumn="0" w:oddVBand="0" w:evenVBand="0" w:oddHBand="0" w:evenHBand="0" w:firstRowFirstColumn="0" w:firstRowLastColumn="0" w:lastRowFirstColumn="0" w:lastRowLastColumn="0"/>
               <w:rPr>
                 <w:sz w:val="24"/>
                 <w:szCs w:val="24"/>
@@ -2433,6 +2445,7 @@
           </w:tcPr>
           <w:p>
             <w:pPr>
+              <w:cnfStyle w:val="000000000000" w:firstRow="0" w:lastRow="0" w:firstColumn="0" w:lastColumn="0" w:oddVBand="0" w:evenVBand="0" w:oddHBand="0" w:evenHBand="0" w:firstRowFirstColumn="0" w:firstRowLastColumn="0" w:lastRowFirstColumn="0" w:lastRowLastColumn="0"/>
               <w:rPr>
                 <w:sz w:val="24"/>
                 <w:szCs w:val="24"/>
@@ -2492,16 +2505,8 @@
     </w:p>
     <w:tbl>
       <w:tblPr>
-        <w:tblStyle w:val="TableGrid"/>
+        <w:tblStyle w:val="GridTable2-Accent1"/>
         <w:tblW w:w="0" w:type="auto"/>
-        <w:tblBorders>
-          <w:top w:val="none" w:sz="0" w:space="0" w:color="auto"/>
-          <w:left w:val="none" w:sz="0" w:space="0" w:color="auto"/>
-          <w:bottom w:val="none" w:sz="0" w:space="0" w:color="auto"/>
-          <w:right w:val="none" w:sz="0" w:space="0" w:color="auto"/>
-          <w:insideH w:val="none" w:sz="0" w:space="0" w:color="auto"/>
-          <w:insideV w:val="none" w:sz="0" w:space="0" w:color="auto"/>
-        </w:tblBorders>
         <w:tblLook w:val="04A0" w:firstRow="1" w:lastRow="0" w:firstColumn="1" w:lastColumn="0" w:noHBand="0" w:noVBand="1"/>
       </w:tblPr>
       <w:tblGrid>
@@ -2510,8 +2515,12 @@
         <w:gridCol w:w="3117"/>
       </w:tblGrid>
       <w:tr>
-        <w:tc>
-          <w:tcPr>
+        <w:trPr>
+          <w:cnfStyle w:val="100000000000" w:firstRow="1" w:lastRow="0" w:firstColumn="0" w:lastColumn="0" w:oddVBand="0" w:evenVBand="0" w:oddHBand="0" w:evenHBand="0" w:firstRowFirstColumn="0" w:firstRowLastColumn="0" w:lastRowFirstColumn="0" w:lastRowLastColumn="0"/>
+        </w:trPr>
+        <w:tc>
+          <w:tcPr>
+            <w:cnfStyle w:val="001000000000" w:firstRow="0" w:lastRow="0" w:firstColumn="1" w:lastColumn="0" w:oddVBand="0" w:evenVBand="0" w:oddHBand="0" w:evenHBand="0" w:firstRowFirstColumn="0" w:firstRowLastColumn="0" w:lastRowFirstColumn="0" w:lastRowLastColumn="0"/>
             <w:tcW w:w="9350" w:type="dxa"/>
             <w:gridSpan w:val="3"/>
           </w:tcPr>
@@ -2528,31 +2537,48 @@
                 <w:sz w:val="24"/>
                 <w:szCs w:val="24"/>
               </w:rPr>
-              <w:t>Attribute                                         Data Type                                       Constraints</w:t>
+              <w:t xml:space="preserve">Attribute                                         Data Type              </w:t>
+            </w:r>
+            <w:r>
+              <w:rPr>
+                <w:color w:val="2E74B5" w:themeColor="accent1" w:themeShade="BF"/>
+                <w:sz w:val="24"/>
+                <w:szCs w:val="24"/>
+              </w:rPr>
+              <w:t xml:space="preserve"> </w:t>
+            </w:r>
+            <w:r>
+              <w:rPr>
+                <w:color w:val="2E74B5" w:themeColor="accent1" w:themeShade="BF"/>
+                <w:sz w:val="24"/>
+                <w:szCs w:val="24"/>
+              </w:rPr>
+              <w:t xml:space="preserve">                         Constraints</w:t>
             </w:r>
           </w:p>
         </w:tc>
       </w:tr>
       <w:tr>
-        <w:tc>
-          <w:tcPr>
+        <w:trPr>
+          <w:cnfStyle w:val="000000100000" w:firstRow="0" w:lastRow="0" w:firstColumn="0" w:lastColumn="0" w:oddVBand="0" w:evenVBand="0" w:oddHBand="1" w:evenHBand="0" w:firstRowFirstColumn="0" w:firstRowLastColumn="0" w:lastRowFirstColumn="0" w:lastRowLastColumn="0"/>
+        </w:trPr>
+        <w:tc>
+          <w:tcPr>
+            <w:cnfStyle w:val="001000000000" w:firstRow="0" w:lastRow="0" w:firstColumn="1" w:lastColumn="0" w:oddVBand="0" w:evenVBand="0" w:oddHBand="0" w:evenHBand="0" w:firstRowFirstColumn="0" w:firstRowLastColumn="0" w:lastRowFirstColumn="0" w:lastRowLastColumn="0"/>
             <w:tcW w:w="3116" w:type="dxa"/>
-            <w:shd w:val="clear" w:color="auto" w:fill="9CC2E5" w:themeFill="accent1" w:themeFillTint="99"/>
-          </w:tcPr>
-          <w:p>
-            <w:pPr>
-              <w:rPr>
-                <w:b/>
-                <w:bCs/>
-                <w:color w:val="000000" w:themeColor="text1"/>
-                <w:sz w:val="24"/>
-                <w:szCs w:val="24"/>
-              </w:rPr>
-            </w:pPr>
-            <w:r>
-              <w:rPr>
-                <w:b/>
-                <w:bCs/>
+          </w:tcPr>
+          <w:p>
+            <w:pPr>
+              <w:rPr>
+                <w:b w:val="0"/>
+                <w:bCs w:val="0"/>
+                <w:color w:val="000000" w:themeColor="text1"/>
+                <w:sz w:val="24"/>
+                <w:szCs w:val="24"/>
+              </w:rPr>
+            </w:pPr>
+            <w:r>
+              <w:rPr>
                 <w:color w:val="000000" w:themeColor="text1"/>
                 <w:sz w:val="24"/>
                 <w:szCs w:val="24"/>
@@ -2564,10 +2590,10 @@
         <w:tc>
           <w:tcPr>
             <w:tcW w:w="3117" w:type="dxa"/>
-            <w:shd w:val="clear" w:color="auto" w:fill="9CC2E5" w:themeFill="accent1" w:themeFillTint="99"/>
-          </w:tcPr>
-          <w:p>
-            <w:pPr>
+          </w:tcPr>
+          <w:p>
+            <w:pPr>
+              <w:cnfStyle w:val="000000100000" w:firstRow="0" w:lastRow="0" w:firstColumn="0" w:lastColumn="0" w:oddVBand="0" w:evenVBand="0" w:oddHBand="1" w:evenHBand="0" w:firstRowFirstColumn="0" w:firstRowLastColumn="0" w:lastRowFirstColumn="0" w:lastRowLastColumn="0"/>
               <w:rPr>
                 <w:color w:val="000000" w:themeColor="text1"/>
                 <w:sz w:val="24"/>
@@ -2603,10 +2629,10 @@
         <w:tc>
           <w:tcPr>
             <w:tcW w:w="3117" w:type="dxa"/>
-            <w:shd w:val="clear" w:color="auto" w:fill="9CC2E5" w:themeFill="accent1" w:themeFillTint="99"/>
-          </w:tcPr>
-          <w:p>
-            <w:pPr>
+          </w:tcPr>
+          <w:p>
+            <w:pPr>
+              <w:cnfStyle w:val="000000100000" w:firstRow="0" w:lastRow="0" w:firstColumn="0" w:lastColumn="0" w:oddVBand="0" w:evenVBand="0" w:oddHBand="1" w:evenHBand="0" w:firstRowFirstColumn="0" w:firstRowLastColumn="0" w:lastRowFirstColumn="0" w:lastRowLastColumn="0"/>
               <w:rPr>
                 <w:color w:val="000000" w:themeColor="text1"/>
                 <w:sz w:val="24"/>
@@ -2643,21 +2669,27 @@
       <w:tr>
         <w:tc>
           <w:tcPr>
+            <w:cnfStyle w:val="001000000000" w:firstRow="0" w:lastRow="0" w:firstColumn="1" w:lastColumn="0" w:oddVBand="0" w:evenVBand="0" w:oddHBand="0" w:evenHBand="0" w:firstRowFirstColumn="0" w:firstRowLastColumn="0" w:lastRowFirstColumn="0" w:lastRowLastColumn="0"/>
             <w:tcW w:w="3116" w:type="dxa"/>
           </w:tcPr>
           <w:p>
             <w:pPr>
               <w:rPr>
-                <w:b/>
-                <w:bCs/>
-                <w:sz w:val="24"/>
-                <w:szCs w:val="24"/>
-              </w:rPr>
-            </w:pPr>
-            <w:r>
-              <w:rPr>
-                <w:b/>
-                <w:bCs/>
+                <w:b w:val="0"/>
+                <w:bCs w:val="0"/>
+                <w:sz w:val="24"/>
+                <w:szCs w:val="24"/>
+              </w:rPr>
+            </w:pPr>
+            <w:r>
+              <w:rPr>
+                <w:sz w:val="24"/>
+                <w:szCs w:val="24"/>
+              </w:rPr>
+              <w:t>Emp_</w:t>
+            </w:r>
+            <w:r>
+              <w:rPr>
                 <w:sz w:val="24"/>
                 <w:szCs w:val="24"/>
               </w:rPr>
@@ -2671,6 +2703,7 @@
           </w:tcPr>
           <w:p>
             <w:pPr>
+              <w:cnfStyle w:val="000000000000" w:firstRow="0" w:lastRow="0" w:firstColumn="0" w:lastColumn="0" w:oddVBand="0" w:evenVBand="0" w:oddHBand="0" w:evenHBand="0" w:firstRowFirstColumn="0" w:firstRowLastColumn="0" w:lastRowFirstColumn="0" w:lastRowLastColumn="0"/>
               <w:rPr>
                 <w:sz w:val="24"/>
                 <w:szCs w:val="24"/>
@@ -2691,6 +2724,7 @@
           </w:tcPr>
           <w:p>
             <w:pPr>
+              <w:cnfStyle w:val="000000000000" w:firstRow="0" w:lastRow="0" w:firstColumn="0" w:lastColumn="0" w:oddVBand="0" w:evenVBand="0" w:oddHBand="0" w:evenHBand="0" w:firstRowFirstColumn="0" w:firstRowLastColumn="0" w:lastRowFirstColumn="0" w:lastRowLastColumn="0"/>
               <w:rPr>
                 <w:sz w:val="24"/>
                 <w:szCs w:val="24"/>
@@ -2707,40 +2741,73 @@
         </w:tc>
       </w:tr>
       <w:tr>
-        <w:tc>
-          <w:tcPr>
+        <w:trPr>
+          <w:cnfStyle w:val="000000100000" w:firstRow="0" w:lastRow="0" w:firstColumn="0" w:lastColumn="0" w:oddVBand="0" w:evenVBand="0" w:oddHBand="1" w:evenHBand="0" w:firstRowFirstColumn="0" w:firstRowLastColumn="0" w:lastRowFirstColumn="0" w:lastRowLastColumn="0"/>
+        </w:trPr>
+        <w:tc>
+          <w:tcPr>
+            <w:cnfStyle w:val="001000000000" w:firstRow="0" w:lastRow="0" w:firstColumn="1" w:lastColumn="0" w:oddVBand="0" w:evenVBand="0" w:oddHBand="0" w:evenHBand="0" w:firstRowFirstColumn="0" w:firstRowLastColumn="0" w:lastRowFirstColumn="0" w:lastRowLastColumn="0"/>
             <w:tcW w:w="3116" w:type="dxa"/>
-            <w:shd w:val="clear" w:color="auto" w:fill="9CC2E5" w:themeFill="accent1" w:themeFillTint="99"/>
-          </w:tcPr>
-          <w:p>
-            <w:pPr>
-              <w:rPr>
-                <w:b/>
-                <w:bCs/>
-                <w:color w:val="000000" w:themeColor="text1"/>
-                <w:sz w:val="24"/>
-                <w:szCs w:val="24"/>
-              </w:rPr>
-            </w:pPr>
-            <w:r>
-              <w:rPr>
-                <w:b/>
-                <w:bCs/>
-                <w:color w:val="000000" w:themeColor="text1"/>
-                <w:sz w:val="24"/>
-                <w:szCs w:val="24"/>
-              </w:rPr>
-              <w:t>ContactNumber</w:t>
+          </w:tcPr>
+          <w:p>
+            <w:pPr>
+              <w:rPr>
+                <w:b w:val="0"/>
+                <w:bCs w:val="0"/>
+                <w:color w:val="000000" w:themeColor="text1"/>
+                <w:sz w:val="24"/>
+                <w:szCs w:val="24"/>
+              </w:rPr>
+            </w:pPr>
+            <w:r>
+              <w:rPr>
+                <w:color w:val="000000" w:themeColor="text1"/>
+                <w:sz w:val="24"/>
+                <w:szCs w:val="24"/>
+              </w:rPr>
+              <w:t>Emp_</w:t>
+            </w:r>
+            <w:r>
+              <w:rPr>
+                <w:color w:val="000000" w:themeColor="text1"/>
+                <w:sz w:val="24"/>
+                <w:szCs w:val="24"/>
+              </w:rPr>
+              <w:t>Contact</w:t>
+            </w:r>
+            <w:r>
+              <w:rPr>
+                <w:color w:val="000000" w:themeColor="text1"/>
+                <w:sz w:val="24"/>
+                <w:szCs w:val="24"/>
+              </w:rPr>
+              <w:t>_</w:t>
+            </w:r>
+            <w:r>
+              <w:rPr>
+                <w:color w:val="000000" w:themeColor="text1"/>
+                <w:sz w:val="24"/>
+                <w:szCs w:val="24"/>
+              </w:rPr>
+              <w:t>N</w:t>
+            </w:r>
+            <w:r>
+              <w:rPr>
+                <w:color w:val="000000" w:themeColor="text1"/>
+                <w:sz w:val="24"/>
+                <w:szCs w:val="24"/>
+              </w:rPr>
+              <w:t>o</w:t>
             </w:r>
           </w:p>
         </w:tc>
         <w:tc>
           <w:tcPr>
             <w:tcW w:w="3117" w:type="dxa"/>
-            <w:shd w:val="clear" w:color="auto" w:fill="9CC2E5" w:themeFill="accent1" w:themeFillTint="99"/>
-          </w:tcPr>
-          <w:p>
-            <w:pPr>
+          </w:tcPr>
+          <w:p>
+            <w:pPr>
+              <w:cnfStyle w:val="000000100000" w:firstRow="0" w:lastRow="0" w:firstColumn="0" w:lastColumn="0" w:oddVBand="0" w:evenVBand="0" w:oddHBand="1" w:evenHBand="0" w:firstRowFirstColumn="0" w:firstRowLastColumn="0" w:lastRowFirstColumn="0" w:lastRowLastColumn="0"/>
               <w:rPr>
                 <w:color w:val="000000" w:themeColor="text1"/>
                 <w:sz w:val="24"/>
@@ -2760,10 +2827,10 @@
         <w:tc>
           <w:tcPr>
             <w:tcW w:w="3117" w:type="dxa"/>
-            <w:shd w:val="clear" w:color="auto" w:fill="9CC2E5" w:themeFill="accent1" w:themeFillTint="99"/>
-          </w:tcPr>
-          <w:p>
-            <w:pPr>
+          </w:tcPr>
+          <w:p>
+            <w:pPr>
+              <w:cnfStyle w:val="000000100000" w:firstRow="0" w:lastRow="0" w:firstColumn="0" w:lastColumn="0" w:oddVBand="0" w:evenVBand="0" w:oddHBand="1" w:evenHBand="0" w:firstRowFirstColumn="0" w:firstRowLastColumn="0" w:lastRowFirstColumn="0" w:lastRowLastColumn="0"/>
               <w:rPr>
                 <w:color w:val="000000" w:themeColor="text1"/>
                 <w:sz w:val="24"/>
@@ -2784,21 +2851,27 @@
       <w:tr>
         <w:tc>
           <w:tcPr>
+            <w:cnfStyle w:val="001000000000" w:firstRow="0" w:lastRow="0" w:firstColumn="1" w:lastColumn="0" w:oddVBand="0" w:evenVBand="0" w:oddHBand="0" w:evenHBand="0" w:firstRowFirstColumn="0" w:firstRowLastColumn="0" w:lastRowFirstColumn="0" w:lastRowLastColumn="0"/>
             <w:tcW w:w="3116" w:type="dxa"/>
           </w:tcPr>
           <w:p>
             <w:pPr>
               <w:rPr>
-                <w:b/>
-                <w:bCs/>
-                <w:sz w:val="24"/>
-                <w:szCs w:val="24"/>
-              </w:rPr>
-            </w:pPr>
-            <w:r>
-              <w:rPr>
-                <w:b/>
-                <w:bCs/>
+                <w:b w:val="0"/>
+                <w:bCs w:val="0"/>
+                <w:sz w:val="24"/>
+                <w:szCs w:val="24"/>
+              </w:rPr>
+            </w:pPr>
+            <w:r>
+              <w:rPr>
+                <w:sz w:val="24"/>
+                <w:szCs w:val="24"/>
+              </w:rPr>
+              <w:t>Emp_</w:t>
+            </w:r>
+            <w:r>
+              <w:rPr>
                 <w:sz w:val="24"/>
                 <w:szCs w:val="24"/>
               </w:rPr>
@@ -2812,6 +2885,7 @@
           </w:tcPr>
           <w:p>
             <w:pPr>
+              <w:cnfStyle w:val="000000000000" w:firstRow="0" w:lastRow="0" w:firstColumn="0" w:lastColumn="0" w:oddVBand="0" w:evenVBand="0" w:oddHBand="0" w:evenHBand="0" w:firstRowFirstColumn="0" w:firstRowLastColumn="0" w:lastRowFirstColumn="0" w:lastRowLastColumn="0"/>
               <w:rPr>
                 <w:sz w:val="24"/>
                 <w:szCs w:val="24"/>
@@ -2832,6 +2906,7 @@
           </w:tcPr>
           <w:p>
             <w:pPr>
+              <w:cnfStyle w:val="000000000000" w:firstRow="0" w:lastRow="0" w:firstColumn="0" w:lastColumn="0" w:oddVBand="0" w:evenVBand="0" w:oddHBand="0" w:evenHBand="0" w:firstRowFirstColumn="0" w:firstRowLastColumn="0" w:lastRowFirstColumn="0" w:lastRowLastColumn="0"/>
               <w:rPr>
                 <w:sz w:val="24"/>
                 <w:szCs w:val="24"/>
@@ -2872,7 +2947,7 @@
           <w:sz w:val="32"/>
           <w:szCs w:val="32"/>
         </w:rPr>
-        <w:t>BAS.Bill</w:t>
+        <w:t>B</w:t>
       </w:r>
       <w:r>
         <w:rPr>
@@ -2881,21 +2956,22 @@
           <w:sz w:val="32"/>
           <w:szCs w:val="32"/>
         </w:rPr>
+        <w:t>AS.Bill</w:t>
+      </w:r>
+      <w:r>
+        <w:rPr>
+          <w:b/>
+          <w:bCs/>
+          <w:sz w:val="32"/>
+          <w:szCs w:val="32"/>
+        </w:rPr>
         <w:t>s</w:t>
       </w:r>
     </w:p>
     <w:tbl>
       <w:tblPr>
-        <w:tblStyle w:val="TableGrid"/>
+        <w:tblStyle w:val="GridTable2-Accent1"/>
         <w:tblW w:w="0" w:type="auto"/>
-        <w:tblBorders>
-          <w:top w:val="none" w:sz="0" w:space="0" w:color="auto"/>
-          <w:left w:val="none" w:sz="0" w:space="0" w:color="auto"/>
-          <w:bottom w:val="none" w:sz="0" w:space="0" w:color="auto"/>
-          <w:right w:val="none" w:sz="0" w:space="0" w:color="auto"/>
-          <w:insideH w:val="none" w:sz="0" w:space="0" w:color="auto"/>
-          <w:insideV w:val="none" w:sz="0" w:space="0" w:color="auto"/>
-        </w:tblBorders>
         <w:tblLook w:val="04A0" w:firstRow="1" w:lastRow="0" w:firstColumn="1" w:lastColumn="0" w:noHBand="0" w:noVBand="1"/>
       </w:tblPr>
       <w:tblGrid>
@@ -2904,8 +2980,12 @@
         <w:gridCol w:w="2515"/>
       </w:tblGrid>
       <w:tr>
-        <w:tc>
-          <w:tcPr>
+        <w:trPr>
+          <w:cnfStyle w:val="100000000000" w:firstRow="1" w:lastRow="0" w:firstColumn="0" w:lastColumn="0" w:oddVBand="0" w:evenVBand="0" w:oddHBand="0" w:evenHBand="0" w:firstRowFirstColumn="0" w:firstRowLastColumn="0" w:lastRowFirstColumn="0" w:lastRowLastColumn="0"/>
+        </w:trPr>
+        <w:tc>
+          <w:tcPr>
+            <w:cnfStyle w:val="001000000000" w:firstRow="0" w:lastRow="0" w:firstColumn="1" w:lastColumn="0" w:oddVBand="0" w:evenVBand="0" w:oddHBand="0" w:evenHBand="0" w:firstRowFirstColumn="0" w:firstRowLastColumn="0" w:lastRowFirstColumn="0" w:lastRowLastColumn="0"/>
             <w:tcW w:w="9350" w:type="dxa"/>
             <w:gridSpan w:val="3"/>
           </w:tcPr>
@@ -2938,7 +3018,23 @@
                 <w:sz w:val="24"/>
                 <w:szCs w:val="24"/>
               </w:rPr>
-              <w:t xml:space="preserve">Data Type                                                                     </w:t>
+              <w:t xml:space="preserve">Data Type                                            </w:t>
+            </w:r>
+            <w:r>
+              <w:rPr>
+                <w:color w:val="2E74B5" w:themeColor="accent1" w:themeShade="BF"/>
+                <w:sz w:val="24"/>
+                <w:szCs w:val="24"/>
+              </w:rPr>
+              <w:t xml:space="preserve"> </w:t>
+            </w:r>
+            <w:r>
+              <w:rPr>
+                <w:color w:val="2E74B5" w:themeColor="accent1" w:themeShade="BF"/>
+                <w:sz w:val="24"/>
+                <w:szCs w:val="24"/>
+              </w:rPr>
+              <w:t xml:space="preserve">                         </w:t>
             </w:r>
             <w:r>
               <w:rPr>
@@ -2960,25 +3056,26 @@
         </w:tc>
       </w:tr>
       <w:tr>
-        <w:tc>
-          <w:tcPr>
+        <w:trPr>
+          <w:cnfStyle w:val="000000100000" w:firstRow="0" w:lastRow="0" w:firstColumn="0" w:lastColumn="0" w:oddVBand="0" w:evenVBand="0" w:oddHBand="1" w:evenHBand="0" w:firstRowFirstColumn="0" w:firstRowLastColumn="0" w:lastRowFirstColumn="0" w:lastRowLastColumn="0"/>
+        </w:trPr>
+        <w:tc>
+          <w:tcPr>
+            <w:cnfStyle w:val="001000000000" w:firstRow="0" w:lastRow="0" w:firstColumn="1" w:lastColumn="0" w:oddVBand="0" w:evenVBand="0" w:oddHBand="0" w:evenHBand="0" w:firstRowFirstColumn="0" w:firstRowLastColumn="0" w:lastRowFirstColumn="0" w:lastRowLastColumn="0"/>
             <w:tcW w:w="1435" w:type="dxa"/>
-            <w:shd w:val="clear" w:color="auto" w:fill="9CC2E5" w:themeFill="accent1" w:themeFillTint="99"/>
-          </w:tcPr>
-          <w:p>
-            <w:pPr>
-              <w:rPr>
-                <w:b/>
-                <w:bCs/>
-                <w:color w:val="000000" w:themeColor="text1"/>
-                <w:sz w:val="24"/>
-                <w:szCs w:val="24"/>
-              </w:rPr>
-            </w:pPr>
-            <w:r>
-              <w:rPr>
-                <w:b/>
-                <w:bCs/>
+          </w:tcPr>
+          <w:p>
+            <w:pPr>
+              <w:rPr>
+                <w:b w:val="0"/>
+                <w:bCs w:val="0"/>
+                <w:color w:val="000000" w:themeColor="text1"/>
+                <w:sz w:val="24"/>
+                <w:szCs w:val="24"/>
+              </w:rPr>
+            </w:pPr>
+            <w:r>
+              <w:rPr>
                 <w:color w:val="000000" w:themeColor="text1"/>
                 <w:sz w:val="24"/>
                 <w:szCs w:val="24"/>
@@ -2990,10 +3087,10 @@
         <w:tc>
           <w:tcPr>
             <w:tcW w:w="5400" w:type="dxa"/>
-            <w:shd w:val="clear" w:color="auto" w:fill="9CC2E5" w:themeFill="accent1" w:themeFillTint="99"/>
-          </w:tcPr>
-          <w:p>
-            <w:pPr>
+          </w:tcPr>
+          <w:p>
+            <w:pPr>
+              <w:cnfStyle w:val="000000100000" w:firstRow="0" w:lastRow="0" w:firstColumn="0" w:lastColumn="0" w:oddVBand="0" w:evenVBand="0" w:oddHBand="1" w:evenHBand="0" w:firstRowFirstColumn="0" w:firstRowLastColumn="0" w:lastRowFirstColumn="0" w:lastRowLastColumn="0"/>
               <w:rPr>
                 <w:color w:val="000000" w:themeColor="text1"/>
                 <w:sz w:val="24"/>
@@ -3029,10 +3126,10 @@
         <w:tc>
           <w:tcPr>
             <w:tcW w:w="2515" w:type="dxa"/>
-            <w:shd w:val="clear" w:color="auto" w:fill="9CC2E5" w:themeFill="accent1" w:themeFillTint="99"/>
-          </w:tcPr>
-          <w:p>
-            <w:pPr>
+          </w:tcPr>
+          <w:p>
+            <w:pPr>
+              <w:cnfStyle w:val="000000100000" w:firstRow="0" w:lastRow="0" w:firstColumn="0" w:lastColumn="0" w:oddVBand="0" w:evenVBand="0" w:oddHBand="1" w:evenHBand="0" w:firstRowFirstColumn="0" w:firstRowLastColumn="0" w:lastRowFirstColumn="0" w:lastRowLastColumn="0"/>
               <w:rPr>
                 <w:color w:val="000000" w:themeColor="text1"/>
                 <w:sz w:val="24"/>
@@ -3053,21 +3150,27 @@
       <w:tr>
         <w:tc>
           <w:tcPr>
+            <w:cnfStyle w:val="001000000000" w:firstRow="0" w:lastRow="0" w:firstColumn="1" w:lastColumn="0" w:oddVBand="0" w:evenVBand="0" w:oddHBand="0" w:evenHBand="0" w:firstRowFirstColumn="0" w:firstRowLastColumn="0" w:lastRowFirstColumn="0" w:lastRowLastColumn="0"/>
             <w:tcW w:w="1435" w:type="dxa"/>
           </w:tcPr>
           <w:p>
             <w:pPr>
               <w:rPr>
-                <w:b/>
-                <w:bCs/>
-                <w:sz w:val="24"/>
-                <w:szCs w:val="24"/>
-              </w:rPr>
-            </w:pPr>
-            <w:r>
-              <w:rPr>
-                <w:b/>
-                <w:bCs/>
+                <w:b w:val="0"/>
+                <w:bCs w:val="0"/>
+                <w:sz w:val="24"/>
+                <w:szCs w:val="24"/>
+              </w:rPr>
+            </w:pPr>
+            <w:r>
+              <w:rPr>
+                <w:sz w:val="24"/>
+                <w:szCs w:val="24"/>
+              </w:rPr>
+              <w:t>Bill_</w:t>
+            </w:r>
+            <w:r>
+              <w:rPr>
                 <w:sz w:val="24"/>
                 <w:szCs w:val="24"/>
               </w:rPr>
@@ -3080,6 +3183,9 @@
             <w:tcW w:w="5400" w:type="dxa"/>
           </w:tcPr>
           <w:p>
+            <w:pPr>
+              <w:cnfStyle w:val="000000000000" w:firstRow="0" w:lastRow="0" w:firstColumn="0" w:lastColumn="0" w:oddVBand="0" w:evenVBand="0" w:oddHBand="0" w:evenHBand="0" w:firstRowFirstColumn="0" w:firstRowLastColumn="0" w:lastRowFirstColumn="0" w:lastRowLastColumn="0"/>
+            </w:pPr>
             <w:r>
               <w:t>ENUM (“PENDING”, “APPROVED”, “REJECTED”, CLOSED”)</w:t>
             </w:r>
@@ -3091,6 +3197,7 @@
           </w:tcPr>
           <w:p>
             <w:pPr>
+              <w:cnfStyle w:val="000000000000" w:firstRow="0" w:lastRow="0" w:firstColumn="0" w:lastColumn="0" w:oddVBand="0" w:evenVBand="0" w:oddHBand="0" w:evenHBand="0" w:firstRowFirstColumn="0" w:firstRowLastColumn="0" w:lastRowFirstColumn="0" w:lastRowLastColumn="0"/>
               <w:rPr>
                 <w:sz w:val="24"/>
                 <w:szCs w:val="24"/>
@@ -3107,25 +3214,26 @@
         </w:tc>
       </w:tr>
       <w:tr>
-        <w:tc>
-          <w:tcPr>
+        <w:trPr>
+          <w:cnfStyle w:val="000000100000" w:firstRow="0" w:lastRow="0" w:firstColumn="0" w:lastColumn="0" w:oddVBand="0" w:evenVBand="0" w:oddHBand="1" w:evenHBand="0" w:firstRowFirstColumn="0" w:firstRowLastColumn="0" w:lastRowFirstColumn="0" w:lastRowLastColumn="0"/>
+        </w:trPr>
+        <w:tc>
+          <w:tcPr>
+            <w:cnfStyle w:val="001000000000" w:firstRow="0" w:lastRow="0" w:firstColumn="1" w:lastColumn="0" w:oddVBand="0" w:evenVBand="0" w:oddHBand="0" w:evenHBand="0" w:firstRowFirstColumn="0" w:firstRowLastColumn="0" w:lastRowFirstColumn="0" w:lastRowLastColumn="0"/>
             <w:tcW w:w="1435" w:type="dxa"/>
-            <w:shd w:val="clear" w:color="auto" w:fill="9CC2E5" w:themeFill="accent1" w:themeFillTint="99"/>
-          </w:tcPr>
-          <w:p>
-            <w:pPr>
-              <w:rPr>
-                <w:b/>
-                <w:bCs/>
-                <w:color w:val="000000" w:themeColor="text1"/>
-                <w:sz w:val="24"/>
-                <w:szCs w:val="24"/>
-              </w:rPr>
-            </w:pPr>
-            <w:r>
-              <w:rPr>
-                <w:b/>
-                <w:bCs/>
+          </w:tcPr>
+          <w:p>
+            <w:pPr>
+              <w:rPr>
+                <w:b w:val="0"/>
+                <w:bCs w:val="0"/>
+                <w:color w:val="000000" w:themeColor="text1"/>
+                <w:sz w:val="24"/>
+                <w:szCs w:val="24"/>
+              </w:rPr>
+            </w:pPr>
+            <w:r>
+              <w:rPr>
                 <w:color w:val="000000" w:themeColor="text1"/>
                 <w:sz w:val="24"/>
                 <w:szCs w:val="24"/>
@@ -3137,10 +3245,10 @@
         <w:tc>
           <w:tcPr>
             <w:tcW w:w="5400" w:type="dxa"/>
-            <w:shd w:val="clear" w:color="auto" w:fill="9CC2E5" w:themeFill="accent1" w:themeFillTint="99"/>
-          </w:tcPr>
-          <w:p>
-            <w:pPr>
+          </w:tcPr>
+          <w:p>
+            <w:pPr>
+              <w:cnfStyle w:val="000000100000" w:firstRow="0" w:lastRow="0" w:firstColumn="0" w:lastColumn="0" w:oddVBand="0" w:evenVBand="0" w:oddHBand="1" w:evenHBand="0" w:firstRowFirstColumn="0" w:firstRowLastColumn="0" w:lastRowFirstColumn="0" w:lastRowLastColumn="0"/>
               <w:rPr>
                 <w:color w:val="000000" w:themeColor="text1"/>
                 <w:sz w:val="24"/>
@@ -3176,10 +3284,10 @@
         <w:tc>
           <w:tcPr>
             <w:tcW w:w="2515" w:type="dxa"/>
-            <w:shd w:val="clear" w:color="auto" w:fill="9CC2E5" w:themeFill="accent1" w:themeFillTint="99"/>
-          </w:tcPr>
-          <w:p>
-            <w:pPr>
+          </w:tcPr>
+          <w:p>
+            <w:pPr>
+              <w:cnfStyle w:val="000000100000" w:firstRow="0" w:lastRow="0" w:firstColumn="0" w:lastColumn="0" w:oddVBand="0" w:evenVBand="0" w:oddHBand="1" w:evenHBand="0" w:firstRowFirstColumn="0" w:firstRowLastColumn="0" w:lastRowFirstColumn="0" w:lastRowLastColumn="0"/>
               <w:rPr>
                 <w:color w:val="000000" w:themeColor="text1"/>
                 <w:sz w:val="24"/>
@@ -3200,21 +3308,20 @@
       <w:tr>
         <w:tc>
           <w:tcPr>
+            <w:cnfStyle w:val="001000000000" w:firstRow="0" w:lastRow="0" w:firstColumn="1" w:lastColumn="0" w:oddVBand="0" w:evenVBand="0" w:oddHBand="0" w:evenHBand="0" w:firstRowFirstColumn="0" w:firstRowLastColumn="0" w:lastRowFirstColumn="0" w:lastRowLastColumn="0"/>
             <w:tcW w:w="1435" w:type="dxa"/>
           </w:tcPr>
           <w:p>
             <w:pPr>
               <w:rPr>
-                <w:b/>
-                <w:bCs/>
-                <w:sz w:val="24"/>
-                <w:szCs w:val="24"/>
-              </w:rPr>
-            </w:pPr>
-            <w:r>
-              <w:rPr>
-                <w:b/>
-                <w:bCs/>
+                <w:b w:val="0"/>
+                <w:bCs w:val="0"/>
+                <w:sz w:val="24"/>
+                <w:szCs w:val="24"/>
+              </w:rPr>
+            </w:pPr>
+            <w:r>
+              <w:rPr>
                 <w:sz w:val="24"/>
                 <w:szCs w:val="24"/>
               </w:rPr>
@@ -3228,6 +3335,7 @@
           </w:tcPr>
           <w:p>
             <w:pPr>
+              <w:cnfStyle w:val="000000000000" w:firstRow="0" w:lastRow="0" w:firstColumn="0" w:lastColumn="0" w:oddVBand="0" w:evenVBand="0" w:oddHBand="0" w:evenHBand="0" w:firstRowFirstColumn="0" w:firstRowLastColumn="0" w:lastRowFirstColumn="0" w:lastRowLastColumn="0"/>
               <w:rPr>
                 <w:sz w:val="24"/>
                 <w:szCs w:val="24"/>
@@ -3262,6 +3370,7 @@
           </w:tcPr>
           <w:p>
             <w:pPr>
+              <w:cnfStyle w:val="000000000000" w:firstRow="0" w:lastRow="0" w:firstColumn="0" w:lastColumn="0" w:oddVBand="0" w:evenVBand="0" w:oddHBand="0" w:evenHBand="0" w:firstRowFirstColumn="0" w:firstRowLastColumn="0" w:lastRowFirstColumn="0" w:lastRowLastColumn="0"/>
               <w:rPr>
                 <w:sz w:val="24"/>
                 <w:szCs w:val="24"/>
@@ -3307,27 +3416,23 @@
     </w:p>
     <w:tbl>
       <w:tblPr>
-        <w:tblStyle w:val="TableGrid"/>
+        <w:tblStyle w:val="GridTable2-Accent1"/>
         <w:tblW w:w="0" w:type="auto"/>
-        <w:tblBorders>
-          <w:top w:val="none" w:sz="0" w:space="0" w:color="auto"/>
-          <w:left w:val="none" w:sz="0" w:space="0" w:color="auto"/>
-          <w:bottom w:val="none" w:sz="0" w:space="0" w:color="auto"/>
-          <w:right w:val="none" w:sz="0" w:space="0" w:color="auto"/>
-          <w:insideH w:val="none" w:sz="0" w:space="0" w:color="auto"/>
-          <w:insideV w:val="none" w:sz="0" w:space="0" w:color="auto"/>
-        </w:tblBorders>
         <w:tblLook w:val="04A0" w:firstRow="1" w:lastRow="0" w:firstColumn="1" w:lastColumn="0" w:noHBand="0" w:noVBand="1"/>
       </w:tblPr>
       <w:tblGrid>
-        <w:gridCol w:w="2245"/>
-        <w:gridCol w:w="4500"/>
-        <w:gridCol w:w="2605"/>
+        <w:gridCol w:w="2430"/>
+        <w:gridCol w:w="4680"/>
+        <w:gridCol w:w="2250"/>
       </w:tblGrid>
       <w:tr>
-        <w:tc>
-          <w:tcPr>
-            <w:tcW w:w="9350" w:type="dxa"/>
+        <w:trPr>
+          <w:cnfStyle w:val="100000000000" w:firstRow="1" w:lastRow="0" w:firstColumn="0" w:lastColumn="0" w:oddVBand="0" w:evenVBand="0" w:oddHBand="0" w:evenHBand="0" w:firstRowFirstColumn="0" w:firstRowLastColumn="0" w:lastRowFirstColumn="0" w:lastRowLastColumn="0"/>
+        </w:trPr>
+        <w:tc>
+          <w:tcPr>
+            <w:cnfStyle w:val="001000000000" w:firstRow="0" w:lastRow="0" w:firstColumn="1" w:lastColumn="0" w:oddVBand="0" w:evenVBand="0" w:oddHBand="0" w:evenHBand="0" w:firstRowFirstColumn="0" w:firstRowLastColumn="0" w:lastRowFirstColumn="0" w:lastRowLastColumn="0"/>
+            <w:tcW w:w="9360" w:type="dxa"/>
             <w:gridSpan w:val="3"/>
           </w:tcPr>
           <w:p>
@@ -3397,25 +3502,26 @@
         </w:tc>
       </w:tr>
       <w:tr>
-        <w:tc>
-          <w:tcPr>
-            <w:tcW w:w="2245" w:type="dxa"/>
-            <w:shd w:val="clear" w:color="auto" w:fill="9CC2E5" w:themeFill="accent1" w:themeFillTint="99"/>
-          </w:tcPr>
-          <w:p>
-            <w:pPr>
-              <w:rPr>
-                <w:b/>
-                <w:bCs/>
-                <w:color w:val="000000" w:themeColor="text1"/>
-                <w:sz w:val="24"/>
-                <w:szCs w:val="24"/>
-              </w:rPr>
-            </w:pPr>
-            <w:r>
-              <w:rPr>
-                <w:b/>
-                <w:bCs/>
+        <w:trPr>
+          <w:cnfStyle w:val="000000100000" w:firstRow="0" w:lastRow="0" w:firstColumn="0" w:lastColumn="0" w:oddVBand="0" w:evenVBand="0" w:oddHBand="1" w:evenHBand="0" w:firstRowFirstColumn="0" w:firstRowLastColumn="0" w:lastRowFirstColumn="0" w:lastRowLastColumn="0"/>
+        </w:trPr>
+        <w:tc>
+          <w:tcPr>
+            <w:cnfStyle w:val="001000000000" w:firstRow="0" w:lastRow="0" w:firstColumn="1" w:lastColumn="0" w:oddVBand="0" w:evenVBand="0" w:oddHBand="0" w:evenHBand="0" w:firstRowFirstColumn="0" w:firstRowLastColumn="0" w:lastRowFirstColumn="0" w:lastRowLastColumn="0"/>
+            <w:tcW w:w="2430" w:type="dxa"/>
+          </w:tcPr>
+          <w:p>
+            <w:pPr>
+              <w:rPr>
+                <w:b w:val="0"/>
+                <w:bCs w:val="0"/>
+                <w:color w:val="000000" w:themeColor="text1"/>
+                <w:sz w:val="24"/>
+                <w:szCs w:val="24"/>
+              </w:rPr>
+            </w:pPr>
+            <w:r>
+              <w:rPr>
                 <w:color w:val="000000" w:themeColor="text1"/>
                 <w:sz w:val="24"/>
                 <w:szCs w:val="24"/>
@@ -3426,11 +3532,11 @@
         </w:tc>
         <w:tc>
           <w:tcPr>
-            <w:tcW w:w="4500" w:type="dxa"/>
-            <w:shd w:val="clear" w:color="auto" w:fill="9CC2E5" w:themeFill="accent1" w:themeFillTint="99"/>
-          </w:tcPr>
-          <w:p>
-            <w:pPr>
+            <w:tcW w:w="4680" w:type="dxa"/>
+          </w:tcPr>
+          <w:p>
+            <w:pPr>
+              <w:cnfStyle w:val="000000100000" w:firstRow="0" w:lastRow="0" w:firstColumn="0" w:lastColumn="0" w:oddVBand="0" w:evenVBand="0" w:oddHBand="1" w:evenHBand="0" w:firstRowFirstColumn="0" w:firstRowLastColumn="0" w:lastRowFirstColumn="0" w:lastRowLastColumn="0"/>
               <w:rPr>
                 <w:color w:val="000000" w:themeColor="text1"/>
                 <w:sz w:val="24"/>
@@ -3449,11 +3555,11 @@
         </w:tc>
         <w:tc>
           <w:tcPr>
-            <w:tcW w:w="2605" w:type="dxa"/>
-            <w:shd w:val="clear" w:color="auto" w:fill="9CC2E5" w:themeFill="accent1" w:themeFillTint="99"/>
-          </w:tcPr>
-          <w:p>
-            <w:pPr>
+            <w:tcW w:w="2250" w:type="dxa"/>
+          </w:tcPr>
+          <w:p>
+            <w:pPr>
+              <w:cnfStyle w:val="000000100000" w:firstRow="0" w:lastRow="0" w:firstColumn="0" w:lastColumn="0" w:oddVBand="0" w:evenVBand="0" w:oddHBand="1" w:evenHBand="0" w:firstRowFirstColumn="0" w:firstRowLastColumn="0" w:lastRowFirstColumn="0" w:lastRowLastColumn="0"/>
               <w:rPr>
                 <w:color w:val="000000" w:themeColor="text1"/>
                 <w:sz w:val="24"/>
@@ -3506,21 +3612,27 @@
       <w:tr>
         <w:tc>
           <w:tcPr>
-            <w:tcW w:w="2245" w:type="dxa"/>
-          </w:tcPr>
-          <w:p>
-            <w:pPr>
-              <w:rPr>
-                <w:b/>
-                <w:bCs/>
-                <w:sz w:val="24"/>
-                <w:szCs w:val="24"/>
-              </w:rPr>
-            </w:pPr>
-            <w:r>
-              <w:rPr>
-                <w:b/>
-                <w:bCs/>
+            <w:cnfStyle w:val="001000000000" w:firstRow="0" w:lastRow="0" w:firstColumn="1" w:lastColumn="0" w:oddVBand="0" w:evenVBand="0" w:oddHBand="0" w:evenHBand="0" w:firstRowFirstColumn="0" w:firstRowLastColumn="0" w:lastRowFirstColumn="0" w:lastRowLastColumn="0"/>
+            <w:tcW w:w="2430" w:type="dxa"/>
+          </w:tcPr>
+          <w:p>
+            <w:pPr>
+              <w:rPr>
+                <w:b w:val="0"/>
+                <w:bCs w:val="0"/>
+                <w:sz w:val="24"/>
+                <w:szCs w:val="24"/>
+              </w:rPr>
+            </w:pPr>
+            <w:r>
+              <w:rPr>
+                <w:sz w:val="24"/>
+                <w:szCs w:val="24"/>
+              </w:rPr>
+              <w:t>Bill_</w:t>
+            </w:r>
+            <w:r>
+              <w:rPr>
                 <w:sz w:val="24"/>
                 <w:szCs w:val="24"/>
               </w:rPr>
@@ -3530,10 +3642,11 @@
         </w:tc>
         <w:tc>
           <w:tcPr>
-            <w:tcW w:w="4500" w:type="dxa"/>
-          </w:tcPr>
-          <w:p>
-            <w:pPr>
+            <w:tcW w:w="4680" w:type="dxa"/>
+          </w:tcPr>
+          <w:p>
+            <w:pPr>
+              <w:cnfStyle w:val="000000000000" w:firstRow="0" w:lastRow="0" w:firstColumn="0" w:lastColumn="0" w:oddVBand="0" w:evenVBand="0" w:oddHBand="0" w:evenHBand="0" w:firstRowFirstColumn="0" w:firstRowLastColumn="0" w:lastRowFirstColumn="0" w:lastRowLastColumn="0"/>
               <w:rPr>
                 <w:sz w:val="24"/>
                 <w:szCs w:val="24"/>
@@ -3550,10 +3663,11 @@
         </w:tc>
         <w:tc>
           <w:tcPr>
-            <w:tcW w:w="2605" w:type="dxa"/>
-          </w:tcPr>
-          <w:p>
-            <w:pPr>
+            <w:tcW w:w="2250" w:type="dxa"/>
+          </w:tcPr>
+          <w:p>
+            <w:pPr>
+              <w:cnfStyle w:val="000000000000" w:firstRow="0" w:lastRow="0" w:firstColumn="0" w:lastColumn="0" w:oddVBand="0" w:evenVBand="0" w:oddHBand="0" w:evenHBand="0" w:firstRowFirstColumn="0" w:firstRowLastColumn="0" w:lastRowFirstColumn="0" w:lastRowLastColumn="0"/>
               <w:rPr>
                 <w:sz w:val="24"/>
                 <w:szCs w:val="24"/>
@@ -3570,25 +3684,34 @@
         </w:tc>
       </w:tr>
       <w:tr>
-        <w:tc>
-          <w:tcPr>
-            <w:tcW w:w="2245" w:type="dxa"/>
-            <w:shd w:val="clear" w:color="auto" w:fill="9CC2E5" w:themeFill="accent1" w:themeFillTint="99"/>
-          </w:tcPr>
-          <w:p>
-            <w:pPr>
-              <w:rPr>
-                <w:b/>
-                <w:bCs/>
-                <w:color w:val="000000" w:themeColor="text1"/>
-                <w:sz w:val="24"/>
-                <w:szCs w:val="24"/>
-              </w:rPr>
-            </w:pPr>
-            <w:r>
-              <w:rPr>
-                <w:b/>
-                <w:bCs/>
+        <w:trPr>
+          <w:cnfStyle w:val="000000100000" w:firstRow="0" w:lastRow="0" w:firstColumn="0" w:lastColumn="0" w:oddVBand="0" w:evenVBand="0" w:oddHBand="1" w:evenHBand="0" w:firstRowFirstColumn="0" w:firstRowLastColumn="0" w:lastRowFirstColumn="0" w:lastRowLastColumn="0"/>
+        </w:trPr>
+        <w:tc>
+          <w:tcPr>
+            <w:cnfStyle w:val="001000000000" w:firstRow="0" w:lastRow="0" w:firstColumn="1" w:lastColumn="0" w:oddVBand="0" w:evenVBand="0" w:oddHBand="0" w:evenHBand="0" w:firstRowFirstColumn="0" w:firstRowLastColumn="0" w:lastRowFirstColumn="0" w:lastRowLastColumn="0"/>
+            <w:tcW w:w="2430" w:type="dxa"/>
+          </w:tcPr>
+          <w:p>
+            <w:pPr>
+              <w:rPr>
+                <w:b w:val="0"/>
+                <w:bCs w:val="0"/>
+                <w:color w:val="000000" w:themeColor="text1"/>
+                <w:sz w:val="24"/>
+                <w:szCs w:val="24"/>
+              </w:rPr>
+            </w:pPr>
+            <w:r>
+              <w:rPr>
+                <w:color w:val="000000" w:themeColor="text1"/>
+                <w:sz w:val="24"/>
+                <w:szCs w:val="24"/>
+              </w:rPr>
+              <w:t>Bill_</w:t>
+            </w:r>
+            <w:r>
+              <w:rPr>
                 <w:color w:val="000000" w:themeColor="text1"/>
                 <w:sz w:val="24"/>
                 <w:szCs w:val="24"/>
@@ -3599,11 +3722,11 @@
         </w:tc>
         <w:tc>
           <w:tcPr>
-            <w:tcW w:w="4500" w:type="dxa"/>
-            <w:shd w:val="clear" w:color="auto" w:fill="9CC2E5" w:themeFill="accent1" w:themeFillTint="99"/>
-          </w:tcPr>
-          <w:p>
-            <w:pPr>
+            <w:tcW w:w="4680" w:type="dxa"/>
+          </w:tcPr>
+          <w:p>
+            <w:pPr>
+              <w:cnfStyle w:val="000000100000" w:firstRow="0" w:lastRow="0" w:firstColumn="0" w:lastColumn="0" w:oddVBand="0" w:evenVBand="0" w:oddHBand="1" w:evenHBand="0" w:firstRowFirstColumn="0" w:firstRowLastColumn="0" w:lastRowFirstColumn="0" w:lastRowLastColumn="0"/>
               <w:rPr>
                 <w:color w:val="000000" w:themeColor="text1"/>
                 <w:sz w:val="24"/>
@@ -3622,11 +3745,11 @@
         </w:tc>
         <w:tc>
           <w:tcPr>
-            <w:tcW w:w="2605" w:type="dxa"/>
-            <w:shd w:val="clear" w:color="auto" w:fill="9CC2E5" w:themeFill="accent1" w:themeFillTint="99"/>
-          </w:tcPr>
-          <w:p>
-            <w:pPr>
+            <w:tcW w:w="2250" w:type="dxa"/>
+          </w:tcPr>
+          <w:p>
+            <w:pPr>
+              <w:cnfStyle w:val="000000100000" w:firstRow="0" w:lastRow="0" w:firstColumn="0" w:lastColumn="0" w:oddVBand="0" w:evenVBand="0" w:oddHBand="1" w:evenHBand="0" w:firstRowFirstColumn="0" w:firstRowLastColumn="0" w:lastRowFirstColumn="0" w:lastRowLastColumn="0"/>
               <w:rPr>
                 <w:color w:val="000000" w:themeColor="text1"/>
                 <w:sz w:val="24"/>
@@ -3655,21 +3778,27 @@
       <w:tr>
         <w:tc>
           <w:tcPr>
-            <w:tcW w:w="2245" w:type="dxa"/>
-          </w:tcPr>
-          <w:p>
-            <w:pPr>
-              <w:rPr>
-                <w:b/>
-                <w:bCs/>
-                <w:sz w:val="24"/>
-                <w:szCs w:val="24"/>
-              </w:rPr>
-            </w:pPr>
-            <w:r>
-              <w:rPr>
-                <w:b/>
-                <w:bCs/>
+            <w:cnfStyle w:val="001000000000" w:firstRow="0" w:lastRow="0" w:firstColumn="1" w:lastColumn="0" w:oddVBand="0" w:evenVBand="0" w:oddHBand="0" w:evenHBand="0" w:firstRowFirstColumn="0" w:firstRowLastColumn="0" w:lastRowFirstColumn="0" w:lastRowLastColumn="0"/>
+            <w:tcW w:w="2430" w:type="dxa"/>
+          </w:tcPr>
+          <w:p>
+            <w:pPr>
+              <w:rPr>
+                <w:b w:val="0"/>
+                <w:bCs w:val="0"/>
+                <w:sz w:val="24"/>
+                <w:szCs w:val="24"/>
+              </w:rPr>
+            </w:pPr>
+            <w:r>
+              <w:rPr>
+                <w:sz w:val="24"/>
+                <w:szCs w:val="24"/>
+              </w:rPr>
+              <w:t>Bill_</w:t>
+            </w:r>
+            <w:r>
+              <w:rPr>
                 <w:sz w:val="24"/>
                 <w:szCs w:val="24"/>
               </w:rPr>
@@ -3679,10 +3808,11 @@
         </w:tc>
         <w:tc>
           <w:tcPr>
-            <w:tcW w:w="4500" w:type="dxa"/>
-          </w:tcPr>
-          <w:p>
-            <w:pPr>
+            <w:tcW w:w="4680" w:type="dxa"/>
+          </w:tcPr>
+          <w:p>
+            <w:pPr>
+              <w:cnfStyle w:val="000000000000" w:firstRow="0" w:lastRow="0" w:firstColumn="0" w:lastColumn="0" w:oddVBand="0" w:evenVBand="0" w:oddHBand="0" w:evenHBand="0" w:firstRowFirstColumn="0" w:firstRowLastColumn="0" w:lastRowFirstColumn="0" w:lastRowLastColumn="0"/>
               <w:rPr>
                 <w:sz w:val="24"/>
                 <w:szCs w:val="24"/>
@@ -3699,10 +3829,11 @@
         </w:tc>
         <w:tc>
           <w:tcPr>
-            <w:tcW w:w="2605" w:type="dxa"/>
-          </w:tcPr>
-          <w:p>
-            <w:pPr>
+            <w:tcW w:w="2250" w:type="dxa"/>
+          </w:tcPr>
+          <w:p>
+            <w:pPr>
+              <w:cnfStyle w:val="000000000000" w:firstRow="0" w:lastRow="0" w:firstColumn="0" w:lastColumn="0" w:oddVBand="0" w:evenVBand="0" w:oddHBand="0" w:evenHBand="0" w:firstRowFirstColumn="0" w:firstRowLastColumn="0" w:lastRowFirstColumn="0" w:lastRowLastColumn="0"/>
               <w:rPr>
                 <w:sz w:val="24"/>
                 <w:szCs w:val="24"/>
@@ -3719,25 +3850,34 @@
         </w:tc>
       </w:tr>
       <w:tr>
-        <w:tc>
-          <w:tcPr>
-            <w:tcW w:w="2245" w:type="dxa"/>
-            <w:shd w:val="clear" w:color="auto" w:fill="9CC2E5" w:themeFill="accent1" w:themeFillTint="99"/>
-          </w:tcPr>
-          <w:p>
-            <w:pPr>
-              <w:rPr>
-                <w:b/>
-                <w:bCs/>
-                <w:color w:val="000000" w:themeColor="text1"/>
-                <w:sz w:val="24"/>
-                <w:szCs w:val="24"/>
-              </w:rPr>
-            </w:pPr>
-            <w:r>
-              <w:rPr>
-                <w:b/>
-                <w:bCs/>
+        <w:trPr>
+          <w:cnfStyle w:val="000000100000" w:firstRow="0" w:lastRow="0" w:firstColumn="0" w:lastColumn="0" w:oddVBand="0" w:evenVBand="0" w:oddHBand="1" w:evenHBand="0" w:firstRowFirstColumn="0" w:firstRowLastColumn="0" w:lastRowFirstColumn="0" w:lastRowLastColumn="0"/>
+        </w:trPr>
+        <w:tc>
+          <w:tcPr>
+            <w:cnfStyle w:val="001000000000" w:firstRow="0" w:lastRow="0" w:firstColumn="1" w:lastColumn="0" w:oddVBand="0" w:evenVBand="0" w:oddHBand="0" w:evenHBand="0" w:firstRowFirstColumn="0" w:firstRowLastColumn="0" w:lastRowFirstColumn="0" w:lastRowLastColumn="0"/>
+            <w:tcW w:w="2430" w:type="dxa"/>
+          </w:tcPr>
+          <w:p>
+            <w:pPr>
+              <w:rPr>
+                <w:b w:val="0"/>
+                <w:bCs w:val="0"/>
+                <w:color w:val="000000" w:themeColor="text1"/>
+                <w:sz w:val="24"/>
+                <w:szCs w:val="24"/>
+              </w:rPr>
+            </w:pPr>
+            <w:r>
+              <w:rPr>
+                <w:color w:val="000000" w:themeColor="text1"/>
+                <w:sz w:val="24"/>
+                <w:szCs w:val="24"/>
+              </w:rPr>
+              <w:t>Bill_</w:t>
+            </w:r>
+            <w:r>
+              <w:rPr>
                 <w:color w:val="000000" w:themeColor="text1"/>
                 <w:sz w:val="24"/>
                 <w:szCs w:val="24"/>
@@ -3748,11 +3888,11 @@
         </w:tc>
         <w:tc>
           <w:tcPr>
-            <w:tcW w:w="4500" w:type="dxa"/>
-            <w:shd w:val="clear" w:color="auto" w:fill="9CC2E5" w:themeFill="accent1" w:themeFillTint="99"/>
-          </w:tcPr>
-          <w:p>
-            <w:pPr>
+            <w:tcW w:w="4680" w:type="dxa"/>
+          </w:tcPr>
+          <w:p>
+            <w:pPr>
+              <w:cnfStyle w:val="000000100000" w:firstRow="0" w:lastRow="0" w:firstColumn="0" w:lastColumn="0" w:oddVBand="0" w:evenVBand="0" w:oddHBand="1" w:evenHBand="0" w:firstRowFirstColumn="0" w:firstRowLastColumn="0" w:lastRowFirstColumn="0" w:lastRowLastColumn="0"/>
               <w:rPr>
                 <w:color w:val="000000" w:themeColor="text1"/>
                 <w:sz w:val="24"/>
@@ -3771,11 +3911,84 @@
         </w:tc>
         <w:tc>
           <w:tcPr>
-            <w:tcW w:w="2605" w:type="dxa"/>
-            <w:shd w:val="clear" w:color="auto" w:fill="9CC2E5" w:themeFill="accent1" w:themeFillTint="99"/>
-          </w:tcPr>
-          <w:p>
-            <w:pPr>
+            <w:tcW w:w="2250" w:type="dxa"/>
+          </w:tcPr>
+          <w:p>
+            <w:pPr>
+              <w:cnfStyle w:val="000000100000" w:firstRow="0" w:lastRow="0" w:firstColumn="0" w:lastColumn="0" w:oddVBand="0" w:evenVBand="0" w:oddHBand="1" w:evenHBand="0" w:firstRowFirstColumn="0" w:firstRowLastColumn="0" w:lastRowFirstColumn="0" w:lastRowLastColumn="0"/>
+              <w:rPr>
+                <w:color w:val="000000" w:themeColor="text1"/>
+                <w:sz w:val="24"/>
+                <w:szCs w:val="24"/>
+              </w:rPr>
+            </w:pPr>
+            <w:r>
+              <w:rPr>
+                <w:color w:val="000000" w:themeColor="text1"/>
+                <w:sz w:val="24"/>
+                <w:szCs w:val="24"/>
+              </w:rPr>
+              <w:t>Not Null</w:t>
+            </w:r>
+          </w:p>
+        </w:tc>
+      </w:tr>
+      <w:tr>
+        <w:tc>
+          <w:tcPr>
+            <w:cnfStyle w:val="001000000000" w:firstRow="0" w:lastRow="0" w:firstColumn="1" w:lastColumn="0" w:oddVBand="0" w:evenVBand="0" w:oddHBand="0" w:evenHBand="0" w:firstRowFirstColumn="0" w:firstRowLastColumn="0" w:lastRowFirstColumn="0" w:lastRowLastColumn="0"/>
+            <w:tcW w:w="2430" w:type="dxa"/>
+          </w:tcPr>
+          <w:p>
+            <w:pPr>
+              <w:rPr>
+                <w:color w:val="000000" w:themeColor="text1"/>
+                <w:sz w:val="24"/>
+                <w:szCs w:val="24"/>
+              </w:rPr>
+            </w:pPr>
+            <w:r>
+              <w:rPr>
+                <w:color w:val="000000" w:themeColor="text1"/>
+                <w:sz w:val="24"/>
+                <w:szCs w:val="24"/>
+              </w:rPr>
+              <w:t>Bill_have_SCopy</w:t>
+            </w:r>
+            <w:bookmarkStart w:id="0" w:name="_GoBack"/>
+            <w:bookmarkEnd w:id="0"/>
+          </w:p>
+        </w:tc>
+        <w:tc>
+          <w:tcPr>
+            <w:tcW w:w="4680" w:type="dxa"/>
+          </w:tcPr>
+          <w:p>
+            <w:pPr>
+              <w:cnfStyle w:val="000000000000" w:firstRow="0" w:lastRow="0" w:firstColumn="0" w:lastColumn="0" w:oddVBand="0" w:evenVBand="0" w:oddHBand="0" w:evenHBand="0" w:firstRowFirstColumn="0" w:firstRowLastColumn="0" w:lastRowFirstColumn="0" w:lastRowLastColumn="0"/>
+              <w:rPr>
+                <w:color w:val="000000" w:themeColor="text1"/>
+                <w:sz w:val="24"/>
+                <w:szCs w:val="24"/>
+              </w:rPr>
+            </w:pPr>
+            <w:r>
+              <w:rPr>
+                <w:color w:val="000000" w:themeColor="text1"/>
+                <w:sz w:val="24"/>
+                <w:szCs w:val="24"/>
+              </w:rPr>
+              <w:t>Boolean</w:t>
+            </w:r>
+          </w:p>
+        </w:tc>
+        <w:tc>
+          <w:tcPr>
+            <w:tcW w:w="2250" w:type="dxa"/>
+          </w:tcPr>
+          <w:p>
+            <w:pPr>
+              <w:cnfStyle w:val="000000000000" w:firstRow="0" w:lastRow="0" w:firstColumn="0" w:lastColumn="0" w:oddVBand="0" w:evenVBand="0" w:oddHBand="0" w:evenHBand="0" w:firstRowFirstColumn="0" w:firstRowLastColumn="0" w:lastRowFirstColumn="0" w:lastRowLastColumn="0"/>
               <w:rPr>
                 <w:color w:val="000000" w:themeColor="text1"/>
                 <w:sz w:val="24"/>
@@ -3832,16 +4045,8 @@
     </w:p>
     <w:tbl>
       <w:tblPr>
-        <w:tblStyle w:val="TableGrid"/>
+        <w:tblStyle w:val="GridTable2-Accent1"/>
         <w:tblW w:w="0" w:type="auto"/>
-        <w:tblBorders>
-          <w:top w:val="none" w:sz="0" w:space="0" w:color="auto"/>
-          <w:left w:val="none" w:sz="0" w:space="0" w:color="auto"/>
-          <w:bottom w:val="none" w:sz="0" w:space="0" w:color="auto"/>
-          <w:right w:val="none" w:sz="0" w:space="0" w:color="auto"/>
-          <w:insideH w:val="none" w:sz="0" w:space="0" w:color="auto"/>
-          <w:insideV w:val="none" w:sz="0" w:space="0" w:color="auto"/>
-        </w:tblBorders>
         <w:tblLook w:val="04A0" w:firstRow="1" w:lastRow="0" w:firstColumn="1" w:lastColumn="0" w:noHBand="0" w:noVBand="1"/>
       </w:tblPr>
       <w:tblGrid>
@@ -3850,8 +4055,12 @@
         <w:gridCol w:w="3117"/>
       </w:tblGrid>
       <w:tr>
-        <w:tc>
-          <w:tcPr>
+        <w:trPr>
+          <w:cnfStyle w:val="100000000000" w:firstRow="1" w:lastRow="0" w:firstColumn="0" w:lastColumn="0" w:oddVBand="0" w:evenVBand="0" w:oddHBand="0" w:evenHBand="0" w:firstRowFirstColumn="0" w:firstRowLastColumn="0" w:lastRowFirstColumn="0" w:lastRowLastColumn="0"/>
+        </w:trPr>
+        <w:tc>
+          <w:tcPr>
+            <w:cnfStyle w:val="001000000000" w:firstRow="0" w:lastRow="0" w:firstColumn="1" w:lastColumn="0" w:oddVBand="0" w:evenVBand="0" w:oddHBand="0" w:evenHBand="0" w:firstRowFirstColumn="0" w:firstRowLastColumn="0" w:lastRowFirstColumn="0" w:lastRowLastColumn="0"/>
             <w:tcW w:w="9350" w:type="dxa"/>
             <w:gridSpan w:val="3"/>
           </w:tcPr>
@@ -3868,102 +4077,135 @@
                 <w:sz w:val="24"/>
                 <w:szCs w:val="24"/>
               </w:rPr>
-              <w:t>Attribute                                         Data Type                                       Constraints</w:t>
+              <w:t xml:space="preserve">Attribute                                         Data Type            </w:t>
+            </w:r>
+            <w:r>
+              <w:rPr>
+                <w:color w:val="2E74B5" w:themeColor="accent1" w:themeShade="BF"/>
+                <w:sz w:val="24"/>
+                <w:szCs w:val="24"/>
+              </w:rPr>
+              <w:t xml:space="preserve"> </w:t>
+            </w:r>
+            <w:r>
+              <w:rPr>
+                <w:color w:val="2E74B5" w:themeColor="accent1" w:themeShade="BF"/>
+                <w:sz w:val="24"/>
+                <w:szCs w:val="24"/>
+              </w:rPr>
+              <w:t xml:space="preserve">                           Constraints</w:t>
             </w:r>
           </w:p>
         </w:tc>
       </w:tr>
       <w:tr>
-        <w:tc>
-          <w:tcPr>
+        <w:trPr>
+          <w:cnfStyle w:val="000000100000" w:firstRow="0" w:lastRow="0" w:firstColumn="0" w:lastColumn="0" w:oddVBand="0" w:evenVBand="0" w:oddHBand="1" w:evenHBand="0" w:firstRowFirstColumn="0" w:firstRowLastColumn="0" w:lastRowFirstColumn="0" w:lastRowLastColumn="0"/>
+        </w:trPr>
+        <w:tc>
+          <w:tcPr>
+            <w:cnfStyle w:val="001000000000" w:firstRow="0" w:lastRow="0" w:firstColumn="1" w:lastColumn="0" w:oddVBand="0" w:evenVBand="0" w:oddHBand="0" w:evenHBand="0" w:firstRowFirstColumn="0" w:firstRowLastColumn="0" w:lastRowFirstColumn="0" w:lastRowLastColumn="0"/>
             <w:tcW w:w="3116" w:type="dxa"/>
-            <w:shd w:val="clear" w:color="auto" w:fill="9CC2E5" w:themeFill="accent1" w:themeFillTint="99"/>
-          </w:tcPr>
-          <w:p>
-            <w:pPr>
-              <w:rPr>
-                <w:b/>
-                <w:bCs/>
-                <w:color w:val="000000" w:themeColor="text1"/>
-                <w:sz w:val="24"/>
-                <w:szCs w:val="24"/>
-              </w:rPr>
-            </w:pPr>
-            <w:r>
-              <w:rPr>
-                <w:b/>
-                <w:bCs/>
-                <w:color w:val="000000" w:themeColor="text1"/>
-                <w:sz w:val="24"/>
-                <w:szCs w:val="24"/>
-              </w:rPr>
-              <w:t>S</w:t>
-            </w:r>
-            <w:r>
-              <w:rPr>
-                <w:b/>
-                <w:bCs/>
-                <w:color w:val="000000" w:themeColor="text1"/>
-                <w:sz w:val="24"/>
-                <w:szCs w:val="24"/>
-              </w:rPr>
-              <w:t>C</w:t>
-            </w:r>
-            <w:r>
-              <w:rPr>
-                <w:b/>
-                <w:bCs/>
-                <w:color w:val="000000" w:themeColor="text1"/>
-                <w:sz w:val="24"/>
-                <w:szCs w:val="24"/>
-              </w:rPr>
-              <w:t>opy_ID</w:t>
+          </w:tcPr>
+          <w:p>
+            <w:pPr>
+              <w:rPr>
+                <w:b w:val="0"/>
+                <w:bCs w:val="0"/>
+                <w:sz w:val="24"/>
+                <w:szCs w:val="24"/>
+              </w:rPr>
+            </w:pPr>
+            <w:r>
+              <w:rPr>
+                <w:sz w:val="24"/>
+                <w:szCs w:val="24"/>
+              </w:rPr>
+              <w:t>Bill_ID</w:t>
             </w:r>
           </w:p>
         </w:tc>
         <w:tc>
           <w:tcPr>
             <w:tcW w:w="3117" w:type="dxa"/>
-            <w:shd w:val="clear" w:color="auto" w:fill="9CC2E5" w:themeFill="accent1" w:themeFillTint="99"/>
-          </w:tcPr>
-          <w:p>
-            <w:pPr>
-              <w:rPr>
-                <w:color w:val="000000" w:themeColor="text1"/>
-                <w:sz w:val="24"/>
-                <w:szCs w:val="24"/>
-              </w:rPr>
-            </w:pPr>
-            <w:r>
-              <w:rPr>
-                <w:color w:val="000000" w:themeColor="text1"/>
-                <w:sz w:val="24"/>
-                <w:szCs w:val="24"/>
-              </w:rPr>
-              <w:t>Unique Identifier</w:t>
+          </w:tcPr>
+          <w:p>
+            <w:pPr>
+              <w:cnfStyle w:val="000000100000" w:firstRow="0" w:lastRow="0" w:firstColumn="0" w:lastColumn="0" w:oddVBand="0" w:evenVBand="0" w:oddHBand="1" w:evenHBand="0" w:firstRowFirstColumn="0" w:firstRowLastColumn="0" w:lastRowFirstColumn="0" w:lastRowLastColumn="0"/>
+              <w:rPr>
+                <w:sz w:val="24"/>
+                <w:szCs w:val="24"/>
+              </w:rPr>
+            </w:pPr>
+            <w:r>
+              <w:rPr>
+                <w:sz w:val="24"/>
+                <w:szCs w:val="24"/>
+              </w:rPr>
+              <w:t>Unique</w:t>
+            </w:r>
+            <w:r>
+              <w:rPr>
+                <w:sz w:val="24"/>
+                <w:szCs w:val="24"/>
+              </w:rPr>
+              <w:t xml:space="preserve"> Identifier</w:t>
             </w:r>
           </w:p>
         </w:tc>
         <w:tc>
           <w:tcPr>
             <w:tcW w:w="3117" w:type="dxa"/>
-            <w:shd w:val="clear" w:color="auto" w:fill="9CC2E5" w:themeFill="accent1" w:themeFillTint="99"/>
-          </w:tcPr>
-          <w:p>
-            <w:pPr>
-              <w:rPr>
-                <w:color w:val="000000" w:themeColor="text1"/>
-                <w:sz w:val="24"/>
-                <w:szCs w:val="24"/>
-              </w:rPr>
-            </w:pPr>
-            <w:r>
-              <w:rPr>
-                <w:color w:val="000000" w:themeColor="text1"/>
-                <w:sz w:val="24"/>
-                <w:szCs w:val="24"/>
-              </w:rPr>
-              <w:t>Primary Key</w:t>
+          </w:tcPr>
+          <w:p>
+            <w:pPr>
+              <w:cnfStyle w:val="000000100000" w:firstRow="0" w:lastRow="0" w:firstColumn="0" w:lastColumn="0" w:oddVBand="0" w:evenVBand="0" w:oddHBand="1" w:evenHBand="0" w:firstRowFirstColumn="0" w:firstRowLastColumn="0" w:lastRowFirstColumn="0" w:lastRowLastColumn="0"/>
+              <w:rPr>
+                <w:sz w:val="24"/>
+                <w:szCs w:val="24"/>
+              </w:rPr>
+            </w:pPr>
+            <w:r>
+              <w:rPr>
+                <w:sz w:val="24"/>
+                <w:szCs w:val="24"/>
+              </w:rPr>
+              <w:t xml:space="preserve">PK, </w:t>
+            </w:r>
+            <w:r>
+              <w:rPr>
+                <w:sz w:val="24"/>
+                <w:szCs w:val="24"/>
+              </w:rPr>
+              <w:t>FK(Bill</w:t>
+            </w:r>
+            <w:r>
+              <w:rPr>
+                <w:sz w:val="24"/>
+                <w:szCs w:val="24"/>
+              </w:rPr>
+              <w:t>s</w:t>
+            </w:r>
+            <w:r>
+              <w:rPr>
+                <w:sz w:val="24"/>
+                <w:szCs w:val="24"/>
+              </w:rPr>
+              <w:t>,</w:t>
+            </w:r>
+            <w:r>
+              <w:rPr>
+                <w:sz w:val="24"/>
+                <w:szCs w:val="24"/>
+              </w:rPr>
+              <w:t xml:space="preserve"> </w:t>
+            </w:r>
+            <w:r>
+              <w:rPr>
+                <w:sz w:val="24"/>
+                <w:szCs w:val="24"/>
+              </w:rPr>
+              <w:t>Bill_ID)</w:t>
             </w:r>
           </w:p>
         </w:tc>
@@ -3971,25 +4213,34 @@
       <w:tr>
         <w:tc>
           <w:tcPr>
+            <w:cnfStyle w:val="001000000000" w:firstRow="0" w:lastRow="0" w:firstColumn="1" w:lastColumn="0" w:oddVBand="0" w:evenVBand="0" w:oddHBand="0" w:evenHBand="0" w:firstRowFirstColumn="0" w:firstRowLastColumn="0" w:lastRowFirstColumn="0" w:lastRowLastColumn="0"/>
             <w:tcW w:w="3116" w:type="dxa"/>
           </w:tcPr>
           <w:p>
             <w:pPr>
               <w:rPr>
-                <w:b/>
-                <w:bCs/>
-                <w:sz w:val="24"/>
-                <w:szCs w:val="24"/>
-              </w:rPr>
-            </w:pPr>
-            <w:r>
-              <w:rPr>
-                <w:b/>
-                <w:bCs/>
-                <w:sz w:val="24"/>
-                <w:szCs w:val="24"/>
-              </w:rPr>
-              <w:t>Bill_ID</w:t>
+                <w:b w:val="0"/>
+                <w:bCs w:val="0"/>
+                <w:color w:val="000000" w:themeColor="text1"/>
+                <w:sz w:val="24"/>
+                <w:szCs w:val="24"/>
+              </w:rPr>
+            </w:pPr>
+            <w:r>
+              <w:rPr>
+                <w:color w:val="000000" w:themeColor="text1"/>
+                <w:sz w:val="24"/>
+                <w:szCs w:val="24"/>
+              </w:rPr>
+              <w:t>Bill_SC</w:t>
+            </w:r>
+            <w:r>
+              <w:rPr>
+                <w:color w:val="000000" w:themeColor="text1"/>
+                <w:sz w:val="24"/>
+                <w:szCs w:val="24"/>
+              </w:rPr>
+              <w:t>opy</w:t>
             </w:r>
           </w:p>
         </w:tc>
@@ -3999,24 +4250,20 @@
           </w:tcPr>
           <w:p>
             <w:pPr>
-              <w:rPr>
-                <w:sz w:val="24"/>
-                <w:szCs w:val="24"/>
-              </w:rPr>
-            </w:pPr>
-            <w:r>
-              <w:rPr>
-                <w:sz w:val="24"/>
-                <w:szCs w:val="24"/>
-              </w:rPr>
-              <w:t>Unique</w:t>
-            </w:r>
-            <w:r>
-              <w:rPr>
-                <w:sz w:val="24"/>
-                <w:szCs w:val="24"/>
-              </w:rPr>
-              <w:t xml:space="preserve"> Identifier</w:t>
+              <w:cnfStyle w:val="000000000000" w:firstRow="0" w:lastRow="0" w:firstColumn="0" w:lastColumn="0" w:oddVBand="0" w:evenVBand="0" w:oddHBand="0" w:evenHBand="0" w:firstRowFirstColumn="0" w:firstRowLastColumn="0" w:lastRowFirstColumn="0" w:lastRowLastColumn="0"/>
+              <w:rPr>
+                <w:color w:val="000000" w:themeColor="text1"/>
+                <w:sz w:val="24"/>
+                <w:szCs w:val="24"/>
+              </w:rPr>
+            </w:pPr>
+            <w:r>
+              <w:rPr>
+                <w:color w:val="000000" w:themeColor="text1"/>
+                <w:sz w:val="24"/>
+                <w:szCs w:val="24"/>
+              </w:rPr>
+              <w:t>Image</w:t>
             </w:r>
           </w:p>
         </w:tc>
@@ -4026,107 +4273,7 @@
           </w:tcPr>
           <w:p>
             <w:pPr>
-              <w:rPr>
-                <w:sz w:val="24"/>
-                <w:szCs w:val="24"/>
-              </w:rPr>
-            </w:pPr>
-            <w:r>
-              <w:rPr>
-                <w:sz w:val="24"/>
-                <w:szCs w:val="24"/>
-              </w:rPr>
-              <w:t>FK(Bill</w:t>
-            </w:r>
-            <w:r>
-              <w:rPr>
-                <w:sz w:val="24"/>
-                <w:szCs w:val="24"/>
-              </w:rPr>
-              <w:t>s</w:t>
-            </w:r>
-            <w:r>
-              <w:rPr>
-                <w:sz w:val="24"/>
-                <w:szCs w:val="24"/>
-              </w:rPr>
-              <w:t>,</w:t>
-            </w:r>
-            <w:r>
-              <w:rPr>
-                <w:sz w:val="24"/>
-                <w:szCs w:val="24"/>
-              </w:rPr>
-              <w:t xml:space="preserve"> </w:t>
-            </w:r>
-            <w:r>
-              <w:rPr>
-                <w:sz w:val="24"/>
-                <w:szCs w:val="24"/>
-              </w:rPr>
-              <w:t>Bill_ID)</w:t>
-            </w:r>
-          </w:p>
-        </w:tc>
-      </w:tr>
-      <w:tr>
-        <w:tc>
-          <w:tcPr>
-            <w:tcW w:w="3116" w:type="dxa"/>
-            <w:shd w:val="clear" w:color="auto" w:fill="9CC2E5" w:themeFill="accent1" w:themeFillTint="99"/>
-          </w:tcPr>
-          <w:p>
-            <w:pPr>
-              <w:rPr>
-                <w:b/>
-                <w:bCs/>
-                <w:color w:val="000000" w:themeColor="text1"/>
-                <w:sz w:val="24"/>
-                <w:szCs w:val="24"/>
-              </w:rPr>
-            </w:pPr>
-            <w:r>
-              <w:rPr>
-                <w:b/>
-                <w:bCs/>
-                <w:color w:val="000000" w:themeColor="text1"/>
-                <w:sz w:val="24"/>
-                <w:szCs w:val="24"/>
-              </w:rPr>
-              <w:t>Scopy</w:t>
-            </w:r>
-          </w:p>
-        </w:tc>
-        <w:tc>
-          <w:tcPr>
-            <w:tcW w:w="3117" w:type="dxa"/>
-            <w:shd w:val="clear" w:color="auto" w:fill="9CC2E5" w:themeFill="accent1" w:themeFillTint="99"/>
-          </w:tcPr>
-          <w:p>
-            <w:pPr>
-              <w:rPr>
-                <w:color w:val="000000" w:themeColor="text1"/>
-                <w:sz w:val="24"/>
-                <w:szCs w:val="24"/>
-              </w:rPr>
-            </w:pPr>
-            <w:r>
-              <w:rPr>
-                <w:color w:val="000000" w:themeColor="text1"/>
-                <w:sz w:val="24"/>
-                <w:szCs w:val="24"/>
-              </w:rPr>
-              <w:t>Image</w:t>
-            </w:r>
-          </w:p>
-        </w:tc>
-        <w:tc>
-          <w:tcPr>
-            <w:tcW w:w="3117" w:type="dxa"/>
-            <w:shd w:val="clear" w:color="auto" w:fill="9CC2E5" w:themeFill="accent1" w:themeFillTint="99"/>
-          </w:tcPr>
-          <w:p>
-            <w:pPr>
+              <w:cnfStyle w:val="000000000000" w:firstRow="0" w:lastRow="0" w:firstColumn="0" w:lastColumn="0" w:oddVBand="0" w:evenVBand="0" w:oddHBand="0" w:evenHBand="0" w:firstRowFirstColumn="0" w:firstRowLastColumn="0" w:lastRowFirstColumn="0" w:lastRowLastColumn="0"/>
               <w:rPr>
                 <w:color w:val="000000" w:themeColor="text1"/>
                 <w:sz w:val="24"/>
@@ -4145,14 +4292,6 @@
         </w:tc>
       </w:tr>
     </w:tbl>
-    <w:p>
-      <w:pPr>
-        <w:rPr>
-          <w:sz w:val="24"/>
-          <w:szCs w:val="24"/>
-        </w:rPr>
-      </w:pPr>
-    </w:p>
     <w:p>
       <w:pPr>
         <w:rPr>
@@ -4162,29 +4301,30 @@
           <w:szCs w:val="32"/>
         </w:rPr>
       </w:pPr>
-      <w:r>
+    </w:p>
+    <w:p>
+      <w:pPr>
         <w:rPr>
           <w:b/>
           <w:bCs/>
           <w:sz w:val="32"/>
           <w:szCs w:val="32"/>
         </w:rPr>
-        <w:lastRenderedPageBreak/>
+      </w:pPr>
+      <w:r>
+        <w:rPr>
+          <w:b/>
+          <w:bCs/>
+          <w:sz w:val="32"/>
+          <w:szCs w:val="32"/>
+        </w:rPr>
         <w:t>BAS.Bill_FM</w:t>
       </w:r>
     </w:p>
     <w:tbl>
       <w:tblPr>
-        <w:tblStyle w:val="TableGrid"/>
+        <w:tblStyle w:val="GridTable2-Accent1"/>
         <w:tblW w:w="0" w:type="auto"/>
-        <w:tblBorders>
-          <w:top w:val="none" w:sz="0" w:space="0" w:color="auto"/>
-          <w:left w:val="none" w:sz="0" w:space="0" w:color="auto"/>
-          <w:bottom w:val="none" w:sz="0" w:space="0" w:color="auto"/>
-          <w:right w:val="none" w:sz="0" w:space="0" w:color="auto"/>
-          <w:insideH w:val="none" w:sz="0" w:space="0" w:color="auto"/>
-          <w:insideV w:val="none" w:sz="0" w:space="0" w:color="auto"/>
-        </w:tblBorders>
         <w:tblLook w:val="04A0" w:firstRow="1" w:lastRow="0" w:firstColumn="1" w:lastColumn="0" w:noHBand="0" w:noVBand="1"/>
       </w:tblPr>
       <w:tblGrid>
@@ -4193,8 +4333,12 @@
         <w:gridCol w:w="3117"/>
       </w:tblGrid>
       <w:tr>
-        <w:tc>
-          <w:tcPr>
+        <w:trPr>
+          <w:cnfStyle w:val="100000000000" w:firstRow="1" w:lastRow="0" w:firstColumn="0" w:lastColumn="0" w:oddVBand="0" w:evenVBand="0" w:oddHBand="0" w:evenHBand="0" w:firstRowFirstColumn="0" w:firstRowLastColumn="0" w:lastRowFirstColumn="0" w:lastRowLastColumn="0"/>
+        </w:trPr>
+        <w:tc>
+          <w:tcPr>
+            <w:cnfStyle w:val="001000000000" w:firstRow="0" w:lastRow="0" w:firstColumn="1" w:lastColumn="0" w:oddVBand="0" w:evenVBand="0" w:oddHBand="0" w:evenHBand="0" w:firstRowFirstColumn="0" w:firstRowLastColumn="0" w:lastRowFirstColumn="0" w:lastRowLastColumn="0"/>
             <w:tcW w:w="9350" w:type="dxa"/>
             <w:gridSpan w:val="3"/>
           </w:tcPr>
@@ -4211,31 +4355,48 @@
                 <w:sz w:val="24"/>
                 <w:szCs w:val="24"/>
               </w:rPr>
-              <w:t>Attribute                                         Data Type                                       Constraints</w:t>
+              <w:t xml:space="preserve">Attribute                                         Data Type           </w:t>
+            </w:r>
+            <w:r>
+              <w:rPr>
+                <w:color w:val="2E74B5" w:themeColor="accent1" w:themeShade="BF"/>
+                <w:sz w:val="24"/>
+                <w:szCs w:val="24"/>
+              </w:rPr>
+              <w:t xml:space="preserve"> </w:t>
+            </w:r>
+            <w:r>
+              <w:rPr>
+                <w:color w:val="2E74B5" w:themeColor="accent1" w:themeShade="BF"/>
+                <w:sz w:val="24"/>
+                <w:szCs w:val="24"/>
+              </w:rPr>
+              <w:t xml:space="preserve">                            Constraints</w:t>
             </w:r>
           </w:p>
         </w:tc>
       </w:tr>
       <w:tr>
-        <w:tc>
-          <w:tcPr>
+        <w:trPr>
+          <w:cnfStyle w:val="000000100000" w:firstRow="0" w:lastRow="0" w:firstColumn="0" w:lastColumn="0" w:oddVBand="0" w:evenVBand="0" w:oddHBand="1" w:evenHBand="0" w:firstRowFirstColumn="0" w:firstRowLastColumn="0" w:lastRowFirstColumn="0" w:lastRowLastColumn="0"/>
+        </w:trPr>
+        <w:tc>
+          <w:tcPr>
+            <w:cnfStyle w:val="001000000000" w:firstRow="0" w:lastRow="0" w:firstColumn="1" w:lastColumn="0" w:oddVBand="0" w:evenVBand="0" w:oddHBand="0" w:evenHBand="0" w:firstRowFirstColumn="0" w:firstRowLastColumn="0" w:lastRowFirstColumn="0" w:lastRowLastColumn="0"/>
             <w:tcW w:w="3116" w:type="dxa"/>
-            <w:shd w:val="clear" w:color="auto" w:fill="9CC2E5" w:themeFill="accent1" w:themeFillTint="99"/>
-          </w:tcPr>
-          <w:p>
-            <w:pPr>
-              <w:rPr>
-                <w:b/>
-                <w:bCs/>
-                <w:color w:val="000000" w:themeColor="text1"/>
-                <w:sz w:val="24"/>
-                <w:szCs w:val="24"/>
-              </w:rPr>
-            </w:pPr>
-            <w:r>
-              <w:rPr>
-                <w:b/>
-                <w:bCs/>
+          </w:tcPr>
+          <w:p>
+            <w:pPr>
+              <w:rPr>
+                <w:b w:val="0"/>
+                <w:bCs w:val="0"/>
+                <w:color w:val="000000" w:themeColor="text1"/>
+                <w:sz w:val="24"/>
+                <w:szCs w:val="24"/>
+              </w:rPr>
+            </w:pPr>
+            <w:r>
+              <w:rPr>
                 <w:color w:val="000000" w:themeColor="text1"/>
                 <w:sz w:val="24"/>
                 <w:szCs w:val="24"/>
@@ -4247,10 +4408,10 @@
         <w:tc>
           <w:tcPr>
             <w:tcW w:w="3117" w:type="dxa"/>
-            <w:shd w:val="clear" w:color="auto" w:fill="9CC2E5" w:themeFill="accent1" w:themeFillTint="99"/>
-          </w:tcPr>
-          <w:p>
-            <w:pPr>
+          </w:tcPr>
+          <w:p>
+            <w:pPr>
+              <w:cnfStyle w:val="000000100000" w:firstRow="0" w:lastRow="0" w:firstColumn="0" w:lastColumn="0" w:oddVBand="0" w:evenVBand="0" w:oddHBand="1" w:evenHBand="0" w:firstRowFirstColumn="0" w:firstRowLastColumn="0" w:lastRowFirstColumn="0" w:lastRowLastColumn="0"/>
               <w:rPr>
                 <w:color w:val="000000" w:themeColor="text1"/>
                 <w:sz w:val="24"/>
@@ -4270,10 +4431,10 @@
         <w:tc>
           <w:tcPr>
             <w:tcW w:w="3117" w:type="dxa"/>
-            <w:shd w:val="clear" w:color="auto" w:fill="9CC2E5" w:themeFill="accent1" w:themeFillTint="99"/>
-          </w:tcPr>
-          <w:p>
-            <w:pPr>
+          </w:tcPr>
+          <w:p>
+            <w:pPr>
+              <w:cnfStyle w:val="000000100000" w:firstRow="0" w:lastRow="0" w:firstColumn="0" w:lastColumn="0" w:oddVBand="0" w:evenVBand="0" w:oddHBand="1" w:evenHBand="0" w:firstRowFirstColumn="0" w:firstRowLastColumn="0" w:lastRowFirstColumn="0" w:lastRowLastColumn="0"/>
               <w:rPr>
                 <w:color w:val="000000" w:themeColor="text1"/>
                 <w:sz w:val="24"/>
@@ -4310,21 +4471,20 @@
       <w:tr>
         <w:tc>
           <w:tcPr>
+            <w:cnfStyle w:val="001000000000" w:firstRow="0" w:lastRow="0" w:firstColumn="1" w:lastColumn="0" w:oddVBand="0" w:evenVBand="0" w:oddHBand="0" w:evenHBand="0" w:firstRowFirstColumn="0" w:firstRowLastColumn="0" w:lastRowFirstColumn="0" w:lastRowLastColumn="0"/>
             <w:tcW w:w="3116" w:type="dxa"/>
           </w:tcPr>
           <w:p>
             <w:pPr>
               <w:rPr>
-                <w:b/>
-                <w:bCs/>
-                <w:sz w:val="24"/>
-                <w:szCs w:val="24"/>
-              </w:rPr>
-            </w:pPr>
-            <w:r>
-              <w:rPr>
-                <w:b/>
-                <w:bCs/>
+                <w:b w:val="0"/>
+                <w:bCs w:val="0"/>
+                <w:sz w:val="24"/>
+                <w:szCs w:val="24"/>
+              </w:rPr>
+            </w:pPr>
+            <w:r>
+              <w:rPr>
                 <w:sz w:val="24"/>
                 <w:szCs w:val="24"/>
               </w:rPr>
@@ -4338,6 +4498,7 @@
           </w:tcPr>
           <w:p>
             <w:pPr>
+              <w:cnfStyle w:val="000000000000" w:firstRow="0" w:lastRow="0" w:firstColumn="0" w:lastColumn="0" w:oddVBand="0" w:evenVBand="0" w:oddHBand="0" w:evenHBand="0" w:firstRowFirstColumn="0" w:firstRowLastColumn="0" w:lastRowFirstColumn="0" w:lastRowLastColumn="0"/>
               <w:rPr>
                 <w:sz w:val="24"/>
                 <w:szCs w:val="24"/>
@@ -4365,6 +4526,7 @@
           </w:tcPr>
           <w:p>
             <w:pPr>
+              <w:cnfStyle w:val="000000000000" w:firstRow="0" w:lastRow="0" w:firstColumn="0" w:lastColumn="0" w:oddVBand="0" w:evenVBand="0" w:oddHBand="0" w:evenHBand="0" w:firstRowFirstColumn="0" w:firstRowLastColumn="0" w:lastRowFirstColumn="0" w:lastRowLastColumn="0"/>
               <w:rPr>
                 <w:sz w:val="24"/>
                 <w:szCs w:val="24"/>
@@ -4414,16 +4576,6 @@
         <w:rPr>
           <w:sz w:val="24"/>
           <w:szCs w:val="24"/>
-        </w:rPr>
-      </w:pPr>
-    </w:p>
-    <w:p>
-      <w:pPr>
-        <w:rPr>
-          <w:b/>
-          <w:bCs/>
-          <w:sz w:val="32"/>
-          <w:szCs w:val="32"/>
         </w:rPr>
       </w:pPr>
       <w:r>
@@ -4432,18 +4584,17 @@
           <w:color w:val="000000" w:themeColor="text1"/>
           <w:sz w:val="24"/>
           <w:szCs w:val="24"/>
-          <w:lang w:bidi="hi-IN"/>
         </w:rPr>
         <mc:AlternateContent>
           <mc:Choice Requires="wps">
             <w:drawing>
-              <wp:anchor distT="0" distB="0" distL="114300" distR="114300" simplePos="0" relativeHeight="251671552" behindDoc="0" locked="0" layoutInCell="1" allowOverlap="1" wp14:anchorId="459074F3" wp14:editId="51E37082">
+              <wp:anchor distT="0" distB="0" distL="114300" distR="114300" simplePos="0" relativeHeight="251671552" behindDoc="0" locked="0" layoutInCell="1" allowOverlap="1" wp14:anchorId="626DDB17" wp14:editId="2B7AE47D">
                 <wp:simplePos x="0" y="0"/>
                 <wp:positionH relativeFrom="page">
                   <wp:align>right</wp:align>
                 </wp:positionH>
                 <wp:positionV relativeFrom="paragraph">
-                  <wp:posOffset>427990</wp:posOffset>
+                  <wp:posOffset>165708</wp:posOffset>
                 </wp:positionV>
                 <wp:extent cx="1476375" cy="742950"/>
                 <wp:effectExtent l="38100" t="19050" r="66675" b="152400"/>
@@ -4511,7 +4662,7 @@
           </mc:Choice>
           <mc:Fallback>
             <w:pict>
-              <v:shapetype w14:anchorId="459074F3" id="_x0000_t106" coordsize="21600,21600" o:spt="106" adj="1350,25920" path="ar,7165,4345,13110,1950,7185,1080,12690,475,11732,4835,17650,1080,12690,2910,17640,2387,9757,10107,20300,2910,17640,8235,19545,7660,12382,14412,21597,8235,19545,14280,18330,12910,11080,18695,18947,14280,18330,18690,15045,14822,5862,21597,15082,18690,15045,20895,7665,15772,2592,21105,9865,20895,7665,19140,2715,14330,,19187,6595,19140,2715,14910,1170,10992,,15357,5945,14910,1170,11250,1665,6692,650,12025,7917,11250,1665,7005,2580,1912,1972,8665,11162,7005,2580,1950,7185xear,7165,4345,13110,1080,12690,2340,13080nfear475,11732,4835,17650,2910,17640,3465,17445nfear7660,12382,14412,21597,7905,18675,8235,19545nfear7660,12382,14412,21597,14280,18330,14400,17370nfear12910,11080,18695,18947,18690,15045,17070,11475nfear15772,2592,21105,9865,20175,9015,20895,7665nfear14330,,19187,6595,19200,3345,19140,2715nfear14330,,19187,6595,14910,1170,14550,1980nfear10992,,15357,5945,11250,1665,11040,2340nfear1912,1972,8665,11162,7650,3270,7005,2580nfear1912,1972,8665,11162,1950,7185,2070,7890nfem@23@37qx@35@24@23@36@34@24@23@37xem@16@33qx@31@17@16@32@30@17@16@33xem@38@29qx@27@39@38@28@26@39@38@29xe">
+              <v:shapetype w14:anchorId="626DDB17" id="_x0000_t106" coordsize="21600,21600" o:spt="106" adj="1350,25920" path="ar,7165,4345,13110,1950,7185,1080,12690,475,11732,4835,17650,1080,12690,2910,17640,2387,9757,10107,20300,2910,17640,8235,19545,7660,12382,14412,21597,8235,19545,14280,18330,12910,11080,18695,18947,14280,18330,18690,15045,14822,5862,21597,15082,18690,15045,20895,7665,15772,2592,21105,9865,20895,7665,19140,2715,14330,,19187,6595,19140,2715,14910,1170,10992,,15357,5945,14910,1170,11250,1665,6692,650,12025,7917,11250,1665,7005,2580,1912,1972,8665,11162,7005,2580,1950,7185xear,7165,4345,13110,1080,12690,2340,13080nfear475,11732,4835,17650,2910,17640,3465,17445nfear7660,12382,14412,21597,7905,18675,8235,19545nfear7660,12382,14412,21597,14280,18330,14400,17370nfear12910,11080,18695,18947,18690,15045,17070,11475nfear15772,2592,21105,9865,20175,9015,20895,7665nfear14330,,19187,6595,19200,3345,19140,2715nfear14330,,19187,6595,14910,1170,14550,1980nfear10992,,15357,5945,11250,1665,11040,2340nfear1912,1972,8665,11162,7650,3270,7005,2580nfear1912,1972,8665,11162,1950,7185,2070,7890nfem@23@37qx@35@24@23@36@34@24@23@37xem@16@33qx@31@17@16@32@30@17@16@33xem@38@29qx@27@39@38@28@26@39@38@29xe">
                 <v:formulas>
                   <v:f eqn="sum #0 0 10800"/>
                   <v:f eqn="sum #1 0 10800"/>
@@ -4560,7 +4711,7 @@
                 </v:handles>
                 <o:complex v:ext="view"/>
               </v:shapetype>
-              <v:shape id="Cloud Callout 1" o:spid="_x0000_s1031" type="#_x0000_t106" style="position:absolute;margin-left:65.05pt;margin-top:33.7pt;width:116.25pt;height:58.5pt;z-index:251671552;visibility:visible;mso-wrap-style:square;mso-width-percent:0;mso-height-percent:0;mso-wrap-distance-left:9pt;mso-wrap-distance-top:0;mso-wrap-distance-right:9pt;mso-wrap-distance-bottom:0;mso-position-horizontal:right;mso-position-horizontal-relative:page;mso-position-vertical:absolute;mso-position-vertical-relative:text;mso-width-percent:0;mso-height-percent:0;mso-width-relative:margin;mso-height-relative:margin;v-text-anchor:middle" o:gfxdata="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" adj="6300,24300" fillcolor="#5b9bd5 [3204]" strokecolor="#1f4d78 [1604]" strokeweight="1.52778mm">
+              <v:shape id="Cloud Callout 1" o:spid="_x0000_s1031" type="#_x0000_t106" style="position:absolute;margin-left:65.05pt;margin-top:13.05pt;width:116.25pt;height:58.5pt;z-index:251671552;visibility:visible;mso-wrap-style:square;mso-width-percent:0;mso-height-percent:0;mso-wrap-distance-left:9pt;mso-wrap-distance-top:0;mso-wrap-distance-right:9pt;mso-wrap-distance-bottom:0;mso-position-horizontal:right;mso-position-horizontal-relative:page;mso-position-vertical:absolute;mso-position-vertical-relative:text;mso-width-percent:0;mso-height-percent:0;mso-width-relative:margin;mso-height-relative:margin;v-text-anchor:middle" o:gfxdata="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" adj="6300,24300" fillcolor="#5b9bd5 [3204]" strokecolor="#1f4d78 [1604]" strokeweight="1.52778mm">
                 <v:stroke linestyle="thickThin"/>
                 <v:textbox>
                   <w:txbxContent>
@@ -4580,28 +4731,30 @@
           </mc:Fallback>
         </mc:AlternateContent>
       </w:r>
-      <w:r>
+    </w:p>
+    <w:p>
+      <w:pPr>
         <w:rPr>
           <w:b/>
           <w:bCs/>
           <w:sz w:val="32"/>
           <w:szCs w:val="32"/>
         </w:rPr>
+      </w:pPr>
+      <w:r>
+        <w:rPr>
+          <w:b/>
+          <w:bCs/>
+          <w:sz w:val="32"/>
+          <w:szCs w:val="32"/>
+        </w:rPr>
         <w:t>BAS.Accounts</w:t>
       </w:r>
     </w:p>
     <w:tbl>
       <w:tblPr>
-        <w:tblStyle w:val="TableGrid"/>
+        <w:tblStyle w:val="GridTable2-Accent1"/>
         <w:tblW w:w="9740" w:type="dxa"/>
-        <w:tblBorders>
-          <w:top w:val="none" w:sz="0" w:space="0" w:color="auto"/>
-          <w:left w:val="none" w:sz="0" w:space="0" w:color="auto"/>
-          <w:bottom w:val="none" w:sz="0" w:space="0" w:color="auto"/>
-          <w:right w:val="none" w:sz="0" w:space="0" w:color="auto"/>
-          <w:insideH w:val="none" w:sz="0" w:space="0" w:color="auto"/>
-          <w:insideV w:val="none" w:sz="0" w:space="0" w:color="auto"/>
-        </w:tblBorders>
         <w:tblLook w:val="04A0" w:firstRow="1" w:lastRow="0" w:firstColumn="1" w:lastColumn="0" w:noHBand="0" w:noVBand="1"/>
       </w:tblPr>
       <w:tblGrid>
@@ -4611,10 +4764,12 @@
       </w:tblGrid>
       <w:tr>
         <w:trPr>
+          <w:cnfStyle w:val="100000000000" w:firstRow="1" w:lastRow="0" w:firstColumn="0" w:lastColumn="0" w:oddVBand="0" w:evenVBand="0" w:oddHBand="0" w:evenHBand="0" w:firstRowFirstColumn="0" w:firstRowLastColumn="0" w:lastRowFirstColumn="0" w:lastRowLastColumn="0"/>
           <w:trHeight w:val="284"/>
         </w:trPr>
         <w:tc>
           <w:tcPr>
+            <w:cnfStyle w:val="001000000000" w:firstRow="0" w:lastRow="0" w:firstColumn="1" w:lastColumn="0" w:oddVBand="0" w:evenVBand="0" w:oddHBand="0" w:evenHBand="0" w:firstRowFirstColumn="0" w:firstRowLastColumn="0" w:lastRowFirstColumn="0" w:lastRowLastColumn="0"/>
             <w:tcW w:w="9740" w:type="dxa"/>
             <w:gridSpan w:val="3"/>
           </w:tcPr>
@@ -4631,49 +4786,104 @@
                 <w:sz w:val="24"/>
                 <w:szCs w:val="24"/>
               </w:rPr>
-              <w:t>Attribute                                         Data Type                                       Constraints</w:t>
+              <w:t xml:space="preserve">Attribute                                        </w:t>
+            </w:r>
+            <w:r>
+              <w:rPr>
+                <w:color w:val="2E74B5" w:themeColor="accent1" w:themeShade="BF"/>
+                <w:sz w:val="24"/>
+                <w:szCs w:val="24"/>
+              </w:rPr>
+              <w:t xml:space="preserve">    </w:t>
+            </w:r>
+            <w:r>
+              <w:rPr>
+                <w:color w:val="2E74B5" w:themeColor="accent1" w:themeShade="BF"/>
+                <w:sz w:val="24"/>
+                <w:szCs w:val="24"/>
+              </w:rPr>
+              <w:t xml:space="preserve">Data Type       </w:t>
+            </w:r>
+            <w:r>
+              <w:rPr>
+                <w:color w:val="2E74B5" w:themeColor="accent1" w:themeShade="BF"/>
+                <w:sz w:val="24"/>
+                <w:szCs w:val="24"/>
+              </w:rPr>
+              <w:t xml:space="preserve">                               </w:t>
+            </w:r>
+            <w:r>
+              <w:rPr>
+                <w:color w:val="2E74B5" w:themeColor="accent1" w:themeShade="BF"/>
+                <w:sz w:val="24"/>
+                <w:szCs w:val="24"/>
+              </w:rPr>
+              <w:t>Constraints</w:t>
             </w:r>
           </w:p>
         </w:tc>
       </w:tr>
       <w:tr>
         <w:trPr>
+          <w:cnfStyle w:val="000000100000" w:firstRow="0" w:lastRow="0" w:firstColumn="0" w:lastColumn="0" w:oddVBand="0" w:evenVBand="0" w:oddHBand="1" w:evenHBand="0" w:firstRowFirstColumn="0" w:firstRowLastColumn="0" w:lastRowFirstColumn="0" w:lastRowLastColumn="0"/>
           <w:trHeight w:val="270"/>
         </w:trPr>
         <w:tc>
           <w:tcPr>
+            <w:cnfStyle w:val="001000000000" w:firstRow="0" w:lastRow="0" w:firstColumn="1" w:lastColumn="0" w:oddVBand="0" w:evenVBand="0" w:oddHBand="0" w:evenHBand="0" w:firstRowFirstColumn="0" w:firstRowLastColumn="0" w:lastRowFirstColumn="0" w:lastRowLastColumn="0"/>
             <w:tcW w:w="3246" w:type="dxa"/>
-            <w:shd w:val="clear" w:color="auto" w:fill="9CC2E5" w:themeFill="accent1" w:themeFillTint="99"/>
-          </w:tcPr>
-          <w:p>
-            <w:pPr>
-              <w:rPr>
-                <w:b/>
-                <w:bCs/>
-                <w:color w:val="000000" w:themeColor="text1"/>
-                <w:sz w:val="24"/>
-                <w:szCs w:val="24"/>
-              </w:rPr>
-            </w:pPr>
-            <w:r>
-              <w:rPr>
-                <w:b/>
-                <w:bCs/>
-                <w:color w:val="000000" w:themeColor="text1"/>
-                <w:sz w:val="24"/>
-                <w:szCs w:val="24"/>
-              </w:rPr>
-              <w:t>AccountNumber</w:t>
+          </w:tcPr>
+          <w:p>
+            <w:pPr>
+              <w:rPr>
+                <w:b w:val="0"/>
+                <w:bCs w:val="0"/>
+                <w:color w:val="000000" w:themeColor="text1"/>
+                <w:sz w:val="24"/>
+                <w:szCs w:val="24"/>
+              </w:rPr>
+            </w:pPr>
+            <w:r>
+              <w:rPr>
+                <w:color w:val="000000" w:themeColor="text1"/>
+                <w:sz w:val="24"/>
+                <w:szCs w:val="24"/>
+              </w:rPr>
+              <w:t>Account</w:t>
+            </w:r>
+            <w:r>
+              <w:rPr>
+                <w:color w:val="000000" w:themeColor="text1"/>
+                <w:sz w:val="24"/>
+                <w:szCs w:val="24"/>
+              </w:rPr>
+              <w:t>_</w:t>
+            </w:r>
+            <w:r>
+              <w:rPr>
+                <w:color w:val="000000" w:themeColor="text1"/>
+                <w:sz w:val="24"/>
+                <w:szCs w:val="24"/>
+              </w:rPr>
+              <w:t>N</w:t>
+            </w:r>
+            <w:r>
+              <w:rPr>
+                <w:color w:val="000000" w:themeColor="text1"/>
+                <w:sz w:val="24"/>
+                <w:szCs w:val="24"/>
+              </w:rPr>
+              <w:t>o</w:t>
             </w:r>
           </w:p>
         </w:tc>
         <w:tc>
           <w:tcPr>
             <w:tcW w:w="3054" w:type="dxa"/>
-            <w:shd w:val="clear" w:color="auto" w:fill="9CC2E5" w:themeFill="accent1" w:themeFillTint="99"/>
-          </w:tcPr>
-          <w:p>
-            <w:pPr>
+          </w:tcPr>
+          <w:p>
+            <w:pPr>
+              <w:cnfStyle w:val="000000100000" w:firstRow="0" w:lastRow="0" w:firstColumn="0" w:lastColumn="0" w:oddVBand="0" w:evenVBand="0" w:oddHBand="1" w:evenHBand="0" w:firstRowFirstColumn="0" w:firstRowLastColumn="0" w:lastRowFirstColumn="0" w:lastRowLastColumn="0"/>
               <w:rPr>
                 <w:color w:val="000000" w:themeColor="text1"/>
                 <w:sz w:val="24"/>
@@ -4693,10 +4903,10 @@
         <w:tc>
           <w:tcPr>
             <w:tcW w:w="3440" w:type="dxa"/>
-            <w:shd w:val="clear" w:color="auto" w:fill="9CC2E5" w:themeFill="accent1" w:themeFillTint="99"/>
-          </w:tcPr>
-          <w:p>
-            <w:pPr>
+          </w:tcPr>
+          <w:p>
+            <w:pPr>
+              <w:cnfStyle w:val="000000100000" w:firstRow="0" w:lastRow="0" w:firstColumn="0" w:lastColumn="0" w:oddVBand="0" w:evenVBand="0" w:oddHBand="1" w:evenHBand="0" w:firstRowFirstColumn="0" w:firstRowLastColumn="0" w:lastRowFirstColumn="0" w:lastRowLastColumn="0"/>
               <w:rPr>
                 <w:color w:val="000000" w:themeColor="text1"/>
                 <w:sz w:val="24"/>
@@ -4716,29 +4926,30 @@
       </w:tr>
       <w:tr>
         <w:trPr>
-          <w:trHeight w:val="284"/>
+          <w:trHeight w:val="229"/>
         </w:trPr>
         <w:tc>
           <w:tcPr>
+            <w:cnfStyle w:val="001000000000" w:firstRow="0" w:lastRow="0" w:firstColumn="1" w:lastColumn="0" w:oddVBand="0" w:evenVBand="0" w:oddHBand="0" w:evenHBand="0" w:firstRowFirstColumn="0" w:firstRowLastColumn="0" w:lastRowFirstColumn="0" w:lastRowLastColumn="0"/>
             <w:tcW w:w="3246" w:type="dxa"/>
           </w:tcPr>
           <w:p>
             <w:pPr>
               <w:rPr>
-                <w:b/>
-                <w:bCs/>
-                <w:sz w:val="24"/>
-                <w:szCs w:val="24"/>
-              </w:rPr>
-            </w:pPr>
-            <w:r>
-              <w:rPr>
-                <w:b/>
-                <w:bCs/>
-                <w:sz w:val="24"/>
-                <w:szCs w:val="24"/>
-              </w:rPr>
-              <w:t>BankName</w:t>
+                <w:b w:val="0"/>
+                <w:bCs w:val="0"/>
+                <w:color w:val="000000" w:themeColor="text1"/>
+                <w:sz w:val="24"/>
+                <w:szCs w:val="24"/>
+              </w:rPr>
+            </w:pPr>
+            <w:r>
+              <w:rPr>
+                <w:color w:val="000000" w:themeColor="text1"/>
+                <w:sz w:val="24"/>
+                <w:szCs w:val="24"/>
+              </w:rPr>
+              <w:t>Emp_Id</w:t>
             </w:r>
           </w:p>
         </w:tc>
@@ -4748,17 +4959,20 @@
           </w:tcPr>
           <w:p>
             <w:pPr>
-              <w:rPr>
-                <w:sz w:val="24"/>
-                <w:szCs w:val="24"/>
-              </w:rPr>
-            </w:pPr>
-            <w:r>
-              <w:rPr>
-                <w:sz w:val="24"/>
-                <w:szCs w:val="24"/>
-              </w:rPr>
-              <w:t>Varchar(75)</w:t>
+              <w:cnfStyle w:val="000000000000" w:firstRow="0" w:lastRow="0" w:firstColumn="0" w:lastColumn="0" w:oddVBand="0" w:evenVBand="0" w:oddHBand="0" w:evenHBand="0" w:firstRowFirstColumn="0" w:firstRowLastColumn="0" w:lastRowFirstColumn="0" w:lastRowLastColumn="0"/>
+              <w:rPr>
+                <w:color w:val="000000" w:themeColor="text1"/>
+                <w:sz w:val="24"/>
+                <w:szCs w:val="24"/>
+              </w:rPr>
+            </w:pPr>
+            <w:r>
+              <w:rPr>
+                <w:color w:val="000000" w:themeColor="text1"/>
+                <w:sz w:val="24"/>
+                <w:szCs w:val="24"/>
+              </w:rPr>
+              <w:t>Unique Identifier</w:t>
             </w:r>
           </w:p>
         </w:tc>
@@ -4768,153 +4982,362 @@
           </w:tcPr>
           <w:p>
             <w:pPr>
-              <w:rPr>
-                <w:sz w:val="24"/>
-                <w:szCs w:val="24"/>
-              </w:rPr>
-            </w:pPr>
-            <w:r>
-              <w:rPr>
-                <w:sz w:val="24"/>
-                <w:szCs w:val="24"/>
-              </w:rPr>
-              <w:t>Not Null</w:t>
+              <w:cnfStyle w:val="000000000000" w:firstRow="0" w:lastRow="0" w:firstColumn="0" w:lastColumn="0" w:oddVBand="0" w:evenVBand="0" w:oddHBand="0" w:evenHBand="0" w:firstRowFirstColumn="0" w:firstRowLastColumn="0" w:lastRowFirstColumn="0" w:lastRowLastColumn="0"/>
+              <w:rPr>
+                <w:color w:val="000000" w:themeColor="text1"/>
+                <w:sz w:val="24"/>
+                <w:szCs w:val="24"/>
+              </w:rPr>
+            </w:pPr>
+            <w:r>
+              <w:rPr>
+                <w:color w:val="000000" w:themeColor="text1"/>
+                <w:sz w:val="24"/>
+                <w:szCs w:val="24"/>
+              </w:rPr>
+              <w:t>FK(Employee</w:t>
+            </w:r>
+            <w:r>
+              <w:rPr>
+                <w:color w:val="000000" w:themeColor="text1"/>
+                <w:sz w:val="24"/>
+                <w:szCs w:val="24"/>
+              </w:rPr>
+              <w:t>s</w:t>
+            </w:r>
+            <w:r>
+              <w:rPr>
+                <w:color w:val="000000" w:themeColor="text1"/>
+                <w:sz w:val="24"/>
+                <w:szCs w:val="24"/>
+              </w:rPr>
+              <w:t>,Emp_ID)</w:t>
+            </w:r>
+            <w:r>
+              <w:rPr>
+                <w:color w:val="000000" w:themeColor="text1"/>
+                <w:sz w:val="24"/>
+                <w:szCs w:val="24"/>
+              </w:rPr>
+              <w:t>, UNIQUE</w:t>
             </w:r>
           </w:p>
         </w:tc>
       </w:tr>
       <w:tr>
         <w:trPr>
-          <w:trHeight w:val="270"/>
+          <w:cnfStyle w:val="000000100000" w:firstRow="0" w:lastRow="0" w:firstColumn="0" w:lastColumn="0" w:oddVBand="0" w:evenVBand="0" w:oddHBand="1" w:evenHBand="0" w:firstRowFirstColumn="0" w:firstRowLastColumn="0" w:lastRowFirstColumn="0" w:lastRowLastColumn="0"/>
+          <w:trHeight w:val="229"/>
         </w:trPr>
         <w:tc>
           <w:tcPr>
+            <w:cnfStyle w:val="001000000000" w:firstRow="0" w:lastRow="0" w:firstColumn="1" w:lastColumn="0" w:oddVBand="0" w:evenVBand="0" w:oddHBand="0" w:evenHBand="0" w:firstRowFirstColumn="0" w:firstRowLastColumn="0" w:lastRowFirstColumn="0" w:lastRowLastColumn="0"/>
             <w:tcW w:w="3246" w:type="dxa"/>
-            <w:shd w:val="clear" w:color="auto" w:fill="9CC2E5" w:themeFill="accent1" w:themeFillTint="99"/>
-          </w:tcPr>
-          <w:p>
-            <w:pPr>
-              <w:rPr>
-                <w:b/>
-                <w:bCs/>
-                <w:color w:val="000000" w:themeColor="text1"/>
-                <w:sz w:val="24"/>
-                <w:szCs w:val="24"/>
-              </w:rPr>
-            </w:pPr>
-            <w:r>
-              <w:rPr>
-                <w:b/>
-                <w:bCs/>
-                <w:color w:val="000000" w:themeColor="text1"/>
-                <w:sz w:val="24"/>
-                <w:szCs w:val="24"/>
-              </w:rPr>
-              <w:t>BranchName</w:t>
+          </w:tcPr>
+          <w:p>
+            <w:pPr>
+              <w:rPr>
+                <w:color w:val="000000" w:themeColor="text1"/>
+                <w:sz w:val="24"/>
+                <w:szCs w:val="24"/>
+              </w:rPr>
+            </w:pPr>
+            <w:r>
+              <w:rPr>
+                <w:color w:val="000000" w:themeColor="text1"/>
+                <w:sz w:val="24"/>
+                <w:szCs w:val="24"/>
+              </w:rPr>
+              <w:t>Bank_ID</w:t>
             </w:r>
           </w:p>
         </w:tc>
         <w:tc>
           <w:tcPr>
             <w:tcW w:w="3054" w:type="dxa"/>
-            <w:shd w:val="clear" w:color="auto" w:fill="9CC2E5" w:themeFill="accent1" w:themeFillTint="99"/>
-          </w:tcPr>
-          <w:p>
-            <w:pPr>
-              <w:rPr>
-                <w:color w:val="000000" w:themeColor="text1"/>
-                <w:sz w:val="24"/>
-                <w:szCs w:val="24"/>
-              </w:rPr>
-            </w:pPr>
-            <w:r>
-              <w:rPr>
-                <w:color w:val="000000" w:themeColor="text1"/>
-                <w:sz w:val="24"/>
-                <w:szCs w:val="24"/>
-              </w:rPr>
-              <w:t>Varchar(75)</w:t>
+          </w:tcPr>
+          <w:p>
+            <w:pPr>
+              <w:cnfStyle w:val="000000100000" w:firstRow="0" w:lastRow="0" w:firstColumn="0" w:lastColumn="0" w:oddVBand="0" w:evenVBand="0" w:oddHBand="1" w:evenHBand="0" w:firstRowFirstColumn="0" w:firstRowLastColumn="0" w:lastRowFirstColumn="0" w:lastRowLastColumn="0"/>
+              <w:rPr>
+                <w:color w:val="000000" w:themeColor="text1"/>
+                <w:sz w:val="24"/>
+                <w:szCs w:val="24"/>
+              </w:rPr>
+            </w:pPr>
+            <w:r>
+              <w:rPr>
+                <w:color w:val="000000" w:themeColor="text1"/>
+                <w:sz w:val="24"/>
+                <w:szCs w:val="24"/>
+              </w:rPr>
+              <w:t>Unique Identifier</w:t>
             </w:r>
           </w:p>
         </w:tc>
         <w:tc>
           <w:tcPr>
             <w:tcW w:w="3440" w:type="dxa"/>
-            <w:shd w:val="clear" w:color="auto" w:fill="9CC2E5" w:themeFill="accent1" w:themeFillTint="99"/>
-          </w:tcPr>
-          <w:p>
-            <w:pPr>
-              <w:rPr>
-                <w:color w:val="000000" w:themeColor="text1"/>
-                <w:sz w:val="24"/>
-                <w:szCs w:val="24"/>
-              </w:rPr>
-            </w:pPr>
-            <w:r>
-              <w:rPr>
-                <w:color w:val="000000" w:themeColor="text1"/>
-                <w:sz w:val="24"/>
-                <w:szCs w:val="24"/>
-              </w:rPr>
-              <w:t>Not Null</w:t>
+          </w:tcPr>
+          <w:p>
+            <w:pPr>
+              <w:cnfStyle w:val="000000100000" w:firstRow="0" w:lastRow="0" w:firstColumn="0" w:lastColumn="0" w:oddVBand="0" w:evenVBand="0" w:oddHBand="1" w:evenHBand="0" w:firstRowFirstColumn="0" w:firstRowLastColumn="0" w:lastRowFirstColumn="0" w:lastRowLastColumn="0"/>
+              <w:rPr>
+                <w:color w:val="000000" w:themeColor="text1"/>
+                <w:sz w:val="24"/>
+                <w:szCs w:val="24"/>
+              </w:rPr>
+            </w:pPr>
+            <w:r>
+              <w:rPr>
+                <w:color w:val="000000" w:themeColor="text1"/>
+                <w:sz w:val="24"/>
+                <w:szCs w:val="24"/>
+              </w:rPr>
+              <w:t>FK(Banks, Bank_ID)</w:t>
+            </w:r>
+          </w:p>
+        </w:tc>
+      </w:tr>
+    </w:tbl>
+    <w:p>
+      <w:pPr>
+        <w:rPr>
+          <w:sz w:val="24"/>
+          <w:szCs w:val="24"/>
+        </w:rPr>
+      </w:pPr>
+    </w:p>
+    <w:p>
+      <w:pPr>
+        <w:rPr>
+          <w:b/>
+          <w:sz w:val="24"/>
+          <w:szCs w:val="24"/>
+        </w:rPr>
+      </w:pPr>
+      <w:r>
+        <w:rPr>
+          <w:b/>
+          <w:sz w:val="32"/>
+          <w:szCs w:val="24"/>
+        </w:rPr>
+        <w:t>BAS.Banks</w:t>
+      </w:r>
+    </w:p>
+    <w:tbl>
+      <w:tblPr>
+        <w:tblStyle w:val="GridTable2-Accent1"/>
+        <w:tblW w:w="0" w:type="auto"/>
+        <w:tblLook w:val="04A0" w:firstRow="1" w:lastRow="0" w:firstColumn="1" w:lastColumn="0" w:noHBand="0" w:noVBand="1"/>
+      </w:tblPr>
+      <w:tblGrid>
+        <w:gridCol w:w="3340"/>
+        <w:gridCol w:w="3010"/>
+        <w:gridCol w:w="3010"/>
+      </w:tblGrid>
+      <w:tr>
+        <w:trPr>
+          <w:cnfStyle w:val="100000000000" w:firstRow="1" w:lastRow="0" w:firstColumn="0" w:lastColumn="0" w:oddVBand="0" w:evenVBand="0" w:oddHBand="0" w:evenHBand="0" w:firstRowFirstColumn="0" w:firstRowLastColumn="0" w:lastRowFirstColumn="0" w:lastRowLastColumn="0"/>
+        </w:trPr>
+        <w:tc>
+          <w:tcPr>
+            <w:cnfStyle w:val="001000000000" w:firstRow="0" w:lastRow="0" w:firstColumn="1" w:lastColumn="0" w:oddVBand="0" w:evenVBand="0" w:oddHBand="0" w:evenHBand="0" w:firstRowFirstColumn="0" w:firstRowLastColumn="0" w:lastRowFirstColumn="0" w:lastRowLastColumn="0"/>
+            <w:tcW w:w="3340" w:type="dxa"/>
+          </w:tcPr>
+          <w:p>
+            <w:pPr>
+              <w:rPr>
+                <w:color w:val="5B9BD5" w:themeColor="accent1"/>
+                <w:sz w:val="24"/>
+                <w:szCs w:val="24"/>
+              </w:rPr>
+            </w:pPr>
+            <w:r>
+              <w:rPr>
+                <w:color w:val="5B9BD5" w:themeColor="accent1"/>
+                <w:sz w:val="24"/>
+                <w:szCs w:val="24"/>
+              </w:rPr>
+              <w:t>Attribute</w:t>
+            </w:r>
+          </w:p>
+        </w:tc>
+        <w:tc>
+          <w:tcPr>
+            <w:tcW w:w="3010" w:type="dxa"/>
+          </w:tcPr>
+          <w:p>
+            <w:pPr>
+              <w:cnfStyle w:val="100000000000" w:firstRow="1" w:lastRow="0" w:firstColumn="0" w:lastColumn="0" w:oddVBand="0" w:evenVBand="0" w:oddHBand="0" w:evenHBand="0" w:firstRowFirstColumn="0" w:firstRowLastColumn="0" w:lastRowFirstColumn="0" w:lastRowLastColumn="0"/>
+              <w:rPr>
+                <w:color w:val="5B9BD5" w:themeColor="accent1"/>
+                <w:sz w:val="24"/>
+                <w:szCs w:val="24"/>
+              </w:rPr>
+            </w:pPr>
+            <w:r>
+              <w:rPr>
+                <w:color w:val="5B9BD5" w:themeColor="accent1"/>
+                <w:sz w:val="24"/>
+                <w:szCs w:val="24"/>
+              </w:rPr>
+              <w:t>Data Type</w:t>
+            </w:r>
+          </w:p>
+        </w:tc>
+        <w:tc>
+          <w:tcPr>
+            <w:tcW w:w="3010" w:type="dxa"/>
+          </w:tcPr>
+          <w:p>
+            <w:pPr>
+              <w:cnfStyle w:val="100000000000" w:firstRow="1" w:lastRow="0" w:firstColumn="0" w:lastColumn="0" w:oddVBand="0" w:evenVBand="0" w:oddHBand="0" w:evenHBand="0" w:firstRowFirstColumn="0" w:firstRowLastColumn="0" w:lastRowFirstColumn="0" w:lastRowLastColumn="0"/>
+              <w:rPr>
+                <w:color w:val="5B9BD5" w:themeColor="accent1"/>
+                <w:sz w:val="24"/>
+                <w:szCs w:val="24"/>
+              </w:rPr>
+            </w:pPr>
+            <w:r>
+              <w:rPr>
+                <w:color w:val="5B9BD5" w:themeColor="accent1"/>
+                <w:sz w:val="24"/>
+                <w:szCs w:val="24"/>
+              </w:rPr>
+              <w:t>Constraints</w:t>
             </w:r>
           </w:p>
         </w:tc>
       </w:tr>
       <w:tr>
         <w:trPr>
-          <w:trHeight w:val="284"/>
+          <w:cnfStyle w:val="000000100000" w:firstRow="0" w:lastRow="0" w:firstColumn="0" w:lastColumn="0" w:oddVBand="0" w:evenVBand="0" w:oddHBand="1" w:evenHBand="0" w:firstRowFirstColumn="0" w:firstRowLastColumn="0" w:lastRowFirstColumn="0" w:lastRowLastColumn="0"/>
         </w:trPr>
         <w:tc>
           <w:tcPr>
-            <w:tcW w:w="3246" w:type="dxa"/>
-          </w:tcPr>
-          <w:p>
-            <w:pPr>
-              <w:rPr>
-                <w:b/>
-                <w:bCs/>
-                <w:sz w:val="24"/>
-                <w:szCs w:val="24"/>
-              </w:rPr>
-            </w:pPr>
-            <w:r>
-              <w:rPr>
-                <w:b/>
-                <w:bCs/>
-                <w:sz w:val="24"/>
-                <w:szCs w:val="24"/>
-              </w:rPr>
-              <w:t>BranchCity</w:t>
-            </w:r>
-          </w:p>
-        </w:tc>
-        <w:tc>
-          <w:tcPr>
-            <w:tcW w:w="3054" w:type="dxa"/>
-          </w:tcPr>
-          <w:p>
-            <w:pPr>
-              <w:rPr>
-                <w:sz w:val="24"/>
-                <w:szCs w:val="24"/>
-              </w:rPr>
-            </w:pPr>
-            <w:r>
-              <w:rPr>
-                <w:sz w:val="24"/>
-                <w:szCs w:val="24"/>
-              </w:rPr>
-              <w:t>Varchar(50)</w:t>
-            </w:r>
-          </w:p>
-        </w:tc>
-        <w:tc>
-          <w:tcPr>
-            <w:tcW w:w="3440" w:type="dxa"/>
-          </w:tcPr>
-          <w:p>
-            <w:pPr>
+            <w:cnfStyle w:val="001000000000" w:firstRow="0" w:lastRow="0" w:firstColumn="1" w:lastColumn="0" w:oddVBand="0" w:evenVBand="0" w:oddHBand="0" w:evenHBand="0" w:firstRowFirstColumn="0" w:firstRowLastColumn="0" w:lastRowFirstColumn="0" w:lastRowLastColumn="0"/>
+            <w:tcW w:w="3340" w:type="dxa"/>
+          </w:tcPr>
+          <w:p>
+            <w:pPr>
+              <w:rPr>
+                <w:sz w:val="24"/>
+                <w:szCs w:val="24"/>
+              </w:rPr>
+            </w:pPr>
+            <w:r>
+              <w:rPr>
+                <w:sz w:val="24"/>
+                <w:szCs w:val="24"/>
+              </w:rPr>
+              <w:t>Bank_ID</w:t>
+            </w:r>
+          </w:p>
+        </w:tc>
+        <w:tc>
+          <w:tcPr>
+            <w:tcW w:w="3010" w:type="dxa"/>
+          </w:tcPr>
+          <w:p>
+            <w:pPr>
+              <w:cnfStyle w:val="000000100000" w:firstRow="0" w:lastRow="0" w:firstColumn="0" w:lastColumn="0" w:oddVBand="0" w:evenVBand="0" w:oddHBand="1" w:evenHBand="0" w:firstRowFirstColumn="0" w:firstRowLastColumn="0" w:lastRowFirstColumn="0" w:lastRowLastColumn="0"/>
+              <w:rPr>
+                <w:sz w:val="24"/>
+                <w:szCs w:val="24"/>
+              </w:rPr>
+            </w:pPr>
+            <w:r>
+              <w:rPr>
+                <w:sz w:val="24"/>
+                <w:szCs w:val="24"/>
+              </w:rPr>
+              <w:t>Unique Identifier</w:t>
+            </w:r>
+          </w:p>
+        </w:tc>
+        <w:tc>
+          <w:tcPr>
+            <w:tcW w:w="3010" w:type="dxa"/>
+          </w:tcPr>
+          <w:p>
+            <w:pPr>
+              <w:cnfStyle w:val="000000100000" w:firstRow="0" w:lastRow="0" w:firstColumn="0" w:lastColumn="0" w:oddVBand="0" w:evenVBand="0" w:oddHBand="1" w:evenHBand="0" w:firstRowFirstColumn="0" w:firstRowLastColumn="0" w:lastRowFirstColumn="0" w:lastRowLastColumn="0"/>
+              <w:rPr>
+                <w:sz w:val="24"/>
+                <w:szCs w:val="24"/>
+              </w:rPr>
+            </w:pPr>
+            <w:r>
+              <w:rPr>
+                <w:sz w:val="24"/>
+                <w:szCs w:val="24"/>
+              </w:rPr>
+              <w:t>Primary Key</w:t>
+            </w:r>
+          </w:p>
+        </w:tc>
+      </w:tr>
+      <w:tr>
+        <w:tc>
+          <w:tcPr>
+            <w:cnfStyle w:val="001000000000" w:firstRow="0" w:lastRow="0" w:firstColumn="1" w:lastColumn="0" w:oddVBand="0" w:evenVBand="0" w:oddHBand="0" w:evenHBand="0" w:firstRowFirstColumn="0" w:firstRowLastColumn="0" w:lastRowFirstColumn="0" w:lastRowLastColumn="0"/>
+            <w:tcW w:w="3340" w:type="dxa"/>
+          </w:tcPr>
+          <w:p>
+            <w:pPr>
+              <w:tabs>
+                <w:tab w:val="left" w:pos="978"/>
+              </w:tabs>
+              <w:rPr>
+                <w:sz w:val="24"/>
+                <w:szCs w:val="24"/>
+              </w:rPr>
+            </w:pPr>
+            <w:r>
+              <w:rPr>
+                <w:sz w:val="24"/>
+                <w:szCs w:val="24"/>
+              </w:rPr>
+              <w:t>Bank_Name</w:t>
+            </w:r>
+          </w:p>
+        </w:tc>
+        <w:tc>
+          <w:tcPr>
+            <w:tcW w:w="3010" w:type="dxa"/>
+          </w:tcPr>
+          <w:p>
+            <w:pPr>
+              <w:cnfStyle w:val="000000000000" w:firstRow="0" w:lastRow="0" w:firstColumn="0" w:lastColumn="0" w:oddVBand="0" w:evenVBand="0" w:oddHBand="0" w:evenHBand="0" w:firstRowFirstColumn="0" w:firstRowLastColumn="0" w:lastRowFirstColumn="0" w:lastRowLastColumn="0"/>
+              <w:rPr>
+                <w:sz w:val="24"/>
+                <w:szCs w:val="24"/>
+              </w:rPr>
+            </w:pPr>
+            <w:r>
+              <w:rPr>
+                <w:sz w:val="24"/>
+                <w:szCs w:val="24"/>
+              </w:rPr>
+              <w:t>Varchar(</w:t>
+            </w:r>
+            <w:r>
+              <w:rPr>
+                <w:sz w:val="24"/>
+                <w:szCs w:val="24"/>
+              </w:rPr>
+              <w:t>75)</w:t>
+            </w:r>
+          </w:p>
+        </w:tc>
+        <w:tc>
+          <w:tcPr>
+            <w:tcW w:w="3010" w:type="dxa"/>
+          </w:tcPr>
+          <w:p>
+            <w:pPr>
+              <w:cnfStyle w:val="000000000000" w:firstRow="0" w:lastRow="0" w:firstColumn="0" w:lastColumn="0" w:oddVBand="0" w:evenVBand="0" w:oddHBand="0" w:evenHBand="0" w:firstRowFirstColumn="0" w:firstRowLastColumn="0" w:lastRowFirstColumn="0" w:lastRowLastColumn="0"/>
               <w:rPr>
                 <w:sz w:val="24"/>
                 <w:szCs w:val="24"/>
@@ -4932,102 +5355,133 @@
       </w:tr>
       <w:tr>
         <w:trPr>
-          <w:trHeight w:val="554"/>
+          <w:cnfStyle w:val="000000100000" w:firstRow="0" w:lastRow="0" w:firstColumn="0" w:lastColumn="0" w:oddVBand="0" w:evenVBand="0" w:oddHBand="1" w:evenHBand="0" w:firstRowFirstColumn="0" w:firstRowLastColumn="0" w:lastRowFirstColumn="0" w:lastRowLastColumn="0"/>
         </w:trPr>
         <w:tc>
           <w:tcPr>
-            <w:tcW w:w="3246" w:type="dxa"/>
-            <w:shd w:val="clear" w:color="auto" w:fill="9CC2E5" w:themeFill="accent1" w:themeFillTint="99"/>
-          </w:tcPr>
-          <w:p>
-            <w:pPr>
-              <w:rPr>
-                <w:b/>
-                <w:bCs/>
-                <w:color w:val="000000" w:themeColor="text1"/>
-                <w:sz w:val="24"/>
-                <w:szCs w:val="24"/>
-              </w:rPr>
-            </w:pPr>
-            <w:r>
-              <w:rPr>
-                <w:b/>
-                <w:bCs/>
-                <w:color w:val="000000" w:themeColor="text1"/>
-                <w:sz w:val="24"/>
-                <w:szCs w:val="24"/>
-              </w:rPr>
-              <w:t>Emp_Id</w:t>
-            </w:r>
-          </w:p>
-        </w:tc>
-        <w:tc>
-          <w:tcPr>
-            <w:tcW w:w="3054" w:type="dxa"/>
-            <w:shd w:val="clear" w:color="auto" w:fill="9CC2E5" w:themeFill="accent1" w:themeFillTint="99"/>
-          </w:tcPr>
-          <w:p>
-            <w:pPr>
-              <w:rPr>
-                <w:color w:val="000000" w:themeColor="text1"/>
-                <w:sz w:val="24"/>
-                <w:szCs w:val="24"/>
-              </w:rPr>
-            </w:pPr>
-            <w:r>
-              <w:rPr>
-                <w:color w:val="000000" w:themeColor="text1"/>
-                <w:sz w:val="24"/>
-                <w:szCs w:val="24"/>
-              </w:rPr>
-              <w:t>Unique Identifier</w:t>
-            </w:r>
-          </w:p>
-        </w:tc>
-        <w:tc>
-          <w:tcPr>
-            <w:tcW w:w="3440" w:type="dxa"/>
-            <w:shd w:val="clear" w:color="auto" w:fill="9CC2E5" w:themeFill="accent1" w:themeFillTint="99"/>
-          </w:tcPr>
-          <w:p>
-            <w:pPr>
-              <w:rPr>
-                <w:color w:val="000000" w:themeColor="text1"/>
-                <w:sz w:val="24"/>
-                <w:szCs w:val="24"/>
-              </w:rPr>
-            </w:pPr>
-            <w:r>
-              <w:rPr>
-                <w:color w:val="000000" w:themeColor="text1"/>
-                <w:sz w:val="24"/>
-                <w:szCs w:val="24"/>
-              </w:rPr>
-              <w:t>FK(Employee</w:t>
-            </w:r>
-            <w:r>
-              <w:rPr>
-                <w:color w:val="000000" w:themeColor="text1"/>
-                <w:sz w:val="24"/>
-                <w:szCs w:val="24"/>
-              </w:rPr>
-              <w:t>s</w:t>
-            </w:r>
-            <w:r>
-              <w:rPr>
-                <w:color w:val="000000" w:themeColor="text1"/>
-                <w:sz w:val="24"/>
-                <w:szCs w:val="24"/>
-              </w:rPr>
-              <w:t>,Emp_ID)</w:t>
-            </w:r>
-            <w:r>
-              <w:rPr>
-                <w:color w:val="000000" w:themeColor="text1"/>
-                <w:sz w:val="24"/>
-                <w:szCs w:val="24"/>
-              </w:rPr>
-              <w:t>, UNIQUE</w:t>
+            <w:cnfStyle w:val="001000000000" w:firstRow="0" w:lastRow="0" w:firstColumn="1" w:lastColumn="0" w:oddVBand="0" w:evenVBand="0" w:oddHBand="0" w:evenHBand="0" w:firstRowFirstColumn="0" w:firstRowLastColumn="0" w:lastRowFirstColumn="0" w:lastRowLastColumn="0"/>
+            <w:tcW w:w="3340" w:type="dxa"/>
+          </w:tcPr>
+          <w:p>
+            <w:pPr>
+              <w:rPr>
+                <w:sz w:val="24"/>
+                <w:szCs w:val="24"/>
+              </w:rPr>
+            </w:pPr>
+            <w:r>
+              <w:rPr>
+                <w:sz w:val="24"/>
+                <w:szCs w:val="24"/>
+              </w:rPr>
+              <w:t>Branch_Name</w:t>
+            </w:r>
+          </w:p>
+        </w:tc>
+        <w:tc>
+          <w:tcPr>
+            <w:tcW w:w="3010" w:type="dxa"/>
+          </w:tcPr>
+          <w:p>
+            <w:pPr>
+              <w:cnfStyle w:val="000000100000" w:firstRow="0" w:lastRow="0" w:firstColumn="0" w:lastColumn="0" w:oddVBand="0" w:evenVBand="0" w:oddHBand="1" w:evenHBand="0" w:firstRowFirstColumn="0" w:firstRowLastColumn="0" w:lastRowFirstColumn="0" w:lastRowLastColumn="0"/>
+              <w:rPr>
+                <w:sz w:val="24"/>
+                <w:szCs w:val="24"/>
+              </w:rPr>
+            </w:pPr>
+            <w:r>
+              <w:rPr>
+                <w:sz w:val="24"/>
+                <w:szCs w:val="24"/>
+              </w:rPr>
+              <w:t>Varchar(75)</w:t>
+            </w:r>
+          </w:p>
+        </w:tc>
+        <w:tc>
+          <w:tcPr>
+            <w:tcW w:w="3010" w:type="dxa"/>
+          </w:tcPr>
+          <w:p>
+            <w:pPr>
+              <w:cnfStyle w:val="000000100000" w:firstRow="0" w:lastRow="0" w:firstColumn="0" w:lastColumn="0" w:oddVBand="0" w:evenVBand="0" w:oddHBand="1" w:evenHBand="0" w:firstRowFirstColumn="0" w:firstRowLastColumn="0" w:lastRowFirstColumn="0" w:lastRowLastColumn="0"/>
+              <w:rPr>
+                <w:sz w:val="24"/>
+                <w:szCs w:val="24"/>
+              </w:rPr>
+            </w:pPr>
+            <w:r>
+              <w:rPr>
+                <w:sz w:val="24"/>
+                <w:szCs w:val="24"/>
+              </w:rPr>
+              <w:t>Not Null</w:t>
+            </w:r>
+          </w:p>
+        </w:tc>
+      </w:tr>
+      <w:tr>
+        <w:tc>
+          <w:tcPr>
+            <w:cnfStyle w:val="001000000000" w:firstRow="0" w:lastRow="0" w:firstColumn="1" w:lastColumn="0" w:oddVBand="0" w:evenVBand="0" w:oddHBand="0" w:evenHBand="0" w:firstRowFirstColumn="0" w:firstRowLastColumn="0" w:lastRowFirstColumn="0" w:lastRowLastColumn="0"/>
+            <w:tcW w:w="3340" w:type="dxa"/>
+          </w:tcPr>
+          <w:p>
+            <w:pPr>
+              <w:rPr>
+                <w:sz w:val="24"/>
+                <w:szCs w:val="24"/>
+              </w:rPr>
+            </w:pPr>
+            <w:r>
+              <w:rPr>
+                <w:sz w:val="24"/>
+                <w:szCs w:val="24"/>
+              </w:rPr>
+              <w:t>Branch_City</w:t>
+            </w:r>
+          </w:p>
+        </w:tc>
+        <w:tc>
+          <w:tcPr>
+            <w:tcW w:w="3010" w:type="dxa"/>
+          </w:tcPr>
+          <w:p>
+            <w:pPr>
+              <w:cnfStyle w:val="000000000000" w:firstRow="0" w:lastRow="0" w:firstColumn="0" w:lastColumn="0" w:oddVBand="0" w:evenVBand="0" w:oddHBand="0" w:evenHBand="0" w:firstRowFirstColumn="0" w:firstRowLastColumn="0" w:lastRowFirstColumn="0" w:lastRowLastColumn="0"/>
+              <w:rPr>
+                <w:sz w:val="24"/>
+                <w:szCs w:val="24"/>
+              </w:rPr>
+            </w:pPr>
+            <w:r>
+              <w:rPr>
+                <w:sz w:val="24"/>
+                <w:szCs w:val="24"/>
+              </w:rPr>
+              <w:t>Varchar(50)</w:t>
+            </w:r>
+          </w:p>
+        </w:tc>
+        <w:tc>
+          <w:tcPr>
+            <w:tcW w:w="3010" w:type="dxa"/>
+          </w:tcPr>
+          <w:p>
+            <w:pPr>
+              <w:cnfStyle w:val="000000000000" w:firstRow="0" w:lastRow="0" w:firstColumn="0" w:lastColumn="0" w:oddVBand="0" w:evenVBand="0" w:oddHBand="0" w:evenHBand="0" w:firstRowFirstColumn="0" w:firstRowLastColumn="0" w:lastRowFirstColumn="0" w:lastRowLastColumn="0"/>
+              <w:rPr>
+                <w:sz w:val="24"/>
+                <w:szCs w:val="24"/>
+              </w:rPr>
+            </w:pPr>
+            <w:r>
+              <w:rPr>
+                <w:sz w:val="24"/>
+                <w:szCs w:val="24"/>
+              </w:rPr>
+              <w:t>Not Null</w:t>
             </w:r>
           </w:p>
         </w:tc>
@@ -5036,6 +5490,7 @@
     <w:p>
       <w:pPr>
         <w:rPr>
+          <w:b/>
           <w:sz w:val="24"/>
           <w:szCs w:val="24"/>
         </w:rPr>
@@ -5062,16 +5517,8 @@
     </w:p>
     <w:tbl>
       <w:tblPr>
-        <w:tblStyle w:val="TableGrid"/>
+        <w:tblStyle w:val="GridTable2-Accent1"/>
         <w:tblW w:w="0" w:type="auto"/>
-        <w:tblBorders>
-          <w:top w:val="none" w:sz="0" w:space="0" w:color="auto"/>
-          <w:left w:val="none" w:sz="0" w:space="0" w:color="auto"/>
-          <w:bottom w:val="none" w:sz="0" w:space="0" w:color="auto"/>
-          <w:right w:val="none" w:sz="0" w:space="0" w:color="auto"/>
-          <w:insideH w:val="none" w:sz="0" w:space="0" w:color="auto"/>
-          <w:insideV w:val="none" w:sz="0" w:space="0" w:color="auto"/>
-        </w:tblBorders>
         <w:tblLook w:val="04A0" w:firstRow="1" w:lastRow="0" w:firstColumn="1" w:lastColumn="0" w:noHBand="0" w:noVBand="1"/>
       </w:tblPr>
       <w:tblGrid>
@@ -5080,8 +5527,12 @@
         <w:gridCol w:w="3117"/>
       </w:tblGrid>
       <w:tr>
-        <w:tc>
-          <w:tcPr>
+        <w:trPr>
+          <w:cnfStyle w:val="100000000000" w:firstRow="1" w:lastRow="0" w:firstColumn="0" w:lastColumn="0" w:oddVBand="0" w:evenVBand="0" w:oddHBand="0" w:evenHBand="0" w:firstRowFirstColumn="0" w:firstRowLastColumn="0" w:lastRowFirstColumn="0" w:lastRowLastColumn="0"/>
+        </w:trPr>
+        <w:tc>
+          <w:tcPr>
+            <w:cnfStyle w:val="001000000000" w:firstRow="0" w:lastRow="0" w:firstColumn="1" w:lastColumn="0" w:oddVBand="0" w:evenVBand="0" w:oddHBand="0" w:evenHBand="0" w:firstRowFirstColumn="0" w:firstRowLastColumn="0" w:lastRowFirstColumn="0" w:lastRowLastColumn="0"/>
             <w:tcW w:w="9350" w:type="dxa"/>
             <w:gridSpan w:val="3"/>
           </w:tcPr>
@@ -5104,25 +5555,26 @@
         </w:tc>
       </w:tr>
       <w:tr>
-        <w:tc>
-          <w:tcPr>
+        <w:trPr>
+          <w:cnfStyle w:val="000000100000" w:firstRow="0" w:lastRow="0" w:firstColumn="0" w:lastColumn="0" w:oddVBand="0" w:evenVBand="0" w:oddHBand="1" w:evenHBand="0" w:firstRowFirstColumn="0" w:firstRowLastColumn="0" w:lastRowFirstColumn="0" w:lastRowLastColumn="0"/>
+        </w:trPr>
+        <w:tc>
+          <w:tcPr>
+            <w:cnfStyle w:val="001000000000" w:firstRow="0" w:lastRow="0" w:firstColumn="1" w:lastColumn="0" w:oddVBand="0" w:evenVBand="0" w:oddHBand="0" w:evenHBand="0" w:firstRowFirstColumn="0" w:firstRowLastColumn="0" w:lastRowFirstColumn="0" w:lastRowLastColumn="0"/>
             <w:tcW w:w="3116" w:type="dxa"/>
-            <w:shd w:val="clear" w:color="auto" w:fill="9CC2E5" w:themeFill="accent1" w:themeFillTint="99"/>
-          </w:tcPr>
-          <w:p>
-            <w:pPr>
-              <w:rPr>
-                <w:b/>
-                <w:bCs/>
-                <w:color w:val="000000" w:themeColor="text1"/>
-                <w:sz w:val="24"/>
-                <w:szCs w:val="24"/>
-              </w:rPr>
-            </w:pPr>
-            <w:r>
-              <w:rPr>
-                <w:b/>
-                <w:bCs/>
+          </w:tcPr>
+          <w:p>
+            <w:pPr>
+              <w:rPr>
+                <w:b w:val="0"/>
+                <w:bCs w:val="0"/>
+                <w:color w:val="000000" w:themeColor="text1"/>
+                <w:sz w:val="24"/>
+                <w:szCs w:val="24"/>
+              </w:rPr>
+            </w:pPr>
+            <w:r>
+              <w:rPr>
                 <w:color w:val="000000" w:themeColor="text1"/>
                 <w:sz w:val="24"/>
                 <w:szCs w:val="24"/>
@@ -5134,10 +5586,10 @@
         <w:tc>
           <w:tcPr>
             <w:tcW w:w="3117" w:type="dxa"/>
-            <w:shd w:val="clear" w:color="auto" w:fill="9CC2E5" w:themeFill="accent1" w:themeFillTint="99"/>
-          </w:tcPr>
-          <w:p>
-            <w:pPr>
+          </w:tcPr>
+          <w:p>
+            <w:pPr>
+              <w:cnfStyle w:val="000000100000" w:firstRow="0" w:lastRow="0" w:firstColumn="0" w:lastColumn="0" w:oddVBand="0" w:evenVBand="0" w:oddHBand="1" w:evenHBand="0" w:firstRowFirstColumn="0" w:firstRowLastColumn="0" w:lastRowFirstColumn="0" w:lastRowLastColumn="0"/>
               <w:rPr>
                 <w:color w:val="000000" w:themeColor="text1"/>
                 <w:sz w:val="24"/>
@@ -5157,10 +5609,10 @@
         <w:tc>
           <w:tcPr>
             <w:tcW w:w="3117" w:type="dxa"/>
-            <w:shd w:val="clear" w:color="auto" w:fill="9CC2E5" w:themeFill="accent1" w:themeFillTint="99"/>
-          </w:tcPr>
-          <w:p>
-            <w:pPr>
+          </w:tcPr>
+          <w:p>
+            <w:pPr>
+              <w:cnfStyle w:val="000000100000" w:firstRow="0" w:lastRow="0" w:firstColumn="0" w:lastColumn="0" w:oddVBand="0" w:evenVBand="0" w:oddHBand="1" w:evenHBand="0" w:firstRowFirstColumn="0" w:firstRowLastColumn="0" w:lastRowFirstColumn="0" w:lastRowLastColumn="0"/>
               <w:rPr>
                 <w:color w:val="000000" w:themeColor="text1"/>
                 <w:sz w:val="24"/>
@@ -5205,23 +5657,29 @@
       <w:tr>
         <w:tc>
           <w:tcPr>
+            <w:cnfStyle w:val="001000000000" w:firstRow="0" w:lastRow="0" w:firstColumn="1" w:lastColumn="0" w:oddVBand="0" w:evenVBand="0" w:oddHBand="0" w:evenHBand="0" w:firstRowFirstColumn="0" w:firstRowLastColumn="0" w:lastRowFirstColumn="0" w:lastRowLastColumn="0"/>
             <w:tcW w:w="3116" w:type="dxa"/>
-            <w:shd w:val="clear" w:color="auto" w:fill="auto"/>
-          </w:tcPr>
-          <w:p>
-            <w:pPr>
-              <w:rPr>
-                <w:b/>
-                <w:bCs/>
-                <w:color w:val="000000" w:themeColor="text1"/>
-                <w:sz w:val="24"/>
-                <w:szCs w:val="24"/>
-              </w:rPr>
-            </w:pPr>
-            <w:r>
-              <w:rPr>
-                <w:b/>
-                <w:bCs/>
+          </w:tcPr>
+          <w:p>
+            <w:pPr>
+              <w:rPr>
+                <w:b w:val="0"/>
+                <w:bCs w:val="0"/>
+                <w:color w:val="000000" w:themeColor="text1"/>
+                <w:sz w:val="24"/>
+                <w:szCs w:val="24"/>
+              </w:rPr>
+            </w:pPr>
+            <w:r>
+              <w:rPr>
+                <w:color w:val="000000" w:themeColor="text1"/>
+                <w:sz w:val="24"/>
+                <w:szCs w:val="24"/>
+              </w:rPr>
+              <w:t>Cmt_</w:t>
+            </w:r>
+            <w:r>
+              <w:rPr>
                 <w:color w:val="000000" w:themeColor="text1"/>
                 <w:sz w:val="24"/>
                 <w:szCs w:val="24"/>
@@ -5233,10 +5691,10 @@
         <w:tc>
           <w:tcPr>
             <w:tcW w:w="3117" w:type="dxa"/>
-            <w:shd w:val="clear" w:color="auto" w:fill="auto"/>
-          </w:tcPr>
-          <w:p>
-            <w:pPr>
+          </w:tcPr>
+          <w:p>
+            <w:pPr>
+              <w:cnfStyle w:val="000000000000" w:firstRow="0" w:lastRow="0" w:firstColumn="0" w:lastColumn="0" w:oddVBand="0" w:evenVBand="0" w:oddHBand="0" w:evenHBand="0" w:firstRowFirstColumn="0" w:firstRowLastColumn="0" w:lastRowFirstColumn="0" w:lastRowLastColumn="0"/>
               <w:rPr>
                 <w:color w:val="000000" w:themeColor="text1"/>
                 <w:sz w:val="24"/>
@@ -5256,10 +5714,10 @@
         <w:tc>
           <w:tcPr>
             <w:tcW w:w="3117" w:type="dxa"/>
-            <w:shd w:val="clear" w:color="auto" w:fill="auto"/>
-          </w:tcPr>
-          <w:p>
-            <w:pPr>
+          </w:tcPr>
+          <w:p>
+            <w:pPr>
+              <w:cnfStyle w:val="000000000000" w:firstRow="0" w:lastRow="0" w:firstColumn="0" w:lastColumn="0" w:oddVBand="0" w:evenVBand="0" w:oddHBand="0" w:evenHBand="0" w:firstRowFirstColumn="0" w:firstRowLastColumn="0" w:lastRowFirstColumn="0" w:lastRowLastColumn="0"/>
               <w:rPr>
                 <w:color w:val="000000" w:themeColor="text1"/>
                 <w:sz w:val="24"/>
@@ -5278,25 +5736,34 @@
         </w:tc>
       </w:tr>
       <w:tr>
-        <w:tc>
-          <w:tcPr>
+        <w:trPr>
+          <w:cnfStyle w:val="000000100000" w:firstRow="0" w:lastRow="0" w:firstColumn="0" w:lastColumn="0" w:oddVBand="0" w:evenVBand="0" w:oddHBand="1" w:evenHBand="0" w:firstRowFirstColumn="0" w:firstRowLastColumn="0" w:lastRowFirstColumn="0" w:lastRowLastColumn="0"/>
+        </w:trPr>
+        <w:tc>
+          <w:tcPr>
+            <w:cnfStyle w:val="001000000000" w:firstRow="0" w:lastRow="0" w:firstColumn="1" w:lastColumn="0" w:oddVBand="0" w:evenVBand="0" w:oddHBand="0" w:evenHBand="0" w:firstRowFirstColumn="0" w:firstRowLastColumn="0" w:lastRowFirstColumn="0" w:lastRowLastColumn="0"/>
             <w:tcW w:w="3116" w:type="dxa"/>
-            <w:shd w:val="clear" w:color="auto" w:fill="9CC2E5" w:themeFill="accent1" w:themeFillTint="99"/>
-          </w:tcPr>
-          <w:p>
-            <w:pPr>
-              <w:rPr>
-                <w:b/>
-                <w:bCs/>
-                <w:color w:val="000000" w:themeColor="text1"/>
-                <w:sz w:val="24"/>
-                <w:szCs w:val="24"/>
-              </w:rPr>
-            </w:pPr>
-            <w:r>
-              <w:rPr>
-                <w:b/>
-                <w:bCs/>
+          </w:tcPr>
+          <w:p>
+            <w:pPr>
+              <w:rPr>
+                <w:b w:val="0"/>
+                <w:bCs w:val="0"/>
+                <w:color w:val="000000" w:themeColor="text1"/>
+                <w:sz w:val="24"/>
+                <w:szCs w:val="24"/>
+              </w:rPr>
+            </w:pPr>
+            <w:r>
+              <w:rPr>
+                <w:color w:val="000000" w:themeColor="text1"/>
+                <w:sz w:val="24"/>
+                <w:szCs w:val="24"/>
+              </w:rPr>
+              <w:t>Cmt_</w:t>
+            </w:r>
+            <w:r>
+              <w:rPr>
                 <w:color w:val="000000" w:themeColor="text1"/>
                 <w:sz w:val="24"/>
                 <w:szCs w:val="24"/>
@@ -5308,10 +5775,10 @@
         <w:tc>
           <w:tcPr>
             <w:tcW w:w="3117" w:type="dxa"/>
-            <w:shd w:val="clear" w:color="auto" w:fill="9CC2E5" w:themeFill="accent1" w:themeFillTint="99"/>
-          </w:tcPr>
-          <w:p>
-            <w:pPr>
+          </w:tcPr>
+          <w:p>
+            <w:pPr>
+              <w:cnfStyle w:val="000000100000" w:firstRow="0" w:lastRow="0" w:firstColumn="0" w:lastColumn="0" w:oddVBand="0" w:evenVBand="0" w:oddHBand="1" w:evenHBand="0" w:firstRowFirstColumn="0" w:firstRowLastColumn="0" w:lastRowFirstColumn="0" w:lastRowLastColumn="0"/>
               <w:rPr>
                 <w:color w:val="000000" w:themeColor="text1"/>
                 <w:sz w:val="24"/>
@@ -5331,10 +5798,10 @@
         <w:tc>
           <w:tcPr>
             <w:tcW w:w="3117" w:type="dxa"/>
-            <w:shd w:val="clear" w:color="auto" w:fill="9CC2E5" w:themeFill="accent1" w:themeFillTint="99"/>
-          </w:tcPr>
-          <w:p>
-            <w:pPr>
+          </w:tcPr>
+          <w:p>
+            <w:pPr>
+              <w:cnfStyle w:val="000000100000" w:firstRow="0" w:lastRow="0" w:firstColumn="0" w:lastColumn="0" w:oddVBand="0" w:evenVBand="0" w:oddHBand="1" w:evenHBand="0" w:firstRowFirstColumn="0" w:firstRowLastColumn="0" w:lastRowFirstColumn="0" w:lastRowLastColumn="0"/>
               <w:rPr>
                 <w:color w:val="000000" w:themeColor="text1"/>
                 <w:sz w:val="24"/>
@@ -5355,21 +5822,20 @@
       <w:tr>
         <w:tc>
           <w:tcPr>
+            <w:cnfStyle w:val="001000000000" w:firstRow="0" w:lastRow="0" w:firstColumn="1" w:lastColumn="0" w:oddVBand="0" w:evenVBand="0" w:oddHBand="0" w:evenHBand="0" w:firstRowFirstColumn="0" w:firstRowLastColumn="0" w:lastRowFirstColumn="0" w:lastRowLastColumn="0"/>
             <w:tcW w:w="3116" w:type="dxa"/>
           </w:tcPr>
           <w:p>
             <w:pPr>
               <w:rPr>
-                <w:b/>
-                <w:bCs/>
-                <w:sz w:val="24"/>
-                <w:szCs w:val="24"/>
-              </w:rPr>
-            </w:pPr>
-            <w:r>
-              <w:rPr>
-                <w:b/>
-                <w:bCs/>
+                <w:b w:val="0"/>
+                <w:bCs w:val="0"/>
+                <w:sz w:val="24"/>
+                <w:szCs w:val="24"/>
+              </w:rPr>
+            </w:pPr>
+            <w:r>
+              <w:rPr>
                 <w:sz w:val="24"/>
                 <w:szCs w:val="24"/>
               </w:rPr>
@@ -5377,8 +5843,6 @@
             </w:r>
             <w:r>
               <w:rPr>
-                <w:b/>
-                <w:bCs/>
                 <w:sz w:val="24"/>
                 <w:szCs w:val="24"/>
               </w:rPr>
@@ -5392,6 +5856,7 @@
           </w:tcPr>
           <w:p>
             <w:pPr>
+              <w:cnfStyle w:val="000000000000" w:firstRow="0" w:lastRow="0" w:firstColumn="0" w:lastColumn="0" w:oddVBand="0" w:evenVBand="0" w:oddHBand="0" w:evenHBand="0" w:firstRowFirstColumn="0" w:firstRowLastColumn="0" w:lastRowFirstColumn="0" w:lastRowLastColumn="0"/>
               <w:rPr>
                 <w:sz w:val="24"/>
                 <w:szCs w:val="24"/>
@@ -5419,6 +5884,7 @@
           </w:tcPr>
           <w:p>
             <w:pPr>
+              <w:cnfStyle w:val="000000000000" w:firstRow="0" w:lastRow="0" w:firstColumn="0" w:lastColumn="0" w:oddVBand="0" w:evenVBand="0" w:oddHBand="0" w:evenHBand="0" w:firstRowFirstColumn="0" w:firstRowLastColumn="0" w:lastRowFirstColumn="0" w:lastRowLastColumn="0"/>
               <w:rPr>
                 <w:sz w:val="24"/>
                 <w:szCs w:val="24"/>
@@ -5505,21 +5971,11 @@
         </w:rPr>
         <w:t>s</w:t>
       </w:r>
-      <w:bookmarkStart w:id="0" w:name="_GoBack"/>
-      <w:bookmarkEnd w:id="0"/>
     </w:p>
     <w:tbl>
       <w:tblPr>
-        <w:tblStyle w:val="TableGrid"/>
+        <w:tblStyle w:val="GridTable2-Accent1"/>
         <w:tblW w:w="0" w:type="auto"/>
-        <w:tblBorders>
-          <w:top w:val="none" w:sz="0" w:space="0" w:color="auto"/>
-          <w:left w:val="none" w:sz="0" w:space="0" w:color="auto"/>
-          <w:bottom w:val="none" w:sz="0" w:space="0" w:color="auto"/>
-          <w:right w:val="none" w:sz="0" w:space="0" w:color="auto"/>
-          <w:insideH w:val="none" w:sz="0" w:space="0" w:color="auto"/>
-          <w:insideV w:val="none" w:sz="0" w:space="0" w:color="auto"/>
-        </w:tblBorders>
         <w:tblLook w:val="04A0" w:firstRow="1" w:lastRow="0" w:firstColumn="1" w:lastColumn="0" w:noHBand="0" w:noVBand="1"/>
       </w:tblPr>
       <w:tblGrid>
@@ -5528,8 +5984,12 @@
         <w:gridCol w:w="3117"/>
       </w:tblGrid>
       <w:tr>
-        <w:tc>
-          <w:tcPr>
+        <w:trPr>
+          <w:cnfStyle w:val="100000000000" w:firstRow="1" w:lastRow="0" w:firstColumn="0" w:lastColumn="0" w:oddVBand="0" w:evenVBand="0" w:oddHBand="0" w:evenHBand="0" w:firstRowFirstColumn="0" w:firstRowLastColumn="0" w:lastRowFirstColumn="0" w:lastRowLastColumn="0"/>
+        </w:trPr>
+        <w:tc>
+          <w:tcPr>
+            <w:cnfStyle w:val="001000000000" w:firstRow="0" w:lastRow="0" w:firstColumn="1" w:lastColumn="0" w:oddVBand="0" w:evenVBand="0" w:oddHBand="0" w:evenHBand="0" w:firstRowFirstColumn="0" w:firstRowLastColumn="0" w:lastRowFirstColumn="0" w:lastRowLastColumn="0"/>
             <w:tcW w:w="9350" w:type="dxa"/>
             <w:gridSpan w:val="3"/>
           </w:tcPr>
@@ -5552,25 +6012,26 @@
         </w:tc>
       </w:tr>
       <w:tr>
-        <w:tc>
-          <w:tcPr>
+        <w:trPr>
+          <w:cnfStyle w:val="000000100000" w:firstRow="0" w:lastRow="0" w:firstColumn="0" w:lastColumn="0" w:oddVBand="0" w:evenVBand="0" w:oddHBand="1" w:evenHBand="0" w:firstRowFirstColumn="0" w:firstRowLastColumn="0" w:lastRowFirstColumn="0" w:lastRowLastColumn="0"/>
+        </w:trPr>
+        <w:tc>
+          <w:tcPr>
+            <w:cnfStyle w:val="001000000000" w:firstRow="0" w:lastRow="0" w:firstColumn="1" w:lastColumn="0" w:oddVBand="0" w:evenVBand="0" w:oddHBand="0" w:evenHBand="0" w:firstRowFirstColumn="0" w:firstRowLastColumn="0" w:lastRowFirstColumn="0" w:lastRowLastColumn="0"/>
             <w:tcW w:w="3116" w:type="dxa"/>
-            <w:shd w:val="clear" w:color="auto" w:fill="9CC2E5" w:themeFill="accent1" w:themeFillTint="99"/>
-          </w:tcPr>
-          <w:p>
-            <w:pPr>
-              <w:rPr>
-                <w:b/>
-                <w:bCs/>
-                <w:color w:val="000000" w:themeColor="text1"/>
-                <w:sz w:val="24"/>
-                <w:szCs w:val="24"/>
-              </w:rPr>
-            </w:pPr>
-            <w:r>
-              <w:rPr>
-                <w:b/>
-                <w:bCs/>
+          </w:tcPr>
+          <w:p>
+            <w:pPr>
+              <w:rPr>
+                <w:b w:val="0"/>
+                <w:bCs w:val="0"/>
+                <w:color w:val="000000" w:themeColor="text1"/>
+                <w:sz w:val="24"/>
+                <w:szCs w:val="24"/>
+              </w:rPr>
+            </w:pPr>
+            <w:r>
+              <w:rPr>
                 <w:color w:val="000000" w:themeColor="text1"/>
                 <w:sz w:val="24"/>
                 <w:szCs w:val="24"/>
@@ -5582,10 +6043,10 @@
         <w:tc>
           <w:tcPr>
             <w:tcW w:w="3117" w:type="dxa"/>
-            <w:shd w:val="clear" w:color="auto" w:fill="9CC2E5" w:themeFill="accent1" w:themeFillTint="99"/>
-          </w:tcPr>
-          <w:p>
-            <w:pPr>
+          </w:tcPr>
+          <w:p>
+            <w:pPr>
+              <w:cnfStyle w:val="000000100000" w:firstRow="0" w:lastRow="0" w:firstColumn="0" w:lastColumn="0" w:oddVBand="0" w:evenVBand="0" w:oddHBand="1" w:evenHBand="0" w:firstRowFirstColumn="0" w:firstRowLastColumn="0" w:lastRowFirstColumn="0" w:lastRowLastColumn="0"/>
               <w:rPr>
                 <w:color w:val="000000" w:themeColor="text1"/>
                 <w:sz w:val="24"/>
@@ -5605,10 +6066,10 @@
         <w:tc>
           <w:tcPr>
             <w:tcW w:w="3117" w:type="dxa"/>
-            <w:shd w:val="clear" w:color="auto" w:fill="9CC2E5" w:themeFill="accent1" w:themeFillTint="99"/>
-          </w:tcPr>
-          <w:p>
-            <w:pPr>
+          </w:tcPr>
+          <w:p>
+            <w:pPr>
+              <w:cnfStyle w:val="000000100000" w:firstRow="0" w:lastRow="0" w:firstColumn="0" w:lastColumn="0" w:oddVBand="0" w:evenVBand="0" w:oddHBand="1" w:evenHBand="0" w:firstRowFirstColumn="0" w:firstRowLastColumn="0" w:lastRowFirstColumn="0" w:lastRowLastColumn="0"/>
               <w:rPr>
                 <w:color w:val="000000" w:themeColor="text1"/>
                 <w:sz w:val="24"/>
@@ -5653,21 +6114,27 @@
       <w:tr>
         <w:tc>
           <w:tcPr>
+            <w:cnfStyle w:val="001000000000" w:firstRow="0" w:lastRow="0" w:firstColumn="1" w:lastColumn="0" w:oddVBand="0" w:evenVBand="0" w:oddHBand="0" w:evenHBand="0" w:firstRowFirstColumn="0" w:firstRowLastColumn="0" w:lastRowFirstColumn="0" w:lastRowLastColumn="0"/>
             <w:tcW w:w="3116" w:type="dxa"/>
           </w:tcPr>
           <w:p>
             <w:pPr>
               <w:rPr>
-                <w:b/>
-                <w:bCs/>
-                <w:sz w:val="24"/>
-                <w:szCs w:val="24"/>
-              </w:rPr>
-            </w:pPr>
-            <w:r>
-              <w:rPr>
-                <w:b/>
-                <w:bCs/>
+                <w:b w:val="0"/>
+                <w:bCs w:val="0"/>
+                <w:sz w:val="24"/>
+                <w:szCs w:val="24"/>
+              </w:rPr>
+            </w:pPr>
+            <w:r>
+              <w:rPr>
+                <w:sz w:val="24"/>
+                <w:szCs w:val="24"/>
+              </w:rPr>
+              <w:t>Ntf_</w:t>
+            </w:r>
+            <w:r>
+              <w:rPr>
                 <w:sz w:val="24"/>
                 <w:szCs w:val="24"/>
               </w:rPr>
@@ -5681,6 +6148,7 @@
           </w:tcPr>
           <w:p>
             <w:pPr>
+              <w:cnfStyle w:val="000000000000" w:firstRow="0" w:lastRow="0" w:firstColumn="0" w:lastColumn="0" w:oddVBand="0" w:evenVBand="0" w:oddHBand="0" w:evenHBand="0" w:firstRowFirstColumn="0" w:firstRowLastColumn="0" w:lastRowFirstColumn="0" w:lastRowLastColumn="0"/>
               <w:rPr>
                 <w:sz w:val="24"/>
                 <w:szCs w:val="24"/>
@@ -5701,6 +6169,7 @@
           </w:tcPr>
           <w:p>
             <w:pPr>
+              <w:cnfStyle w:val="000000000000" w:firstRow="0" w:lastRow="0" w:firstColumn="0" w:lastColumn="0" w:oddVBand="0" w:evenVBand="0" w:oddHBand="0" w:evenHBand="0" w:firstRowFirstColumn="0" w:firstRowLastColumn="0" w:lastRowFirstColumn="0" w:lastRowLastColumn="0"/>
               <w:rPr>
                 <w:sz w:val="24"/>
                 <w:szCs w:val="24"/>
@@ -5717,25 +6186,34 @@
         </w:tc>
       </w:tr>
       <w:tr>
-        <w:tc>
-          <w:tcPr>
+        <w:trPr>
+          <w:cnfStyle w:val="000000100000" w:firstRow="0" w:lastRow="0" w:firstColumn="0" w:lastColumn="0" w:oddVBand="0" w:evenVBand="0" w:oddHBand="1" w:evenHBand="0" w:firstRowFirstColumn="0" w:firstRowLastColumn="0" w:lastRowFirstColumn="0" w:lastRowLastColumn="0"/>
+        </w:trPr>
+        <w:tc>
+          <w:tcPr>
+            <w:cnfStyle w:val="001000000000" w:firstRow="0" w:lastRow="0" w:firstColumn="1" w:lastColumn="0" w:oddVBand="0" w:evenVBand="0" w:oddHBand="0" w:evenHBand="0" w:firstRowFirstColumn="0" w:firstRowLastColumn="0" w:lastRowFirstColumn="0" w:lastRowLastColumn="0"/>
             <w:tcW w:w="3116" w:type="dxa"/>
-            <w:shd w:val="clear" w:color="auto" w:fill="9CC2E5" w:themeFill="accent1" w:themeFillTint="99"/>
-          </w:tcPr>
-          <w:p>
-            <w:pPr>
-              <w:rPr>
-                <w:b/>
-                <w:bCs/>
-                <w:color w:val="000000" w:themeColor="text1"/>
-                <w:sz w:val="24"/>
-                <w:szCs w:val="24"/>
-              </w:rPr>
-            </w:pPr>
-            <w:r>
-              <w:rPr>
-                <w:b/>
-                <w:bCs/>
+          </w:tcPr>
+          <w:p>
+            <w:pPr>
+              <w:rPr>
+                <w:b w:val="0"/>
+                <w:bCs w:val="0"/>
+                <w:color w:val="000000" w:themeColor="text1"/>
+                <w:sz w:val="24"/>
+                <w:szCs w:val="24"/>
+              </w:rPr>
+            </w:pPr>
+            <w:r>
+              <w:rPr>
+                <w:color w:val="000000" w:themeColor="text1"/>
+                <w:sz w:val="24"/>
+                <w:szCs w:val="24"/>
+              </w:rPr>
+              <w:t>Ntf_</w:t>
+            </w:r>
+            <w:r>
+              <w:rPr>
                 <w:color w:val="000000" w:themeColor="text1"/>
                 <w:sz w:val="24"/>
                 <w:szCs w:val="24"/>
@@ -5747,10 +6225,10 @@
         <w:tc>
           <w:tcPr>
             <w:tcW w:w="3117" w:type="dxa"/>
-            <w:shd w:val="clear" w:color="auto" w:fill="9CC2E5" w:themeFill="accent1" w:themeFillTint="99"/>
-          </w:tcPr>
-          <w:p>
-            <w:pPr>
+          </w:tcPr>
+          <w:p>
+            <w:pPr>
+              <w:cnfStyle w:val="000000100000" w:firstRow="0" w:lastRow="0" w:firstColumn="0" w:lastColumn="0" w:oddVBand="0" w:evenVBand="0" w:oddHBand="1" w:evenHBand="0" w:firstRowFirstColumn="0" w:firstRowLastColumn="0" w:lastRowFirstColumn="0" w:lastRowLastColumn="0"/>
               <w:rPr>
                 <w:color w:val="000000" w:themeColor="text1"/>
                 <w:sz w:val="24"/>
@@ -5770,10 +6248,10 @@
         <w:tc>
           <w:tcPr>
             <w:tcW w:w="3117" w:type="dxa"/>
-            <w:shd w:val="clear" w:color="auto" w:fill="9CC2E5" w:themeFill="accent1" w:themeFillTint="99"/>
-          </w:tcPr>
-          <w:p>
-            <w:pPr>
+          </w:tcPr>
+          <w:p>
+            <w:pPr>
+              <w:cnfStyle w:val="000000100000" w:firstRow="0" w:lastRow="0" w:firstColumn="0" w:lastColumn="0" w:oddVBand="0" w:evenVBand="0" w:oddHBand="1" w:evenHBand="0" w:firstRowFirstColumn="0" w:firstRowLastColumn="0" w:lastRowFirstColumn="0" w:lastRowLastColumn="0"/>
               <w:rPr>
                 <w:color w:val="000000" w:themeColor="text1"/>
                 <w:sz w:val="24"/>
@@ -5794,21 +6272,27 @@
       <w:tr>
         <w:tc>
           <w:tcPr>
+            <w:cnfStyle w:val="001000000000" w:firstRow="0" w:lastRow="0" w:firstColumn="1" w:lastColumn="0" w:oddVBand="0" w:evenVBand="0" w:oddHBand="0" w:evenHBand="0" w:firstRowFirstColumn="0" w:firstRowLastColumn="0" w:lastRowFirstColumn="0" w:lastRowLastColumn="0"/>
             <w:tcW w:w="3116" w:type="dxa"/>
           </w:tcPr>
           <w:p>
             <w:pPr>
               <w:rPr>
-                <w:b/>
-                <w:bCs/>
-                <w:sz w:val="24"/>
-                <w:szCs w:val="24"/>
-              </w:rPr>
-            </w:pPr>
-            <w:r>
-              <w:rPr>
-                <w:b/>
-                <w:bCs/>
+                <w:b w:val="0"/>
+                <w:bCs w:val="0"/>
+                <w:sz w:val="24"/>
+                <w:szCs w:val="24"/>
+              </w:rPr>
+            </w:pPr>
+            <w:r>
+              <w:rPr>
+                <w:sz w:val="24"/>
+                <w:szCs w:val="24"/>
+              </w:rPr>
+              <w:t>Ntf_</w:t>
+            </w:r>
+            <w:r>
+              <w:rPr>
                 <w:sz w:val="24"/>
                 <w:szCs w:val="24"/>
               </w:rPr>
@@ -5822,6 +6306,7 @@
           </w:tcPr>
           <w:p>
             <w:pPr>
+              <w:cnfStyle w:val="000000000000" w:firstRow="0" w:lastRow="0" w:firstColumn="0" w:lastColumn="0" w:oddVBand="0" w:evenVBand="0" w:oddHBand="0" w:evenHBand="0" w:firstRowFirstColumn="0" w:firstRowLastColumn="0" w:lastRowFirstColumn="0" w:lastRowLastColumn="0"/>
               <w:rPr>
                 <w:sz w:val="24"/>
                 <w:szCs w:val="24"/>
@@ -5849,6 +6334,7 @@
           </w:tcPr>
           <w:p>
             <w:pPr>
+              <w:cnfStyle w:val="000000000000" w:firstRow="0" w:lastRow="0" w:firstColumn="0" w:lastColumn="0" w:oddVBand="0" w:evenVBand="0" w:oddHBand="0" w:evenHBand="0" w:firstRowFirstColumn="0" w:firstRowLastColumn="0" w:lastRowFirstColumn="0" w:lastRowLastColumn="0"/>
               <w:rPr>
                 <w:sz w:val="24"/>
                 <w:szCs w:val="24"/>
@@ -5865,14 +6351,6 @@
         </w:tc>
       </w:tr>
     </w:tbl>
-    <w:p>
-      <w:pPr>
-        <w:rPr>
-          <w:sz w:val="24"/>
-          <w:szCs w:val="24"/>
-        </w:rPr>
-      </w:pPr>
-    </w:p>
     <w:p>
       <w:pPr>
         <w:rPr>
@@ -5882,28 +6360,42 @@
           <w:szCs w:val="32"/>
         </w:rPr>
       </w:pPr>
-      <w:r>
+    </w:p>
+    <w:p>
+      <w:pPr>
         <w:rPr>
           <w:b/>
           <w:bCs/>
           <w:sz w:val="32"/>
           <w:szCs w:val="32"/>
         </w:rPr>
+      </w:pPr>
+    </w:p>
+    <w:p>
+      <w:pPr>
+        <w:rPr>
+          <w:b/>
+          <w:bCs/>
+          <w:sz w:val="32"/>
+          <w:szCs w:val="32"/>
+        </w:rPr>
+      </w:pPr>
+      <w:proofErr w:type="spellStart"/>
+      <w:r>
+        <w:rPr>
+          <w:b/>
+          <w:bCs/>
+          <w:sz w:val="32"/>
+          <w:szCs w:val="32"/>
+        </w:rPr>
         <w:t>BAS.Department</w:t>
       </w:r>
+      <w:proofErr w:type="spellEnd"/>
     </w:p>
     <w:tbl>
       <w:tblPr>
-        <w:tblStyle w:val="TableGrid"/>
+        <w:tblStyle w:val="GridTable2-Accent1"/>
         <w:tblW w:w="0" w:type="auto"/>
-        <w:tblBorders>
-          <w:top w:val="none" w:sz="0" w:space="0" w:color="auto"/>
-          <w:left w:val="none" w:sz="0" w:space="0" w:color="auto"/>
-          <w:bottom w:val="none" w:sz="0" w:space="0" w:color="auto"/>
-          <w:right w:val="none" w:sz="0" w:space="0" w:color="auto"/>
-          <w:insideH w:val="none" w:sz="0" w:space="0" w:color="auto"/>
-          <w:insideV w:val="none" w:sz="0" w:space="0" w:color="auto"/>
-        </w:tblBorders>
         <w:tblLook w:val="04A0" w:firstRow="1" w:lastRow="0" w:firstColumn="1" w:lastColumn="0" w:noHBand="0" w:noVBand="1"/>
       </w:tblPr>
       <w:tblGrid>
@@ -5912,8 +6404,12 @@
         <w:gridCol w:w="3117"/>
       </w:tblGrid>
       <w:tr>
-        <w:tc>
-          <w:tcPr>
+        <w:trPr>
+          <w:cnfStyle w:val="100000000000" w:firstRow="1" w:lastRow="0" w:firstColumn="0" w:lastColumn="0" w:oddVBand="0" w:evenVBand="0" w:oddHBand="0" w:evenHBand="0" w:firstRowFirstColumn="0" w:firstRowLastColumn="0" w:lastRowFirstColumn="0" w:lastRowLastColumn="0"/>
+        </w:trPr>
+        <w:tc>
+          <w:tcPr>
+            <w:cnfStyle w:val="001000000000" w:firstRow="0" w:lastRow="0" w:firstColumn="1" w:lastColumn="0" w:oddVBand="0" w:evenVBand="0" w:oddHBand="0" w:evenHBand="0" w:firstRowFirstColumn="0" w:firstRowLastColumn="0" w:lastRowFirstColumn="0" w:lastRowLastColumn="0"/>
             <w:tcW w:w="9350" w:type="dxa"/>
             <w:gridSpan w:val="3"/>
           </w:tcPr>
@@ -5936,25 +6432,26 @@
         </w:tc>
       </w:tr>
       <w:tr>
-        <w:tc>
-          <w:tcPr>
+        <w:trPr>
+          <w:cnfStyle w:val="000000100000" w:firstRow="0" w:lastRow="0" w:firstColumn="0" w:lastColumn="0" w:oddVBand="0" w:evenVBand="0" w:oddHBand="1" w:evenHBand="0" w:firstRowFirstColumn="0" w:firstRowLastColumn="0" w:lastRowFirstColumn="0" w:lastRowLastColumn="0"/>
+        </w:trPr>
+        <w:tc>
+          <w:tcPr>
+            <w:cnfStyle w:val="001000000000" w:firstRow="0" w:lastRow="0" w:firstColumn="1" w:lastColumn="0" w:oddVBand="0" w:evenVBand="0" w:oddHBand="0" w:evenHBand="0" w:firstRowFirstColumn="0" w:firstRowLastColumn="0" w:lastRowFirstColumn="0" w:lastRowLastColumn="0"/>
             <w:tcW w:w="3116" w:type="dxa"/>
-            <w:shd w:val="clear" w:color="auto" w:fill="9CC2E5" w:themeFill="accent1" w:themeFillTint="99"/>
-          </w:tcPr>
-          <w:p>
-            <w:pPr>
-              <w:rPr>
-                <w:b/>
-                <w:bCs/>
-                <w:color w:val="000000" w:themeColor="text1"/>
-                <w:sz w:val="24"/>
-                <w:szCs w:val="24"/>
-              </w:rPr>
-            </w:pPr>
-            <w:r>
-              <w:rPr>
-                <w:b/>
-                <w:bCs/>
+          </w:tcPr>
+          <w:p>
+            <w:pPr>
+              <w:rPr>
+                <w:b w:val="0"/>
+                <w:bCs w:val="0"/>
+                <w:color w:val="000000" w:themeColor="text1"/>
+                <w:sz w:val="24"/>
+                <w:szCs w:val="24"/>
+              </w:rPr>
+            </w:pPr>
+            <w:r>
+              <w:rPr>
                 <w:color w:val="000000" w:themeColor="text1"/>
                 <w:sz w:val="24"/>
                 <w:szCs w:val="24"/>
@@ -5966,10 +6463,10 @@
         <w:tc>
           <w:tcPr>
             <w:tcW w:w="3117" w:type="dxa"/>
-            <w:shd w:val="clear" w:color="auto" w:fill="9CC2E5" w:themeFill="accent1" w:themeFillTint="99"/>
-          </w:tcPr>
-          <w:p>
-            <w:pPr>
+          </w:tcPr>
+          <w:p>
+            <w:pPr>
+              <w:cnfStyle w:val="000000100000" w:firstRow="0" w:lastRow="0" w:firstColumn="0" w:lastColumn="0" w:oddVBand="0" w:evenVBand="0" w:oddHBand="1" w:evenHBand="0" w:firstRowFirstColumn="0" w:firstRowLastColumn="0" w:lastRowFirstColumn="0" w:lastRowLastColumn="0"/>
               <w:rPr>
                 <w:color w:val="000000" w:themeColor="text1"/>
                 <w:sz w:val="24"/>
@@ -5989,10 +6486,10 @@
         <w:tc>
           <w:tcPr>
             <w:tcW w:w="3117" w:type="dxa"/>
-            <w:shd w:val="clear" w:color="auto" w:fill="9CC2E5" w:themeFill="accent1" w:themeFillTint="99"/>
-          </w:tcPr>
-          <w:p>
-            <w:pPr>
+          </w:tcPr>
+          <w:p>
+            <w:pPr>
+              <w:cnfStyle w:val="000000100000" w:firstRow="0" w:lastRow="0" w:firstColumn="0" w:lastColumn="0" w:oddVBand="0" w:evenVBand="0" w:oddHBand="1" w:evenHBand="0" w:firstRowFirstColumn="0" w:firstRowLastColumn="0" w:lastRowFirstColumn="0" w:lastRowLastColumn="0"/>
               <w:rPr>
                 <w:color w:val="000000" w:themeColor="text1"/>
                 <w:sz w:val="24"/>
@@ -6037,21 +6534,27 @@
       <w:tr>
         <w:tc>
           <w:tcPr>
+            <w:cnfStyle w:val="001000000000" w:firstRow="0" w:lastRow="0" w:firstColumn="1" w:lastColumn="0" w:oddVBand="0" w:evenVBand="0" w:oddHBand="0" w:evenHBand="0" w:firstRowFirstColumn="0" w:firstRowLastColumn="0" w:lastRowFirstColumn="0" w:lastRowLastColumn="0"/>
             <w:tcW w:w="3116" w:type="dxa"/>
           </w:tcPr>
           <w:p>
             <w:pPr>
               <w:rPr>
-                <w:b/>
-                <w:bCs/>
-                <w:sz w:val="24"/>
-                <w:szCs w:val="24"/>
-              </w:rPr>
-            </w:pPr>
-            <w:r>
-              <w:rPr>
-                <w:b/>
-                <w:bCs/>
+                <w:b w:val="0"/>
+                <w:bCs w:val="0"/>
+                <w:sz w:val="24"/>
+                <w:szCs w:val="24"/>
+              </w:rPr>
+            </w:pPr>
+            <w:r>
+              <w:rPr>
+                <w:sz w:val="24"/>
+                <w:szCs w:val="24"/>
+              </w:rPr>
+              <w:t>Dept_</w:t>
+            </w:r>
+            <w:r>
+              <w:rPr>
                 <w:sz w:val="24"/>
                 <w:szCs w:val="24"/>
               </w:rPr>
@@ -6065,6 +6568,7 @@
           </w:tcPr>
           <w:p>
             <w:pPr>
+              <w:cnfStyle w:val="000000000000" w:firstRow="0" w:lastRow="0" w:firstColumn="0" w:lastColumn="0" w:oddVBand="0" w:evenVBand="0" w:oddHBand="0" w:evenHBand="0" w:firstRowFirstColumn="0" w:firstRowLastColumn="0" w:lastRowFirstColumn="0" w:lastRowLastColumn="0"/>
               <w:rPr>
                 <w:sz w:val="24"/>
                 <w:szCs w:val="24"/>
@@ -6085,6 +6589,7 @@
           </w:tcPr>
           <w:p>
             <w:pPr>
+              <w:cnfStyle w:val="000000000000" w:firstRow="0" w:lastRow="0" w:firstColumn="0" w:lastColumn="0" w:oddVBand="0" w:evenVBand="0" w:oddHBand="0" w:evenHBand="0" w:firstRowFirstColumn="0" w:firstRowLastColumn="0" w:lastRowFirstColumn="0" w:lastRowLastColumn="0"/>
               <w:rPr>
                 <w:sz w:val="24"/>
                 <w:szCs w:val="24"/>
@@ -7758,6 +8263,88 @@
       </w:tblCellMar>
     </w:tblPr>
   </w:style>
+  <w:style w:type="table" w:styleId="GridTable2-Accent1">
+    <w:name w:val="Grid Table 2 Accent 1"/>
+    <w:basedOn w:val="TableNormal"/>
+    <w:uiPriority w:val="47"/>
+    <w:rsid w:val="00D66859"/>
+    <w:pPr>
+      <w:spacing w:after="0" w:line="240" w:lineRule="auto"/>
+    </w:pPr>
+    <w:tblPr>
+      <w:tblStyleRowBandSize w:val="1"/>
+      <w:tblStyleColBandSize w:val="1"/>
+      <w:tblInd w:w="0" w:type="dxa"/>
+      <w:tblBorders>
+        <w:top w:val="single" w:sz="2" w:space="0" w:color="9CC2E5" w:themeColor="accent1" w:themeTint="99"/>
+        <w:bottom w:val="single" w:sz="2" w:space="0" w:color="9CC2E5" w:themeColor="accent1" w:themeTint="99"/>
+        <w:insideH w:val="single" w:sz="2" w:space="0" w:color="9CC2E5" w:themeColor="accent1" w:themeTint="99"/>
+        <w:insideV w:val="single" w:sz="2" w:space="0" w:color="9CC2E5" w:themeColor="accent1" w:themeTint="99"/>
+      </w:tblBorders>
+      <w:tblCellMar>
+        <w:top w:w="0" w:type="dxa"/>
+        <w:left w:w="108" w:type="dxa"/>
+        <w:bottom w:w="0" w:type="dxa"/>
+        <w:right w:w="108" w:type="dxa"/>
+      </w:tblCellMar>
+    </w:tblPr>
+    <w:tblStylePr w:type="firstRow">
+      <w:rPr>
+        <w:b/>
+        <w:bCs/>
+      </w:rPr>
+      <w:tblPr/>
+      <w:tcPr>
+        <w:tcBorders>
+          <w:top w:val="nil"/>
+          <w:bottom w:val="single" w:sz="12" w:space="0" w:color="9CC2E5" w:themeColor="accent1" w:themeTint="99"/>
+          <w:insideH w:val="nil"/>
+          <w:insideV w:val="nil"/>
+        </w:tcBorders>
+        <w:shd w:val="clear" w:color="auto" w:fill="FFFFFF" w:themeFill="background1"/>
+      </w:tcPr>
+    </w:tblStylePr>
+    <w:tblStylePr w:type="lastRow">
+      <w:rPr>
+        <w:b/>
+        <w:bCs/>
+      </w:rPr>
+      <w:tblPr/>
+      <w:tcPr>
+        <w:tcBorders>
+          <w:top w:val="double" w:sz="2" w:space="0" w:color="9CC2E5" w:themeColor="accent1" w:themeTint="99"/>
+          <w:bottom w:val="nil"/>
+          <w:insideH w:val="nil"/>
+          <w:insideV w:val="nil"/>
+        </w:tcBorders>
+        <w:shd w:val="clear" w:color="auto" w:fill="FFFFFF" w:themeFill="background1"/>
+      </w:tcPr>
+    </w:tblStylePr>
+    <w:tblStylePr w:type="firstCol">
+      <w:rPr>
+        <w:b/>
+        <w:bCs/>
+      </w:rPr>
+    </w:tblStylePr>
+    <w:tblStylePr w:type="lastCol">
+      <w:rPr>
+        <w:b/>
+        <w:bCs/>
+      </w:rPr>
+    </w:tblStylePr>
+    <w:tblStylePr w:type="band1Vert">
+      <w:tblPr/>
+      <w:tcPr>
+        <w:shd w:val="clear" w:color="auto" w:fill="DEEAF6" w:themeFill="accent1" w:themeFillTint="33"/>
+      </w:tcPr>
+    </w:tblStylePr>
+    <w:tblStylePr w:type="band1Horz">
+      <w:tblPr/>
+      <w:tcPr>
+        <w:shd w:val="clear" w:color="auto" w:fill="DEEAF6" w:themeFill="accent1" w:themeFillTint="33"/>
+      </w:tcPr>
+    </w:tblStylePr>
+  </w:style>
 </w:styles>
 </file>
 
@@ -8061,7 +8648,7 @@
 </file>
 
 <file path=customXml/itemProps1.xml><?xml version="1.0" encoding="utf-8"?>
-<ds:datastoreItem xmlns:ds="http://schemas.openxmlformats.org/officeDocument/2006/customXml" ds:itemID="{1E6B0586-C4AD-4F4C-A05B-6A79DD95B431}">
+<ds:datastoreItem xmlns:ds="http://schemas.openxmlformats.org/officeDocument/2006/customXml" ds:itemID="{ABCE48DB-71F3-4BA1-8BAF-1B5D338045B7}">
   <ds:schemaRefs>
     <ds:schemaRef ds:uri="http://schemas.openxmlformats.org/officeDocument/2006/bibliography"/>
   </ds:schemaRefs>

</xml_diff>

<commit_message>
Modified Primary Key of Accounts Table - DOC
Primary Key of Accounts Table is Changed.
New Primary Key is Emp_ID.

Changes are in Documentation.
Document/Budget Approval System
</commit_message>
<xml_diff>
--- a/Document/Budget Approval System.docx
+++ b/Document/Budget Approval System.docx
@@ -3955,8 +3955,6 @@
               </w:rPr>
               <w:t>Bill_have_SCopy</w:t>
             </w:r>
-            <w:bookmarkStart w:id="0" w:name="_GoBack"/>
-            <w:bookmarkEnd w:id="0"/>
           </w:p>
         </w:tc>
         <w:tc>
@@ -4301,23 +4299,14 @@
           <w:szCs w:val="32"/>
         </w:rPr>
       </w:pPr>
-    </w:p>
-    <w:p>
-      <w:pPr>
+      <w:r>
         <w:rPr>
           <w:b/>
           <w:bCs/>
           <w:sz w:val="32"/>
           <w:szCs w:val="32"/>
         </w:rPr>
-      </w:pPr>
-      <w:r>
-        <w:rPr>
-          <w:b/>
-          <w:bCs/>
-          <w:sz w:val="32"/>
-          <w:szCs w:val="32"/>
-        </w:rPr>
+        <w:lastRenderedPageBreak/>
         <w:t>BAS.Bill_FM</w:t>
       </w:r>
     </w:p>
@@ -4578,159 +4567,6 @@
           <w:szCs w:val="24"/>
         </w:rPr>
       </w:pPr>
-      <w:r>
-        <w:rPr>
-          <w:noProof/>
-          <w:color w:val="000000" w:themeColor="text1"/>
-          <w:sz w:val="24"/>
-          <w:szCs w:val="24"/>
-        </w:rPr>
-        <mc:AlternateContent>
-          <mc:Choice Requires="wps">
-            <w:drawing>
-              <wp:anchor distT="0" distB="0" distL="114300" distR="114300" simplePos="0" relativeHeight="251671552" behindDoc="0" locked="0" layoutInCell="1" allowOverlap="1" wp14:anchorId="626DDB17" wp14:editId="2B7AE47D">
-                <wp:simplePos x="0" y="0"/>
-                <wp:positionH relativeFrom="page">
-                  <wp:align>right</wp:align>
-                </wp:positionH>
-                <wp:positionV relativeFrom="paragraph">
-                  <wp:posOffset>165708</wp:posOffset>
-                </wp:positionV>
-                <wp:extent cx="1476375" cy="742950"/>
-                <wp:effectExtent l="38100" t="19050" r="66675" b="152400"/>
-                <wp:wrapNone/>
-                <wp:docPr id="1" name="Cloud Callout 1"/>
-                <wp:cNvGraphicFramePr/>
-                <a:graphic xmlns:a="http://schemas.openxmlformats.org/drawingml/2006/main">
-                  <a:graphicData uri="http://schemas.microsoft.com/office/word/2010/wordprocessingShape">
-                    <wps:wsp>
-                      <wps:cNvSpPr/>
-                      <wps:spPr>
-                        <a:xfrm>
-                          <a:off x="0" y="0"/>
-                          <a:ext cx="1476375" cy="742950"/>
-                        </a:xfrm>
-                        <a:prstGeom prst="cloudCallout">
-                          <a:avLst/>
-                        </a:prstGeom>
-                      </wps:spPr>
-                      <wps:style>
-                        <a:lnRef idx="2">
-                          <a:schemeClr val="accent1">
-                            <a:shade val="50000"/>
-                          </a:schemeClr>
-                        </a:lnRef>
-                        <a:fillRef idx="1">
-                          <a:schemeClr val="accent1"/>
-                        </a:fillRef>
-                        <a:effectRef idx="0">
-                          <a:schemeClr val="accent1"/>
-                        </a:effectRef>
-                        <a:fontRef idx="minor">
-                          <a:schemeClr val="lt1"/>
-                        </a:fontRef>
-                      </wps:style>
-                      <wps:txbx>
-                        <w:txbxContent>
-                          <w:p>
-                            <w:pPr>
-                              <w:jc w:val="center"/>
-                            </w:pPr>
-                            <w:r>
-                              <w:t>To Give 1-1 relationship</w:t>
-                            </w:r>
-                          </w:p>
-                        </w:txbxContent>
-                      </wps:txbx>
-                      <wps:bodyPr rot="0" spcFirstLastPara="0" vertOverflow="overflow" horzOverflow="overflow" vert="horz" wrap="square" lIns="91440" tIns="45720" rIns="91440" bIns="45720" numCol="1" spcCol="0" rtlCol="0" fromWordArt="0" anchor="ctr" anchorCtr="0" forceAA="0" compatLnSpc="1">
-                        <a:prstTxWarp prst="textNoShape">
-                          <a:avLst/>
-                        </a:prstTxWarp>
-                        <a:noAutofit/>
-                      </wps:bodyPr>
-                    </wps:wsp>
-                  </a:graphicData>
-                </a:graphic>
-                <wp14:sizeRelH relativeFrom="margin">
-                  <wp14:pctWidth>0</wp14:pctWidth>
-                </wp14:sizeRelH>
-                <wp14:sizeRelV relativeFrom="margin">
-                  <wp14:pctHeight>0</wp14:pctHeight>
-                </wp14:sizeRelV>
-              </wp:anchor>
-            </w:drawing>
-          </mc:Choice>
-          <mc:Fallback>
-            <w:pict>
-              <v:shapetype w14:anchorId="626DDB17" id="_x0000_t106" coordsize="21600,21600" o:spt="106" adj="1350,25920" path="ar,7165,4345,13110,1950,7185,1080,12690,475,11732,4835,17650,1080,12690,2910,17640,2387,9757,10107,20300,2910,17640,8235,19545,7660,12382,14412,21597,8235,19545,14280,18330,12910,11080,18695,18947,14280,18330,18690,15045,14822,5862,21597,15082,18690,15045,20895,7665,15772,2592,21105,9865,20895,7665,19140,2715,14330,,19187,6595,19140,2715,14910,1170,10992,,15357,5945,14910,1170,11250,1665,6692,650,12025,7917,11250,1665,7005,2580,1912,1972,8665,11162,7005,2580,1950,7185xear,7165,4345,13110,1080,12690,2340,13080nfear475,11732,4835,17650,2910,17640,3465,17445nfear7660,12382,14412,21597,7905,18675,8235,19545nfear7660,12382,14412,21597,14280,18330,14400,17370nfear12910,11080,18695,18947,18690,15045,17070,11475nfear15772,2592,21105,9865,20175,9015,20895,7665nfear14330,,19187,6595,19200,3345,19140,2715nfear14330,,19187,6595,14910,1170,14550,1980nfear10992,,15357,5945,11250,1665,11040,2340nfear1912,1972,8665,11162,7650,3270,7005,2580nfear1912,1972,8665,11162,1950,7185,2070,7890nfem@23@37qx@35@24@23@36@34@24@23@37xem@16@33qx@31@17@16@32@30@17@16@33xem@38@29qx@27@39@38@28@26@39@38@29xe">
-                <v:formulas>
-                  <v:f eqn="sum #0 0 10800"/>
-                  <v:f eqn="sum #1 0 10800"/>
-                  <v:f eqn="cosatan2 10800 @0 @1"/>
-                  <v:f eqn="sinatan2 10800 @0 @1"/>
-                  <v:f eqn="sum @2 10800 0"/>
-                  <v:f eqn="sum @3 10800 0"/>
-                  <v:f eqn="sum @4 0 #0"/>
-                  <v:f eqn="sum @5 0 #1"/>
-                  <v:f eqn="mod @6 @7 0"/>
-                  <v:f eqn="prod 600 11 1"/>
-                  <v:f eqn="sum @8 0 @9"/>
-                  <v:f eqn="prod @10 1 3"/>
-                  <v:f eqn="prod 600 3 1"/>
-                  <v:f eqn="sum @11 @12 0"/>
-                  <v:f eqn="prod @13 @6 @8"/>
-                  <v:f eqn="prod @13 @7 @8"/>
-                  <v:f eqn="sum @14 #0 0"/>
-                  <v:f eqn="sum @15 #1 0"/>
-                  <v:f eqn="prod 600 8 1"/>
-                  <v:f eqn="prod @11 2 1"/>
-                  <v:f eqn="sum @18 @19 0"/>
-                  <v:f eqn="prod @20 @6 @8"/>
-                  <v:f eqn="prod @20 @7 @8"/>
-                  <v:f eqn="sum @21 #0 0"/>
-                  <v:f eqn="sum @22 #1 0"/>
-                  <v:f eqn="prod 600 2 1"/>
-                  <v:f eqn="sum #0 600 0"/>
-                  <v:f eqn="sum #0 0 600"/>
-                  <v:f eqn="sum #1 600 0"/>
-                  <v:f eqn="sum #1 0 600"/>
-                  <v:f eqn="sum @16 @25 0"/>
-                  <v:f eqn="sum @16 0 @25"/>
-                  <v:f eqn="sum @17 @25 0"/>
-                  <v:f eqn="sum @17 0 @25"/>
-                  <v:f eqn="sum @23 @12 0"/>
-                  <v:f eqn="sum @23 0 @12"/>
-                  <v:f eqn="sum @24 @12 0"/>
-                  <v:f eqn="sum @24 0 @12"/>
-                  <v:f eqn="val #0"/>
-                  <v:f eqn="val #1"/>
-                </v:formulas>
-                <v:path o:extrusionok="f" o:connecttype="custom" o:connectlocs="67,10800;10800,21577;21582,10800;10800,1235;@38,@39" textboxrect="2977,3262,17087,17337"/>
-                <v:handles>
-                  <v:h position="#0,#1"/>
-                </v:handles>
-                <o:complex v:ext="view"/>
-              </v:shapetype>
-              <v:shape id="Cloud Callout 1" o:spid="_x0000_s1031" type="#_x0000_t106" style="position:absolute;margin-left:65.05pt;margin-top:13.05pt;width:116.25pt;height:58.5pt;z-index:251671552;visibility:visible;mso-wrap-style:square;mso-width-percent:0;mso-height-percent:0;mso-wrap-distance-left:9pt;mso-wrap-distance-top:0;mso-wrap-distance-right:9pt;mso-wrap-distance-bottom:0;mso-position-horizontal:right;mso-position-horizontal-relative:page;mso-position-vertical:absolute;mso-position-vertical-relative:text;mso-width-percent:0;mso-height-percent:0;mso-width-relative:margin;mso-height-relative:margin;v-text-anchor:middle" o:gfxdata="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" adj="6300,24300" fillcolor="#5b9bd5 [3204]" strokecolor="#1f4d78 [1604]" strokeweight="1.52778mm">
-                <v:stroke linestyle="thickThin"/>
-                <v:textbox>
-                  <w:txbxContent>
-                    <w:p>
-                      <w:pPr>
-                        <w:jc w:val="center"/>
-                      </w:pPr>
-                      <w:r>
-                        <w:t>To Give 1-1 relationship</w:t>
-                      </w:r>
-                    </w:p>
-                  </w:txbxContent>
-                </v:textbox>
-                <w10:wrap anchorx="page"/>
-              </v:shape>
-            </w:pict>
-          </mc:Fallback>
-        </mc:AlternateContent>
-      </w:r>
     </w:p>
     <w:p>
       <w:pPr>
@@ -4826,7 +4662,7 @@
       <w:tr>
         <w:trPr>
           <w:cnfStyle w:val="000000100000" w:firstRow="0" w:lastRow="0" w:firstColumn="0" w:lastColumn="0" w:oddVBand="0" w:evenVBand="0" w:oddHBand="1" w:evenHBand="0" w:firstRowFirstColumn="0" w:firstRowLastColumn="0" w:lastRowFirstColumn="0" w:lastRowLastColumn="0"/>
-          <w:trHeight w:val="270"/>
+          <w:trHeight w:val="229"/>
         </w:trPr>
         <w:tc>
           <w:tcPr>
@@ -4849,31 +4685,7 @@
                 <w:sz w:val="24"/>
                 <w:szCs w:val="24"/>
               </w:rPr>
-              <w:t>Account</w:t>
-            </w:r>
-            <w:r>
-              <w:rPr>
-                <w:color w:val="000000" w:themeColor="text1"/>
-                <w:sz w:val="24"/>
-                <w:szCs w:val="24"/>
-              </w:rPr>
-              <w:t>_</w:t>
-            </w:r>
-            <w:r>
-              <w:rPr>
-                <w:color w:val="000000" w:themeColor="text1"/>
-                <w:sz w:val="24"/>
-                <w:szCs w:val="24"/>
-              </w:rPr>
-              <w:t>N</w:t>
-            </w:r>
-            <w:r>
-              <w:rPr>
-                <w:color w:val="000000" w:themeColor="text1"/>
-                <w:sz w:val="24"/>
-                <w:szCs w:val="24"/>
-              </w:rPr>
-              <w:t>o</w:t>
+              <w:t>Emp_Id</w:t>
             </w:r>
           </w:p>
         </w:tc>
@@ -4919,14 +4731,54 @@
                 <w:sz w:val="24"/>
                 <w:szCs w:val="24"/>
               </w:rPr>
-              <w:t>Primary Key</w:t>
+              <w:t>P</w:t>
+            </w:r>
+            <w:r>
+              <w:rPr>
+                <w:color w:val="000000" w:themeColor="text1"/>
+                <w:sz w:val="24"/>
+                <w:szCs w:val="24"/>
+              </w:rPr>
+              <w:t>K(Employee</w:t>
+            </w:r>
+            <w:r>
+              <w:rPr>
+                <w:color w:val="000000" w:themeColor="text1"/>
+                <w:sz w:val="24"/>
+                <w:szCs w:val="24"/>
+              </w:rPr>
+              <w:t>s</w:t>
+            </w:r>
+            <w:r>
+              <w:rPr>
+                <w:color w:val="000000" w:themeColor="text1"/>
+                <w:sz w:val="24"/>
+                <w:szCs w:val="24"/>
+              </w:rPr>
+              <w:t>,</w:t>
+            </w:r>
+            <w:r>
+              <w:rPr>
+                <w:color w:val="000000" w:themeColor="text1"/>
+                <w:sz w:val="24"/>
+                <w:szCs w:val="24"/>
+              </w:rPr>
+              <w:t xml:space="preserve"> </w:t>
+            </w:r>
+            <w:r>
+              <w:rPr>
+                <w:color w:val="000000" w:themeColor="text1"/>
+                <w:sz w:val="24"/>
+                <w:szCs w:val="24"/>
+              </w:rPr>
+              <w:t>Emp_ID)</w:t>
             </w:r>
           </w:p>
         </w:tc>
       </w:tr>
       <w:tr>
         <w:trPr>
-          <w:trHeight w:val="229"/>
+          <w:trHeight w:val="270"/>
         </w:trPr>
         <w:tc>
           <w:tcPr>
@@ -4949,7 +4801,31 @@
                 <w:sz w:val="24"/>
                 <w:szCs w:val="24"/>
               </w:rPr>
-              <w:t>Emp_Id</w:t>
+              <w:t>Account</w:t>
+            </w:r>
+            <w:r>
+              <w:rPr>
+                <w:color w:val="000000" w:themeColor="text1"/>
+                <w:sz w:val="24"/>
+                <w:szCs w:val="24"/>
+              </w:rPr>
+              <w:t>_</w:t>
+            </w:r>
+            <w:r>
+              <w:rPr>
+                <w:color w:val="000000" w:themeColor="text1"/>
+                <w:sz w:val="24"/>
+                <w:szCs w:val="24"/>
+              </w:rPr>
+              <w:t>N</w:t>
+            </w:r>
+            <w:r>
+              <w:rPr>
+                <w:color w:val="000000" w:themeColor="text1"/>
+                <w:sz w:val="24"/>
+                <w:szCs w:val="24"/>
+              </w:rPr>
+              <w:t>o</w:t>
             </w:r>
           </w:p>
         </w:tc>
@@ -4995,31 +4871,7 @@
                 <w:sz w:val="24"/>
                 <w:szCs w:val="24"/>
               </w:rPr>
-              <w:t>FK(Employee</w:t>
-            </w:r>
-            <w:r>
-              <w:rPr>
-                <w:color w:val="000000" w:themeColor="text1"/>
-                <w:sz w:val="24"/>
-                <w:szCs w:val="24"/>
-              </w:rPr>
-              <w:t>s</w:t>
-            </w:r>
-            <w:r>
-              <w:rPr>
-                <w:color w:val="000000" w:themeColor="text1"/>
-                <w:sz w:val="24"/>
-                <w:szCs w:val="24"/>
-              </w:rPr>
-              <w:t>,Emp_ID)</w:t>
-            </w:r>
-            <w:r>
-              <w:rPr>
-                <w:color w:val="000000" w:themeColor="text1"/>
-                <w:sz w:val="24"/>
-                <w:szCs w:val="24"/>
-              </w:rPr>
-              <w:t>, UNIQUE</w:t>
+              <w:t>Not Null, Unique</w:t>
             </w:r>
           </w:p>
         </w:tc>
@@ -5116,6 +4968,8 @@
           <w:szCs w:val="24"/>
         </w:rPr>
       </w:pPr>
+      <w:bookmarkStart w:id="0" w:name="_GoBack"/>
+      <w:bookmarkEnd w:id="0"/>
       <w:r>
         <w:rPr>
           <w:b/>
@@ -6380,7 +6234,6 @@
           <w:szCs w:val="32"/>
         </w:rPr>
       </w:pPr>
-      <w:proofErr w:type="spellStart"/>
       <w:r>
         <w:rPr>
           <w:b/>
@@ -6388,9 +6241,18 @@
           <w:sz w:val="32"/>
           <w:szCs w:val="32"/>
         </w:rPr>
+        <w:lastRenderedPageBreak/>
         <w:t>BAS.Department</w:t>
       </w:r>
-      <w:proofErr w:type="spellEnd"/>
+      <w:r>
+        <w:rPr>
+          <w:b/>
+          <w:bCs/>
+          <w:sz w:val="32"/>
+          <w:szCs w:val="32"/>
+        </w:rPr>
+        <w:t>s</w:t>
+      </w:r>
     </w:p>
     <w:tbl>
       <w:tblPr>
@@ -8648,7 +8510,7 @@
 </file>
 
 <file path=customXml/itemProps1.xml><?xml version="1.0" encoding="utf-8"?>
-<ds:datastoreItem xmlns:ds="http://schemas.openxmlformats.org/officeDocument/2006/customXml" ds:itemID="{ABCE48DB-71F3-4BA1-8BAF-1B5D338045B7}">
+<ds:datastoreItem xmlns:ds="http://schemas.openxmlformats.org/officeDocument/2006/customXml" ds:itemID="{C8E18C69-409F-41C9-BDFB-FD967CCE1880}">
   <ds:schemaRefs>
     <ds:schemaRef ds:uri="http://schemas.openxmlformats.org/officeDocument/2006/bibliography"/>
   </ds:schemaRefs>

</xml_diff>

<commit_message>
Changed Primary Key Datatype in Document.
New Data Type of all Primary Key is BigInt instead of Unique Identifier.
Document\Budget Approval System.docx is Updated.
</commit_message>
<xml_diff>
--- a/Document/Budget Approval System.docx
+++ b/Document/Budget Approval System.docx
@@ -2164,24 +2164,10 @@
                 <w:sz w:val="24"/>
                 <w:szCs w:val="24"/>
               </w:rPr>
-              <w:t>Unique</w:t>
-            </w:r>
-            <w:r>
-              <w:rPr>
-                <w:color w:val="000000" w:themeColor="text1"/>
-                <w:sz w:val="24"/>
-                <w:szCs w:val="24"/>
-              </w:rPr>
-              <w:t xml:space="preserve"> </w:t>
-            </w:r>
-            <w:r>
-              <w:rPr>
-                <w:color w:val="000000" w:themeColor="text1"/>
-                <w:sz w:val="24"/>
-                <w:szCs w:val="24"/>
-              </w:rPr>
-              <w:t>Identifier</w:t>
-            </w:r>
+              <w:t>BigInt</w:t>
+            </w:r>
+            <w:bookmarkStart w:id="0" w:name="_GoBack"/>
+            <w:bookmarkEnd w:id="0"/>
           </w:p>
         </w:tc>
         <w:tc>
@@ -2421,21 +2407,7 @@
                 <w:sz w:val="24"/>
                 <w:szCs w:val="24"/>
               </w:rPr>
-              <w:t>Unique</w:t>
-            </w:r>
-            <w:r>
-              <w:rPr>
-                <w:sz w:val="24"/>
-                <w:szCs w:val="24"/>
-              </w:rPr>
-              <w:t xml:space="preserve"> </w:t>
-            </w:r>
-            <w:r>
-              <w:rPr>
-                <w:sz w:val="24"/>
-                <w:szCs w:val="24"/>
-              </w:rPr>
-              <w:t>Identifier</w:t>
+              <w:t>BigInt</w:t>
             </w:r>
           </w:p>
         </w:tc>
@@ -2606,23 +2578,7 @@
                 <w:sz w:val="24"/>
                 <w:szCs w:val="24"/>
               </w:rPr>
-              <w:t>Unique</w:t>
-            </w:r>
-            <w:r>
-              <w:rPr>
-                <w:color w:val="000000" w:themeColor="text1"/>
-                <w:sz w:val="24"/>
-                <w:szCs w:val="24"/>
-              </w:rPr>
-              <w:t xml:space="preserve"> </w:t>
-            </w:r>
-            <w:r>
-              <w:rPr>
-                <w:color w:val="000000" w:themeColor="text1"/>
-                <w:sz w:val="24"/>
-                <w:szCs w:val="24"/>
-              </w:rPr>
-              <w:t>Identifier</w:t>
+              <w:t>BigInt</w:t>
             </w:r>
           </w:p>
         </w:tc>
@@ -3103,23 +3059,7 @@
                 <w:sz w:val="24"/>
                 <w:szCs w:val="24"/>
               </w:rPr>
-              <w:t>Unique</w:t>
-            </w:r>
-            <w:r>
-              <w:rPr>
-                <w:color w:val="000000" w:themeColor="text1"/>
-                <w:sz w:val="24"/>
-                <w:szCs w:val="24"/>
-              </w:rPr>
-              <w:t xml:space="preserve"> </w:t>
-            </w:r>
-            <w:r>
-              <w:rPr>
-                <w:color w:val="000000" w:themeColor="text1"/>
-                <w:sz w:val="24"/>
-                <w:szCs w:val="24"/>
-              </w:rPr>
-              <w:t>Identifier</w:t>
+              <w:t>BigInt</w:t>
             </w:r>
           </w:p>
         </w:tc>
@@ -3261,23 +3201,7 @@
                 <w:sz w:val="24"/>
                 <w:szCs w:val="24"/>
               </w:rPr>
-              <w:t>Unique</w:t>
-            </w:r>
-            <w:r>
-              <w:rPr>
-                <w:color w:val="000000" w:themeColor="text1"/>
-                <w:sz w:val="24"/>
-                <w:szCs w:val="24"/>
-              </w:rPr>
-              <w:t xml:space="preserve"> </w:t>
-            </w:r>
-            <w:r>
-              <w:rPr>
-                <w:color w:val="000000" w:themeColor="text1"/>
-                <w:sz w:val="24"/>
-                <w:szCs w:val="24"/>
-              </w:rPr>
-              <w:t>Identifier</w:t>
+              <w:t>BigInt</w:t>
             </w:r>
           </w:p>
         </w:tc>
@@ -3346,21 +3270,7 @@
                 <w:sz w:val="24"/>
                 <w:szCs w:val="24"/>
               </w:rPr>
-              <w:t>Unique</w:t>
-            </w:r>
-            <w:r>
-              <w:rPr>
-                <w:sz w:val="24"/>
-                <w:szCs w:val="24"/>
-              </w:rPr>
-              <w:t xml:space="preserve"> </w:t>
-            </w:r>
-            <w:r>
-              <w:rPr>
-                <w:sz w:val="24"/>
-                <w:szCs w:val="24"/>
-              </w:rPr>
-              <w:t>Identifier</w:t>
+              <w:t>BigInt</w:t>
             </w:r>
           </w:p>
         </w:tc>
@@ -3549,7 +3459,7 @@
                 <w:sz w:val="24"/>
                 <w:szCs w:val="24"/>
               </w:rPr>
-              <w:t>Unique Identifier</w:t>
+              <w:t>BigInt</w:t>
             </w:r>
           </w:p>
         </w:tc>
@@ -4140,14 +4050,7 @@
                 <w:sz w:val="24"/>
                 <w:szCs w:val="24"/>
               </w:rPr>
-              <w:t>Unique</w:t>
-            </w:r>
-            <w:r>
-              <w:rPr>
-                <w:sz w:val="24"/>
-                <w:szCs w:val="24"/>
-              </w:rPr>
-              <w:t xml:space="preserve"> Identifier</w:t>
+              <w:t>BigInt</w:t>
             </w:r>
           </w:p>
         </w:tc>
@@ -4413,7 +4316,7 @@
                 <w:sz w:val="24"/>
                 <w:szCs w:val="24"/>
               </w:rPr>
-              <w:t>Unique Identifier</w:t>
+              <w:t>BigInt</w:t>
             </w:r>
           </w:p>
         </w:tc>
@@ -4498,14 +4401,7 @@
                 <w:sz w:val="24"/>
                 <w:szCs w:val="24"/>
               </w:rPr>
-              <w:t>Unique</w:t>
-            </w:r>
-            <w:r>
-              <w:rPr>
-                <w:sz w:val="24"/>
-                <w:szCs w:val="24"/>
-              </w:rPr>
-              <w:t xml:space="preserve"> Identifier</w:t>
+              <w:t>BigInt</w:t>
             </w:r>
           </w:p>
         </w:tc>
@@ -4708,7 +4604,7 @@
                 <w:sz w:val="24"/>
                 <w:szCs w:val="24"/>
               </w:rPr>
-              <w:t>Unique Identifier</w:t>
+              <w:t>BigInt</w:t>
             </w:r>
           </w:p>
         </w:tc>
@@ -4848,7 +4744,7 @@
                 <w:sz w:val="24"/>
                 <w:szCs w:val="24"/>
               </w:rPr>
-              <w:t>Unique Identifier</w:t>
+              <w:t>BigInt</w:t>
             </w:r>
           </w:p>
         </w:tc>
@@ -4923,7 +4819,7 @@
                 <w:sz w:val="24"/>
                 <w:szCs w:val="24"/>
               </w:rPr>
-              <w:t>Unique Identifier</w:t>
+              <w:t>BigInt</w:t>
             </w:r>
           </w:p>
         </w:tc>
@@ -4968,8 +4864,6 @@
           <w:szCs w:val="24"/>
         </w:rPr>
       </w:pPr>
-      <w:bookmarkStart w:id="0" w:name="_GoBack"/>
-      <w:bookmarkEnd w:id="0"/>
       <w:r>
         <w:rPr>
           <w:b/>
@@ -5106,7 +5000,7 @@
                 <w:sz w:val="24"/>
                 <w:szCs w:val="24"/>
               </w:rPr>
-              <w:t>Unique Identifier</w:t>
+              <w:t>BigInt</w:t>
             </w:r>
           </w:p>
         </w:tc>
@@ -5456,7 +5350,7 @@
                 <w:sz w:val="24"/>
                 <w:szCs w:val="24"/>
               </w:rPr>
-              <w:t>Unique Identifier</w:t>
+              <w:t>BigInt</w:t>
             </w:r>
           </w:p>
         </w:tc>
@@ -5721,14 +5615,7 @@
                 <w:sz w:val="24"/>
                 <w:szCs w:val="24"/>
               </w:rPr>
-              <w:t>Unique</w:t>
-            </w:r>
-            <w:r>
-              <w:rPr>
-                <w:sz w:val="24"/>
-                <w:szCs w:val="24"/>
-              </w:rPr>
-              <w:t xml:space="preserve"> Identifier</w:t>
+              <w:t>BigInt</w:t>
             </w:r>
           </w:p>
         </w:tc>
@@ -5913,7 +5800,7 @@
                 <w:sz w:val="24"/>
                 <w:szCs w:val="24"/>
               </w:rPr>
-              <w:t>Unique Identifier</w:t>
+              <w:t>BigInt</w:t>
             </w:r>
           </w:p>
         </w:tc>
@@ -6171,14 +6058,7 @@
                 <w:sz w:val="24"/>
                 <w:szCs w:val="24"/>
               </w:rPr>
-              <w:t>Unique</w:t>
-            </w:r>
-            <w:r>
-              <w:rPr>
-                <w:sz w:val="24"/>
-                <w:szCs w:val="24"/>
-              </w:rPr>
-              <w:t xml:space="preserve"> Identifier</w:t>
+              <w:t>BigInt</w:t>
             </w:r>
           </w:p>
         </w:tc>
@@ -6341,7 +6221,7 @@
                 <w:sz w:val="24"/>
                 <w:szCs w:val="24"/>
               </w:rPr>
-              <w:t>Unique Identifier</w:t>
+              <w:t>BigInt</w:t>
             </w:r>
           </w:p>
         </w:tc>
@@ -8510,7 +8390,7 @@
 </file>
 
 <file path=customXml/itemProps1.xml><?xml version="1.0" encoding="utf-8"?>
-<ds:datastoreItem xmlns:ds="http://schemas.openxmlformats.org/officeDocument/2006/customXml" ds:itemID="{C8E18C69-409F-41C9-BDFB-FD967CCE1880}">
+<ds:datastoreItem xmlns:ds="http://schemas.openxmlformats.org/officeDocument/2006/customXml" ds:itemID="{4FA1F46E-C13C-41CB-B183-674DAC30AFF0}">
   <ds:schemaRefs>
     <ds:schemaRef ds:uri="http://schemas.openxmlformats.org/officeDocument/2006/bibliography"/>
   </ds:schemaRefs>

</xml_diff>

<commit_message>
Added Bill_Ms Table. Removed Manager Foreign Key from Bills Table
Foreign Key Mng_ID was causing a cycles and hence constraint cannot be created.
New Table showing Relationhip between Bill and Manager has been made.
Fields are Bill_M_ID (PK) and Bill_ID (FK to Bills Table)
</commit_message>
<xml_diff>
--- a/Document/Budget Approval System.docx
+++ b/Document/Budget Approval System.docx
@@ -4,6 +4,7 @@
   <w:body>
     <w:p>
       <w:pPr>
+        <w:ind w:firstLine="720"/>
         <w:jc w:val="center"/>
         <w:rPr>
           <w:b/>
@@ -2166,8 +2167,6 @@
               </w:rPr>
               <w:t>BigInt</w:t>
             </w:r>
-            <w:bookmarkStart w:id="0" w:name="_GoBack"/>
-            <w:bookmarkEnd w:id="0"/>
           </w:p>
         </w:tc>
         <w:tc>
@@ -3229,73 +3228,6 @@
           </w:p>
         </w:tc>
       </w:tr>
-      <w:tr>
-        <w:tc>
-          <w:tcPr>
-            <w:cnfStyle w:val="001000000000" w:firstRow="0" w:lastRow="0" w:firstColumn="1" w:lastColumn="0" w:oddVBand="0" w:evenVBand="0" w:oddHBand="0" w:evenHBand="0" w:firstRowFirstColumn="0" w:firstRowLastColumn="0" w:lastRowFirstColumn="0" w:lastRowLastColumn="0"/>
-            <w:tcW w:w="1435" w:type="dxa"/>
-          </w:tcPr>
-          <w:p>
-            <w:pPr>
-              <w:rPr>
-                <w:b w:val="0"/>
-                <w:bCs w:val="0"/>
-                <w:sz w:val="24"/>
-                <w:szCs w:val="24"/>
-              </w:rPr>
-            </w:pPr>
-            <w:r>
-              <w:rPr>
-                <w:sz w:val="24"/>
-                <w:szCs w:val="24"/>
-              </w:rPr>
-              <w:t>Mng_ID</w:t>
-            </w:r>
-          </w:p>
-        </w:tc>
-        <w:tc>
-          <w:tcPr>
-            <w:tcW w:w="5400" w:type="dxa"/>
-          </w:tcPr>
-          <w:p>
-            <w:pPr>
-              <w:cnfStyle w:val="000000000000" w:firstRow="0" w:lastRow="0" w:firstColumn="0" w:lastColumn="0" w:oddVBand="0" w:evenVBand="0" w:oddHBand="0" w:evenHBand="0" w:firstRowFirstColumn="0" w:firstRowLastColumn="0" w:lastRowFirstColumn="0" w:lastRowLastColumn="0"/>
-              <w:rPr>
-                <w:sz w:val="24"/>
-                <w:szCs w:val="24"/>
-              </w:rPr>
-            </w:pPr>
-            <w:r>
-              <w:rPr>
-                <w:sz w:val="24"/>
-                <w:szCs w:val="24"/>
-              </w:rPr>
-              <w:t>BigInt</w:t>
-            </w:r>
-          </w:p>
-        </w:tc>
-        <w:tc>
-          <w:tcPr>
-            <w:tcW w:w="2515" w:type="dxa"/>
-          </w:tcPr>
-          <w:p>
-            <w:pPr>
-              <w:cnfStyle w:val="000000000000" w:firstRow="0" w:lastRow="0" w:firstColumn="0" w:lastColumn="0" w:oddVBand="0" w:evenVBand="0" w:oddHBand="0" w:evenHBand="0" w:firstRowFirstColumn="0" w:firstRowLastColumn="0" w:lastRowFirstColumn="0" w:lastRowLastColumn="0"/>
-              <w:rPr>
-                <w:sz w:val="24"/>
-                <w:szCs w:val="24"/>
-              </w:rPr>
-            </w:pPr>
-            <w:r>
-              <w:rPr>
-                <w:sz w:val="24"/>
-                <w:szCs w:val="24"/>
-              </w:rPr>
-              <w:t>FK(Employees,Emp_ID)</w:t>
-            </w:r>
-          </w:p>
-        </w:tc>
-      </w:tr>
     </w:tbl>
     <w:p>
       <w:pPr>
@@ -3482,6 +3414,22 @@
                 <w:sz w:val="24"/>
                 <w:szCs w:val="24"/>
               </w:rPr>
+              <w:t>PK,</w:t>
+            </w:r>
+            <w:r>
+              <w:rPr>
+                <w:color w:val="000000" w:themeColor="text1"/>
+                <w:sz w:val="24"/>
+                <w:szCs w:val="24"/>
+              </w:rPr>
+              <w:t xml:space="preserve"> </w:t>
+            </w:r>
+            <w:r>
+              <w:rPr>
+                <w:color w:val="000000" w:themeColor="text1"/>
+                <w:sz w:val="24"/>
+                <w:szCs w:val="24"/>
+              </w:rPr>
               <w:t>FK(Bill</w:t>
             </w:r>
             <w:r>
@@ -4202,16 +4150,28 @@
           <w:szCs w:val="32"/>
         </w:rPr>
       </w:pPr>
-      <w:r>
+    </w:p>
+    <w:p>
+      <w:pPr>
         <w:rPr>
           <w:b/>
           <w:bCs/>
           <w:sz w:val="32"/>
           <w:szCs w:val="32"/>
         </w:rPr>
+      </w:pPr>
+      <w:r>
+        <w:rPr>
+          <w:b/>
+          <w:bCs/>
+          <w:sz w:val="32"/>
+          <w:szCs w:val="32"/>
+        </w:rPr>
         <w:lastRenderedPageBreak/>
         <w:t>BAS.Bill_FM</w:t>
       </w:r>
+      <w:bookmarkStart w:id="0" w:name="_GoBack"/>
+      <w:bookmarkEnd w:id="0"/>
     </w:p>
     <w:tbl>
       <w:tblPr>
@@ -4451,6 +4411,249 @@
                 <w:szCs w:val="24"/>
               </w:rPr>
               <w:t>Bill_ID)</w:t>
+            </w:r>
+          </w:p>
+        </w:tc>
+      </w:tr>
+    </w:tbl>
+    <w:p>
+      <w:pPr>
+        <w:rPr>
+          <w:sz w:val="24"/>
+          <w:szCs w:val="24"/>
+        </w:rPr>
+      </w:pPr>
+    </w:p>
+    <w:p>
+      <w:pPr>
+        <w:rPr>
+          <w:b/>
+          <w:bCs/>
+          <w:sz w:val="32"/>
+          <w:szCs w:val="32"/>
+        </w:rPr>
+      </w:pPr>
+      <w:r>
+        <w:rPr>
+          <w:b/>
+          <w:bCs/>
+          <w:sz w:val="32"/>
+          <w:szCs w:val="32"/>
+        </w:rPr>
+        <w:t>BAS.Bill_</w:t>
+      </w:r>
+      <w:r>
+        <w:rPr>
+          <w:b/>
+          <w:bCs/>
+          <w:sz w:val="32"/>
+          <w:szCs w:val="32"/>
+        </w:rPr>
+        <w:t>M</w:t>
+      </w:r>
+    </w:p>
+    <w:tbl>
+      <w:tblPr>
+        <w:tblStyle w:val="GridTable2-Accent1"/>
+        <w:tblW w:w="0" w:type="auto"/>
+        <w:tblLook w:val="04A0" w:firstRow="1" w:lastRow="0" w:firstColumn="1" w:lastColumn="0" w:noHBand="0" w:noVBand="1"/>
+      </w:tblPr>
+      <w:tblGrid>
+        <w:gridCol w:w="3116"/>
+        <w:gridCol w:w="3117"/>
+        <w:gridCol w:w="3117"/>
+      </w:tblGrid>
+      <w:tr>
+        <w:trPr>
+          <w:cnfStyle w:val="100000000000" w:firstRow="1" w:lastRow="0" w:firstColumn="0" w:lastColumn="0" w:oddVBand="0" w:evenVBand="0" w:oddHBand="0" w:evenHBand="0" w:firstRowFirstColumn="0" w:firstRowLastColumn="0" w:lastRowFirstColumn="0" w:lastRowLastColumn="0"/>
+        </w:trPr>
+        <w:tc>
+          <w:tcPr>
+            <w:cnfStyle w:val="001000000000" w:firstRow="0" w:lastRow="0" w:firstColumn="1" w:lastColumn="0" w:oddVBand="0" w:evenVBand="0" w:oddHBand="0" w:evenHBand="0" w:firstRowFirstColumn="0" w:firstRowLastColumn="0" w:lastRowFirstColumn="0" w:lastRowLastColumn="0"/>
+            <w:tcW w:w="9350" w:type="dxa"/>
+            <w:gridSpan w:val="3"/>
+          </w:tcPr>
+          <w:p>
+            <w:pPr>
+              <w:rPr>
+                <w:sz w:val="24"/>
+                <w:szCs w:val="24"/>
+              </w:rPr>
+            </w:pPr>
+            <w:r>
+              <w:rPr>
+                <w:color w:val="2E74B5" w:themeColor="accent1" w:themeShade="BF"/>
+                <w:sz w:val="24"/>
+                <w:szCs w:val="24"/>
+              </w:rPr>
+              <w:t>Attribute                                         Data Type                                        Constraints</w:t>
+            </w:r>
+          </w:p>
+        </w:tc>
+      </w:tr>
+      <w:tr>
+        <w:trPr>
+          <w:cnfStyle w:val="000000100000" w:firstRow="0" w:lastRow="0" w:firstColumn="0" w:lastColumn="0" w:oddVBand="0" w:evenVBand="0" w:oddHBand="1" w:evenHBand="0" w:firstRowFirstColumn="0" w:firstRowLastColumn="0" w:lastRowFirstColumn="0" w:lastRowLastColumn="0"/>
+        </w:trPr>
+        <w:tc>
+          <w:tcPr>
+            <w:cnfStyle w:val="001000000000" w:firstRow="0" w:lastRow="0" w:firstColumn="1" w:lastColumn="0" w:oddVBand="0" w:evenVBand="0" w:oddHBand="0" w:evenHBand="0" w:firstRowFirstColumn="0" w:firstRowLastColumn="0" w:lastRowFirstColumn="0" w:lastRowLastColumn="0"/>
+            <w:tcW w:w="3116" w:type="dxa"/>
+          </w:tcPr>
+          <w:p>
+            <w:pPr>
+              <w:rPr>
+                <w:b w:val="0"/>
+                <w:bCs w:val="0"/>
+                <w:color w:val="000000" w:themeColor="text1"/>
+                <w:sz w:val="24"/>
+                <w:szCs w:val="24"/>
+              </w:rPr>
+            </w:pPr>
+            <w:r>
+              <w:rPr>
+                <w:color w:val="000000" w:themeColor="text1"/>
+                <w:sz w:val="24"/>
+                <w:szCs w:val="24"/>
+              </w:rPr>
+              <w:t>Bill_</w:t>
+            </w:r>
+            <w:r>
+              <w:rPr>
+                <w:color w:val="000000" w:themeColor="text1"/>
+                <w:sz w:val="24"/>
+                <w:szCs w:val="24"/>
+              </w:rPr>
+              <w:t>M_ID</w:t>
+            </w:r>
+          </w:p>
+        </w:tc>
+        <w:tc>
+          <w:tcPr>
+            <w:tcW w:w="3117" w:type="dxa"/>
+          </w:tcPr>
+          <w:p>
+            <w:pPr>
+              <w:cnfStyle w:val="000000100000" w:firstRow="0" w:lastRow="0" w:firstColumn="0" w:lastColumn="0" w:oddVBand="0" w:evenVBand="0" w:oddHBand="1" w:evenHBand="0" w:firstRowFirstColumn="0" w:firstRowLastColumn="0" w:lastRowFirstColumn="0" w:lastRowLastColumn="0"/>
+              <w:rPr>
+                <w:color w:val="000000" w:themeColor="text1"/>
+                <w:sz w:val="24"/>
+                <w:szCs w:val="24"/>
+              </w:rPr>
+            </w:pPr>
+            <w:r>
+              <w:rPr>
+                <w:color w:val="000000" w:themeColor="text1"/>
+                <w:sz w:val="24"/>
+                <w:szCs w:val="24"/>
+              </w:rPr>
+              <w:t>BigInt</w:t>
+            </w:r>
+          </w:p>
+        </w:tc>
+        <w:tc>
+          <w:tcPr>
+            <w:tcW w:w="3117" w:type="dxa"/>
+          </w:tcPr>
+          <w:p>
+            <w:pPr>
+              <w:cnfStyle w:val="000000100000" w:firstRow="0" w:lastRow="0" w:firstColumn="0" w:lastColumn="0" w:oddVBand="0" w:evenVBand="0" w:oddHBand="1" w:evenHBand="0" w:firstRowFirstColumn="0" w:firstRowLastColumn="0" w:lastRowFirstColumn="0" w:lastRowLastColumn="0"/>
+              <w:rPr>
+                <w:color w:val="000000" w:themeColor="text1"/>
+                <w:sz w:val="24"/>
+                <w:szCs w:val="24"/>
+              </w:rPr>
+            </w:pPr>
+            <w:r>
+              <w:rPr>
+                <w:color w:val="000000" w:themeColor="text1"/>
+                <w:sz w:val="24"/>
+                <w:szCs w:val="24"/>
+              </w:rPr>
+              <w:t>PK,FK(Employee</w:t>
+            </w:r>
+            <w:r>
+              <w:rPr>
+                <w:color w:val="000000" w:themeColor="text1"/>
+                <w:sz w:val="24"/>
+                <w:szCs w:val="24"/>
+              </w:rPr>
+              <w:t>s</w:t>
+            </w:r>
+            <w:r>
+              <w:rPr>
+                <w:color w:val="000000" w:themeColor="text1"/>
+                <w:sz w:val="24"/>
+                <w:szCs w:val="24"/>
+              </w:rPr>
+              <w:t>,Emp_ID)</w:t>
+            </w:r>
+          </w:p>
+        </w:tc>
+      </w:tr>
+      <w:tr>
+        <w:tc>
+          <w:tcPr>
+            <w:cnfStyle w:val="001000000000" w:firstRow="0" w:lastRow="0" w:firstColumn="1" w:lastColumn="0" w:oddVBand="0" w:evenVBand="0" w:oddHBand="0" w:evenHBand="0" w:firstRowFirstColumn="0" w:firstRowLastColumn="0" w:lastRowFirstColumn="0" w:lastRowLastColumn="0"/>
+            <w:tcW w:w="3116" w:type="dxa"/>
+          </w:tcPr>
+          <w:p>
+            <w:pPr>
+              <w:rPr>
+                <w:b w:val="0"/>
+                <w:bCs w:val="0"/>
+                <w:sz w:val="24"/>
+                <w:szCs w:val="24"/>
+              </w:rPr>
+            </w:pPr>
+            <w:r>
+              <w:rPr>
+                <w:sz w:val="24"/>
+                <w:szCs w:val="24"/>
+              </w:rPr>
+              <w:t>Bill_ID</w:t>
+            </w:r>
+          </w:p>
+        </w:tc>
+        <w:tc>
+          <w:tcPr>
+            <w:tcW w:w="3117" w:type="dxa"/>
+          </w:tcPr>
+          <w:p>
+            <w:pPr>
+              <w:cnfStyle w:val="000000000000" w:firstRow="0" w:lastRow="0" w:firstColumn="0" w:lastColumn="0" w:oddVBand="0" w:evenVBand="0" w:oddHBand="0" w:evenHBand="0" w:firstRowFirstColumn="0" w:firstRowLastColumn="0" w:lastRowFirstColumn="0" w:lastRowLastColumn="0"/>
+              <w:rPr>
+                <w:sz w:val="24"/>
+                <w:szCs w:val="24"/>
+              </w:rPr>
+            </w:pPr>
+            <w:r>
+              <w:rPr>
+                <w:sz w:val="24"/>
+                <w:szCs w:val="24"/>
+              </w:rPr>
+              <w:t>BigInt</w:t>
+            </w:r>
+          </w:p>
+        </w:tc>
+        <w:tc>
+          <w:tcPr>
+            <w:tcW w:w="3117" w:type="dxa"/>
+          </w:tcPr>
+          <w:p>
+            <w:pPr>
+              <w:cnfStyle w:val="000000000000" w:firstRow="0" w:lastRow="0" w:firstColumn="0" w:lastColumn="0" w:oddVBand="0" w:evenVBand="0" w:oddHBand="0" w:evenHBand="0" w:firstRowFirstColumn="0" w:firstRowLastColumn="0" w:lastRowFirstColumn="0" w:lastRowLastColumn="0"/>
+              <w:rPr>
+                <w:sz w:val="24"/>
+                <w:szCs w:val="24"/>
+              </w:rPr>
+            </w:pPr>
+            <w:r>
+              <w:rPr>
+                <w:sz w:val="24"/>
+                <w:szCs w:val="24"/>
+              </w:rPr>
+              <w:t>FK(Bills, Bill_ID)</w:t>
             </w:r>
           </w:p>
         </w:tc>
@@ -4635,7 +4838,23 @@
                 <w:sz w:val="24"/>
                 <w:szCs w:val="24"/>
               </w:rPr>
-              <w:t>K(Employee</w:t>
+              <w:t>K</w:t>
+            </w:r>
+            <w:r>
+              <w:rPr>
+                <w:color w:val="000000" w:themeColor="text1"/>
+                <w:sz w:val="24"/>
+                <w:szCs w:val="24"/>
+              </w:rPr>
+              <w:t>, FK</w:t>
+            </w:r>
+            <w:r>
+              <w:rPr>
+                <w:color w:val="000000" w:themeColor="text1"/>
+                <w:sz w:val="24"/>
+                <w:szCs w:val="24"/>
+              </w:rPr>
+              <w:t>(Employee</w:t>
             </w:r>
             <w:r>
               <w:rPr>
@@ -4744,7 +4963,7 @@
                 <w:sz w:val="24"/>
                 <w:szCs w:val="24"/>
               </w:rPr>
-              <w:t>BigInt</w:t>
+              <w:t>Number</w:t>
             </w:r>
           </w:p>
         </w:tc>
@@ -5951,6 +6170,7 @@
                 <w:sz w:val="24"/>
                 <w:szCs w:val="24"/>
               </w:rPr>
+              <w:lastRenderedPageBreak/>
               <w:t>Ntf_</w:t>
             </w:r>
             <w:r>
@@ -6121,7 +6341,6 @@
           <w:sz w:val="32"/>
           <w:szCs w:val="32"/>
         </w:rPr>
-        <w:lastRenderedPageBreak/>
         <w:t>BAS.Department</w:t>
       </w:r>
       <w:r>
@@ -8390,7 +8609,7 @@
 </file>
 
 <file path=customXml/itemProps1.xml><?xml version="1.0" encoding="utf-8"?>
-<ds:datastoreItem xmlns:ds="http://schemas.openxmlformats.org/officeDocument/2006/customXml" ds:itemID="{4FA1F46E-C13C-41CB-B183-674DAC30AFF0}">
+<ds:datastoreItem xmlns:ds="http://schemas.openxmlformats.org/officeDocument/2006/customXml" ds:itemID="{3456E358-B6FD-41ED-9E1A-4F17231E2B4A}">
   <ds:schemaRefs>
     <ds:schemaRef ds:uri="http://schemas.openxmlformats.org/officeDocument/2006/bibliography"/>
   </ds:schemaRefs>

</xml_diff>

<commit_message>
Brached Apricot.Data and Added Project Apricot.Data
Model Classed have been Implemented as per Database Design and Migrations are Enable.
AutomaticMigration = true.
Init-Migration Applied.
Added Entity Framework Package
</commit_message>
<xml_diff>
--- a/Document/Budget Approval System.docx
+++ b/Document/Budget Approval System.docx
@@ -1856,6 +1856,8 @@
     <w:p>
       <w:pPr>
         <w:rPr>
+          <w:b/>
+          <w:bCs/>
           <w:sz w:val="24"/>
           <w:szCs w:val="24"/>
         </w:rPr>
@@ -1864,6 +1866,8 @@
     <w:p>
       <w:pPr>
         <w:rPr>
+          <w:b/>
+          <w:bCs/>
           <w:sz w:val="24"/>
           <w:szCs w:val="24"/>
         </w:rPr>
@@ -1872,6 +1876,8 @@
     <w:p>
       <w:pPr>
         <w:rPr>
+          <w:b/>
+          <w:bCs/>
           <w:sz w:val="24"/>
           <w:szCs w:val="24"/>
         </w:rPr>
@@ -1880,6 +1886,8 @@
     <w:p>
       <w:pPr>
         <w:rPr>
+          <w:b/>
+          <w:bCs/>
           <w:sz w:val="24"/>
           <w:szCs w:val="24"/>
         </w:rPr>
@@ -1888,6 +1896,8 @@
     <w:p>
       <w:pPr>
         <w:rPr>
+          <w:b/>
+          <w:bCs/>
           <w:sz w:val="24"/>
           <w:szCs w:val="24"/>
         </w:rPr>
@@ -1896,6 +1906,8 @@
     <w:p>
       <w:pPr>
         <w:rPr>
+          <w:b/>
+          <w:bCs/>
           <w:sz w:val="24"/>
           <w:szCs w:val="24"/>
         </w:rPr>
@@ -1904,6 +1916,8 @@
     <w:p>
       <w:pPr>
         <w:rPr>
+          <w:b/>
+          <w:bCs/>
           <w:sz w:val="24"/>
           <w:szCs w:val="24"/>
         </w:rPr>
@@ -1912,6 +1926,8 @@
     <w:p>
       <w:pPr>
         <w:rPr>
+          <w:b/>
+          <w:bCs/>
           <w:sz w:val="24"/>
           <w:szCs w:val="24"/>
         </w:rPr>
@@ -1920,6 +1936,8 @@
     <w:p>
       <w:pPr>
         <w:rPr>
+          <w:b/>
+          <w:bCs/>
           <w:sz w:val="24"/>
           <w:szCs w:val="24"/>
         </w:rPr>
@@ -1928,6 +1946,8 @@
     <w:p>
       <w:pPr>
         <w:rPr>
+          <w:b/>
+          <w:bCs/>
           <w:sz w:val="24"/>
           <w:szCs w:val="24"/>
         </w:rPr>
@@ -1936,6 +1956,8 @@
     <w:p>
       <w:pPr>
         <w:rPr>
+          <w:b/>
+          <w:bCs/>
           <w:sz w:val="24"/>
           <w:szCs w:val="24"/>
         </w:rPr>
@@ -1944,6 +1966,8 @@
     <w:p>
       <w:pPr>
         <w:rPr>
+          <w:b/>
+          <w:bCs/>
           <w:sz w:val="24"/>
           <w:szCs w:val="24"/>
         </w:rPr>
@@ -1952,10 +1976,146 @@
     <w:p>
       <w:pPr>
         <w:rPr>
+          <w:b/>
+          <w:bCs/>
           <w:sz w:val="24"/>
           <w:szCs w:val="24"/>
         </w:rPr>
       </w:pPr>
+    </w:p>
+    <w:p>
+      <w:pPr>
+        <w:rPr>
+          <w:b/>
+          <w:bCs/>
+          <w:sz w:val="24"/>
+          <w:szCs w:val="24"/>
+        </w:rPr>
+      </w:pPr>
+    </w:p>
+    <w:p>
+      <w:pPr>
+        <w:rPr>
+          <w:b/>
+          <w:bCs/>
+          <w:sz w:val="24"/>
+          <w:szCs w:val="24"/>
+        </w:rPr>
+      </w:pPr>
+    </w:p>
+    <w:p>
+      <w:pPr>
+        <w:rPr>
+          <w:b/>
+          <w:bCs/>
+          <w:sz w:val="24"/>
+          <w:szCs w:val="24"/>
+        </w:rPr>
+      </w:pPr>
+    </w:p>
+    <w:p>
+      <w:pPr>
+        <w:rPr>
+          <w:b/>
+          <w:sz w:val="32"/>
+          <w:szCs w:val="24"/>
+        </w:rPr>
+      </w:pPr>
+      <w:r>
+        <w:rPr>
+          <w:b/>
+          <w:sz w:val="32"/>
+          <w:szCs w:val="24"/>
+        </w:rPr>
+        <w:lastRenderedPageBreak/>
+        <w:t>Database Diagram</w:t>
+      </w:r>
+    </w:p>
+    <w:p>
+      <w:pPr>
+        <w:rPr>
+          <w:b/>
+          <w:sz w:val="32"/>
+          <w:szCs w:val="24"/>
+        </w:rPr>
+      </w:pPr>
+      <w:r>
+        <w:rPr>
+          <w:noProof/>
+          <w:sz w:val="24"/>
+          <w:szCs w:val="24"/>
+        </w:rPr>
+        <w:drawing>
+          <wp:anchor distT="0" distB="0" distL="114300" distR="114300" simplePos="0" relativeHeight="251671552" behindDoc="0" locked="0" layoutInCell="1" allowOverlap="1" wp14:anchorId="3404CC38" wp14:editId="371B5C48">
+            <wp:simplePos x="0" y="0"/>
+            <wp:positionH relativeFrom="margin">
+              <wp:align>center</wp:align>
+            </wp:positionH>
+            <wp:positionV relativeFrom="paragraph">
+              <wp:posOffset>404750</wp:posOffset>
+            </wp:positionV>
+            <wp:extent cx="6932769" cy="6672912"/>
+            <wp:effectExtent l="0" t="0" r="1905" b="0"/>
+            <wp:wrapThrough wrapText="bothSides">
+              <wp:wrapPolygon edited="0">
+                <wp:start x="0" y="0"/>
+                <wp:lineTo x="0" y="21522"/>
+                <wp:lineTo x="21547" y="21522"/>
+                <wp:lineTo x="21547" y="0"/>
+                <wp:lineTo x="0" y="0"/>
+              </wp:wrapPolygon>
+            </wp:wrapThrough>
+            <wp:docPr id="1" name="Picture 1"/>
+            <wp:cNvGraphicFramePr>
+              <a:graphicFrameLocks xmlns:a="http://schemas.openxmlformats.org/drawingml/2006/main" noChangeAspect="1"/>
+            </wp:cNvGraphicFramePr>
+            <a:graphic xmlns:a="http://schemas.openxmlformats.org/drawingml/2006/main">
+              <a:graphicData uri="http://schemas.openxmlformats.org/drawingml/2006/picture">
+                <pic:pic xmlns:pic="http://schemas.openxmlformats.org/drawingml/2006/picture">
+                  <pic:nvPicPr>
+                    <pic:cNvPr id="0" name="Picture 1"/>
+                    <pic:cNvPicPr>
+                      <a:picLocks noChangeAspect="1" noChangeArrowheads="1"/>
+                    </pic:cNvPicPr>
+                  </pic:nvPicPr>
+                  <pic:blipFill>
+                    <a:blip r:embed="rId6">
+                      <a:extLst>
+                        <a:ext uri="{28A0092B-C50C-407E-A947-70E740481C1C}">
+                          <a14:useLocalDpi xmlns:a14="http://schemas.microsoft.com/office/drawing/2010/main" val="0"/>
+                        </a:ext>
+                      </a:extLst>
+                    </a:blip>
+                    <a:srcRect/>
+                    <a:stretch>
+                      <a:fillRect/>
+                    </a:stretch>
+                  </pic:blipFill>
+                  <pic:spPr bwMode="auto">
+                    <a:xfrm>
+                      <a:off x="0" y="0"/>
+                      <a:ext cx="6932769" cy="6672912"/>
+                    </a:xfrm>
+                    <a:prstGeom prst="rect">
+                      <a:avLst/>
+                    </a:prstGeom>
+                    <a:noFill/>
+                    <a:ln>
+                      <a:noFill/>
+                    </a:ln>
+                  </pic:spPr>
+                </pic:pic>
+              </a:graphicData>
+            </a:graphic>
+            <wp14:sizeRelH relativeFrom="page">
+              <wp14:pctWidth>0</wp14:pctWidth>
+            </wp14:sizeRelH>
+            <wp14:sizeRelV relativeFrom="page">
+              <wp14:pctHeight>0</wp14:pctHeight>
+            </wp14:sizeRelV>
+          </wp:anchor>
+        </w:drawing>
+      </w:r>
     </w:p>
     <w:p>
       <w:pPr>
@@ -4170,8 +4330,6 @@
         <w:lastRenderedPageBreak/>
         <w:t>BAS.Bill_FM</w:t>
       </w:r>
-      <w:bookmarkStart w:id="0" w:name="_GoBack"/>
-      <w:bookmarkEnd w:id="0"/>
     </w:p>
     <w:tbl>
       <w:tblPr>
@@ -5907,6 +6065,30 @@
     <w:p>
       <w:pPr>
         <w:rPr>
+          <w:sz w:val="24"/>
+          <w:szCs w:val="24"/>
+        </w:rPr>
+      </w:pPr>
+    </w:p>
+    <w:p>
+      <w:pPr>
+        <w:rPr>
+          <w:sz w:val="24"/>
+          <w:szCs w:val="24"/>
+        </w:rPr>
+      </w:pPr>
+    </w:p>
+    <w:p>
+      <w:pPr>
+        <w:rPr>
+          <w:sz w:val="24"/>
+          <w:szCs w:val="24"/>
+        </w:rPr>
+      </w:pPr>
+    </w:p>
+    <w:p>
+      <w:pPr>
+        <w:rPr>
           <w:b/>
           <w:bCs/>
           <w:sz w:val="32"/>
@@ -5920,6 +6102,7 @@
           <w:sz w:val="32"/>
           <w:szCs w:val="32"/>
         </w:rPr>
+        <w:lastRenderedPageBreak/>
         <w:t>BAS.Notification</w:t>
       </w:r>
       <w:r>
@@ -6170,7 +6353,6 @@
                 <w:sz w:val="24"/>
                 <w:szCs w:val="24"/>
               </w:rPr>
-              <w:lastRenderedPageBreak/>
               <w:t>Ntf_</w:t>
             </w:r>
             <w:r>
@@ -6324,16 +6506,8 @@
           <w:szCs w:val="32"/>
         </w:rPr>
       </w:pPr>
-    </w:p>
-    <w:p>
-      <w:pPr>
-        <w:rPr>
-          <w:b/>
-          <w:bCs/>
-          <w:sz w:val="32"/>
-          <w:szCs w:val="32"/>
-        </w:rPr>
-      </w:pPr>
+      <w:bookmarkStart w:id="0" w:name="_GoBack"/>
+      <w:bookmarkEnd w:id="0"/>
       <w:r>
         <w:rPr>
           <w:b/>
@@ -8609,7 +8783,7 @@
 </file>
 
 <file path=customXml/itemProps1.xml><?xml version="1.0" encoding="utf-8"?>
-<ds:datastoreItem xmlns:ds="http://schemas.openxmlformats.org/officeDocument/2006/customXml" ds:itemID="{3456E358-B6FD-41ED-9E1A-4F17231E2B4A}">
+<ds:datastoreItem xmlns:ds="http://schemas.openxmlformats.org/officeDocument/2006/customXml" ds:itemID="{E0775E33-4969-4640-9720-D4D7C64B9814}">
   <ds:schemaRefs>
     <ds:schemaRef ds:uri="http://schemas.openxmlformats.org/officeDocument/2006/bibliography"/>
   </ds:schemaRefs>

</xml_diff>

<commit_message>
Budget Approval System.docx has been updated
</commit_message>
<xml_diff>
--- a/Document/Budget Approval System.docx
+++ b/Document/Budget Approval System.docx
@@ -2,10 +2,15 @@
 <file path=word/document.xml><?xml version="1.0" encoding="utf-8"?>
 <w:document xmlns:wpc="http://schemas.microsoft.com/office/word/2010/wordprocessingCanvas" xmlns:mc="http://schemas.openxmlformats.org/markup-compatibility/2006" xmlns:o="urn:schemas-microsoft-com:office:office" xmlns:r="http://schemas.openxmlformats.org/officeDocument/2006/relationships" xmlns:m="http://schemas.openxmlformats.org/officeDocument/2006/math" xmlns:v="urn:schemas-microsoft-com:vml" xmlns:wp14="http://schemas.microsoft.com/office/word/2010/wordprocessingDrawing" xmlns:wp="http://schemas.openxmlformats.org/drawingml/2006/wordprocessingDrawing" xmlns:w10="urn:schemas-microsoft-com:office:word" xmlns:w="http://schemas.openxmlformats.org/wordprocessingml/2006/main" xmlns:w14="http://schemas.microsoft.com/office/word/2010/wordml" xmlns:w15="http://schemas.microsoft.com/office/word/2012/wordml" xmlns:wpg="http://schemas.microsoft.com/office/word/2010/wordprocessingGroup" xmlns:wpi="http://schemas.microsoft.com/office/word/2010/wordprocessingInk" xmlns:wne="http://schemas.microsoft.com/office/word/2006/wordml" xmlns:wps="http://schemas.microsoft.com/office/word/2010/wordprocessingShape" mc:Ignorable="w14 w15 wp14">
   <w:body>
-    <w:p>
-      <w:pPr>
-        <w:ind w:firstLine="720"/>
-        <w:jc w:val="center"/>
+    <w:sdt>
+      <w:sdtPr>
+        <w:id w:val="-313490193"/>
+        <w:docPartObj>
+          <w:docPartGallery w:val="Cover Pages"/>
+          <w:docPartUnique/>
+        </w:docPartObj>
+      </w:sdtPr>
+      <w:sdtEndPr>
         <w:rPr>
           <w:b/>
           <w:bCs/>
@@ -13,8 +18,895 @@
           <w:szCs w:val="40"/>
           <w:u w:val="single"/>
         </w:rPr>
-      </w:pPr>
-      <w:r>
+      </w:sdtEndPr>
+      <w:sdtContent>
+        <w:p>
+          <w:r>
+            <w:rPr>
+              <w:noProof/>
+            </w:rPr>
+            <mc:AlternateContent>
+              <mc:Choice Requires="wps">
+                <w:drawing>
+                  <wp:anchor distT="0" distB="0" distL="114300" distR="114300" simplePos="0" relativeHeight="251685888" behindDoc="0" locked="0" layoutInCell="1" allowOverlap="1">
+                    <wp:simplePos x="0" y="0"/>
+                    <mc:AlternateContent>
+                      <mc:Choice Requires="wp14">
+                        <wp:positionH relativeFrom="page">
+                          <wp14:pctPosHOffset>45500</wp14:pctPosHOffset>
+                        </wp:positionH>
+                      </mc:Choice>
+                      <mc:Fallback>
+                        <wp:positionH relativeFrom="page">
+                          <wp:posOffset>3536315</wp:posOffset>
+                        </wp:positionH>
+                      </mc:Fallback>
+                    </mc:AlternateContent>
+                    <mc:AlternateContent>
+                      <mc:Choice Requires="wp14">
+                        <wp:positionV relativeFrom="page">
+                          <wp14:pctPosVOffset>66000</wp14:pctPosVOffset>
+                        </wp:positionV>
+                      </mc:Choice>
+                      <mc:Fallback>
+                        <wp:positionV relativeFrom="page">
+                          <wp:posOffset>6638290</wp:posOffset>
+                        </wp:positionV>
+                      </mc:Fallback>
+                    </mc:AlternateContent>
+                    <wp:extent cx="2797810" cy="268605"/>
+                    <wp:effectExtent l="0" t="0" r="0" b="0"/>
+                    <wp:wrapSquare wrapText="bothSides"/>
+                    <wp:docPr id="465" name="Text Box 465"/>
+                    <wp:cNvGraphicFramePr/>
+                    <a:graphic xmlns:a="http://schemas.openxmlformats.org/drawingml/2006/main">
+                      <a:graphicData uri="http://schemas.microsoft.com/office/word/2010/wordprocessingShape">
+                        <wps:wsp>
+                          <wps:cNvSpPr txBox="1"/>
+                          <wps:spPr>
+                            <a:xfrm>
+                              <a:off x="0" y="0"/>
+                              <a:ext cx="2797810" cy="268605"/>
+                            </a:xfrm>
+                            <a:prstGeom prst="rect">
+                              <a:avLst/>
+                            </a:prstGeom>
+                            <a:noFill/>
+                            <a:ln w="6350">
+                              <a:noFill/>
+                            </a:ln>
+                            <a:effectLst/>
+                          </wps:spPr>
+                          <wps:txbx>
+                            <w:txbxContent>
+                              <w:p>
+                                <w:pPr>
+                                  <w:pStyle w:val="NoSpacing"/>
+                                  <w:rPr>
+                                    <w:noProof/>
+                                    <w:color w:val="44546A" w:themeColor="text2"/>
+                                  </w:rPr>
+                                </w:pPr>
+                                <w:sdt>
+                                  <w:sdtPr>
+                                    <w:rPr>
+                                      <w:noProof/>
+                                      <w:color w:val="44546A" w:themeColor="text2"/>
+                                    </w:rPr>
+                                    <w:alias w:val="Author"/>
+                                    <w:id w:val="15524260"/>
+                                    <w:dataBinding w:prefixMappings="xmlns:ns0='http://schemas.openxmlformats.org/package/2006/metadata/core-properties' xmlns:ns1='http://purl.org/dc/elements/1.1/'" w:xpath="/ns0:coreProperties[1]/ns1:creator[1]" w:storeItemID="{6C3C8BC8-F283-45AE-878A-BAB7291924A1}"/>
+                                    <w:text/>
+                                  </w:sdtPr>
+                                  <w:sdtContent>
+                                    <w:r>
+                                      <w:rPr>
+                                        <w:noProof/>
+                                        <w:color w:val="44546A" w:themeColor="text2"/>
+                                      </w:rPr>
+                                      <w:t>Ankur Tyagi, Prashant Kumar, Dev Kumar</w:t>
+                                    </w:r>
+                                  </w:sdtContent>
+                                </w:sdt>
+                              </w:p>
+                            </w:txbxContent>
+                          </wps:txbx>
+                          <wps:bodyPr rot="0" spcFirstLastPara="0" vertOverflow="overflow" horzOverflow="overflow" vert="horz" wrap="square" lIns="91440" tIns="45720" rIns="91440" bIns="45720" numCol="1" spcCol="0" rtlCol="0" fromWordArt="0" anchor="b" anchorCtr="0" forceAA="0" compatLnSpc="1">
+                            <a:prstTxWarp prst="textNoShape">
+                              <a:avLst/>
+                            </a:prstTxWarp>
+                            <a:spAutoFit/>
+                          </wps:bodyPr>
+                        </wps:wsp>
+                      </a:graphicData>
+                    </a:graphic>
+                    <wp14:sizeRelH relativeFrom="page">
+                      <wp14:pctWidth>36000</wp14:pctWidth>
+                    </wp14:sizeRelH>
+                    <wp14:sizeRelV relativeFrom="margin">
+                      <wp14:pctHeight>0</wp14:pctHeight>
+                    </wp14:sizeRelV>
+                  </wp:anchor>
+                </w:drawing>
+              </mc:Choice>
+              <mc:Fallback>
+                <w:pict>
+                  <v:shapetype id="_x0000_t202" coordsize="21600,21600" o:spt="202" path="m,l,21600r21600,l21600,xe">
+                    <v:stroke joinstyle="miter"/>
+                    <v:path gradientshapeok="t" o:connecttype="rect"/>
+                  </v:shapetype>
+                  <v:shape id="Text Box 465" o:spid="_x0000_s1026" type="#_x0000_t202" style="position:absolute;margin-left:0;margin-top:0;width:220.3pt;height:21.15pt;z-index:251685888;visibility:visible;mso-wrap-style:square;mso-width-percent:360;mso-height-percent:0;mso-left-percent:455;mso-top-percent:660;mso-wrap-distance-left:9pt;mso-wrap-distance-top:0;mso-wrap-distance-right:9pt;mso-wrap-distance-bottom:0;mso-position-horizontal-relative:page;mso-position-vertical-relative:page;mso-width-percent:360;mso-height-percent:0;mso-left-percent:455;mso-top-percent:660;mso-width-relative:page;mso-height-relative:margin;v-text-anchor:bottom" o:gfxdata="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" filled="f" stroked="f" strokeweight=".5pt">
+                    <v:textbox style="mso-fit-shape-to-text:t">
+                      <w:txbxContent>
+                        <w:p>
+                          <w:pPr>
+                            <w:pStyle w:val="NoSpacing"/>
+                            <w:rPr>
+                              <w:noProof/>
+                              <w:color w:val="44546A" w:themeColor="text2"/>
+                            </w:rPr>
+                          </w:pPr>
+                          <w:sdt>
+                            <w:sdtPr>
+                              <w:rPr>
+                                <w:noProof/>
+                                <w:color w:val="44546A" w:themeColor="text2"/>
+                              </w:rPr>
+                              <w:alias w:val="Author"/>
+                              <w:id w:val="15524260"/>
+                              <w:dataBinding w:prefixMappings="xmlns:ns0='http://schemas.openxmlformats.org/package/2006/metadata/core-properties' xmlns:ns1='http://purl.org/dc/elements/1.1/'" w:xpath="/ns0:coreProperties[1]/ns1:creator[1]" w:storeItemID="{6C3C8BC8-F283-45AE-878A-BAB7291924A1}"/>
+                              <w:text/>
+                            </w:sdtPr>
+                            <w:sdtContent>
+                              <w:r>
+                                <w:rPr>
+                                  <w:noProof/>
+                                  <w:color w:val="44546A" w:themeColor="text2"/>
+                                </w:rPr>
+                                <w:t>Ankur Tyagi, Prashant Kumar, Dev Kumar</w:t>
+                              </w:r>
+                            </w:sdtContent>
+                          </w:sdt>
+                        </w:p>
+                      </w:txbxContent>
+                    </v:textbox>
+                    <w10:wrap type="square" anchorx="page" anchory="page"/>
+                  </v:shape>
+                </w:pict>
+              </mc:Fallback>
+            </mc:AlternateContent>
+          </w:r>
+          <w:r>
+            <w:rPr>
+              <w:noProof/>
+            </w:rPr>
+            <mc:AlternateContent>
+              <mc:Choice Requires="wps">
+                <w:drawing>
+                  <wp:anchor distT="0" distB="0" distL="114300" distR="114300" simplePos="0" relativeHeight="251684864" behindDoc="1" locked="0" layoutInCell="1" allowOverlap="1">
+                    <wp:simplePos x="0" y="0"/>
+                    <wp:positionH relativeFrom="page">
+                      <wp:align>center</wp:align>
+                    </wp:positionH>
+                    <wp:positionV relativeFrom="page">
+                      <wp:align>center</wp:align>
+                    </wp:positionV>
+                    <wp:extent cx="7383780" cy="9555480"/>
+                    <wp:effectExtent l="0" t="0" r="7620" b="7620"/>
+                    <wp:wrapNone/>
+                    <wp:docPr id="466" name="Rectangle 466"/>
+                    <wp:cNvGraphicFramePr>
+                      <a:graphicFrameLocks xmlns:a="http://schemas.openxmlformats.org/drawingml/2006/main"/>
+                    </wp:cNvGraphicFramePr>
+                    <a:graphic xmlns:a="http://schemas.openxmlformats.org/drawingml/2006/main">
+                      <a:graphicData uri="http://schemas.microsoft.com/office/word/2010/wordprocessingShape">
+                        <wps:wsp>
+                          <wps:cNvSpPr>
+                            <a:spLocks/>
+                          </wps:cNvSpPr>
+                          <wps:spPr>
+                            <a:xfrm>
+                              <a:off x="0" y="0"/>
+                              <a:ext cx="7383780" cy="9555480"/>
+                            </a:xfrm>
+                            <a:prstGeom prst="rect">
+                              <a:avLst/>
+                            </a:prstGeom>
+                            <a:gradFill>
+                              <a:gsLst>
+                                <a:gs pos="0">
+                                  <a:schemeClr val="accent1">
+                                    <a:lumMod val="20000"/>
+                                    <a:lumOff val="80000"/>
+                                  </a:schemeClr>
+                                </a:gs>
+                                <a:gs pos="100000">
+                                  <a:schemeClr val="accent1">
+                                    <a:lumMod val="60000"/>
+                                    <a:lumOff val="40000"/>
+                                  </a:schemeClr>
+                                </a:gs>
+                              </a:gsLst>
+                            </a:gradFill>
+                            <a:ln>
+                              <a:noFill/>
+                            </a:ln>
+                          </wps:spPr>
+                          <wps:style>
+                            <a:lnRef idx="2">
+                              <a:schemeClr val="accent1">
+                                <a:shade val="50000"/>
+                              </a:schemeClr>
+                            </a:lnRef>
+                            <a:fillRef idx="1003">
+                              <a:schemeClr val="lt2"/>
+                            </a:fillRef>
+                            <a:effectRef idx="0">
+                              <a:schemeClr val="accent1"/>
+                            </a:effectRef>
+                            <a:fontRef idx="minor">
+                              <a:schemeClr val="lt1"/>
+                            </a:fontRef>
+                          </wps:style>
+                          <wps:txbx>
+                            <w:txbxContent>
+                              <w:p/>
+                            </w:txbxContent>
+                          </wps:txbx>
+                          <wps:bodyPr rot="0" spcFirstLastPara="0" vertOverflow="overflow" horzOverflow="overflow" vert="horz" wrap="square" lIns="274320" tIns="45720" rIns="274320" bIns="45720" numCol="1" spcCol="0" rtlCol="0" fromWordArt="0" anchor="ctr" anchorCtr="0" forceAA="0" compatLnSpc="1">
+                            <a:prstTxWarp prst="textNoShape">
+                              <a:avLst/>
+                            </a:prstTxWarp>
+                            <a:noAutofit/>
+                          </wps:bodyPr>
+                        </wps:wsp>
+                      </a:graphicData>
+                    </a:graphic>
+                    <wp14:sizeRelH relativeFrom="page">
+                      <wp14:pctWidth>95000</wp14:pctWidth>
+                    </wp14:sizeRelH>
+                    <wp14:sizeRelV relativeFrom="page">
+                      <wp14:pctHeight>95000</wp14:pctHeight>
+                    </wp14:sizeRelV>
+                  </wp:anchor>
+                </w:drawing>
+              </mc:Choice>
+              <mc:Fallback>
+                <w:pict>
+                  <v:rect id="Rectangle 466" o:spid="_x0000_s1027" style="position:absolute;margin-left:0;margin-top:0;width:581.4pt;height:752.4pt;z-index:-251631616;visibility:visible;mso-wrap-style:square;mso-width-percent:950;mso-height-percent:950;mso-wrap-distance-left:9pt;mso-wrap-distance-top:0;mso-wrap-distance-right:9pt;mso-wrap-distance-bottom:0;mso-position-horizontal:center;mso-position-horizontal-relative:page;mso-position-vertical:center;mso-position-vertical-relative:page;mso-width-percent:950;mso-height-percent:950;mso-width-relative:page;mso-height-relative:page;v-text-anchor:middle" o:gfxdata="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" fillcolor="#deeaf6 [660]" stroked="f" strokeweight="1.52778mm">
+                    <v:fill color2="#9cc2e5 [1940]" rotate="t" focus="100%" type="gradient">
+                      <o:fill v:ext="view" type="gradientUnscaled"/>
+                    </v:fill>
+                    <v:stroke linestyle="thickThin"/>
+                    <v:path arrowok="t"/>
+                    <v:textbox inset="21.6pt,,21.6pt">
+                      <w:txbxContent>
+                        <w:p/>
+                      </w:txbxContent>
+                    </v:textbox>
+                    <w10:wrap anchorx="page" anchory="page"/>
+                  </v:rect>
+                </w:pict>
+              </mc:Fallback>
+            </mc:AlternateContent>
+          </w:r>
+          <w:r>
+            <w:rPr>
+              <w:noProof/>
+            </w:rPr>
+            <mc:AlternateContent>
+              <mc:Choice Requires="wps">
+                <w:drawing>
+                  <wp:anchor distT="0" distB="0" distL="114300" distR="114300" simplePos="0" relativeHeight="251681792" behindDoc="0" locked="0" layoutInCell="1" allowOverlap="1">
+                    <wp:simplePos x="0" y="0"/>
+                    <mc:AlternateContent>
+                      <mc:Choice Requires="wp14">
+                        <wp:positionH relativeFrom="page">
+                          <wp14:pctPosHOffset>45500</wp14:pctPosHOffset>
+                        </wp:positionH>
+                      </mc:Choice>
+                      <mc:Fallback>
+                        <wp:positionH relativeFrom="page">
+                          <wp:posOffset>3536315</wp:posOffset>
+                        </wp:positionH>
+                      </mc:Fallback>
+                    </mc:AlternateContent>
+                    <mc:AlternateContent>
+                      <mc:Choice Requires="wp14">
+                        <wp:positionV relativeFrom="page">
+                          <wp14:pctPosVOffset>2500</wp14:pctPosVOffset>
+                        </wp:positionV>
+                      </mc:Choice>
+                      <mc:Fallback>
+                        <wp:positionV relativeFrom="page">
+                          <wp:posOffset>251460</wp:posOffset>
+                        </wp:positionV>
+                      </mc:Fallback>
+                    </mc:AlternateContent>
+                    <wp:extent cx="2875915" cy="3017520"/>
+                    <wp:effectExtent l="0" t="0" r="0" b="0"/>
+                    <wp:wrapNone/>
+                    <wp:docPr id="467" name="Rectangle 467"/>
+                    <wp:cNvGraphicFramePr/>
+                    <a:graphic xmlns:a="http://schemas.openxmlformats.org/drawingml/2006/main">
+                      <a:graphicData uri="http://schemas.microsoft.com/office/word/2010/wordprocessingShape">
+                        <wps:wsp>
+                          <wps:cNvSpPr/>
+                          <wps:spPr>
+                            <a:xfrm>
+                              <a:off x="0" y="0"/>
+                              <a:ext cx="2875915" cy="3017520"/>
+                            </a:xfrm>
+                            <a:prstGeom prst="rect">
+                              <a:avLst/>
+                            </a:prstGeom>
+                            <a:solidFill>
+                              <a:schemeClr val="tx2"/>
+                            </a:solidFill>
+                            <a:ln>
+                              <a:noFill/>
+                            </a:ln>
+                          </wps:spPr>
+                          <wps:style>
+                            <a:lnRef idx="2">
+                              <a:schemeClr val="accent1">
+                                <a:shade val="50000"/>
+                              </a:schemeClr>
+                            </a:lnRef>
+                            <a:fillRef idx="1">
+                              <a:schemeClr val="accent1"/>
+                            </a:fillRef>
+                            <a:effectRef idx="0">
+                              <a:schemeClr val="accent1"/>
+                            </a:effectRef>
+                            <a:fontRef idx="minor">
+                              <a:schemeClr val="lt1"/>
+                            </a:fontRef>
+                          </wps:style>
+                          <wps:txbx>
+                            <w:txbxContent>
+                              <w:p>
+                                <w:pPr>
+                                  <w:spacing w:before="240"/>
+                                  <w:jc w:val="center"/>
+                                  <w:rPr>
+                                    <w:color w:val="FFFFFF" w:themeColor="background1"/>
+                                  </w:rPr>
+                                </w:pPr>
+                                <w:r>
+                                  <w:rPr>
+                                    <w:color w:val="FFFFFF" w:themeColor="background1"/>
+                                  </w:rPr>
+                                  <w:t>Apricot is a Budget Approval System based on Microsoft Technology Stack (ASP.NET MVC) and Open Source Responsive Design Framework (Twitter Bootstrap). Apricot is made using 3-tier Architecture for better Scalability, Flexibility and Management. Apricot uses Industry Recognized MVC Pattern.</w:t>
+                                </w:r>
+                              </w:p>
+                            </w:txbxContent>
+                          </wps:txbx>
+                          <wps:bodyPr rot="0" spcFirstLastPara="0" vertOverflow="overflow" horzOverflow="overflow" vert="horz" wrap="square" lIns="182880" tIns="182880" rIns="182880" bIns="365760" numCol="1" spcCol="0" rtlCol="0" fromWordArt="0" anchor="b" anchorCtr="0" forceAA="0" compatLnSpc="1">
+                            <a:prstTxWarp prst="textNoShape">
+                              <a:avLst/>
+                            </a:prstTxWarp>
+                            <a:noAutofit/>
+                          </wps:bodyPr>
+                        </wps:wsp>
+                      </a:graphicData>
+                    </a:graphic>
+                    <wp14:sizeRelH relativeFrom="page">
+                      <wp14:pctWidth>37000</wp14:pctWidth>
+                    </wp14:sizeRelH>
+                    <wp14:sizeRelV relativeFrom="page">
+                      <wp14:pctHeight>30000</wp14:pctHeight>
+                    </wp14:sizeRelV>
+                  </wp:anchor>
+                </w:drawing>
+              </mc:Choice>
+              <mc:Fallback>
+                <w:pict>
+                  <v:rect id="Rectangle 467" o:spid="_x0000_s1028" style="position:absolute;margin-left:0;margin-top:0;width:226.45pt;height:237.6pt;z-index:251681792;visibility:visible;mso-wrap-style:square;mso-width-percent:370;mso-height-percent:300;mso-left-percent:455;mso-top-percent:25;mso-wrap-distance-left:9pt;mso-wrap-distance-top:0;mso-wrap-distance-right:9pt;mso-wrap-distance-bottom:0;mso-position-horizontal-relative:page;mso-position-vertical-relative:page;mso-width-percent:370;mso-height-percent:300;mso-left-percent:455;mso-top-percent:25;mso-width-relative:page;mso-height-relative:page;v-text-anchor:bottom" o:gfxdata="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" fillcolor="#44546a [3215]" stroked="f" strokeweight="1.52778mm">
+                    <v:stroke linestyle="thickThin"/>
+                    <v:textbox inset="14.4pt,14.4pt,14.4pt,28.8pt">
+                      <w:txbxContent>
+                        <w:p>
+                          <w:pPr>
+                            <w:spacing w:before="240"/>
+                            <w:jc w:val="center"/>
+                            <w:rPr>
+                              <w:color w:val="FFFFFF" w:themeColor="background1"/>
+                            </w:rPr>
+                          </w:pPr>
+                          <w:r>
+                            <w:rPr>
+                              <w:color w:val="FFFFFF" w:themeColor="background1"/>
+                            </w:rPr>
+                            <w:t>Apricot is a Budget Approval System based on Microsoft Technology Stack (ASP.NET MVC) and Open Source Responsive Design Framework (Twitter Bootstrap). Apricot is made using 3-tier Architecture for better Scalability, Flexibility and Management. Apricot uses Industry Recognized MVC Pattern.</w:t>
+                          </w:r>
+                        </w:p>
+                      </w:txbxContent>
+                    </v:textbox>
+                    <w10:wrap anchorx="page" anchory="page"/>
+                  </v:rect>
+                </w:pict>
+              </mc:Fallback>
+            </mc:AlternateContent>
+          </w:r>
+          <w:r>
+            <w:rPr>
+              <w:noProof/>
+            </w:rPr>
+            <mc:AlternateContent>
+              <mc:Choice Requires="wps">
+                <w:drawing>
+                  <wp:anchor distT="0" distB="0" distL="114300" distR="114300" simplePos="0" relativeHeight="251680768" behindDoc="0" locked="0" layoutInCell="1" allowOverlap="1">
+                    <wp:simplePos x="0" y="0"/>
+                    <mc:AlternateContent>
+                      <mc:Choice Requires="wp14">
+                        <wp:positionH relativeFrom="page">
+                          <wp14:pctPosHOffset>44000</wp14:pctPosHOffset>
+                        </wp:positionH>
+                      </mc:Choice>
+                      <mc:Fallback>
+                        <wp:positionH relativeFrom="page">
+                          <wp:posOffset>3419475</wp:posOffset>
+                        </wp:positionH>
+                      </mc:Fallback>
+                    </mc:AlternateContent>
+                    <mc:AlternateContent>
+                      <mc:Choice Requires="wp14">
+                        <wp:positionV relativeFrom="page">
+                          <wp14:pctPosVOffset>2500</wp14:pctPosVOffset>
+                        </wp:positionV>
+                      </mc:Choice>
+                      <mc:Fallback>
+                        <wp:positionV relativeFrom="page">
+                          <wp:posOffset>251460</wp:posOffset>
+                        </wp:positionV>
+                      </mc:Fallback>
+                    </mc:AlternateContent>
+                    <wp:extent cx="3108960" cy="7040880"/>
+                    <wp:effectExtent l="0" t="0" r="0" b="0"/>
+                    <wp:wrapNone/>
+                    <wp:docPr id="468" name="Rectangle 468"/>
+                    <wp:cNvGraphicFramePr/>
+                    <a:graphic xmlns:a="http://schemas.openxmlformats.org/drawingml/2006/main">
+                      <a:graphicData uri="http://schemas.microsoft.com/office/word/2010/wordprocessingShape">
+                        <wps:wsp>
+                          <wps:cNvSpPr/>
+                          <wps:spPr>
+                            <a:xfrm>
+                              <a:off x="0" y="0"/>
+                              <a:ext cx="3108960" cy="7040880"/>
+                            </a:xfrm>
+                            <a:prstGeom prst="rect">
+                              <a:avLst/>
+                            </a:prstGeom>
+                            <a:solidFill>
+                              <a:schemeClr val="bg1"/>
+                            </a:solidFill>
+                            <a:ln w="15875">
+                              <a:solidFill>
+                                <a:schemeClr val="bg2">
+                                  <a:lumMod val="50000"/>
+                                </a:schemeClr>
+                              </a:solidFill>
+                            </a:ln>
+                          </wps:spPr>
+                          <wps:style>
+                            <a:lnRef idx="2">
+                              <a:schemeClr val="accent1">
+                                <a:shade val="50000"/>
+                              </a:schemeClr>
+                            </a:lnRef>
+                            <a:fillRef idx="1">
+                              <a:schemeClr val="accent1"/>
+                            </a:fillRef>
+                            <a:effectRef idx="0">
+                              <a:schemeClr val="accent1"/>
+                            </a:effectRef>
+                            <a:fontRef idx="minor">
+                              <a:schemeClr val="lt1"/>
+                            </a:fontRef>
+                          </wps:style>
+                          <wps:bodyPr rot="0" spcFirstLastPara="0" vertOverflow="overflow" horzOverflow="overflow" vert="horz" wrap="square" lIns="91440" tIns="45720" rIns="91440" bIns="45720" numCol="1" spcCol="0" rtlCol="0" fromWordArt="0" anchor="ctr" anchorCtr="0" forceAA="0" compatLnSpc="1">
+                            <a:prstTxWarp prst="textNoShape">
+                              <a:avLst/>
+                            </a:prstTxWarp>
+                            <a:noAutofit/>
+                          </wps:bodyPr>
+                        </wps:wsp>
+                      </a:graphicData>
+                    </a:graphic>
+                    <wp14:sizeRelH relativeFrom="page">
+                      <wp14:pctWidth>40000</wp14:pctWidth>
+                    </wp14:sizeRelH>
+                    <wp14:sizeRelV relativeFrom="page">
+                      <wp14:pctHeight>70000</wp14:pctHeight>
+                    </wp14:sizeRelV>
+                  </wp:anchor>
+                </w:drawing>
+              </mc:Choice>
+              <mc:Fallback>
+                <w:pict>
+                  <v:rect w14:anchorId="784EA0B6" id="Rectangle 468" o:spid="_x0000_s1026" style="position:absolute;margin-left:0;margin-top:0;width:244.8pt;height:554.4pt;z-index:251680768;visibility:visible;mso-wrap-style:square;mso-width-percent:400;mso-height-percent:700;mso-left-percent:440;mso-top-percent:25;mso-wrap-distance-left:9pt;mso-wrap-distance-top:0;mso-wrap-distance-right:9pt;mso-wrap-distance-bottom:0;mso-position-horizontal-relative:page;mso-position-vertical-relative:page;mso-width-percent:400;mso-height-percent:700;mso-left-percent:440;mso-top-percent:25;mso-width-relative:page;mso-height-relative:page;v-text-anchor:middle" o:gfxdata="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" fillcolor="white [3212]" strokecolor="#747070 [1614]" strokeweight="1.25pt">
+                    <v:stroke linestyle="thickThin"/>
+                    <w10:wrap anchorx="page" anchory="page"/>
+                  </v:rect>
+                </w:pict>
+              </mc:Fallback>
+            </mc:AlternateContent>
+          </w:r>
+          <w:r>
+            <w:rPr>
+              <w:noProof/>
+            </w:rPr>
+            <mc:AlternateContent>
+              <mc:Choice Requires="wps">
+                <w:drawing>
+                  <wp:anchor distT="0" distB="0" distL="114300" distR="114300" simplePos="0" relativeHeight="251683840" behindDoc="0" locked="0" layoutInCell="1" allowOverlap="1">
+                    <wp:simplePos x="0" y="0"/>
+                    <mc:AlternateContent>
+                      <mc:Choice Requires="wp14">
+                        <wp:positionH relativeFrom="page">
+                          <wp14:pctPosHOffset>45500</wp14:pctPosHOffset>
+                        </wp:positionH>
+                      </mc:Choice>
+                      <mc:Fallback>
+                        <wp:positionH relativeFrom="page">
+                          <wp:posOffset>3536315</wp:posOffset>
+                        </wp:positionH>
+                      </mc:Fallback>
+                    </mc:AlternateContent>
+                    <mc:AlternateContent>
+                      <mc:Choice Requires="wp14">
+                        <wp:positionV relativeFrom="page">
+                          <wp14:pctPosVOffset>69000</wp14:pctPosVOffset>
+                        </wp:positionV>
+                      </mc:Choice>
+                      <mc:Fallback>
+                        <wp:positionV relativeFrom="page">
+                          <wp:posOffset>6939915</wp:posOffset>
+                        </wp:positionV>
+                      </mc:Fallback>
+                    </mc:AlternateContent>
+                    <wp:extent cx="2875915" cy="118745"/>
+                    <wp:effectExtent l="0" t="0" r="0" b="0"/>
+                    <wp:wrapNone/>
+                    <wp:docPr id="469" name="Rectangle 469"/>
+                    <wp:cNvGraphicFramePr/>
+                    <a:graphic xmlns:a="http://schemas.openxmlformats.org/drawingml/2006/main">
+                      <a:graphicData uri="http://schemas.microsoft.com/office/word/2010/wordprocessingShape">
+                        <wps:wsp>
+                          <wps:cNvSpPr/>
+                          <wps:spPr>
+                            <a:xfrm>
+                              <a:off x="0" y="0"/>
+                              <a:ext cx="2875915" cy="118745"/>
+                            </a:xfrm>
+                            <a:prstGeom prst="rect">
+                              <a:avLst/>
+                            </a:prstGeom>
+                            <a:ln>
+                              <a:noFill/>
+                            </a:ln>
+                          </wps:spPr>
+                          <wps:style>
+                            <a:lnRef idx="2">
+                              <a:schemeClr val="accent1">
+                                <a:shade val="50000"/>
+                              </a:schemeClr>
+                            </a:lnRef>
+                            <a:fillRef idx="1">
+                              <a:schemeClr val="accent1"/>
+                            </a:fillRef>
+                            <a:effectRef idx="0">
+                              <a:schemeClr val="accent1"/>
+                            </a:effectRef>
+                            <a:fontRef idx="minor">
+                              <a:schemeClr val="lt1"/>
+                            </a:fontRef>
+                          </wps:style>
+                          <wps:bodyPr rot="0" spcFirstLastPara="0" vertOverflow="overflow" horzOverflow="overflow" vert="horz" wrap="square" lIns="91440" tIns="45720" rIns="91440" bIns="45720" numCol="1" spcCol="0" rtlCol="0" fromWordArt="0" anchor="ctr" anchorCtr="0" forceAA="0" compatLnSpc="1">
+                            <a:prstTxWarp prst="textNoShape">
+                              <a:avLst/>
+                            </a:prstTxWarp>
+                            <a:noAutofit/>
+                          </wps:bodyPr>
+                        </wps:wsp>
+                      </a:graphicData>
+                    </a:graphic>
+                    <wp14:sizeRelH relativeFrom="page">
+                      <wp14:pctWidth>37000</wp14:pctWidth>
+                    </wp14:sizeRelH>
+                    <wp14:sizeRelV relativeFrom="margin">
+                      <wp14:pctHeight>0</wp14:pctHeight>
+                    </wp14:sizeRelV>
+                  </wp:anchor>
+                </w:drawing>
+              </mc:Choice>
+              <mc:Fallback>
+                <w:pict>
+                  <v:rect w14:anchorId="048C9B90" id="Rectangle 469" o:spid="_x0000_s1026" style="position:absolute;margin-left:0;margin-top:0;width:226.45pt;height:9.35pt;z-index:251683840;visibility:visible;mso-wrap-style:square;mso-width-percent:370;mso-height-percent:0;mso-left-percent:455;mso-top-percent:690;mso-wrap-distance-left:9pt;mso-wrap-distance-top:0;mso-wrap-distance-right:9pt;mso-wrap-distance-bottom:0;mso-position-horizontal-relative:page;mso-position-vertical-relative:page;mso-width-percent:370;mso-height-percent:0;mso-left-percent:455;mso-top-percent:690;mso-width-relative:page;mso-height-relative:margin;v-text-anchor:middle" o:gfxdata="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" fillcolor="#5b9bd5 [3204]" stroked="f" strokeweight="1.52778mm">
+                    <v:stroke linestyle="thickThin"/>
+                    <w10:wrap anchorx="page" anchory="page"/>
+                  </v:rect>
+                </w:pict>
+              </mc:Fallback>
+            </mc:AlternateContent>
+          </w:r>
+          <w:r>
+            <w:rPr>
+              <w:noProof/>
+            </w:rPr>
+            <mc:AlternateContent>
+              <mc:Choice Requires="wps">
+                <w:drawing>
+                  <wp:anchor distT="0" distB="0" distL="114300" distR="114300" simplePos="0" relativeHeight="251682816" behindDoc="0" locked="0" layoutInCell="1" allowOverlap="1">
+                    <wp:simplePos x="0" y="0"/>
+                    <mc:AlternateContent>
+                      <mc:Choice Requires="wp14">
+                        <wp:positionH relativeFrom="page">
+                          <wp14:pctPosHOffset>45500</wp14:pctPosHOffset>
+                        </wp:positionH>
+                      </mc:Choice>
+                      <mc:Fallback>
+                        <wp:positionH relativeFrom="page">
+                          <wp:posOffset>3536315</wp:posOffset>
+                        </wp:positionH>
+                      </mc:Fallback>
+                    </mc:AlternateContent>
+                    <mc:AlternateContent>
+                      <mc:Choice Requires="wp14">
+                        <wp:positionV relativeFrom="page">
+                          <wp14:pctPosVOffset>35000</wp14:pctPosVOffset>
+                        </wp:positionV>
+                      </mc:Choice>
+                      <mc:Fallback>
+                        <wp:positionV relativeFrom="page">
+                          <wp:posOffset>3520440</wp:posOffset>
+                        </wp:positionV>
+                      </mc:Fallback>
+                    </mc:AlternateContent>
+                    <wp:extent cx="2797810" cy="2475230"/>
+                    <wp:effectExtent l="0" t="0" r="0" b="0"/>
+                    <wp:wrapSquare wrapText="bothSides"/>
+                    <wp:docPr id="470" name="Text Box 470"/>
+                    <wp:cNvGraphicFramePr/>
+                    <a:graphic xmlns:a="http://schemas.openxmlformats.org/drawingml/2006/main">
+                      <a:graphicData uri="http://schemas.microsoft.com/office/word/2010/wordprocessingShape">
+                        <wps:wsp>
+                          <wps:cNvSpPr txBox="1"/>
+                          <wps:spPr>
+                            <a:xfrm>
+                              <a:off x="0" y="0"/>
+                              <a:ext cx="2797810" cy="2475230"/>
+                            </a:xfrm>
+                            <a:prstGeom prst="rect">
+                              <a:avLst/>
+                            </a:prstGeom>
+                            <a:noFill/>
+                            <a:ln w="6350">
+                              <a:noFill/>
+                            </a:ln>
+                            <a:effectLst/>
+                          </wps:spPr>
+                          <wps:txbx>
+                            <w:txbxContent>
+                              <w:sdt>
+                                <w:sdtPr>
+                                  <w:rPr>
+                                    <w:rFonts w:asciiTheme="majorHAnsi" w:eastAsiaTheme="majorEastAsia" w:hAnsiTheme="majorHAnsi" w:cstheme="majorBidi"/>
+                                    <w:noProof/>
+                                    <w:color w:val="5B9BD5" w:themeColor="accent1"/>
+                                    <w:sz w:val="72"/>
+                                    <w:szCs w:val="72"/>
+                                  </w:rPr>
+                                  <w:alias w:val="Title"/>
+                                  <w:id w:val="-958338334"/>
+                                  <w:dataBinding w:prefixMappings="xmlns:ns0='http://schemas.openxmlformats.org/package/2006/metadata/core-properties' xmlns:ns1='http://purl.org/dc/elements/1.1/'" w:xpath="/ns0:coreProperties[1]/ns1:title[1]" w:storeItemID="{6C3C8BC8-F283-45AE-878A-BAB7291924A1}"/>
+                                  <w:text/>
+                                </w:sdtPr>
+                                <w:sdtContent>
+                                  <w:p>
+                                    <w:pPr>
+                                      <w:spacing w:line="240" w:lineRule="auto"/>
+                                      <w:rPr>
+                                        <w:rFonts w:asciiTheme="majorHAnsi" w:eastAsiaTheme="majorEastAsia" w:hAnsiTheme="majorHAnsi" w:cstheme="majorBidi"/>
+                                        <w:noProof/>
+                                        <w:color w:val="5B9BD5" w:themeColor="accent1"/>
+                                        <w:sz w:val="72"/>
+                                        <w:szCs w:val="144"/>
+                                      </w:rPr>
+                                    </w:pPr>
+                                    <w:r>
+                                      <w:rPr>
+                                        <w:rFonts w:asciiTheme="majorHAnsi" w:eastAsiaTheme="majorEastAsia" w:hAnsiTheme="majorHAnsi" w:cstheme="majorBidi"/>
+                                        <w:noProof/>
+                                        <w:color w:val="5B9BD5" w:themeColor="accent1"/>
+                                        <w:sz w:val="72"/>
+                                        <w:szCs w:val="72"/>
+                                      </w:rPr>
+                                      <w:t>Apricot</w:t>
+                                    </w:r>
+                                  </w:p>
+                                </w:sdtContent>
+                              </w:sdt>
+                              <w:sdt>
+                                <w:sdtPr>
+                                  <w:rPr>
+                                    <w:rFonts w:asciiTheme="majorHAnsi" w:eastAsiaTheme="majorEastAsia" w:hAnsiTheme="majorHAnsi" w:cstheme="majorBidi"/>
+                                    <w:noProof/>
+                                    <w:color w:val="44546A" w:themeColor="text2"/>
+                                    <w:sz w:val="28"/>
+                                    <w:szCs w:val="32"/>
+                                  </w:rPr>
+                                  <w:alias w:val="Subtitle"/>
+                                  <w:id w:val="15524255"/>
+                                  <w:dataBinding w:prefixMappings="xmlns:ns0='http://schemas.openxmlformats.org/package/2006/metadata/core-properties' xmlns:ns1='http://purl.org/dc/elements/1.1/'" w:xpath="/ns0:coreProperties[1]/ns1:subject[1]" w:storeItemID="{6C3C8BC8-F283-45AE-878A-BAB7291924A1}"/>
+                                  <w:text/>
+                                </w:sdtPr>
+                                <w:sdtContent>
+                                  <w:p>
+                                    <w:pPr>
+                                      <w:rPr>
+                                        <w:rFonts w:asciiTheme="majorHAnsi" w:eastAsiaTheme="majorEastAsia" w:hAnsiTheme="majorHAnsi" w:cstheme="majorBidi"/>
+                                        <w:noProof/>
+                                        <w:color w:val="44546A" w:themeColor="text2"/>
+                                        <w:sz w:val="28"/>
+                                        <w:szCs w:val="40"/>
+                                      </w:rPr>
+                                    </w:pPr>
+                                    <w:r>
+                                      <w:rPr>
+                                        <w:rFonts w:asciiTheme="majorHAnsi" w:eastAsiaTheme="majorEastAsia" w:hAnsiTheme="majorHAnsi" w:cstheme="majorBidi"/>
+                                        <w:noProof/>
+                                        <w:color w:val="44546A" w:themeColor="text2"/>
+                                        <w:sz w:val="28"/>
+                                        <w:szCs w:val="32"/>
+                                      </w:rPr>
+                                      <w:t>Budget Aproval System</w:t>
+                                    </w:r>
+                                  </w:p>
+                                </w:sdtContent>
+                              </w:sdt>
+                            </w:txbxContent>
+                          </wps:txbx>
+                          <wps:bodyPr rot="0" spcFirstLastPara="0" vertOverflow="overflow" horzOverflow="overflow" vert="horz" wrap="square" lIns="91440" tIns="45720" rIns="91440" bIns="45720" numCol="1" spcCol="0" rtlCol="0" fromWordArt="0" anchor="t" anchorCtr="0" forceAA="0" compatLnSpc="1">
+                            <a:prstTxWarp prst="textNoShape">
+                              <a:avLst/>
+                            </a:prstTxWarp>
+                            <a:spAutoFit/>
+                          </wps:bodyPr>
+                        </wps:wsp>
+                      </a:graphicData>
+                    </a:graphic>
+                    <wp14:sizeRelH relativeFrom="page">
+                      <wp14:pctWidth>36000</wp14:pctWidth>
+                    </wp14:sizeRelH>
+                    <wp14:sizeRelV relativeFrom="page">
+                      <wp14:pctHeight>28000</wp14:pctHeight>
+                    </wp14:sizeRelV>
+                  </wp:anchor>
+                </w:drawing>
+              </mc:Choice>
+              <mc:Fallback>
+                <w:pict>
+                  <v:shape id="Text Box 470" o:spid="_x0000_s1029" type="#_x0000_t202" style="position:absolute;margin-left:0;margin-top:0;width:220.3pt;height:194.9pt;z-index:251682816;visibility:visible;mso-wrap-style:square;mso-width-percent:360;mso-height-percent:280;mso-left-percent:455;mso-top-percent:350;mso-wrap-distance-left:9pt;mso-wrap-distance-top:0;mso-wrap-distance-right:9pt;mso-wrap-distance-bottom:0;mso-position-horizontal-relative:page;mso-position-vertical-relative:page;mso-width-percent:360;mso-height-percent:280;mso-left-percent:455;mso-top-percent:350;mso-width-relative:page;mso-height-relative:page;v-text-anchor:top" o:gfxdata="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" filled="f" stroked="f" strokeweight=".5pt">
+                    <v:textbox style="mso-fit-shape-to-text:t">
+                      <w:txbxContent>
+                        <w:sdt>
+                          <w:sdtPr>
+                            <w:rPr>
+                              <w:rFonts w:asciiTheme="majorHAnsi" w:eastAsiaTheme="majorEastAsia" w:hAnsiTheme="majorHAnsi" w:cstheme="majorBidi"/>
+                              <w:noProof/>
+                              <w:color w:val="5B9BD5" w:themeColor="accent1"/>
+                              <w:sz w:val="72"/>
+                              <w:szCs w:val="72"/>
+                            </w:rPr>
+                            <w:alias w:val="Title"/>
+                            <w:id w:val="-958338334"/>
+                            <w:dataBinding w:prefixMappings="xmlns:ns0='http://schemas.openxmlformats.org/package/2006/metadata/core-properties' xmlns:ns1='http://purl.org/dc/elements/1.1/'" w:xpath="/ns0:coreProperties[1]/ns1:title[1]" w:storeItemID="{6C3C8BC8-F283-45AE-878A-BAB7291924A1}"/>
+                            <w:text/>
+                          </w:sdtPr>
+                          <w:sdtContent>
+                            <w:p>
+                              <w:pPr>
+                                <w:spacing w:line="240" w:lineRule="auto"/>
+                                <w:rPr>
+                                  <w:rFonts w:asciiTheme="majorHAnsi" w:eastAsiaTheme="majorEastAsia" w:hAnsiTheme="majorHAnsi" w:cstheme="majorBidi"/>
+                                  <w:noProof/>
+                                  <w:color w:val="5B9BD5" w:themeColor="accent1"/>
+                                  <w:sz w:val="72"/>
+                                  <w:szCs w:val="144"/>
+                                </w:rPr>
+                              </w:pPr>
+                              <w:r>
+                                <w:rPr>
+                                  <w:rFonts w:asciiTheme="majorHAnsi" w:eastAsiaTheme="majorEastAsia" w:hAnsiTheme="majorHAnsi" w:cstheme="majorBidi"/>
+                                  <w:noProof/>
+                                  <w:color w:val="5B9BD5" w:themeColor="accent1"/>
+                                  <w:sz w:val="72"/>
+                                  <w:szCs w:val="72"/>
+                                </w:rPr>
+                                <w:t>Apricot</w:t>
+                              </w:r>
+                            </w:p>
+                          </w:sdtContent>
+                        </w:sdt>
+                        <w:sdt>
+                          <w:sdtPr>
+                            <w:rPr>
+                              <w:rFonts w:asciiTheme="majorHAnsi" w:eastAsiaTheme="majorEastAsia" w:hAnsiTheme="majorHAnsi" w:cstheme="majorBidi"/>
+                              <w:noProof/>
+                              <w:color w:val="44546A" w:themeColor="text2"/>
+                              <w:sz w:val="28"/>
+                              <w:szCs w:val="32"/>
+                            </w:rPr>
+                            <w:alias w:val="Subtitle"/>
+                            <w:id w:val="15524255"/>
+                            <w:dataBinding w:prefixMappings="xmlns:ns0='http://schemas.openxmlformats.org/package/2006/metadata/core-properties' xmlns:ns1='http://purl.org/dc/elements/1.1/'" w:xpath="/ns0:coreProperties[1]/ns1:subject[1]" w:storeItemID="{6C3C8BC8-F283-45AE-878A-BAB7291924A1}"/>
+                            <w:text/>
+                          </w:sdtPr>
+                          <w:sdtContent>
+                            <w:p>
+                              <w:pPr>
+                                <w:rPr>
+                                  <w:rFonts w:asciiTheme="majorHAnsi" w:eastAsiaTheme="majorEastAsia" w:hAnsiTheme="majorHAnsi" w:cstheme="majorBidi"/>
+                                  <w:noProof/>
+                                  <w:color w:val="44546A" w:themeColor="text2"/>
+                                  <w:sz w:val="28"/>
+                                  <w:szCs w:val="40"/>
+                                </w:rPr>
+                              </w:pPr>
+                              <w:r>
+                                <w:rPr>
+                                  <w:rFonts w:asciiTheme="majorHAnsi" w:eastAsiaTheme="majorEastAsia" w:hAnsiTheme="majorHAnsi" w:cstheme="majorBidi"/>
+                                  <w:noProof/>
+                                  <w:color w:val="44546A" w:themeColor="text2"/>
+                                  <w:sz w:val="28"/>
+                                  <w:szCs w:val="32"/>
+                                </w:rPr>
+                                <w:t>Budget Aproval System</w:t>
+                              </w:r>
+                            </w:p>
+                          </w:sdtContent>
+                        </w:sdt>
+                      </w:txbxContent>
+                    </v:textbox>
+                    <w10:wrap type="square" anchorx="page" anchory="page"/>
+                  </v:shape>
+                </w:pict>
+              </mc:Fallback>
+            </mc:AlternateContent>
+          </w:r>
+        </w:p>
+        <w:p>
+          <w:pPr>
+            <w:rPr>
+              <w:b/>
+              <w:bCs/>
+              <w:sz w:val="40"/>
+              <w:szCs w:val="40"/>
+              <w:u w:val="single"/>
+            </w:rPr>
+          </w:pPr>
+          <w:r>
+            <w:rPr>
+              <w:b/>
+              <w:bCs/>
+              <w:sz w:val="40"/>
+              <w:szCs w:val="40"/>
+              <w:u w:val="single"/>
+            </w:rPr>
+            <w:br w:type="page"/>
+          </w:r>
+        </w:p>
+        <w:bookmarkStart w:id="0" w:name="_GoBack" w:displacedByCustomXml="next"/>
+        <w:bookmarkEnd w:id="0" w:displacedByCustomXml="next"/>
+      </w:sdtContent>
+    </w:sdt>
+    <w:p>
+      <w:pPr>
+        <w:ind w:firstLine="720"/>
+        <w:jc w:val="center"/>
         <w:rPr>
           <w:b/>
           <w:bCs/>
@@ -22,6 +914,16 @@
           <w:szCs w:val="40"/>
           <w:u w:val="single"/>
         </w:rPr>
+      </w:pPr>
+      <w:r>
+        <w:rPr>
+          <w:b/>
+          <w:bCs/>
+          <w:sz w:val="40"/>
+          <w:szCs w:val="40"/>
+          <w:u w:val="single"/>
+        </w:rPr>
+        <w:lastRenderedPageBreak/>
         <w:t>Budget Approval System</w:t>
       </w:r>
     </w:p>
@@ -222,7 +1124,7 @@
         <mc:AlternateContent>
           <mc:Choice Requires="wpc">
             <w:drawing>
-              <wp:anchor distT="0" distB="0" distL="114300" distR="114300" simplePos="0" relativeHeight="251660288" behindDoc="0" locked="0" layoutInCell="1" allowOverlap="1" wp14:anchorId="21FCD826" wp14:editId="7BFCE179">
+              <wp:anchor distT="0" distB="0" distL="114300" distR="114300" simplePos="0" relativeHeight="251658240" behindDoc="0" locked="0" layoutInCell="1" allowOverlap="1" wp14:anchorId="21FCD826" wp14:editId="7BFCE179">
                 <wp:simplePos x="0" y="0"/>
                 <wp:positionH relativeFrom="column">
                   <wp:posOffset>-914400</wp:posOffset>
@@ -262,7 +1164,7 @@
           </mc:Choice>
           <mc:Fallback>
             <w:pict>
-              <v:group w14:anchorId="3F2119A5" id="Canvas 4" o:spid="_x0000_s1026" editas="canvas" style="position:absolute;margin-left:-1in;margin-top:-1in;width:272.25pt;height:198.75pt;z-index:251660288" coordsize="34575,25241" o:gfxdata="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">
+              <v:group w14:anchorId="010C20BE" id="Canvas 4" o:spid="_x0000_s1026" editas="canvas" style="position:absolute;margin-left:-1in;margin-top:-1in;width:272.25pt;height:198.75pt;z-index:251658240" coordsize="34575,25241" o:gfxdata="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">
                 <v:shapetype id="_x0000_t75" coordsize="21600,21600" o:spt="75" o:preferrelative="t" path="m@4@5l@4@11@9@11@9@5xe" filled="f" stroked="f">
                   <v:stroke joinstyle="miter"/>
                   <v:formulas>
@@ -588,7 +1490,7 @@
         <mc:AlternateContent>
           <mc:Choice Requires="wps">
             <w:drawing>
-              <wp:anchor distT="0" distB="0" distL="114300" distR="114300" simplePos="0" relativeHeight="251668480" behindDoc="0" locked="0" layoutInCell="1" allowOverlap="1" wp14:anchorId="07EBE9E8" wp14:editId="00792C0C">
+              <wp:anchor distT="0" distB="0" distL="114300" distR="114300" simplePos="0" relativeHeight="251666432" behindDoc="0" locked="0" layoutInCell="1" allowOverlap="1" wp14:anchorId="07EBE9E8" wp14:editId="00792C0C">
                 <wp:simplePos x="0" y="0"/>
                 <wp:positionH relativeFrom="column">
                   <wp:posOffset>1228725</wp:posOffset>
@@ -701,7 +1603,7 @@
           </mc:Choice>
           <mc:Fallback>
             <w:pict>
-              <v:rect w14:anchorId="07EBE9E8" id="Rectangle 19" o:spid="_x0000_s1026" style="position:absolute;margin-left:96.75pt;margin-top:5.15pt;width:77.25pt;height:32.25pt;z-index:251668480;visibility:visible;mso-wrap-style:square;mso-width-percent:0;mso-height-percent:0;mso-wrap-distance-left:9pt;mso-wrap-distance-top:0;mso-wrap-distance-right:9pt;mso-wrap-distance-bottom:0;mso-position-horizontal:absolute;mso-position-horizontal-relative:text;mso-position-vertical:absolute;mso-position-vertical-relative:text;mso-width-percent:0;mso-height-percent:0;mso-width-relative:margin;mso-height-relative:margin;v-text-anchor:middle" o:gfxdata="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" fillcolor="#ffe599 [1303]" stroked="f" strokeweight="1.52778mm">
+              <v:rect w14:anchorId="07EBE9E8" id="Rectangle 19" o:spid="_x0000_s1030" style="position:absolute;margin-left:96.75pt;margin-top:5.15pt;width:77.25pt;height:32.25pt;z-index:251666432;visibility:visible;mso-wrap-style:square;mso-width-percent:0;mso-height-percent:0;mso-wrap-distance-left:9pt;mso-wrap-distance-top:0;mso-wrap-distance-right:9pt;mso-wrap-distance-bottom:0;mso-position-horizontal:absolute;mso-position-horizontal-relative:text;mso-position-vertical:absolute;mso-position-vertical-relative:text;mso-width-percent:0;mso-height-percent:0;mso-width-relative:margin;mso-height-relative:margin;v-text-anchor:middle" o:gfxdata="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" fillcolor="#ffe599 [1303]" stroked="f" strokeweight="1.52778mm">
                 <v:stroke linestyle="thickThin"/>
                 <v:shadow on="t" color="black" opacity="19660f" offset="4.49014mm,4.49014mm"/>
                 <v:textbox>
@@ -744,7 +1646,7 @@
         <mc:AlternateContent>
           <mc:Choice Requires="wps">
             <w:drawing>
-              <wp:anchor distT="0" distB="0" distL="114300" distR="114300" simplePos="0" relativeHeight="251661312" behindDoc="0" locked="0" layoutInCell="1" allowOverlap="1" wp14:anchorId="439B75C4" wp14:editId="3E01BCE4">
+              <wp:anchor distT="0" distB="0" distL="114300" distR="114300" simplePos="0" relativeHeight="251659264" behindDoc="0" locked="0" layoutInCell="1" allowOverlap="1" wp14:anchorId="439B75C4" wp14:editId="3E01BCE4">
                 <wp:simplePos x="0" y="0"/>
                 <wp:positionH relativeFrom="column">
                   <wp:posOffset>-428625</wp:posOffset>
@@ -852,7 +1754,7 @@
           </mc:Choice>
           <mc:Fallback>
             <w:pict>
-              <v:rect w14:anchorId="439B75C4" id="Rectangle 9" o:spid="_x0000_s1027" style="position:absolute;margin-left:-33.75pt;margin-top:11.15pt;width:126.75pt;height:69.75pt;z-index:251661312;visibility:visible;mso-wrap-style:square;mso-width-percent:0;mso-height-percent:0;mso-wrap-distance-left:9pt;mso-wrap-distance-top:0;mso-wrap-distance-right:9pt;mso-wrap-distance-bottom:0;mso-position-horizontal:absolute;mso-position-horizontal-relative:text;mso-position-vertical:absolute;mso-position-vertical-relative:text;mso-width-percent:0;mso-height-percent:0;mso-width-relative:margin;mso-height-relative:margin;v-text-anchor:middle" o:gfxdata="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" fillcolor="#5b9bd5 [3204]" strokecolor="#9cc2e5 [1940]" strokeweight="6pt">
+              <v:rect w14:anchorId="439B75C4" id="Rectangle 9" o:spid="_x0000_s1031" style="position:absolute;margin-left:-33.75pt;margin-top:11.15pt;width:126.75pt;height:69.75pt;z-index:251659264;visibility:visible;mso-wrap-style:square;mso-width-percent:0;mso-height-percent:0;mso-wrap-distance-left:9pt;mso-wrap-distance-top:0;mso-wrap-distance-right:9pt;mso-wrap-distance-bottom:0;mso-position-horizontal:absolute;mso-position-horizontal-relative:text;mso-position-vertical:absolute;mso-position-vertical-relative:text;mso-width-percent:0;mso-height-percent:0;mso-width-relative:margin;mso-height-relative:margin;v-text-anchor:middle" o:gfxdata="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" fillcolor="#5b9bd5 [3204]" strokecolor="#9cc2e5 [1940]" strokeweight="6pt">
                 <v:shadow on="t" color="black" opacity="19660f" offset="4.49014mm,4.49014mm"/>
                 <v:textbox>
                   <w:txbxContent>
@@ -900,7 +1802,7 @@
         <mc:AlternateContent>
           <mc:Choice Requires="wps">
             <w:drawing>
-              <wp:anchor distT="0" distB="0" distL="114300" distR="114300" simplePos="0" relativeHeight="251663360" behindDoc="0" locked="0" layoutInCell="1" allowOverlap="1" wp14:anchorId="10A3F278" wp14:editId="7C99AB59">
+              <wp:anchor distT="0" distB="0" distL="114300" distR="114300" simplePos="0" relativeHeight="251661312" behindDoc="0" locked="0" layoutInCell="1" allowOverlap="1" wp14:anchorId="10A3F278" wp14:editId="7C99AB59">
                 <wp:simplePos x="0" y="0"/>
                 <wp:positionH relativeFrom="margin">
                   <wp:posOffset>2085975</wp:posOffset>
@@ -1010,7 +1912,7 @@
           </mc:Choice>
           <mc:Fallback>
             <w:pict>
-              <v:rect w14:anchorId="10A3F278" id="Rectangle 13" o:spid="_x0000_s1028" style="position:absolute;margin-left:164.25pt;margin-top:3.85pt;width:126pt;height:80.25pt;z-index:251663360;visibility:visible;mso-wrap-style:square;mso-width-percent:0;mso-height-percent:0;mso-wrap-distance-left:9pt;mso-wrap-distance-top:0;mso-wrap-distance-right:9pt;mso-wrap-distance-bottom:0;mso-position-horizontal:absolute;mso-position-horizontal-relative:margin;mso-position-vertical:absolute;mso-position-vertical-relative:text;mso-width-percent:0;mso-height-percent:0;mso-width-relative:margin;mso-height-relative:margin;v-text-anchor:middle" o:gfxdata="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" fillcolor="#5b9bd5 [3204]" strokecolor="#9cc2e5 [1940]" strokeweight="6pt">
+              <v:rect w14:anchorId="10A3F278" id="Rectangle 13" o:spid="_x0000_s1032" style="position:absolute;margin-left:164.25pt;margin-top:3.85pt;width:126pt;height:80.25pt;z-index:251661312;visibility:visible;mso-wrap-style:square;mso-width-percent:0;mso-height-percent:0;mso-wrap-distance-left:9pt;mso-wrap-distance-top:0;mso-wrap-distance-right:9pt;mso-wrap-distance-bottom:0;mso-position-horizontal:absolute;mso-position-horizontal-relative:margin;mso-position-vertical:absolute;mso-position-vertical-relative:text;mso-width-percent:0;mso-height-percent:0;mso-width-relative:margin;mso-height-relative:margin;v-text-anchor:middle" o:gfxdata="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" fillcolor="#5b9bd5 [3204]" strokecolor="#9cc2e5 [1940]" strokeweight="6pt">
                 <v:stroke linestyle="thickThin"/>
                 <v:shadow on="t" color="black" opacity="19660f" offset="4.49014mm,4.49014mm"/>
                 <v:textbox>
@@ -1052,7 +1954,7 @@
         <mc:AlternateContent>
           <mc:Choice Requires="wps">
             <w:drawing>
-              <wp:anchor distT="0" distB="0" distL="114300" distR="114300" simplePos="0" relativeHeight="251670528" behindDoc="0" locked="0" layoutInCell="1" allowOverlap="1" wp14:anchorId="2E4F79A8" wp14:editId="39FAF37B">
+              <wp:anchor distT="0" distB="0" distL="114300" distR="114300" simplePos="0" relativeHeight="251668480" behindDoc="0" locked="0" layoutInCell="1" allowOverlap="1" wp14:anchorId="2E4F79A8" wp14:editId="39FAF37B">
                 <wp:simplePos x="0" y="0"/>
                 <wp:positionH relativeFrom="column">
                   <wp:posOffset>3733800</wp:posOffset>
@@ -1162,7 +2064,7 @@
           </mc:Choice>
           <mc:Fallback>
             <w:pict>
-              <v:rect w14:anchorId="2E4F79A8" id="Rectangle 21" o:spid="_x0000_s1029" style="position:absolute;margin-left:294pt;margin-top:3.25pt;width:77.25pt;height:32.25pt;z-index:251670528;visibility:visible;mso-wrap-style:square;mso-width-percent:0;mso-height-percent:0;mso-wrap-distance-left:9pt;mso-wrap-distance-top:0;mso-wrap-distance-right:9pt;mso-wrap-distance-bottom:0;mso-position-horizontal:absolute;mso-position-horizontal-relative:text;mso-position-vertical:absolute;mso-position-vertical-relative:text;mso-width-percent:0;mso-height-percent:0;mso-width-relative:margin;mso-height-relative:margin;v-text-anchor:middle" o:gfxdata="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" fillcolor="#ffe699" stroked="f" strokeweight="1.52778mm">
+              <v:rect w14:anchorId="2E4F79A8" id="Rectangle 21" o:spid="_x0000_s1033" style="position:absolute;margin-left:294pt;margin-top:3.25pt;width:77.25pt;height:32.25pt;z-index:251668480;visibility:visible;mso-wrap-style:square;mso-width-percent:0;mso-height-percent:0;mso-wrap-distance-left:9pt;mso-wrap-distance-top:0;mso-wrap-distance-right:9pt;mso-wrap-distance-bottom:0;mso-position-horizontal:absolute;mso-position-horizontal-relative:text;mso-position-vertical:absolute;mso-position-vertical-relative:text;mso-width-percent:0;mso-height-percent:0;mso-width-relative:margin;mso-height-relative:margin;v-text-anchor:middle" o:gfxdata="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" fillcolor="#ffe699" stroked="f" strokeweight="1.52778mm">
                 <v:stroke linestyle="thickThin"/>
                 <v:shadow on="t" color="black" opacity="19660f" offset="4.49014mm,4.49014mm"/>
                 <v:textbox>
@@ -1219,7 +2121,7 @@
         <mc:AlternateContent>
           <mc:Choice Requires="wps">
             <w:drawing>
-              <wp:anchor distT="0" distB="0" distL="114300" distR="114300" simplePos="0" relativeHeight="251662336" behindDoc="0" locked="0" layoutInCell="1" allowOverlap="1" wp14:anchorId="6B5B7A2A" wp14:editId="2F6A9E36">
+              <wp:anchor distT="0" distB="0" distL="114300" distR="114300" simplePos="0" relativeHeight="251660288" behindDoc="0" locked="0" layoutInCell="1" allowOverlap="1" wp14:anchorId="6B5B7A2A" wp14:editId="2F6A9E36">
                 <wp:simplePos x="0" y="0"/>
                 <wp:positionH relativeFrom="column">
                   <wp:posOffset>1514475</wp:posOffset>
@@ -1287,7 +2189,7 @@
           </mc:Choice>
           <mc:Fallback>
             <w:pict>
-              <v:shapetype w14:anchorId="523FD8FD" id="_x0000_t15" coordsize="21600,21600" o:spt="15" adj="16200" path="m@0,l,,,21600@0,21600,21600,10800xe">
+              <v:shapetype w14:anchorId="51EF830A" id="_x0000_t15" coordsize="21600,21600" o:spt="15" adj="16200" path="m@0,l,,,21600@0,21600,21600,10800xe">
                 <v:stroke joinstyle="miter"/>
                 <v:formulas>
                   <v:f eqn="val #0"/>
@@ -1298,7 +2200,7 @@
                   <v:h position="#0,topLeft" xrange="0,21600"/>
                 </v:handles>
               </v:shapetype>
-              <v:shape id="Pentagon 12" o:spid="_x0000_s1026" type="#_x0000_t15" style="position:absolute;margin-left:119.25pt;margin-top:24.85pt;width:42pt;height:18pt;z-index:251662336;visibility:visible;mso-wrap-style:square;mso-wrap-distance-left:9pt;mso-wrap-distance-top:0;mso-wrap-distance-right:9pt;mso-wrap-distance-bottom:0;mso-position-horizontal:absolute;mso-position-horizontal-relative:text;mso-position-vertical:absolute;mso-position-vertical-relative:text;v-text-anchor:middle" o:gfxdata="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" adj="16971" fillcolor="#5b9bd5 [3204]" strokecolor="#deeaf6 [660]" strokeweight="1.52778mm">
+              <v:shape id="Pentagon 12" o:spid="_x0000_s1026" type="#_x0000_t15" style="position:absolute;margin-left:119.25pt;margin-top:24.85pt;width:42pt;height:18pt;z-index:251660288;visibility:visible;mso-wrap-style:square;mso-wrap-distance-left:9pt;mso-wrap-distance-top:0;mso-wrap-distance-right:9pt;mso-wrap-distance-bottom:0;mso-position-horizontal:absolute;mso-position-horizontal-relative:text;mso-position-vertical:absolute;mso-position-vertical-relative:text;v-text-anchor:middle" o:gfxdata="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" adj="16971" fillcolor="#5b9bd5 [3204]" strokecolor="#deeaf6 [660]" strokeweight="1.52778mm">
                 <v:stroke linestyle="thickThin"/>
               </v:shape>
             </w:pict>
@@ -1324,7 +2226,7 @@
         <mc:AlternateContent>
           <mc:Choice Requires="wps">
             <w:drawing>
-              <wp:anchor distT="0" distB="0" distL="114300" distR="114300" simplePos="0" relativeHeight="251667456" behindDoc="0" locked="0" layoutInCell="1" allowOverlap="1" wp14:anchorId="6585D7D4" wp14:editId="5AB5CD09">
+              <wp:anchor distT="0" distB="0" distL="114300" distR="114300" simplePos="0" relativeHeight="251665408" behindDoc="0" locked="0" layoutInCell="1" allowOverlap="1" wp14:anchorId="6585D7D4" wp14:editId="5AB5CD09">
                 <wp:simplePos x="0" y="0"/>
                 <wp:positionH relativeFrom="margin">
                   <wp:posOffset>4562475</wp:posOffset>
@@ -1424,7 +2326,7 @@
           </mc:Choice>
           <mc:Fallback>
             <w:pict>
-              <v:rect w14:anchorId="6585D7D4" id="Rectangle 17" o:spid="_x0000_s1030" style="position:absolute;margin-left:359.25pt;margin-top:1pt;width:145.5pt;height:85.5pt;z-index:251667456;visibility:visible;mso-wrap-style:square;mso-width-percent:0;mso-height-percent:0;mso-wrap-distance-left:9pt;mso-wrap-distance-top:0;mso-wrap-distance-right:9pt;mso-wrap-distance-bottom:0;mso-position-horizontal:absolute;mso-position-horizontal-relative:margin;mso-position-vertical:absolute;mso-position-vertical-relative:text;mso-width-percent:0;mso-height-percent:0;mso-width-relative:margin;mso-height-relative:margin;v-text-anchor:middle" o:gfxdata="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" fillcolor="#5b9bd5" strokecolor="#9dc3e6" strokeweight="6pt">
+              <v:rect w14:anchorId="6585D7D4" id="Rectangle 17" o:spid="_x0000_s1034" style="position:absolute;margin-left:359.25pt;margin-top:1pt;width:145.5pt;height:85.5pt;z-index:251665408;visibility:visible;mso-wrap-style:square;mso-width-percent:0;mso-height-percent:0;mso-wrap-distance-left:9pt;mso-wrap-distance-top:0;mso-wrap-distance-right:9pt;mso-wrap-distance-bottom:0;mso-position-horizontal:absolute;mso-position-horizontal-relative:margin;mso-position-vertical:absolute;mso-position-vertical-relative:text;mso-width-percent:0;mso-height-percent:0;mso-width-relative:margin;mso-height-relative:margin;v-text-anchor:middle" o:gfxdata="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" fillcolor="#5b9bd5" strokecolor="#9dc3e6" strokeweight="6pt">
                 <v:stroke linestyle="thickThin"/>
                 <v:shadow on="t" color="black" opacity="19660f" offset="4.49014mm,4.49014mm"/>
                 <v:textbox>
@@ -1470,7 +2372,7 @@
         <mc:AlternateContent>
           <mc:Choice Requires="wps">
             <w:drawing>
-              <wp:anchor distT="0" distB="0" distL="114300" distR="114300" simplePos="0" relativeHeight="251665408" behindDoc="0" locked="0" layoutInCell="1" allowOverlap="1" wp14:anchorId="7266526B" wp14:editId="5A74D253">
+              <wp:anchor distT="0" distB="0" distL="114300" distR="114300" simplePos="0" relativeHeight="251663360" behindDoc="0" locked="0" layoutInCell="1" allowOverlap="1" wp14:anchorId="7266526B" wp14:editId="5A74D253">
                 <wp:simplePos x="0" y="0"/>
                 <wp:positionH relativeFrom="column">
                   <wp:posOffset>4048125</wp:posOffset>
@@ -1527,7 +2429,7 @@
           </mc:Choice>
           <mc:Fallback>
             <w:pict>
-              <v:shape w14:anchorId="2ABFAB8C" id="Pentagon 15" o:spid="_x0000_s1026" type="#_x0000_t15" style="position:absolute;margin-left:318.75pt;margin-top:20.8pt;width:42pt;height:18pt;z-index:251665408;visibility:visible;mso-wrap-style:square;mso-wrap-distance-left:9pt;mso-wrap-distance-top:0;mso-wrap-distance-right:9pt;mso-wrap-distance-bottom:0;mso-position-horizontal:absolute;mso-position-horizontal-relative:text;mso-position-vertical:absolute;mso-position-vertical-relative:text;v-text-anchor:middle" o:gfxdata="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" adj="16971" fillcolor="#5b9bd5" strokecolor="#deebf7" strokeweight="1.52778mm">
+              <v:shape w14:anchorId="140F07C1" id="Pentagon 15" o:spid="_x0000_s1026" type="#_x0000_t15" style="position:absolute;margin-left:318.75pt;margin-top:20.8pt;width:42pt;height:18pt;z-index:251663360;visibility:visible;mso-wrap-style:square;mso-wrap-distance-left:9pt;mso-wrap-distance-top:0;mso-wrap-distance-right:9pt;mso-wrap-distance-bottom:0;mso-position-horizontal:absolute;mso-position-horizontal-relative:text;mso-position-vertical:absolute;mso-position-vertical-relative:text;v-text-anchor:middle" o:gfxdata="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" adj="16971" fillcolor="#5b9bd5" strokecolor="#deebf7" strokeweight="1.52778mm">
                 <v:stroke linestyle="thickThin"/>
               </v:shape>
             </w:pict>
@@ -1746,6 +2648,30 @@
     </w:p>
     <w:p>
       <w:pPr>
+        <w:pStyle w:val="ListParagraph"/>
+        <w:numPr>
+          <w:ilvl w:val="0"/>
+          <w:numId w:val="10"/>
+        </w:numPr>
+        <w:rPr>
+          <w:b/>
+          <w:bCs/>
+          <w:sz w:val="32"/>
+          <w:szCs w:val="32"/>
+        </w:rPr>
+      </w:pPr>
+      <w:proofErr w:type="spellStart"/>
+      <w:r>
+        <w:rPr>
+          <w:sz w:val="24"/>
+          <w:szCs w:val="24"/>
+        </w:rPr>
+        <w:t>JQuery</w:t>
+      </w:r>
+      <w:proofErr w:type="spellEnd"/>
+    </w:p>
+    <w:p>
+      <w:pPr>
         <w:rPr>
           <w:b/>
           <w:bCs/>
@@ -1848,13 +2774,23 @@
         <w:rPr>
           <w:b/>
           <w:bCs/>
-          <w:sz w:val="24"/>
+          <w:sz w:val="32"/>
           <w:szCs w:val="24"/>
         </w:rPr>
       </w:pPr>
+      <w:r>
+        <w:rPr>
+          <w:b/>
+          <w:bCs/>
+          <w:sz w:val="32"/>
+          <w:szCs w:val="24"/>
+        </w:rPr>
+        <w:t xml:space="preserve">Architecture </w:t>
+      </w:r>
     </w:p>
     <w:p>
       <w:pPr>
+        <w:pStyle w:val="ListParagraph"/>
         <w:rPr>
           <w:b/>
           <w:bCs/>
@@ -1872,6 +2808,374 @@
           <w:szCs w:val="24"/>
         </w:rPr>
       </w:pPr>
+      <w:r>
+        <w:rPr>
+          <w:b/>
+          <w:bCs/>
+          <w:noProof/>
+          <w:sz w:val="24"/>
+          <w:szCs w:val="24"/>
+        </w:rPr>
+        <mc:AlternateContent>
+          <mc:Choice Requires="wpg">
+            <w:drawing>
+              <wp:anchor distT="0" distB="0" distL="114300" distR="114300" simplePos="0" relativeHeight="251677696" behindDoc="0" locked="0" layoutInCell="1" allowOverlap="1">
+                <wp:simplePos x="0" y="0"/>
+                <wp:positionH relativeFrom="margin">
+                  <wp:align>right</wp:align>
+                </wp:positionH>
+                <wp:positionV relativeFrom="paragraph">
+                  <wp:posOffset>21590</wp:posOffset>
+                </wp:positionV>
+                <wp:extent cx="5943600" cy="2947532"/>
+                <wp:effectExtent l="0" t="19050" r="0" b="24765"/>
+                <wp:wrapNone/>
+                <wp:docPr id="10" name="Group 10"/>
+                <wp:cNvGraphicFramePr/>
+                <a:graphic xmlns:a="http://schemas.openxmlformats.org/drawingml/2006/main">
+                  <a:graphicData uri="http://schemas.microsoft.com/office/word/2010/wordprocessingGroup">
+                    <wpg:wgp>
+                      <wpg:cNvGrpSpPr/>
+                      <wpg:grpSpPr>
+                        <a:xfrm>
+                          <a:off x="0" y="0"/>
+                          <a:ext cx="5943600" cy="2947532"/>
+                          <a:chOff x="0" y="0"/>
+                          <a:chExt cx="5943600" cy="2947532"/>
+                        </a:xfrm>
+                      </wpg:grpSpPr>
+                      <pic:pic xmlns:pic="http://schemas.openxmlformats.org/drawingml/2006/picture">
+                        <pic:nvPicPr>
+                          <pic:cNvPr id="2" name="Picture 2" descr="C:\Users\Warlock\Documents\GitHub\Apricot\Document\Architecture\Archiectural Layers.png"/>
+                          <pic:cNvPicPr>
+                            <a:picLocks noChangeAspect="1"/>
+                          </pic:cNvPicPr>
+                        </pic:nvPicPr>
+                        <pic:blipFill>
+                          <a:blip r:embed="rId6">
+                            <a:extLst>
+                              <a:ext uri="{28A0092B-C50C-407E-A947-70E740481C1C}">
+                                <a14:useLocalDpi xmlns:a14="http://schemas.microsoft.com/office/drawing/2010/main" val="0"/>
+                              </a:ext>
+                            </a:extLst>
+                          </a:blip>
+                          <a:srcRect/>
+                          <a:stretch>
+                            <a:fillRect/>
+                          </a:stretch>
+                        </pic:blipFill>
+                        <pic:spPr bwMode="auto">
+                          <a:xfrm>
+                            <a:off x="0" y="103367"/>
+                            <a:ext cx="5943600" cy="2844165"/>
+                          </a:xfrm>
+                          <a:prstGeom prst="rect">
+                            <a:avLst/>
+                          </a:prstGeom>
+                          <a:noFill/>
+                          <a:ln>
+                            <a:noFill/>
+                          </a:ln>
+                        </pic:spPr>
+                      </pic:pic>
+                      <wpg:grpSp>
+                        <wpg:cNvPr id="8" name="Group 8"/>
+                        <wpg:cNvGrpSpPr/>
+                        <wpg:grpSpPr>
+                          <a:xfrm>
+                            <a:off x="492981" y="0"/>
+                            <a:ext cx="4468633" cy="2862303"/>
+                            <a:chOff x="0" y="0"/>
+                            <a:chExt cx="4468633" cy="2862303"/>
+                          </a:xfrm>
+                        </wpg:grpSpPr>
+                        <wps:wsp>
+                          <wps:cNvPr id="3" name="Text Box 3"/>
+                          <wps:cNvSpPr txBox="1"/>
+                          <wps:spPr>
+                            <a:xfrm>
+                              <a:off x="0" y="667910"/>
+                              <a:ext cx="1415332" cy="317886"/>
+                            </a:xfrm>
+                            <a:prstGeom prst="rect">
+                              <a:avLst/>
+                            </a:prstGeom>
+                            <a:ln/>
+                          </wps:spPr>
+                          <wps:style>
+                            <a:lnRef idx="1">
+                              <a:schemeClr val="accent3"/>
+                            </a:lnRef>
+                            <a:fillRef idx="3">
+                              <a:schemeClr val="accent3"/>
+                            </a:fillRef>
+                            <a:effectRef idx="2">
+                              <a:schemeClr val="accent3"/>
+                            </a:effectRef>
+                            <a:fontRef idx="minor">
+                              <a:schemeClr val="lt1"/>
+                            </a:fontRef>
+                          </wps:style>
+                          <wps:txbx>
+                            <w:txbxContent>
+                              <w:p>
+                                <w:pPr>
+                                  <w:rPr>
+                                    <w:sz w:val="24"/>
+                                  </w:rPr>
+                                </w:pPr>
+                                <w:r>
+                                  <w:rPr>
+                                    <w:sz w:val="24"/>
+                                  </w:rPr>
+                                  <w:t>Presentation Layer</w:t>
+                                </w:r>
+                              </w:p>
+                            </w:txbxContent>
+                          </wps:txbx>
+                          <wps:bodyPr rot="0" spcFirstLastPara="0" vertOverflow="overflow" horzOverflow="overflow" vert="horz" wrap="square" lIns="91440" tIns="45720" rIns="91440" bIns="45720" numCol="1" spcCol="0" rtlCol="0" fromWordArt="0" anchor="t" anchorCtr="0" forceAA="0" compatLnSpc="1">
+                            <a:prstTxWarp prst="textNoShape">
+                              <a:avLst/>
+                            </a:prstTxWarp>
+                            <a:noAutofit/>
+                          </wps:bodyPr>
+                        </wps:wsp>
+                        <wps:wsp>
+                          <wps:cNvPr id="6" name="Text Box 6"/>
+                          <wps:cNvSpPr txBox="1"/>
+                          <wps:spPr>
+                            <a:xfrm>
+                              <a:off x="3530379" y="0"/>
+                              <a:ext cx="938254" cy="317886"/>
+                            </a:xfrm>
+                            <a:prstGeom prst="rect">
+                              <a:avLst/>
+                            </a:prstGeom>
+                            <a:ln/>
+                          </wps:spPr>
+                          <wps:style>
+                            <a:lnRef idx="1">
+                              <a:schemeClr val="accent3"/>
+                            </a:lnRef>
+                            <a:fillRef idx="3">
+                              <a:schemeClr val="accent3"/>
+                            </a:fillRef>
+                            <a:effectRef idx="2">
+                              <a:schemeClr val="accent3"/>
+                            </a:effectRef>
+                            <a:fontRef idx="minor">
+                              <a:schemeClr val="lt1"/>
+                            </a:fontRef>
+                          </wps:style>
+                          <wps:txbx>
+                            <w:txbxContent>
+                              <w:p>
+                                <w:pPr>
+                                  <w:rPr>
+                                    <w:sz w:val="24"/>
+                                  </w:rPr>
+                                </w:pPr>
+                                <w:r>
+                                  <w:rPr>
+                                    <w:sz w:val="24"/>
+                                  </w:rPr>
+                                  <w:t xml:space="preserve">Data </w:t>
+                                </w:r>
+                                <w:r>
+                                  <w:rPr>
+                                    <w:sz w:val="24"/>
+                                  </w:rPr>
+                                  <w:t>Layer</w:t>
+                                </w:r>
+                              </w:p>
+                            </w:txbxContent>
+                          </wps:txbx>
+                          <wps:bodyPr rot="0" spcFirstLastPara="0" vertOverflow="overflow" horzOverflow="overflow" vert="horz" wrap="square" lIns="91440" tIns="45720" rIns="91440" bIns="45720" numCol="1" spcCol="0" rtlCol="0" fromWordArt="0" anchor="t" anchorCtr="0" forceAA="0" compatLnSpc="1">
+                            <a:prstTxWarp prst="textNoShape">
+                              <a:avLst/>
+                            </a:prstTxWarp>
+                            <a:noAutofit/>
+                          </wps:bodyPr>
+                        </wps:wsp>
+                        <wps:wsp>
+                          <wps:cNvPr id="7" name="Text Box 7"/>
+                          <wps:cNvSpPr txBox="1"/>
+                          <wps:spPr>
+                            <a:xfrm>
+                              <a:off x="2313829" y="2544417"/>
+                              <a:ext cx="1248355" cy="317886"/>
+                            </a:xfrm>
+                            <a:prstGeom prst="rect">
+                              <a:avLst/>
+                            </a:prstGeom>
+                            <a:ln/>
+                          </wps:spPr>
+                          <wps:style>
+                            <a:lnRef idx="1">
+                              <a:schemeClr val="accent3"/>
+                            </a:lnRef>
+                            <a:fillRef idx="3">
+                              <a:schemeClr val="accent3"/>
+                            </a:fillRef>
+                            <a:effectRef idx="2">
+                              <a:schemeClr val="accent3"/>
+                            </a:effectRef>
+                            <a:fontRef idx="minor">
+                              <a:schemeClr val="lt1"/>
+                            </a:fontRef>
+                          </wps:style>
+                          <wps:txbx>
+                            <w:txbxContent>
+                              <w:p>
+                                <w:pPr>
+                                  <w:rPr>
+                                    <w:sz w:val="24"/>
+                                  </w:rPr>
+                                </w:pPr>
+                                <w:r>
+                                  <w:rPr>
+                                    <w:sz w:val="24"/>
+                                  </w:rPr>
+                                  <w:t>Business</w:t>
+                                </w:r>
+                                <w:r>
+                                  <w:rPr>
+                                    <w:sz w:val="24"/>
+                                  </w:rPr>
+                                  <w:t xml:space="preserve"> Layer</w:t>
+                                </w:r>
+                              </w:p>
+                            </w:txbxContent>
+                          </wps:txbx>
+                          <wps:bodyPr rot="0" spcFirstLastPara="0" vertOverflow="overflow" horzOverflow="overflow" vert="horz" wrap="square" lIns="91440" tIns="45720" rIns="91440" bIns="45720" numCol="1" spcCol="0" rtlCol="0" fromWordArt="0" anchor="t" anchorCtr="0" forceAA="0" compatLnSpc="1">
+                            <a:prstTxWarp prst="textNoShape">
+                              <a:avLst/>
+                            </a:prstTxWarp>
+                            <a:noAutofit/>
+                          </wps:bodyPr>
+                        </wps:wsp>
+                      </wpg:grpSp>
+                    </wpg:wgp>
+                  </a:graphicData>
+                </a:graphic>
+              </wp:anchor>
+            </w:drawing>
+          </mc:Choice>
+          <mc:Fallback>
+            <w:pict>
+              <v:group id="Group 10" o:spid="_x0000_s1035" style="position:absolute;margin-left:416.8pt;margin-top:1.7pt;width:468pt;height:232.1pt;z-index:251677696;mso-position-horizontal:right;mso-position-horizontal-relative:margin" coordsize="59436,29475" o:gfxdata="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">
+                <v:shapetype id="_x0000_t75" coordsize="21600,21600" o:spt="75" o:preferrelative="t" path="m@4@5l@4@11@9@11@9@5xe" filled="f" stroked="f">
+                  <v:stroke joinstyle="miter"/>
+                  <v:formulas>
+                    <v:f eqn="if lineDrawn pixelLineWidth 0"/>
+                    <v:f eqn="sum @0 1 0"/>
+                    <v:f eqn="sum 0 0 @1"/>
+                    <v:f eqn="prod @2 1 2"/>
+                    <v:f eqn="prod @3 21600 pixelWidth"/>
+                    <v:f eqn="prod @3 21600 pixelHeight"/>
+                    <v:f eqn="sum @0 0 1"/>
+                    <v:f eqn="prod @6 1 2"/>
+                    <v:f eqn="prod @7 21600 pixelWidth"/>
+                    <v:f eqn="sum @8 21600 0"/>
+                    <v:f eqn="prod @7 21600 pixelHeight"/>
+                    <v:f eqn="sum @10 21600 0"/>
+                  </v:formulas>
+                  <v:path o:extrusionok="f" gradientshapeok="t" o:connecttype="rect"/>
+                  <o:lock v:ext="edit" aspectratio="t"/>
+                </v:shapetype>
+                <v:shape id="Picture 2" o:spid="_x0000_s1036" type="#_x0000_t75" style="position:absolute;top:1033;width:59436;height:28442;visibility:visible;mso-wrap-style:square" o:gfxdata="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">
+                  <v:imagedata r:id="rId7" o:title="Archiectural Layers"/>
+                  <v:path arrowok="t"/>
+                </v:shape>
+                <v:group id="Group 8" o:spid="_x0000_s1037" style="position:absolute;left:4929;width:44687;height:28623" coordsize="44686,28623" o:gfxdata="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">
+                  <v:shape id="Text Box 3" o:spid="_x0000_s1038" type="#_x0000_t202" style="position:absolute;top:6679;width:14153;height:3178;visibility:visible;mso-wrap-style:square;v-text-anchor:top" o:gfxdata="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" fillcolor="#181818 [486]" strokecolor="#a9a9a9 [3062]" strokeweight="1pt">
+                    <v:fill color2="#a9a9a9 [3062]" rotate="t" angle="180" colors="0 #434343;.5 #727272;45875f #898989;1 #aaa" focus="100%" type="gradient">
+                      <o:fill v:ext="view" type="gradientUnscaled"/>
+                    </v:fill>
+                    <v:shadow on="t" color="black" opacity="22937f" origin=",.5" offset="0,3pt"/>
+                    <v:textbox>
+                      <w:txbxContent>
+                        <w:p>
+                          <w:pPr>
+                            <w:rPr>
+                              <w:sz w:val="24"/>
+                            </w:rPr>
+                          </w:pPr>
+                          <w:r>
+                            <w:rPr>
+                              <w:sz w:val="24"/>
+                            </w:rPr>
+                            <w:t>Presentation Layer</w:t>
+                          </w:r>
+                        </w:p>
+                      </w:txbxContent>
+                    </v:textbox>
+                  </v:shape>
+                  <v:shape id="Text Box 6" o:spid="_x0000_s1039" type="#_x0000_t202" style="position:absolute;left:35303;width:9383;height:3178;visibility:visible;mso-wrap-style:square;v-text-anchor:top" o:gfxdata="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" fillcolor="#181818 [486]" strokecolor="#a9a9a9 [3062]" strokeweight="1pt">
+                    <v:fill color2="#a9a9a9 [3062]" rotate="t" angle="180" colors="0 #434343;.5 #727272;45875f #898989;1 #aaa" focus="100%" type="gradient">
+                      <o:fill v:ext="view" type="gradientUnscaled"/>
+                    </v:fill>
+                    <v:shadow on="t" color="black" opacity="22937f" origin=",.5" offset="0,3pt"/>
+                    <v:textbox>
+                      <w:txbxContent>
+                        <w:p>
+                          <w:pPr>
+                            <w:rPr>
+                              <w:sz w:val="24"/>
+                            </w:rPr>
+                          </w:pPr>
+                          <w:r>
+                            <w:rPr>
+                              <w:sz w:val="24"/>
+                            </w:rPr>
+                            <w:t xml:space="preserve">Data </w:t>
+                          </w:r>
+                          <w:r>
+                            <w:rPr>
+                              <w:sz w:val="24"/>
+                            </w:rPr>
+                            <w:t>Layer</w:t>
+                          </w:r>
+                        </w:p>
+                      </w:txbxContent>
+                    </v:textbox>
+                  </v:shape>
+                  <v:shape id="Text Box 7" o:spid="_x0000_s1040" type="#_x0000_t202" style="position:absolute;left:23138;top:25444;width:12483;height:3179;visibility:visible;mso-wrap-style:square;v-text-anchor:top" o:gfxdata="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" fillcolor="#181818 [486]" strokecolor="#a9a9a9 [3062]" strokeweight="1pt">
+                    <v:fill color2="#a9a9a9 [3062]" rotate="t" angle="180" colors="0 #434343;.5 #727272;45875f #898989;1 #aaa" focus="100%" type="gradient">
+                      <o:fill v:ext="view" type="gradientUnscaled"/>
+                    </v:fill>
+                    <v:shadow on="t" color="black" opacity="22937f" origin=",.5" offset="0,3pt"/>
+                    <v:textbox>
+                      <w:txbxContent>
+                        <w:p>
+                          <w:pPr>
+                            <w:rPr>
+                              <w:sz w:val="24"/>
+                            </w:rPr>
+                          </w:pPr>
+                          <w:r>
+                            <w:rPr>
+                              <w:sz w:val="24"/>
+                            </w:rPr>
+                            <w:t>Business</w:t>
+                          </w:r>
+                          <w:r>
+                            <w:rPr>
+                              <w:sz w:val="24"/>
+                            </w:rPr>
+                            <w:t xml:space="preserve"> Layer</w:t>
+                          </w:r>
+                        </w:p>
+                      </w:txbxContent>
+                    </v:textbox>
+                  </v:shape>
+                </v:group>
+                <w10:wrap anchorx="margin"/>
+              </v:group>
+            </w:pict>
+          </mc:Fallback>
+        </mc:AlternateContent>
+      </w:r>
     </w:p>
     <w:p>
       <w:pPr>
@@ -2017,17 +3321,26 @@
       <w:pPr>
         <w:rPr>
           <w:b/>
-          <w:sz w:val="32"/>
+          <w:bCs/>
+          <w:sz w:val="24"/>
           <w:szCs w:val="24"/>
         </w:rPr>
       </w:pPr>
-      <w:r>
+    </w:p>
+    <w:p>
+      <w:pPr>
         <w:rPr>
           <w:b/>
           <w:sz w:val="32"/>
           <w:szCs w:val="24"/>
         </w:rPr>
-        <w:lastRenderedPageBreak/>
+      </w:pPr>
+      <w:r>
+        <w:rPr>
+          <w:b/>
+          <w:sz w:val="32"/>
+          <w:szCs w:val="24"/>
+        </w:rPr>
         <w:t>Database Diagram</w:t>
       </w:r>
     </w:p>
@@ -2041,31 +3354,24 @@
       </w:pPr>
       <w:r>
         <w:rPr>
+          <w:b/>
           <w:noProof/>
-          <w:sz w:val="24"/>
+          <w:sz w:val="32"/>
           <w:szCs w:val="24"/>
         </w:rPr>
         <w:drawing>
-          <wp:anchor distT="0" distB="0" distL="114300" distR="114300" simplePos="0" relativeHeight="251671552" behindDoc="0" locked="0" layoutInCell="1" allowOverlap="1" wp14:anchorId="3404CC38" wp14:editId="371B5C48">
+          <wp:anchor distT="0" distB="0" distL="114300" distR="114300" simplePos="0" relativeHeight="251678720" behindDoc="1" locked="0" layoutInCell="1" allowOverlap="1" wp14:anchorId="6199363C" wp14:editId="4DC27509">
             <wp:simplePos x="0" y="0"/>
             <wp:positionH relativeFrom="margin">
               <wp:align>center</wp:align>
             </wp:positionH>
             <wp:positionV relativeFrom="paragraph">
-              <wp:posOffset>404750</wp:posOffset>
+              <wp:posOffset>346047</wp:posOffset>
             </wp:positionV>
-            <wp:extent cx="6932769" cy="6672912"/>
-            <wp:effectExtent l="0" t="0" r="1905" b="0"/>
-            <wp:wrapThrough wrapText="bothSides">
-              <wp:wrapPolygon edited="0">
-                <wp:start x="0" y="0"/>
-                <wp:lineTo x="0" y="21522"/>
-                <wp:lineTo x="21547" y="21522"/>
-                <wp:lineTo x="21547" y="0"/>
-                <wp:lineTo x="0" y="0"/>
-              </wp:wrapPolygon>
-            </wp:wrapThrough>
-            <wp:docPr id="1" name="Picture 1"/>
+            <wp:extent cx="7004685" cy="6479396"/>
+            <wp:effectExtent l="0" t="0" r="5715" b="0"/>
+            <wp:wrapTopAndBottom/>
+            <wp:docPr id="11" name="Picture 11"/>
             <wp:cNvGraphicFramePr>
               <a:graphicFrameLocks xmlns:a="http://schemas.openxmlformats.org/drawingml/2006/main" noChangeAspect="1"/>
             </wp:cNvGraphicFramePr>
@@ -2073,13 +3379,13 @@
               <a:graphicData uri="http://schemas.openxmlformats.org/drawingml/2006/picture">
                 <pic:pic xmlns:pic="http://schemas.openxmlformats.org/drawingml/2006/picture">
                   <pic:nvPicPr>
-                    <pic:cNvPr id="0" name="Picture 1"/>
+                    <pic:cNvPr id="0" name="Picture 2"/>
                     <pic:cNvPicPr>
                       <a:picLocks noChangeAspect="1" noChangeArrowheads="1"/>
                     </pic:cNvPicPr>
                   </pic:nvPicPr>
                   <pic:blipFill>
-                    <a:blip r:embed="rId6">
+                    <a:blip r:embed="rId8">
                       <a:extLst>
                         <a:ext uri="{28A0092B-C50C-407E-A947-70E740481C1C}">
                           <a14:useLocalDpi xmlns:a14="http://schemas.microsoft.com/office/drawing/2010/main" val="0"/>
@@ -2094,7 +3400,7 @@
                   <pic:spPr bwMode="auto">
                     <a:xfrm>
                       <a:off x="0" y="0"/>
-                      <a:ext cx="6932769" cy="6672912"/>
+                      <a:ext cx="7004685" cy="6479396"/>
                     </a:xfrm>
                     <a:prstGeom prst="rect">
                       <a:avLst/>
@@ -2107,12 +3413,6 @@
                 </pic:pic>
               </a:graphicData>
             </a:graphic>
-            <wp14:sizeRelH relativeFrom="page">
-              <wp14:pctWidth>0</wp14:pctWidth>
-            </wp14:sizeRelH>
-            <wp14:sizeRelV relativeFrom="page">
-              <wp14:pctHeight>0</wp14:pctHeight>
-            </wp14:sizeRelV>
           </wp:anchor>
         </w:drawing>
       </w:r>
@@ -2136,14 +3436,6 @@
     <w:p>
       <w:pPr>
         <w:rPr>
-          <w:sz w:val="24"/>
-          <w:szCs w:val="24"/>
-        </w:rPr>
-      </w:pPr>
-    </w:p>
-    <w:p>
-      <w:pPr>
-        <w:rPr>
           <w:b/>
           <w:bCs/>
           <w:sz w:val="32"/>
@@ -2157,7 +3449,6 @@
           <w:sz w:val="32"/>
           <w:szCs w:val="32"/>
         </w:rPr>
-        <w:lastRenderedPageBreak/>
         <w:t>Database Schema (BAS)</w:t>
       </w:r>
     </w:p>
@@ -2170,6 +3461,7 @@
           <w:szCs w:val="28"/>
         </w:rPr>
       </w:pPr>
+      <w:proofErr w:type="spellStart"/>
       <w:r>
         <w:rPr>
           <w:b/>
@@ -2188,6 +3480,7 @@
         </w:rPr>
         <w:t>s</w:t>
       </w:r>
+      <w:proofErr w:type="spellEnd"/>
     </w:p>
     <w:tbl>
       <w:tblPr>
@@ -2296,6 +3589,7 @@
                 <w:szCs w:val="24"/>
               </w:rPr>
             </w:pPr>
+            <w:proofErr w:type="spellStart"/>
             <w:r>
               <w:rPr>
                 <w:color w:val="000000" w:themeColor="text1"/>
@@ -2304,6 +3598,7 @@
               </w:rPr>
               <w:t>Emp_ID</w:t>
             </w:r>
+            <w:proofErr w:type="spellEnd"/>
           </w:p>
         </w:tc>
         <w:tc>
@@ -2319,6 +3614,7 @@
                 <w:szCs w:val="24"/>
               </w:rPr>
             </w:pPr>
+            <w:proofErr w:type="spellStart"/>
             <w:r>
               <w:rPr>
                 <w:color w:val="000000" w:themeColor="text1"/>
@@ -2327,6 +3623,7 @@
               </w:rPr>
               <w:t>BigInt</w:t>
             </w:r>
+            <w:proofErr w:type="spellEnd"/>
           </w:p>
         </w:tc>
         <w:tc>
@@ -2368,6 +3665,7 @@
                 <w:szCs w:val="24"/>
               </w:rPr>
             </w:pPr>
+            <w:proofErr w:type="spellStart"/>
             <w:r>
               <w:rPr>
                 <w:sz w:val="24"/>
@@ -2382,6 +3680,7 @@
               </w:rPr>
               <w:t>_No</w:t>
             </w:r>
+            <w:proofErr w:type="spellEnd"/>
           </w:p>
         </w:tc>
         <w:tc>
@@ -2396,12 +3695,21 @@
                 <w:szCs w:val="24"/>
               </w:rPr>
             </w:pPr>
-            <w:r>
-              <w:rPr>
-                <w:sz w:val="24"/>
-                <w:szCs w:val="24"/>
-              </w:rPr>
-              <w:t>Varchar(15)</w:t>
+            <w:proofErr w:type="spellStart"/>
+            <w:r>
+              <w:rPr>
+                <w:sz w:val="24"/>
+                <w:szCs w:val="24"/>
+              </w:rPr>
+              <w:t>Varchar</w:t>
+            </w:r>
+            <w:proofErr w:type="spellEnd"/>
+            <w:r>
+              <w:rPr>
+                <w:sz w:val="24"/>
+                <w:szCs w:val="24"/>
+              </w:rPr>
+              <w:t>(15)</w:t>
             </w:r>
           </w:p>
         </w:tc>
@@ -2460,6 +3768,7 @@
                 <w:szCs w:val="24"/>
               </w:rPr>
             </w:pPr>
+            <w:proofErr w:type="spellStart"/>
             <w:r>
               <w:rPr>
                 <w:color w:val="000000" w:themeColor="text1"/>
@@ -2476,6 +3785,7 @@
               </w:rPr>
               <w:t>Name</w:t>
             </w:r>
+            <w:proofErr w:type="spellEnd"/>
           </w:p>
         </w:tc>
         <w:tc>
@@ -2491,13 +3801,23 @@
                 <w:szCs w:val="24"/>
               </w:rPr>
             </w:pPr>
-            <w:r>
-              <w:rPr>
-                <w:color w:val="000000" w:themeColor="text1"/>
-                <w:sz w:val="24"/>
-                <w:szCs w:val="24"/>
-              </w:rPr>
-              <w:t>Varchar(50)</w:t>
+            <w:proofErr w:type="spellStart"/>
+            <w:r>
+              <w:rPr>
+                <w:color w:val="000000" w:themeColor="text1"/>
+                <w:sz w:val="24"/>
+                <w:szCs w:val="24"/>
+              </w:rPr>
+              <w:t>Varchar</w:t>
+            </w:r>
+            <w:proofErr w:type="spellEnd"/>
+            <w:r>
+              <w:rPr>
+                <w:color w:val="000000" w:themeColor="text1"/>
+                <w:sz w:val="24"/>
+                <w:szCs w:val="24"/>
+              </w:rPr>
+              <w:t>(50)</w:t>
             </w:r>
           </w:p>
         </w:tc>
@@ -2539,6 +3859,7 @@
                 <w:szCs w:val="24"/>
               </w:rPr>
             </w:pPr>
+            <w:proofErr w:type="spellStart"/>
             <w:r>
               <w:rPr>
                 <w:color w:val="000000" w:themeColor="text1"/>
@@ -2547,6 +3868,7 @@
               </w:rPr>
               <w:t>Is_Active</w:t>
             </w:r>
+            <w:proofErr w:type="spellEnd"/>
           </w:p>
         </w:tc>
         <w:tc>
@@ -2614,6 +3936,7 @@
                 <w:szCs w:val="24"/>
               </w:rPr>
             </w:pPr>
+            <w:proofErr w:type="spellStart"/>
             <w:r>
               <w:rPr>
                 <w:sz w:val="24"/>
@@ -2621,6 +3944,7 @@
               </w:rPr>
               <w:t>Dept_ID</w:t>
             </w:r>
+            <w:proofErr w:type="spellEnd"/>
           </w:p>
         </w:tc>
         <w:tc>
@@ -2635,6 +3959,7 @@
                 <w:szCs w:val="24"/>
               </w:rPr>
             </w:pPr>
+            <w:proofErr w:type="spellStart"/>
             <w:r>
               <w:rPr>
                 <w:sz w:val="24"/>
@@ -2642,6 +3967,7 @@
               </w:rPr>
               <w:t>BigInt</w:t>
             </w:r>
+            <w:proofErr w:type="spellEnd"/>
           </w:p>
         </w:tc>
         <w:tc>
@@ -2670,12 +3996,21 @@
               </w:rPr>
               <w:t xml:space="preserve"> </w:t>
             </w:r>
-            <w:r>
-              <w:rPr>
-                <w:sz w:val="24"/>
-                <w:szCs w:val="24"/>
-              </w:rPr>
-              <w:t>Dept_ID)</w:t>
+            <w:proofErr w:type="spellStart"/>
+            <w:r>
+              <w:rPr>
+                <w:sz w:val="24"/>
+                <w:szCs w:val="24"/>
+              </w:rPr>
+              <w:t>Dept_ID</w:t>
+            </w:r>
+            <w:proofErr w:type="spellEnd"/>
+            <w:r>
+              <w:rPr>
+                <w:sz w:val="24"/>
+                <w:szCs w:val="24"/>
+              </w:rPr>
+              <w:t>)</w:t>
             </w:r>
           </w:p>
         </w:tc>
@@ -2698,6 +4033,7 @@
           <w:szCs w:val="28"/>
         </w:rPr>
       </w:pPr>
+      <w:proofErr w:type="spellStart"/>
       <w:r>
         <w:rPr>
           <w:b/>
@@ -2707,6 +4043,7 @@
         </w:rPr>
         <w:t>BAS.Employee_Details</w:t>
       </w:r>
+      <w:proofErr w:type="spellEnd"/>
     </w:p>
     <w:tbl>
       <w:tblPr>
@@ -2782,6 +4119,7 @@
                 <w:szCs w:val="24"/>
               </w:rPr>
             </w:pPr>
+            <w:proofErr w:type="spellStart"/>
             <w:r>
               <w:rPr>
                 <w:color w:val="000000" w:themeColor="text1"/>
@@ -2790,6 +4128,7 @@
               </w:rPr>
               <w:t>Emp_ID</w:t>
             </w:r>
+            <w:proofErr w:type="spellEnd"/>
           </w:p>
         </w:tc>
         <w:tc>
@@ -2805,6 +4144,7 @@
                 <w:szCs w:val="24"/>
               </w:rPr>
             </w:pPr>
+            <w:proofErr w:type="spellStart"/>
             <w:r>
               <w:rPr>
                 <w:color w:val="000000" w:themeColor="text1"/>
@@ -2813,6 +4153,7 @@
               </w:rPr>
               <w:t>BigInt</w:t>
             </w:r>
+            <w:proofErr w:type="spellEnd"/>
           </w:p>
         </w:tc>
         <w:tc>
@@ -2844,13 +4185,23 @@
               </w:rPr>
               <w:t xml:space="preserve"> </w:t>
             </w:r>
-            <w:r>
-              <w:rPr>
-                <w:color w:val="000000" w:themeColor="text1"/>
-                <w:sz w:val="24"/>
-                <w:szCs w:val="24"/>
-              </w:rPr>
-              <w:t>Emp_ID)</w:t>
+            <w:proofErr w:type="spellStart"/>
+            <w:r>
+              <w:rPr>
+                <w:color w:val="000000" w:themeColor="text1"/>
+                <w:sz w:val="24"/>
+                <w:szCs w:val="24"/>
+              </w:rPr>
+              <w:t>Emp_ID</w:t>
+            </w:r>
+            <w:proofErr w:type="spellEnd"/>
+            <w:r>
+              <w:rPr>
+                <w:color w:val="000000" w:themeColor="text1"/>
+                <w:sz w:val="24"/>
+                <w:szCs w:val="24"/>
+              </w:rPr>
+              <w:t>)</w:t>
             </w:r>
           </w:p>
         </w:tc>
@@ -2870,6 +4221,7 @@
                 <w:szCs w:val="24"/>
               </w:rPr>
             </w:pPr>
+            <w:proofErr w:type="spellStart"/>
             <w:r>
               <w:rPr>
                 <w:sz w:val="24"/>
@@ -2884,6 +4236,7 @@
               </w:rPr>
               <w:t>Address</w:t>
             </w:r>
+            <w:proofErr w:type="spellEnd"/>
           </w:p>
         </w:tc>
         <w:tc>
@@ -2898,12 +4251,21 @@
                 <w:szCs w:val="24"/>
               </w:rPr>
             </w:pPr>
-            <w:r>
-              <w:rPr>
-                <w:sz w:val="24"/>
-                <w:szCs w:val="24"/>
-              </w:rPr>
-              <w:t>Varchar(100)</w:t>
+            <w:proofErr w:type="spellStart"/>
+            <w:r>
+              <w:rPr>
+                <w:sz w:val="24"/>
+                <w:szCs w:val="24"/>
+              </w:rPr>
+              <w:t>Varchar</w:t>
+            </w:r>
+            <w:proofErr w:type="spellEnd"/>
+            <w:r>
+              <w:rPr>
+                <w:sz w:val="24"/>
+                <w:szCs w:val="24"/>
+              </w:rPr>
+              <w:t>(100)</w:t>
             </w:r>
           </w:p>
         </w:tc>
@@ -2948,6 +4310,7 @@
                 <w:szCs w:val="24"/>
               </w:rPr>
             </w:pPr>
+            <w:proofErr w:type="spellStart"/>
             <w:r>
               <w:rPr>
                 <w:color w:val="000000" w:themeColor="text1"/>
@@ -2988,6 +4351,7 @@
               </w:rPr>
               <w:t>o</w:t>
             </w:r>
+            <w:proofErr w:type="spellEnd"/>
           </w:p>
         </w:tc>
         <w:tc>
@@ -3052,6 +4416,7 @@
                 <w:szCs w:val="24"/>
               </w:rPr>
             </w:pPr>
+            <w:proofErr w:type="spellStart"/>
             <w:r>
               <w:rPr>
                 <w:sz w:val="24"/>
@@ -3066,6 +4431,7 @@
               </w:rPr>
               <w:t>Gender</w:t>
             </w:r>
+            <w:proofErr w:type="spellEnd"/>
           </w:p>
         </w:tc>
         <w:tc>
@@ -3129,6 +4495,7 @@
           <w:szCs w:val="32"/>
         </w:rPr>
       </w:pPr>
+      <w:proofErr w:type="spellStart"/>
       <w:r>
         <w:rPr>
           <w:b/>
@@ -3156,6 +4523,7 @@
         </w:rPr>
         <w:t>s</w:t>
       </w:r>
+      <w:proofErr w:type="spellEnd"/>
     </w:p>
     <w:tbl>
       <w:tblPr>
@@ -3263,6 +4631,7 @@
                 <w:szCs w:val="24"/>
               </w:rPr>
             </w:pPr>
+            <w:proofErr w:type="spellStart"/>
             <w:r>
               <w:rPr>
                 <w:color w:val="000000" w:themeColor="text1"/>
@@ -3271,6 +4640,7 @@
               </w:rPr>
               <w:t>Bill_ID</w:t>
             </w:r>
+            <w:proofErr w:type="spellEnd"/>
           </w:p>
         </w:tc>
         <w:tc>
@@ -3286,6 +4656,7 @@
                 <w:szCs w:val="24"/>
               </w:rPr>
             </w:pPr>
+            <w:proofErr w:type="spellStart"/>
             <w:r>
               <w:rPr>
                 <w:color w:val="000000" w:themeColor="text1"/>
@@ -3294,6 +4665,7 @@
               </w:rPr>
               <w:t>BigInt</w:t>
             </w:r>
+            <w:proofErr w:type="spellEnd"/>
           </w:p>
         </w:tc>
         <w:tc>
@@ -3335,6 +4707,7 @@
                 <w:szCs w:val="24"/>
               </w:rPr>
             </w:pPr>
+            <w:proofErr w:type="spellStart"/>
             <w:r>
               <w:rPr>
                 <w:sz w:val="24"/>
@@ -3349,6 +4722,7 @@
               </w:rPr>
               <w:t>Status</w:t>
             </w:r>
+            <w:proofErr w:type="spellEnd"/>
           </w:p>
         </w:tc>
         <w:tc>
@@ -3408,6 +4782,7 @@
                 <w:szCs w:val="24"/>
               </w:rPr>
             </w:pPr>
+            <w:proofErr w:type="spellStart"/>
             <w:r>
               <w:rPr>
                 <w:color w:val="000000" w:themeColor="text1"/>
@@ -3416,6 +4791,7 @@
               </w:rPr>
               <w:t>Emp_ID</w:t>
             </w:r>
+            <w:proofErr w:type="spellEnd"/>
           </w:p>
         </w:tc>
         <w:tc>
@@ -3431,6 +4807,7 @@
                 <w:szCs w:val="24"/>
               </w:rPr>
             </w:pPr>
+            <w:proofErr w:type="spellStart"/>
             <w:r>
               <w:rPr>
                 <w:color w:val="000000" w:themeColor="text1"/>
@@ -3439,6 +4816,7 @@
               </w:rPr>
               <w:t>BigInt</w:t>
             </w:r>
+            <w:proofErr w:type="spellEnd"/>
           </w:p>
         </w:tc>
         <w:tc>
@@ -3460,7 +4838,25 @@
                 <w:sz w:val="24"/>
                 <w:szCs w:val="24"/>
               </w:rPr>
-              <w:t>FK(Employees,Emp_ID)</w:t>
+              <w:t>FK(</w:t>
+            </w:r>
+            <w:proofErr w:type="spellStart"/>
+            <w:r>
+              <w:rPr>
+                <w:color w:val="000000" w:themeColor="text1"/>
+                <w:sz w:val="24"/>
+                <w:szCs w:val="24"/>
+              </w:rPr>
+              <w:t>Employees,Emp_ID</w:t>
+            </w:r>
+            <w:proofErr w:type="spellEnd"/>
+            <w:r>
+              <w:rPr>
+                <w:color w:val="000000" w:themeColor="text1"/>
+                <w:sz w:val="24"/>
+                <w:szCs w:val="24"/>
+              </w:rPr>
+              <w:t>)</w:t>
             </w:r>
           </w:p>
         </w:tc>
@@ -3473,8 +4869,6 @@
           <w:szCs w:val="24"/>
         </w:rPr>
       </w:pPr>
-      <w:bookmarkStart w:id="0" w:name="_GoBack"/>
-      <w:bookmarkEnd w:id="0"/>
     </w:p>
     <w:p>
       <w:pPr>
@@ -3485,6 +4879,7 @@
           <w:szCs w:val="32"/>
         </w:rPr>
       </w:pPr>
+      <w:proofErr w:type="spellStart"/>
       <w:r>
         <w:rPr>
           <w:b/>
@@ -3494,6 +4889,7 @@
         </w:rPr>
         <w:t>BAS.Bill_Details</w:t>
       </w:r>
+      <w:proofErr w:type="spellEnd"/>
     </w:p>
     <w:tbl>
       <w:tblPr>
@@ -3601,6 +4997,7 @@
                 <w:szCs w:val="24"/>
               </w:rPr>
             </w:pPr>
+            <w:proofErr w:type="spellStart"/>
             <w:r>
               <w:rPr>
                 <w:color w:val="000000" w:themeColor="text1"/>
@@ -3609,6 +5006,7 @@
               </w:rPr>
               <w:t>Bill_ID</w:t>
             </w:r>
+            <w:proofErr w:type="spellEnd"/>
           </w:p>
         </w:tc>
         <w:tc>
@@ -3624,6 +5022,7 @@
                 <w:szCs w:val="24"/>
               </w:rPr>
             </w:pPr>
+            <w:proofErr w:type="spellStart"/>
             <w:r>
               <w:rPr>
                 <w:color w:val="000000" w:themeColor="text1"/>
@@ -3632,6 +5031,7 @@
               </w:rPr>
               <w:t>BigInt</w:t>
             </w:r>
+            <w:proofErr w:type="spellEnd"/>
           </w:p>
         </w:tc>
         <w:tc>
@@ -3695,13 +5095,23 @@
               </w:rPr>
               <w:t xml:space="preserve"> </w:t>
             </w:r>
-            <w:r>
-              <w:rPr>
-                <w:color w:val="000000" w:themeColor="text1"/>
-                <w:sz w:val="24"/>
-                <w:szCs w:val="24"/>
-              </w:rPr>
-              <w:t>Bill_ID)</w:t>
+            <w:proofErr w:type="spellStart"/>
+            <w:r>
+              <w:rPr>
+                <w:color w:val="000000" w:themeColor="text1"/>
+                <w:sz w:val="24"/>
+                <w:szCs w:val="24"/>
+              </w:rPr>
+              <w:t>Bill_ID</w:t>
+            </w:r>
+            <w:proofErr w:type="spellEnd"/>
+            <w:r>
+              <w:rPr>
+                <w:color w:val="000000" w:themeColor="text1"/>
+                <w:sz w:val="24"/>
+                <w:szCs w:val="24"/>
+              </w:rPr>
+              <w:t>)</w:t>
             </w:r>
           </w:p>
         </w:tc>
@@ -3721,6 +5131,7 @@
                 <w:szCs w:val="24"/>
               </w:rPr>
             </w:pPr>
+            <w:proofErr w:type="spellStart"/>
             <w:r>
               <w:rPr>
                 <w:sz w:val="24"/>
@@ -3735,6 +5146,7 @@
               </w:rPr>
               <w:t>Amount</w:t>
             </w:r>
+            <w:proofErr w:type="spellEnd"/>
           </w:p>
         </w:tc>
         <w:tc>
@@ -3799,6 +5211,7 @@
                 <w:szCs w:val="24"/>
               </w:rPr>
             </w:pPr>
+            <w:proofErr w:type="spellStart"/>
             <w:r>
               <w:rPr>
                 <w:color w:val="000000" w:themeColor="text1"/>
@@ -3815,6 +5228,7 @@
               </w:rPr>
               <w:t>Date</w:t>
             </w:r>
+            <w:proofErr w:type="spellEnd"/>
           </w:p>
         </w:tc>
         <w:tc>
@@ -3830,6 +5244,7 @@
                 <w:szCs w:val="24"/>
               </w:rPr>
             </w:pPr>
+            <w:proofErr w:type="spellStart"/>
             <w:r>
               <w:rPr>
                 <w:color w:val="000000" w:themeColor="text1"/>
@@ -3838,6 +5253,7 @@
               </w:rPr>
               <w:t>DateTime</w:t>
             </w:r>
+            <w:proofErr w:type="spellEnd"/>
           </w:p>
         </w:tc>
         <w:tc>
@@ -3887,6 +5303,7 @@
                 <w:szCs w:val="24"/>
               </w:rPr>
             </w:pPr>
+            <w:proofErr w:type="spellStart"/>
             <w:r>
               <w:rPr>
                 <w:sz w:val="24"/>
@@ -3899,7 +5316,15 @@
                 <w:sz w:val="24"/>
                 <w:szCs w:val="24"/>
               </w:rPr>
-              <w:t xml:space="preserve">Type </w:t>
+              <w:t>Type</w:t>
+            </w:r>
+            <w:proofErr w:type="spellEnd"/>
+            <w:r>
+              <w:rPr>
+                <w:sz w:val="24"/>
+                <w:szCs w:val="24"/>
+              </w:rPr>
+              <w:t xml:space="preserve"> </w:t>
             </w:r>
           </w:p>
         </w:tc>
@@ -3915,12 +5340,21 @@
                 <w:szCs w:val="24"/>
               </w:rPr>
             </w:pPr>
-            <w:r>
-              <w:rPr>
-                <w:sz w:val="24"/>
-                <w:szCs w:val="24"/>
-              </w:rPr>
-              <w:t>Varchar(50)</w:t>
+            <w:proofErr w:type="spellStart"/>
+            <w:r>
+              <w:rPr>
+                <w:sz w:val="24"/>
+                <w:szCs w:val="24"/>
+              </w:rPr>
+              <w:t>Varchar</w:t>
+            </w:r>
+            <w:proofErr w:type="spellEnd"/>
+            <w:r>
+              <w:rPr>
+                <w:sz w:val="24"/>
+                <w:szCs w:val="24"/>
+              </w:rPr>
+              <w:t>(50)</w:t>
             </w:r>
           </w:p>
         </w:tc>
@@ -3965,6 +5399,7 @@
                 <w:szCs w:val="24"/>
               </w:rPr>
             </w:pPr>
+            <w:proofErr w:type="spellStart"/>
             <w:r>
               <w:rPr>
                 <w:color w:val="000000" w:themeColor="text1"/>
@@ -3981,6 +5416,7 @@
               </w:rPr>
               <w:t>ModeOfPayment</w:t>
             </w:r>
+            <w:proofErr w:type="spellEnd"/>
           </w:p>
         </w:tc>
         <w:tc>
@@ -4044,6 +5480,7 @@
                 <w:szCs w:val="24"/>
               </w:rPr>
             </w:pPr>
+            <w:proofErr w:type="spellStart"/>
             <w:r>
               <w:rPr>
                 <w:color w:val="000000" w:themeColor="text1"/>
@@ -4052,6 +5489,7 @@
               </w:rPr>
               <w:t>Bill_have_SCopy</w:t>
             </w:r>
+            <w:proofErr w:type="spellEnd"/>
           </w:p>
         </w:tc>
         <w:tc>
@@ -4119,6 +5557,7 @@
           <w:szCs w:val="32"/>
         </w:rPr>
       </w:pPr>
+      <w:proofErr w:type="spellStart"/>
       <w:r>
         <w:rPr>
           <w:b/>
@@ -4137,6 +5576,7 @@
         </w:rPr>
         <w:t>_SCopies</w:t>
       </w:r>
+      <w:proofErr w:type="spellEnd"/>
     </w:p>
     <w:tbl>
       <w:tblPr>
@@ -4211,13 +5651,16 @@
                 <w:szCs w:val="24"/>
               </w:rPr>
             </w:pPr>
-            <w:r>
-              <w:rPr>
-                <w:sz w:val="24"/>
-                <w:szCs w:val="24"/>
-              </w:rPr>
+            <w:proofErr w:type="spellStart"/>
+            <w:r>
+              <w:rPr>
+                <w:sz w:val="24"/>
+                <w:szCs w:val="24"/>
+              </w:rPr>
+              <w:lastRenderedPageBreak/>
               <w:t>Bill_ID</w:t>
             </w:r>
+            <w:proofErr w:type="spellEnd"/>
           </w:p>
         </w:tc>
         <w:tc>
@@ -4232,6 +5675,7 @@
                 <w:szCs w:val="24"/>
               </w:rPr>
             </w:pPr>
+            <w:proofErr w:type="spellStart"/>
             <w:r>
               <w:rPr>
                 <w:sz w:val="24"/>
@@ -4239,6 +5683,7 @@
               </w:rPr>
               <w:t>BigInt</w:t>
             </w:r>
+            <w:proofErr w:type="spellEnd"/>
           </w:p>
         </w:tc>
         <w:tc>
@@ -4288,12 +5733,21 @@
               </w:rPr>
               <w:t xml:space="preserve"> </w:t>
             </w:r>
-            <w:r>
-              <w:rPr>
-                <w:sz w:val="24"/>
-                <w:szCs w:val="24"/>
-              </w:rPr>
-              <w:t>Bill_ID)</w:t>
+            <w:proofErr w:type="spellStart"/>
+            <w:r>
+              <w:rPr>
+                <w:sz w:val="24"/>
+                <w:szCs w:val="24"/>
+              </w:rPr>
+              <w:t>Bill_ID</w:t>
+            </w:r>
+            <w:proofErr w:type="spellEnd"/>
+            <w:r>
+              <w:rPr>
+                <w:sz w:val="24"/>
+                <w:szCs w:val="24"/>
+              </w:rPr>
+              <w:t>)</w:t>
             </w:r>
           </w:p>
         </w:tc>
@@ -4314,6 +5768,7 @@
                 <w:szCs w:val="24"/>
               </w:rPr>
             </w:pPr>
+            <w:proofErr w:type="spellStart"/>
             <w:r>
               <w:rPr>
                 <w:color w:val="000000" w:themeColor="text1"/>
@@ -4330,6 +5785,7 @@
               </w:rPr>
               <w:t>opy</w:t>
             </w:r>
+            <w:proofErr w:type="spellEnd"/>
           </w:p>
         </w:tc>
         <w:tc>
@@ -4399,6 +5855,7 @@
           <w:szCs w:val="32"/>
         </w:rPr>
       </w:pPr>
+      <w:proofErr w:type="spellStart"/>
       <w:r>
         <w:rPr>
           <w:b/>
@@ -4408,6 +5865,7 @@
         </w:rPr>
         <w:t>BAS.Bill_FM</w:t>
       </w:r>
+      <w:proofErr w:type="spellEnd"/>
     </w:p>
     <w:tbl>
       <w:tblPr>
@@ -4483,6 +5941,7 @@
                 <w:szCs w:val="24"/>
               </w:rPr>
             </w:pPr>
+            <w:proofErr w:type="spellStart"/>
             <w:r>
               <w:rPr>
                 <w:color w:val="000000" w:themeColor="text1"/>
@@ -4491,6 +5950,7 @@
               </w:rPr>
               <w:t>Bill_FM_ID</w:t>
             </w:r>
+            <w:proofErr w:type="spellEnd"/>
           </w:p>
         </w:tc>
         <w:tc>
@@ -4506,6 +5966,7 @@
                 <w:szCs w:val="24"/>
               </w:rPr>
             </w:pPr>
+            <w:proofErr w:type="spellStart"/>
             <w:r>
               <w:rPr>
                 <w:color w:val="000000" w:themeColor="text1"/>
@@ -4514,6 +5975,7 @@
               </w:rPr>
               <w:t>BigInt</w:t>
             </w:r>
+            <w:proofErr w:type="spellEnd"/>
           </w:p>
         </w:tc>
         <w:tc>
@@ -4535,7 +5997,16 @@
                 <w:sz w:val="24"/>
                 <w:szCs w:val="24"/>
               </w:rPr>
-              <w:t>PK,FK(Employee</w:t>
+              <w:t>PK,FK(</w:t>
+            </w:r>
+            <w:proofErr w:type="spellStart"/>
+            <w:r>
+              <w:rPr>
+                <w:color w:val="000000" w:themeColor="text1"/>
+                <w:sz w:val="24"/>
+                <w:szCs w:val="24"/>
+              </w:rPr>
+              <w:t>Employee</w:t>
             </w:r>
             <w:r>
               <w:rPr>
@@ -4551,7 +6022,16 @@
                 <w:sz w:val="24"/>
                 <w:szCs w:val="24"/>
               </w:rPr>
-              <w:t>,Emp_ID)</w:t>
+              <w:t>,Emp_ID</w:t>
+            </w:r>
+            <w:proofErr w:type="spellEnd"/>
+            <w:r>
+              <w:rPr>
+                <w:color w:val="000000" w:themeColor="text1"/>
+                <w:sz w:val="24"/>
+                <w:szCs w:val="24"/>
+              </w:rPr>
+              <w:t>)</w:t>
             </w:r>
           </w:p>
         </w:tc>
@@ -4571,6 +6051,7 @@
                 <w:szCs w:val="24"/>
               </w:rPr>
             </w:pPr>
+            <w:proofErr w:type="spellStart"/>
             <w:r>
               <w:rPr>
                 <w:sz w:val="24"/>
@@ -4578,6 +6059,7 @@
               </w:rPr>
               <w:t>Bill_ID</w:t>
             </w:r>
+            <w:proofErr w:type="spellEnd"/>
           </w:p>
         </w:tc>
         <w:tc>
@@ -4592,6 +6074,7 @@
                 <w:szCs w:val="24"/>
               </w:rPr>
             </w:pPr>
+            <w:proofErr w:type="spellStart"/>
             <w:r>
               <w:rPr>
                 <w:sz w:val="24"/>
@@ -4599,6 +6082,7 @@
               </w:rPr>
               <w:t>BigInt</w:t>
             </w:r>
+            <w:proofErr w:type="spellEnd"/>
           </w:p>
         </w:tc>
         <w:tc>
@@ -4641,12 +6125,21 @@
               </w:rPr>
               <w:t xml:space="preserve"> </w:t>
             </w:r>
-            <w:r>
-              <w:rPr>
-                <w:sz w:val="24"/>
-                <w:szCs w:val="24"/>
-              </w:rPr>
-              <w:t>Bill_ID)</w:t>
+            <w:proofErr w:type="spellStart"/>
+            <w:r>
+              <w:rPr>
+                <w:sz w:val="24"/>
+                <w:szCs w:val="24"/>
+              </w:rPr>
+              <w:t>Bill_ID</w:t>
+            </w:r>
+            <w:proofErr w:type="spellEnd"/>
+            <w:r>
+              <w:rPr>
+                <w:sz w:val="24"/>
+                <w:szCs w:val="24"/>
+              </w:rPr>
+              <w:t>)</w:t>
             </w:r>
           </w:p>
         </w:tc>
@@ -4669,6 +6162,7 @@
           <w:szCs w:val="32"/>
         </w:rPr>
       </w:pPr>
+      <w:proofErr w:type="spellStart"/>
       <w:r>
         <w:rPr>
           <w:b/>
@@ -4687,6 +6181,7 @@
         </w:rPr>
         <w:t>M</w:t>
       </w:r>
+      <w:proofErr w:type="spellEnd"/>
     </w:p>
     <w:tbl>
       <w:tblPr>
@@ -4746,6 +6241,7 @@
                 <w:szCs w:val="24"/>
               </w:rPr>
             </w:pPr>
+            <w:proofErr w:type="spellStart"/>
             <w:r>
               <w:rPr>
                 <w:color w:val="000000" w:themeColor="text1"/>
@@ -4762,6 +6258,7 @@
               </w:rPr>
               <w:t>M_ID</w:t>
             </w:r>
+            <w:proofErr w:type="spellEnd"/>
           </w:p>
         </w:tc>
         <w:tc>
@@ -4777,6 +6274,7 @@
                 <w:szCs w:val="24"/>
               </w:rPr>
             </w:pPr>
+            <w:proofErr w:type="spellStart"/>
             <w:r>
               <w:rPr>
                 <w:color w:val="000000" w:themeColor="text1"/>
@@ -4785,6 +6283,7 @@
               </w:rPr>
               <w:t>BigInt</w:t>
             </w:r>
+            <w:proofErr w:type="spellEnd"/>
           </w:p>
         </w:tc>
         <w:tc>
@@ -4806,7 +6305,16 @@
                 <w:sz w:val="24"/>
                 <w:szCs w:val="24"/>
               </w:rPr>
-              <w:t>PK,FK(Employee</w:t>
+              <w:t>PK,FK(</w:t>
+            </w:r>
+            <w:proofErr w:type="spellStart"/>
+            <w:r>
+              <w:rPr>
+                <w:color w:val="000000" w:themeColor="text1"/>
+                <w:sz w:val="24"/>
+                <w:szCs w:val="24"/>
+              </w:rPr>
+              <w:t>Employee</w:t>
             </w:r>
             <w:r>
               <w:rPr>
@@ -4822,7 +6330,16 @@
                 <w:sz w:val="24"/>
                 <w:szCs w:val="24"/>
               </w:rPr>
-              <w:t>,Emp_ID)</w:t>
+              <w:t>,Emp_ID</w:t>
+            </w:r>
+            <w:proofErr w:type="spellEnd"/>
+            <w:r>
+              <w:rPr>
+                <w:color w:val="000000" w:themeColor="text1"/>
+                <w:sz w:val="24"/>
+                <w:szCs w:val="24"/>
+              </w:rPr>
+              <w:t>)</w:t>
             </w:r>
           </w:p>
         </w:tc>
@@ -4842,6 +6359,7 @@
                 <w:szCs w:val="24"/>
               </w:rPr>
             </w:pPr>
+            <w:proofErr w:type="spellStart"/>
             <w:r>
               <w:rPr>
                 <w:sz w:val="24"/>
@@ -4849,6 +6367,7 @@
               </w:rPr>
               <w:t>Bill_ID</w:t>
             </w:r>
+            <w:proofErr w:type="spellEnd"/>
           </w:p>
         </w:tc>
         <w:tc>
@@ -4863,6 +6382,7 @@
                 <w:szCs w:val="24"/>
               </w:rPr>
             </w:pPr>
+            <w:proofErr w:type="spellStart"/>
             <w:r>
               <w:rPr>
                 <w:sz w:val="24"/>
@@ -4870,6 +6390,7 @@
               </w:rPr>
               <w:t>BigInt</w:t>
             </w:r>
+            <w:proofErr w:type="spellEnd"/>
           </w:p>
         </w:tc>
         <w:tc>
@@ -4889,7 +6410,23 @@
                 <w:sz w:val="24"/>
                 <w:szCs w:val="24"/>
               </w:rPr>
-              <w:t>FK(Bills, Bill_ID)</w:t>
+              <w:t xml:space="preserve">FK(Bills, </w:t>
+            </w:r>
+            <w:proofErr w:type="spellStart"/>
+            <w:r>
+              <w:rPr>
+                <w:sz w:val="24"/>
+                <w:szCs w:val="24"/>
+              </w:rPr>
+              <w:t>Bill_ID</w:t>
+            </w:r>
+            <w:proofErr w:type="spellEnd"/>
+            <w:r>
+              <w:rPr>
+                <w:sz w:val="24"/>
+                <w:szCs w:val="24"/>
+              </w:rPr>
+              <w:t>)</w:t>
             </w:r>
           </w:p>
         </w:tc>
@@ -4912,6 +6449,7 @@
           <w:szCs w:val="32"/>
         </w:rPr>
       </w:pPr>
+      <w:proofErr w:type="spellStart"/>
       <w:r>
         <w:rPr>
           <w:b/>
@@ -4921,6 +6459,7 @@
         </w:rPr>
         <w:t>BAS.Accounts</w:t>
       </w:r>
+      <w:proofErr w:type="spellEnd"/>
     </w:p>
     <w:tbl>
       <w:tblPr>
@@ -5014,6 +6553,7 @@
                 <w:szCs w:val="24"/>
               </w:rPr>
             </w:pPr>
+            <w:proofErr w:type="spellStart"/>
             <w:r>
               <w:rPr>
                 <w:color w:val="000000" w:themeColor="text1"/>
@@ -5022,6 +6562,7 @@
               </w:rPr>
               <w:t>Emp_Id</w:t>
             </w:r>
+            <w:proofErr w:type="spellEnd"/>
           </w:p>
         </w:tc>
         <w:tc>
@@ -5037,6 +6578,7 @@
                 <w:szCs w:val="24"/>
               </w:rPr>
             </w:pPr>
+            <w:proofErr w:type="spellStart"/>
             <w:r>
               <w:rPr>
                 <w:color w:val="000000" w:themeColor="text1"/>
@@ -5045,6 +6587,7 @@
               </w:rPr>
               <w:t>BigInt</w:t>
             </w:r>
+            <w:proofErr w:type="spellEnd"/>
           </w:p>
         </w:tc>
         <w:tc>
@@ -5116,13 +6659,23 @@
               </w:rPr>
               <w:t xml:space="preserve"> </w:t>
             </w:r>
-            <w:r>
-              <w:rPr>
-                <w:color w:val="000000" w:themeColor="text1"/>
-                <w:sz w:val="24"/>
-                <w:szCs w:val="24"/>
-              </w:rPr>
-              <w:t>Emp_ID)</w:t>
+            <w:proofErr w:type="spellStart"/>
+            <w:r>
+              <w:rPr>
+                <w:color w:val="000000" w:themeColor="text1"/>
+                <w:sz w:val="24"/>
+                <w:szCs w:val="24"/>
+              </w:rPr>
+              <w:t>Emp_ID</w:t>
+            </w:r>
+            <w:proofErr w:type="spellEnd"/>
+            <w:r>
+              <w:rPr>
+                <w:color w:val="000000" w:themeColor="text1"/>
+                <w:sz w:val="24"/>
+                <w:szCs w:val="24"/>
+              </w:rPr>
+              <w:t>)</w:t>
             </w:r>
           </w:p>
         </w:tc>
@@ -5146,6 +6699,7 @@
                 <w:szCs w:val="24"/>
               </w:rPr>
             </w:pPr>
+            <w:proofErr w:type="spellStart"/>
             <w:r>
               <w:rPr>
                 <w:color w:val="000000" w:themeColor="text1"/>
@@ -5178,6 +6732,7 @@
               </w:rPr>
               <w:t>o</w:t>
             </w:r>
+            <w:proofErr w:type="spellEnd"/>
           </w:p>
         </w:tc>
         <w:tc>
@@ -5245,6 +6800,7 @@
                 <w:szCs w:val="24"/>
               </w:rPr>
             </w:pPr>
+            <w:proofErr w:type="spellStart"/>
             <w:r>
               <w:rPr>
                 <w:color w:val="000000" w:themeColor="text1"/>
@@ -5253,6 +6809,7 @@
               </w:rPr>
               <w:t>Bank_ID</w:t>
             </w:r>
+            <w:proofErr w:type="spellEnd"/>
           </w:p>
         </w:tc>
         <w:tc>
@@ -5268,6 +6825,7 @@
                 <w:szCs w:val="24"/>
               </w:rPr>
             </w:pPr>
+            <w:proofErr w:type="spellStart"/>
             <w:r>
               <w:rPr>
                 <w:color w:val="000000" w:themeColor="text1"/>
@@ -5276,6 +6834,7 @@
               </w:rPr>
               <w:t>BigInt</w:t>
             </w:r>
+            <w:proofErr w:type="spellEnd"/>
           </w:p>
         </w:tc>
         <w:tc>
@@ -5297,7 +6856,25 @@
                 <w:sz w:val="24"/>
                 <w:szCs w:val="24"/>
               </w:rPr>
-              <w:t>FK(Banks, Bank_ID)</w:t>
+              <w:t xml:space="preserve">FK(Banks, </w:t>
+            </w:r>
+            <w:proofErr w:type="spellStart"/>
+            <w:r>
+              <w:rPr>
+                <w:color w:val="000000" w:themeColor="text1"/>
+                <w:sz w:val="24"/>
+                <w:szCs w:val="24"/>
+              </w:rPr>
+              <w:t>Bank_ID</w:t>
+            </w:r>
+            <w:proofErr w:type="spellEnd"/>
+            <w:r>
+              <w:rPr>
+                <w:color w:val="000000" w:themeColor="text1"/>
+                <w:sz w:val="24"/>
+                <w:szCs w:val="24"/>
+              </w:rPr>
+              <w:t>)</w:t>
             </w:r>
           </w:p>
         </w:tc>
@@ -5319,6 +6896,7 @@
           <w:szCs w:val="24"/>
         </w:rPr>
       </w:pPr>
+      <w:proofErr w:type="spellStart"/>
       <w:r>
         <w:rPr>
           <w:b/>
@@ -5327,6 +6905,7 @@
         </w:rPr>
         <w:t>BAS.Banks</w:t>
       </w:r>
+      <w:proofErr w:type="spellEnd"/>
     </w:p>
     <w:tbl>
       <w:tblPr>
@@ -5429,6 +7008,7 @@
                 <w:szCs w:val="24"/>
               </w:rPr>
             </w:pPr>
+            <w:proofErr w:type="spellStart"/>
             <w:r>
               <w:rPr>
                 <w:sz w:val="24"/>
@@ -5436,6 +7016,7 @@
               </w:rPr>
               <w:t>Bank_ID</w:t>
             </w:r>
+            <w:proofErr w:type="spellEnd"/>
           </w:p>
         </w:tc>
         <w:tc>
@@ -5450,6 +7031,7 @@
                 <w:szCs w:val="24"/>
               </w:rPr>
             </w:pPr>
+            <w:proofErr w:type="spellStart"/>
             <w:r>
               <w:rPr>
                 <w:sz w:val="24"/>
@@ -5457,6 +7039,7 @@
               </w:rPr>
               <w:t>BigInt</w:t>
             </w:r>
+            <w:proofErr w:type="spellEnd"/>
           </w:p>
         </w:tc>
         <w:tc>
@@ -5497,6 +7080,7 @@
                 <w:szCs w:val="24"/>
               </w:rPr>
             </w:pPr>
+            <w:proofErr w:type="spellStart"/>
             <w:r>
               <w:rPr>
                 <w:sz w:val="24"/>
@@ -5504,6 +7088,7 @@
               </w:rPr>
               <w:t>Bank_Name</w:t>
             </w:r>
+            <w:proofErr w:type="spellEnd"/>
           </w:p>
         </w:tc>
         <w:tc>
@@ -5518,12 +7103,21 @@
                 <w:szCs w:val="24"/>
               </w:rPr>
             </w:pPr>
-            <w:r>
-              <w:rPr>
-                <w:sz w:val="24"/>
-                <w:szCs w:val="24"/>
-              </w:rPr>
-              <w:t>Varchar(</w:t>
+            <w:proofErr w:type="spellStart"/>
+            <w:r>
+              <w:rPr>
+                <w:sz w:val="24"/>
+                <w:szCs w:val="24"/>
+              </w:rPr>
+              <w:t>Varchar</w:t>
+            </w:r>
+            <w:proofErr w:type="spellEnd"/>
+            <w:r>
+              <w:rPr>
+                <w:sz w:val="24"/>
+                <w:szCs w:val="24"/>
+              </w:rPr>
+              <w:t>(</w:t>
             </w:r>
             <w:r>
               <w:rPr>
@@ -5572,6 +7166,7 @@
                 <w:szCs w:val="24"/>
               </w:rPr>
             </w:pPr>
+            <w:proofErr w:type="spellStart"/>
             <w:r>
               <w:rPr>
                 <w:sz w:val="24"/>
@@ -5579,6 +7174,7 @@
               </w:rPr>
               <w:t>Branch_Name</w:t>
             </w:r>
+            <w:proofErr w:type="spellEnd"/>
           </w:p>
         </w:tc>
         <w:tc>
@@ -5593,12 +7189,21 @@
                 <w:szCs w:val="24"/>
               </w:rPr>
             </w:pPr>
-            <w:r>
-              <w:rPr>
-                <w:sz w:val="24"/>
-                <w:szCs w:val="24"/>
-              </w:rPr>
-              <w:t>Varchar(75)</w:t>
+            <w:proofErr w:type="spellStart"/>
+            <w:r>
+              <w:rPr>
+                <w:sz w:val="24"/>
+                <w:szCs w:val="24"/>
+              </w:rPr>
+              <w:t>Varchar</w:t>
+            </w:r>
+            <w:proofErr w:type="spellEnd"/>
+            <w:r>
+              <w:rPr>
+                <w:sz w:val="24"/>
+                <w:szCs w:val="24"/>
+              </w:rPr>
+              <w:t>(75)</w:t>
             </w:r>
           </w:p>
         </w:tc>
@@ -5637,6 +7242,7 @@
                 <w:szCs w:val="24"/>
               </w:rPr>
             </w:pPr>
+            <w:proofErr w:type="spellStart"/>
             <w:r>
               <w:rPr>
                 <w:sz w:val="24"/>
@@ -5644,6 +7250,7 @@
               </w:rPr>
               <w:t>Branch_City</w:t>
             </w:r>
+            <w:proofErr w:type="spellEnd"/>
           </w:p>
         </w:tc>
         <w:tc>
@@ -5658,12 +7265,21 @@
                 <w:szCs w:val="24"/>
               </w:rPr>
             </w:pPr>
-            <w:r>
-              <w:rPr>
-                <w:sz w:val="24"/>
-                <w:szCs w:val="24"/>
-              </w:rPr>
-              <w:t>Varchar(50)</w:t>
+            <w:proofErr w:type="spellStart"/>
+            <w:r>
+              <w:rPr>
+                <w:sz w:val="24"/>
+                <w:szCs w:val="24"/>
+              </w:rPr>
+              <w:t>Varchar</w:t>
+            </w:r>
+            <w:proofErr w:type="spellEnd"/>
+            <w:r>
+              <w:rPr>
+                <w:sz w:val="24"/>
+                <w:szCs w:val="24"/>
+              </w:rPr>
+              <w:t>(50)</w:t>
             </w:r>
           </w:p>
         </w:tc>
@@ -5708,6 +7324,7 @@
           <w:szCs w:val="32"/>
         </w:rPr>
       </w:pPr>
+      <w:proofErr w:type="spellStart"/>
       <w:r>
         <w:rPr>
           <w:b/>
@@ -5717,6 +7334,7 @@
         </w:rPr>
         <w:t>BAS.Comments</w:t>
       </w:r>
+      <w:proofErr w:type="spellEnd"/>
     </w:p>
     <w:tbl>
       <w:tblPr>
@@ -5776,6 +7394,7 @@
                 <w:szCs w:val="24"/>
               </w:rPr>
             </w:pPr>
+            <w:proofErr w:type="spellStart"/>
             <w:r>
               <w:rPr>
                 <w:color w:val="000000" w:themeColor="text1"/>
@@ -5784,6 +7403,7 @@
               </w:rPr>
               <w:t>Cmt_ID</w:t>
             </w:r>
+            <w:proofErr w:type="spellEnd"/>
           </w:p>
         </w:tc>
         <w:tc>
@@ -5799,6 +7419,7 @@
                 <w:szCs w:val="24"/>
               </w:rPr>
             </w:pPr>
+            <w:proofErr w:type="spellStart"/>
             <w:r>
               <w:rPr>
                 <w:color w:val="000000" w:themeColor="text1"/>
@@ -5807,6 +7428,7 @@
               </w:rPr>
               <w:t>BigInt</w:t>
             </w:r>
+            <w:proofErr w:type="spellEnd"/>
           </w:p>
         </w:tc>
         <w:tc>
@@ -5873,6 +7495,7 @@
                 <w:szCs w:val="24"/>
               </w:rPr>
             </w:pPr>
+            <w:proofErr w:type="spellStart"/>
             <w:r>
               <w:rPr>
                 <w:color w:val="000000" w:themeColor="text1"/>
@@ -5889,6 +7512,7 @@
               </w:rPr>
               <w:t>Subject</w:t>
             </w:r>
+            <w:proofErr w:type="spellEnd"/>
           </w:p>
         </w:tc>
         <w:tc>
@@ -5904,13 +7528,23 @@
                 <w:szCs w:val="24"/>
               </w:rPr>
             </w:pPr>
-            <w:r>
-              <w:rPr>
-                <w:color w:val="000000" w:themeColor="text1"/>
-                <w:sz w:val="24"/>
-                <w:szCs w:val="24"/>
-              </w:rPr>
-              <w:t>Varchar(100)</w:t>
+            <w:proofErr w:type="spellStart"/>
+            <w:r>
+              <w:rPr>
+                <w:color w:val="000000" w:themeColor="text1"/>
+                <w:sz w:val="24"/>
+                <w:szCs w:val="24"/>
+              </w:rPr>
+              <w:t>Varchar</w:t>
+            </w:r>
+            <w:proofErr w:type="spellEnd"/>
+            <w:r>
+              <w:rPr>
+                <w:color w:val="000000" w:themeColor="text1"/>
+                <w:sz w:val="24"/>
+                <w:szCs w:val="24"/>
+              </w:rPr>
+              <w:t>(100)</w:t>
             </w:r>
           </w:p>
         </w:tc>
@@ -5957,6 +7591,7 @@
                 <w:szCs w:val="24"/>
               </w:rPr>
             </w:pPr>
+            <w:proofErr w:type="spellStart"/>
             <w:r>
               <w:rPr>
                 <w:color w:val="000000" w:themeColor="text1"/>
@@ -5973,6 +7608,7 @@
               </w:rPr>
               <w:t>Body</w:t>
             </w:r>
+            <w:proofErr w:type="spellEnd"/>
           </w:p>
         </w:tc>
         <w:tc>
@@ -5988,13 +7624,23 @@
                 <w:szCs w:val="24"/>
               </w:rPr>
             </w:pPr>
-            <w:r>
-              <w:rPr>
-                <w:color w:val="000000" w:themeColor="text1"/>
-                <w:sz w:val="24"/>
-                <w:szCs w:val="24"/>
-              </w:rPr>
-              <w:t>Varchar(1000)</w:t>
+            <w:proofErr w:type="spellStart"/>
+            <w:r>
+              <w:rPr>
+                <w:color w:val="000000" w:themeColor="text1"/>
+                <w:sz w:val="24"/>
+                <w:szCs w:val="24"/>
+              </w:rPr>
+              <w:t>Varchar</w:t>
+            </w:r>
+            <w:proofErr w:type="spellEnd"/>
+            <w:r>
+              <w:rPr>
+                <w:color w:val="000000" w:themeColor="text1"/>
+                <w:sz w:val="24"/>
+                <w:szCs w:val="24"/>
+              </w:rPr>
+              <w:t>(1000)</w:t>
             </w:r>
           </w:p>
         </w:tc>
@@ -6037,6 +7683,7 @@
                 <w:szCs w:val="24"/>
               </w:rPr>
             </w:pPr>
+            <w:proofErr w:type="spellStart"/>
             <w:r>
               <w:rPr>
                 <w:sz w:val="24"/>
@@ -6051,6 +7698,7 @@
               </w:rPr>
               <w:t>_ID</w:t>
             </w:r>
+            <w:proofErr w:type="spellEnd"/>
           </w:p>
         </w:tc>
         <w:tc>
@@ -6065,6 +7713,7 @@
                 <w:szCs w:val="24"/>
               </w:rPr>
             </w:pPr>
+            <w:proofErr w:type="spellStart"/>
             <w:r>
               <w:rPr>
                 <w:sz w:val="24"/>
@@ -6072,6 +7721,7 @@
               </w:rPr>
               <w:t>BigInt</w:t>
             </w:r>
+            <w:proofErr w:type="spellEnd"/>
           </w:p>
         </w:tc>
         <w:tc>
@@ -6119,14 +7769,30 @@
                 <w:sz w:val="24"/>
                 <w:szCs w:val="24"/>
               </w:rPr>
-              <w:t xml:space="preserve"> Bill</w:t>
-            </w:r>
-            <w:r>
-              <w:rPr>
-                <w:sz w:val="24"/>
-                <w:szCs w:val="24"/>
-              </w:rPr>
-              <w:t>_ID)</w:t>
+              <w:t xml:space="preserve"> </w:t>
+            </w:r>
+            <w:proofErr w:type="spellStart"/>
+            <w:r>
+              <w:rPr>
+                <w:sz w:val="24"/>
+                <w:szCs w:val="24"/>
+              </w:rPr>
+              <w:t>Bill</w:t>
+            </w:r>
+            <w:r>
+              <w:rPr>
+                <w:sz w:val="24"/>
+                <w:szCs w:val="24"/>
+              </w:rPr>
+              <w:t>_ID</w:t>
+            </w:r>
+            <w:proofErr w:type="spellEnd"/>
+            <w:r>
+              <w:rPr>
+                <w:sz w:val="24"/>
+                <w:szCs w:val="24"/>
+              </w:rPr>
+              <w:t>)</w:t>
             </w:r>
           </w:p>
         </w:tc>
@@ -6173,6 +7839,7 @@
           <w:szCs w:val="32"/>
         </w:rPr>
       </w:pPr>
+      <w:proofErr w:type="spellStart"/>
       <w:r>
         <w:rPr>
           <w:b/>
@@ -6191,6 +7858,7 @@
         </w:rPr>
         <w:t>s</w:t>
       </w:r>
+      <w:proofErr w:type="spellEnd"/>
     </w:p>
     <w:tbl>
       <w:tblPr>
@@ -6250,6 +7918,7 @@
                 <w:szCs w:val="24"/>
               </w:rPr>
             </w:pPr>
+            <w:proofErr w:type="spellStart"/>
             <w:r>
               <w:rPr>
                 <w:color w:val="000000" w:themeColor="text1"/>
@@ -6258,6 +7927,7 @@
               </w:rPr>
               <w:t>Ntf_ID</w:t>
             </w:r>
+            <w:proofErr w:type="spellEnd"/>
           </w:p>
         </w:tc>
         <w:tc>
@@ -6273,6 +7943,7 @@
                 <w:szCs w:val="24"/>
               </w:rPr>
             </w:pPr>
+            <w:proofErr w:type="spellStart"/>
             <w:r>
               <w:rPr>
                 <w:color w:val="000000" w:themeColor="text1"/>
@@ -6281,6 +7952,7 @@
               </w:rPr>
               <w:t>BigInt</w:t>
             </w:r>
+            <w:proofErr w:type="spellEnd"/>
           </w:p>
         </w:tc>
         <w:tc>
@@ -6346,6 +8018,7 @@
                 <w:szCs w:val="24"/>
               </w:rPr>
             </w:pPr>
+            <w:proofErr w:type="spellStart"/>
             <w:r>
               <w:rPr>
                 <w:sz w:val="24"/>
@@ -6360,6 +8033,7 @@
               </w:rPr>
               <w:t>Subject</w:t>
             </w:r>
+            <w:proofErr w:type="spellEnd"/>
           </w:p>
         </w:tc>
         <w:tc>
@@ -6374,12 +8048,21 @@
                 <w:szCs w:val="24"/>
               </w:rPr>
             </w:pPr>
-            <w:r>
-              <w:rPr>
-                <w:sz w:val="24"/>
-                <w:szCs w:val="24"/>
-              </w:rPr>
-              <w:t>Varchar(100)</w:t>
+            <w:proofErr w:type="spellStart"/>
+            <w:r>
+              <w:rPr>
+                <w:sz w:val="24"/>
+                <w:szCs w:val="24"/>
+              </w:rPr>
+              <w:t>Varchar</w:t>
+            </w:r>
+            <w:proofErr w:type="spellEnd"/>
+            <w:r>
+              <w:rPr>
+                <w:sz w:val="24"/>
+                <w:szCs w:val="24"/>
+              </w:rPr>
+              <w:t>(100)</w:t>
             </w:r>
           </w:p>
         </w:tc>
@@ -6424,6 +8107,7 @@
                 <w:szCs w:val="24"/>
               </w:rPr>
             </w:pPr>
+            <w:proofErr w:type="spellStart"/>
             <w:r>
               <w:rPr>
                 <w:color w:val="000000" w:themeColor="text1"/>
@@ -6440,6 +8124,7 @@
               </w:rPr>
               <w:t>Body</w:t>
             </w:r>
+            <w:proofErr w:type="spellEnd"/>
           </w:p>
         </w:tc>
         <w:tc>
@@ -6455,13 +8140,23 @@
                 <w:szCs w:val="24"/>
               </w:rPr>
             </w:pPr>
-            <w:r>
-              <w:rPr>
-                <w:color w:val="000000" w:themeColor="text1"/>
-                <w:sz w:val="24"/>
-                <w:szCs w:val="24"/>
-              </w:rPr>
-              <w:t>Varchar(1000)</w:t>
+            <w:proofErr w:type="spellStart"/>
+            <w:r>
+              <w:rPr>
+                <w:color w:val="000000" w:themeColor="text1"/>
+                <w:sz w:val="24"/>
+                <w:szCs w:val="24"/>
+              </w:rPr>
+              <w:t>Varchar</w:t>
+            </w:r>
+            <w:proofErr w:type="spellEnd"/>
+            <w:r>
+              <w:rPr>
+                <w:color w:val="000000" w:themeColor="text1"/>
+                <w:sz w:val="24"/>
+                <w:szCs w:val="24"/>
+              </w:rPr>
+              <w:t>(1000)</w:t>
             </w:r>
           </w:p>
         </w:tc>
@@ -6503,6 +8198,7 @@
                 <w:szCs w:val="24"/>
               </w:rPr>
             </w:pPr>
+            <w:proofErr w:type="spellStart"/>
             <w:r>
               <w:rPr>
                 <w:color w:val="000000" w:themeColor="text1"/>
@@ -6511,6 +8207,7 @@
               </w:rPr>
               <w:t>Ntf_Seen</w:t>
             </w:r>
+            <w:proofErr w:type="spellEnd"/>
           </w:p>
         </w:tc>
         <w:tc>
@@ -6578,6 +8275,7 @@
                 <w:szCs w:val="24"/>
               </w:rPr>
             </w:pPr>
+            <w:proofErr w:type="spellStart"/>
             <w:r>
               <w:rPr>
                 <w:sz w:val="24"/>
@@ -6592,6 +8290,7 @@
               </w:rPr>
               <w:t>Emp_ID</w:t>
             </w:r>
+            <w:proofErr w:type="spellEnd"/>
           </w:p>
         </w:tc>
         <w:tc>
@@ -6606,6 +8305,7 @@
                 <w:szCs w:val="24"/>
               </w:rPr>
             </w:pPr>
+            <w:proofErr w:type="spellStart"/>
             <w:r>
               <w:rPr>
                 <w:sz w:val="24"/>
@@ -6613,6 +8313,7 @@
               </w:rPr>
               <w:t>BigInt</w:t>
             </w:r>
+            <w:proofErr w:type="spellEnd"/>
           </w:p>
         </w:tc>
         <w:tc>
@@ -6632,7 +8333,23 @@
                 <w:sz w:val="24"/>
                 <w:szCs w:val="24"/>
               </w:rPr>
-              <w:t>FK(Employees,Emp_ID)</w:t>
+              <w:t>FK(</w:t>
+            </w:r>
+            <w:proofErr w:type="spellStart"/>
+            <w:r>
+              <w:rPr>
+                <w:sz w:val="24"/>
+                <w:szCs w:val="24"/>
+              </w:rPr>
+              <w:t>Employees,Emp_ID</w:t>
+            </w:r>
+            <w:proofErr w:type="spellEnd"/>
+            <w:r>
+              <w:rPr>
+                <w:sz w:val="24"/>
+                <w:szCs w:val="24"/>
+              </w:rPr>
+              <w:t>)</w:t>
             </w:r>
           </w:p>
         </w:tc>
@@ -6657,6 +8374,7 @@
           <w:szCs w:val="32"/>
         </w:rPr>
       </w:pPr>
+      <w:proofErr w:type="spellStart"/>
       <w:r>
         <w:rPr>
           <w:b/>
@@ -6675,6 +8393,7 @@
         </w:rPr>
         <w:t>s</w:t>
       </w:r>
+      <w:proofErr w:type="spellEnd"/>
     </w:p>
     <w:tbl>
       <w:tblPr>
@@ -6734,6 +8453,7 @@
                 <w:szCs w:val="24"/>
               </w:rPr>
             </w:pPr>
+            <w:proofErr w:type="spellStart"/>
             <w:r>
               <w:rPr>
                 <w:color w:val="000000" w:themeColor="text1"/>
@@ -6742,6 +8462,7 @@
               </w:rPr>
               <w:t>Dept_ID</w:t>
             </w:r>
+            <w:proofErr w:type="spellEnd"/>
           </w:p>
         </w:tc>
         <w:tc>
@@ -6757,6 +8478,7 @@
                 <w:szCs w:val="24"/>
               </w:rPr>
             </w:pPr>
+            <w:proofErr w:type="spellStart"/>
             <w:r>
               <w:rPr>
                 <w:color w:val="000000" w:themeColor="text1"/>
@@ -6765,6 +8487,7 @@
               </w:rPr>
               <w:t>BigInt</w:t>
             </w:r>
+            <w:proofErr w:type="spellEnd"/>
           </w:p>
         </w:tc>
         <w:tc>
@@ -6830,6 +8553,7 @@
                 <w:szCs w:val="24"/>
               </w:rPr>
             </w:pPr>
+            <w:proofErr w:type="spellStart"/>
             <w:r>
               <w:rPr>
                 <w:sz w:val="24"/>
@@ -6844,6 +8568,7 @@
               </w:rPr>
               <w:t>Name</w:t>
             </w:r>
+            <w:proofErr w:type="spellEnd"/>
           </w:p>
         </w:tc>
         <w:tc>
@@ -6858,12 +8583,21 @@
                 <w:szCs w:val="24"/>
               </w:rPr>
             </w:pPr>
-            <w:r>
-              <w:rPr>
-                <w:sz w:val="24"/>
-                <w:szCs w:val="24"/>
-              </w:rPr>
-              <w:t>Varchar(50)</w:t>
+            <w:proofErr w:type="spellStart"/>
+            <w:r>
+              <w:rPr>
+                <w:sz w:val="24"/>
+                <w:szCs w:val="24"/>
+              </w:rPr>
+              <w:t>Varchar</w:t>
+            </w:r>
+            <w:proofErr w:type="spellEnd"/>
+            <w:r>
+              <w:rPr>
+                <w:sz w:val="24"/>
+                <w:szCs w:val="24"/>
+              </w:rPr>
+              <w:t>(50)</w:t>
             </w:r>
           </w:p>
         </w:tc>
@@ -6907,7 +8641,9 @@
         <w:bottom w:val="single" w:sz="4" w:space="24" w:color="9CC2E5" w:themeColor="accent1" w:themeTint="99"/>
         <w:right w:val="single" w:sz="4" w:space="24" w:color="9CC2E5" w:themeColor="accent1" w:themeTint="99"/>
       </w:pgBorders>
+      <w:pgNumType w:start="0"/>
       <w:cols w:space="720"/>
+      <w:titlePg/>
       <w:docGrid w:linePitch="360"/>
     </w:sectPr>
   </w:body>
@@ -7030,9 +8766,9 @@
     </w:lvl>
   </w:abstractNum>
   <w:abstractNum w:abstractNumId="1">
-    <w:nsid w:val="20784F9B"/>
+    <w:nsid w:val="18616C15"/>
     <w:multiLevelType w:val="hybridMultilevel"/>
-    <w:tmpl w:val="6C0ECA54"/>
+    <w:tmpl w:val="3ED288DE"/>
     <w:lvl w:ilvl="0" w:tplc="04090001">
       <w:start w:val="1"/>
       <w:numFmt w:val="bullet"/>
@@ -7143,16 +8879,16 @@
     </w:lvl>
   </w:abstractNum>
   <w:abstractNum w:abstractNumId="2">
-    <w:nsid w:val="33981AF6"/>
+    <w:nsid w:val="20784F9B"/>
     <w:multiLevelType w:val="hybridMultilevel"/>
-    <w:tmpl w:val="033EC262"/>
+    <w:tmpl w:val="6C0ECA54"/>
     <w:lvl w:ilvl="0" w:tplc="04090001">
       <w:start w:val="1"/>
       <w:numFmt w:val="bullet"/>
       <w:lvlText w:val=""/>
       <w:lvlJc w:val="left"/>
       <w:pPr>
-        <w:ind w:left="765" w:hanging="360"/>
+        <w:ind w:left="720" w:hanging="360"/>
       </w:pPr>
       <w:rPr>
         <w:rFonts w:ascii="Symbol" w:hAnsi="Symbol" w:hint="default"/>
@@ -7164,7 +8900,7 @@
       <w:lvlText w:val="o"/>
       <w:lvlJc w:val="left"/>
       <w:pPr>
-        <w:ind w:left="1485" w:hanging="360"/>
+        <w:ind w:left="1440" w:hanging="360"/>
       </w:pPr>
       <w:rPr>
         <w:rFonts w:ascii="Courier New" w:hAnsi="Courier New" w:cs="Courier New" w:hint="default"/>
@@ -7176,7 +8912,7 @@
       <w:lvlText w:val=""/>
       <w:lvlJc w:val="left"/>
       <w:pPr>
-        <w:ind w:left="2205" w:hanging="360"/>
+        <w:ind w:left="2160" w:hanging="360"/>
       </w:pPr>
       <w:rPr>
         <w:rFonts w:ascii="Wingdings" w:hAnsi="Wingdings" w:hint="default"/>
@@ -7188,7 +8924,7 @@
       <w:lvlText w:val=""/>
       <w:lvlJc w:val="left"/>
       <w:pPr>
-        <w:ind w:left="2925" w:hanging="360"/>
+        <w:ind w:left="2880" w:hanging="360"/>
       </w:pPr>
       <w:rPr>
         <w:rFonts w:ascii="Symbol" w:hAnsi="Symbol" w:hint="default"/>
@@ -7200,7 +8936,7 @@
       <w:lvlText w:val="o"/>
       <w:lvlJc w:val="left"/>
       <w:pPr>
-        <w:ind w:left="3645" w:hanging="360"/>
+        <w:ind w:left="3600" w:hanging="360"/>
       </w:pPr>
       <w:rPr>
         <w:rFonts w:ascii="Courier New" w:hAnsi="Courier New" w:cs="Courier New" w:hint="default"/>
@@ -7212,7 +8948,7 @@
       <w:lvlText w:val=""/>
       <w:lvlJc w:val="left"/>
       <w:pPr>
-        <w:ind w:left="4365" w:hanging="360"/>
+        <w:ind w:left="4320" w:hanging="360"/>
       </w:pPr>
       <w:rPr>
         <w:rFonts w:ascii="Wingdings" w:hAnsi="Wingdings" w:hint="default"/>
@@ -7224,7 +8960,7 @@
       <w:lvlText w:val=""/>
       <w:lvlJc w:val="left"/>
       <w:pPr>
-        <w:ind w:left="5085" w:hanging="360"/>
+        <w:ind w:left="5040" w:hanging="360"/>
       </w:pPr>
       <w:rPr>
         <w:rFonts w:ascii="Symbol" w:hAnsi="Symbol" w:hint="default"/>
@@ -7236,7 +8972,7 @@
       <w:lvlText w:val="o"/>
       <w:lvlJc w:val="left"/>
       <w:pPr>
-        <w:ind w:left="5805" w:hanging="360"/>
+        <w:ind w:left="5760" w:hanging="360"/>
       </w:pPr>
       <w:rPr>
         <w:rFonts w:ascii="Courier New" w:hAnsi="Courier New" w:cs="Courier New" w:hint="default"/>
@@ -7248,7 +8984,7 @@
       <w:lvlText w:val=""/>
       <w:lvlJc w:val="left"/>
       <w:pPr>
-        <w:ind w:left="6525" w:hanging="360"/>
+        <w:ind w:left="6480" w:hanging="360"/>
       </w:pPr>
       <w:rPr>
         <w:rFonts w:ascii="Wingdings" w:hAnsi="Wingdings" w:hint="default"/>
@@ -7256,16 +8992,16 @@
     </w:lvl>
   </w:abstractNum>
   <w:abstractNum w:abstractNumId="3">
-    <w:nsid w:val="33D10F6D"/>
+    <w:nsid w:val="33981AF6"/>
     <w:multiLevelType w:val="hybridMultilevel"/>
-    <w:tmpl w:val="D10EAB5C"/>
+    <w:tmpl w:val="033EC262"/>
     <w:lvl w:ilvl="0" w:tplc="04090001">
       <w:start w:val="1"/>
       <w:numFmt w:val="bullet"/>
       <w:lvlText w:val=""/>
       <w:lvlJc w:val="left"/>
       <w:pPr>
-        <w:ind w:left="720" w:hanging="360"/>
+        <w:ind w:left="765" w:hanging="360"/>
       </w:pPr>
       <w:rPr>
         <w:rFonts w:ascii="Symbol" w:hAnsi="Symbol" w:hint="default"/>
@@ -7277,7 +9013,7 @@
       <w:lvlText w:val="o"/>
       <w:lvlJc w:val="left"/>
       <w:pPr>
-        <w:ind w:left="1440" w:hanging="360"/>
+        <w:ind w:left="1485" w:hanging="360"/>
       </w:pPr>
       <w:rPr>
         <w:rFonts w:ascii="Courier New" w:hAnsi="Courier New" w:cs="Courier New" w:hint="default"/>
@@ -7289,7 +9025,7 @@
       <w:lvlText w:val=""/>
       <w:lvlJc w:val="left"/>
       <w:pPr>
-        <w:ind w:left="2160" w:hanging="360"/>
+        <w:ind w:left="2205" w:hanging="360"/>
       </w:pPr>
       <w:rPr>
         <w:rFonts w:ascii="Wingdings" w:hAnsi="Wingdings" w:hint="default"/>
@@ -7301,7 +9037,7 @@
       <w:lvlText w:val=""/>
       <w:lvlJc w:val="left"/>
       <w:pPr>
-        <w:ind w:left="2880" w:hanging="360"/>
+        <w:ind w:left="2925" w:hanging="360"/>
       </w:pPr>
       <w:rPr>
         <w:rFonts w:ascii="Symbol" w:hAnsi="Symbol" w:hint="default"/>
@@ -7313,7 +9049,7 @@
       <w:lvlText w:val="o"/>
       <w:lvlJc w:val="left"/>
       <w:pPr>
-        <w:ind w:left="3600" w:hanging="360"/>
+        <w:ind w:left="3645" w:hanging="360"/>
       </w:pPr>
       <w:rPr>
         <w:rFonts w:ascii="Courier New" w:hAnsi="Courier New" w:cs="Courier New" w:hint="default"/>
@@ -7325,7 +9061,7 @@
       <w:lvlText w:val=""/>
       <w:lvlJc w:val="left"/>
       <w:pPr>
-        <w:ind w:left="4320" w:hanging="360"/>
+        <w:ind w:left="4365" w:hanging="360"/>
       </w:pPr>
       <w:rPr>
         <w:rFonts w:ascii="Wingdings" w:hAnsi="Wingdings" w:hint="default"/>
@@ -7337,7 +9073,7 @@
       <w:lvlText w:val=""/>
       <w:lvlJc w:val="left"/>
       <w:pPr>
-        <w:ind w:left="5040" w:hanging="360"/>
+        <w:ind w:left="5085" w:hanging="360"/>
       </w:pPr>
       <w:rPr>
         <w:rFonts w:ascii="Symbol" w:hAnsi="Symbol" w:hint="default"/>
@@ -7349,7 +9085,7 @@
       <w:lvlText w:val="o"/>
       <w:lvlJc w:val="left"/>
       <w:pPr>
-        <w:ind w:left="5760" w:hanging="360"/>
+        <w:ind w:left="5805" w:hanging="360"/>
       </w:pPr>
       <w:rPr>
         <w:rFonts w:ascii="Courier New" w:hAnsi="Courier New" w:cs="Courier New" w:hint="default"/>
@@ -7361,7 +9097,7 @@
       <w:lvlText w:val=""/>
       <w:lvlJc w:val="left"/>
       <w:pPr>
-        <w:ind w:left="6480" w:hanging="360"/>
+        <w:ind w:left="6525" w:hanging="360"/>
       </w:pPr>
       <w:rPr>
         <w:rFonts w:ascii="Wingdings" w:hAnsi="Wingdings" w:hint="default"/>
@@ -7369,9 +9105,9 @@
     </w:lvl>
   </w:abstractNum>
   <w:abstractNum w:abstractNumId="4">
-    <w:nsid w:val="3A2138D5"/>
+    <w:nsid w:val="33D10F6D"/>
     <w:multiLevelType w:val="hybridMultilevel"/>
-    <w:tmpl w:val="F6A4A964"/>
+    <w:tmpl w:val="D10EAB5C"/>
     <w:lvl w:ilvl="0" w:tplc="04090001">
       <w:start w:val="1"/>
       <w:numFmt w:val="bullet"/>
@@ -7482,9 +9218,9 @@
     </w:lvl>
   </w:abstractNum>
   <w:abstractNum w:abstractNumId="5">
-    <w:nsid w:val="4D213C30"/>
+    <w:nsid w:val="3A2138D5"/>
     <w:multiLevelType w:val="hybridMultilevel"/>
-    <w:tmpl w:val="91A4ABB4"/>
+    <w:tmpl w:val="F6A4A964"/>
     <w:lvl w:ilvl="0" w:tplc="04090001">
       <w:start w:val="1"/>
       <w:numFmt w:val="bullet"/>
@@ -7595,9 +9331,9 @@
     </w:lvl>
   </w:abstractNum>
   <w:abstractNum w:abstractNumId="6">
-    <w:nsid w:val="69233875"/>
+    <w:nsid w:val="4D213C30"/>
     <w:multiLevelType w:val="hybridMultilevel"/>
-    <w:tmpl w:val="30D25ED0"/>
+    <w:tmpl w:val="91A4ABB4"/>
     <w:lvl w:ilvl="0" w:tplc="04090001">
       <w:start w:val="1"/>
       <w:numFmt w:val="bullet"/>
@@ -7708,16 +9444,16 @@
     </w:lvl>
   </w:abstractNum>
   <w:abstractNum w:abstractNumId="7">
-    <w:nsid w:val="6A992D96"/>
+    <w:nsid w:val="69233875"/>
     <w:multiLevelType w:val="hybridMultilevel"/>
-    <w:tmpl w:val="121E7F58"/>
+    <w:tmpl w:val="30D25ED0"/>
     <w:lvl w:ilvl="0" w:tplc="04090001">
       <w:start w:val="1"/>
       <w:numFmt w:val="bullet"/>
       <w:lvlText w:val=""/>
       <w:lvlJc w:val="left"/>
       <w:pPr>
-        <w:ind w:left="1440" w:hanging="360"/>
+        <w:ind w:left="720" w:hanging="360"/>
       </w:pPr>
       <w:rPr>
         <w:rFonts w:ascii="Symbol" w:hAnsi="Symbol" w:hint="default"/>
@@ -7729,7 +9465,7 @@
       <w:lvlText w:val="o"/>
       <w:lvlJc w:val="left"/>
       <w:pPr>
-        <w:ind w:left="2160" w:hanging="360"/>
+        <w:ind w:left="1440" w:hanging="360"/>
       </w:pPr>
       <w:rPr>
         <w:rFonts w:ascii="Courier New" w:hAnsi="Courier New" w:cs="Courier New" w:hint="default"/>
@@ -7741,7 +9477,7 @@
       <w:lvlText w:val=""/>
       <w:lvlJc w:val="left"/>
       <w:pPr>
-        <w:ind w:left="2880" w:hanging="360"/>
+        <w:ind w:left="2160" w:hanging="360"/>
       </w:pPr>
       <w:rPr>
         <w:rFonts w:ascii="Wingdings" w:hAnsi="Wingdings" w:hint="default"/>
@@ -7753,7 +9489,7 @@
       <w:lvlText w:val=""/>
       <w:lvlJc w:val="left"/>
       <w:pPr>
-        <w:ind w:left="3600" w:hanging="360"/>
+        <w:ind w:left="2880" w:hanging="360"/>
       </w:pPr>
       <w:rPr>
         <w:rFonts w:ascii="Symbol" w:hAnsi="Symbol" w:hint="default"/>
@@ -7765,7 +9501,7 @@
       <w:lvlText w:val="o"/>
       <w:lvlJc w:val="left"/>
       <w:pPr>
-        <w:ind w:left="4320" w:hanging="360"/>
+        <w:ind w:left="3600" w:hanging="360"/>
       </w:pPr>
       <w:rPr>
         <w:rFonts w:ascii="Courier New" w:hAnsi="Courier New" w:cs="Courier New" w:hint="default"/>
@@ -7777,7 +9513,7 @@
       <w:lvlText w:val=""/>
       <w:lvlJc w:val="left"/>
       <w:pPr>
-        <w:ind w:left="5040" w:hanging="360"/>
+        <w:ind w:left="4320" w:hanging="360"/>
       </w:pPr>
       <w:rPr>
         <w:rFonts w:ascii="Wingdings" w:hAnsi="Wingdings" w:hint="default"/>
@@ -7789,7 +9525,7 @@
       <w:lvlText w:val=""/>
       <w:lvlJc w:val="left"/>
       <w:pPr>
-        <w:ind w:left="5760" w:hanging="360"/>
+        <w:ind w:left="5040" w:hanging="360"/>
       </w:pPr>
       <w:rPr>
         <w:rFonts w:ascii="Symbol" w:hAnsi="Symbol" w:hint="default"/>
@@ -7801,7 +9537,7 @@
       <w:lvlText w:val="o"/>
       <w:lvlJc w:val="left"/>
       <w:pPr>
-        <w:ind w:left="6480" w:hanging="360"/>
+        <w:ind w:left="5760" w:hanging="360"/>
       </w:pPr>
       <w:rPr>
         <w:rFonts w:ascii="Courier New" w:hAnsi="Courier New" w:cs="Courier New" w:hint="default"/>
@@ -7813,7 +9549,7 @@
       <w:lvlText w:val=""/>
       <w:lvlJc w:val="left"/>
       <w:pPr>
-        <w:ind w:left="7200" w:hanging="360"/>
+        <w:ind w:left="6480" w:hanging="360"/>
       </w:pPr>
       <w:rPr>
         <w:rFonts w:ascii="Wingdings" w:hAnsi="Wingdings" w:hint="default"/>
@@ -7821,16 +9557,16 @@
     </w:lvl>
   </w:abstractNum>
   <w:abstractNum w:abstractNumId="8">
-    <w:nsid w:val="72185BA7"/>
+    <w:nsid w:val="6A992D96"/>
     <w:multiLevelType w:val="hybridMultilevel"/>
-    <w:tmpl w:val="CAFA5D42"/>
+    <w:tmpl w:val="121E7F58"/>
     <w:lvl w:ilvl="0" w:tplc="04090001">
       <w:start w:val="1"/>
       <w:numFmt w:val="bullet"/>
       <w:lvlText w:val=""/>
       <w:lvlJc w:val="left"/>
       <w:pPr>
-        <w:ind w:left="720" w:hanging="360"/>
+        <w:ind w:left="1440" w:hanging="360"/>
       </w:pPr>
       <w:rPr>
         <w:rFonts w:ascii="Symbol" w:hAnsi="Symbol" w:hint="default"/>
@@ -7842,7 +9578,7 @@
       <w:lvlText w:val="o"/>
       <w:lvlJc w:val="left"/>
       <w:pPr>
-        <w:ind w:left="1440" w:hanging="360"/>
+        <w:ind w:left="2160" w:hanging="360"/>
       </w:pPr>
       <w:rPr>
         <w:rFonts w:ascii="Courier New" w:hAnsi="Courier New" w:cs="Courier New" w:hint="default"/>
@@ -7854,7 +9590,7 @@
       <w:lvlText w:val=""/>
       <w:lvlJc w:val="left"/>
       <w:pPr>
-        <w:ind w:left="2160" w:hanging="360"/>
+        <w:ind w:left="2880" w:hanging="360"/>
       </w:pPr>
       <w:rPr>
         <w:rFonts w:ascii="Wingdings" w:hAnsi="Wingdings" w:hint="default"/>
@@ -7866,7 +9602,7 @@
       <w:lvlText w:val=""/>
       <w:lvlJc w:val="left"/>
       <w:pPr>
-        <w:ind w:left="2880" w:hanging="360"/>
+        <w:ind w:left="3600" w:hanging="360"/>
       </w:pPr>
       <w:rPr>
         <w:rFonts w:ascii="Symbol" w:hAnsi="Symbol" w:hint="default"/>
@@ -7878,7 +9614,7 @@
       <w:lvlText w:val="o"/>
       <w:lvlJc w:val="left"/>
       <w:pPr>
-        <w:ind w:left="3600" w:hanging="360"/>
+        <w:ind w:left="4320" w:hanging="360"/>
       </w:pPr>
       <w:rPr>
         <w:rFonts w:ascii="Courier New" w:hAnsi="Courier New" w:cs="Courier New" w:hint="default"/>
@@ -7890,7 +9626,7 @@
       <w:lvlText w:val=""/>
       <w:lvlJc w:val="left"/>
       <w:pPr>
-        <w:ind w:left="4320" w:hanging="360"/>
+        <w:ind w:left="5040" w:hanging="360"/>
       </w:pPr>
       <w:rPr>
         <w:rFonts w:ascii="Wingdings" w:hAnsi="Wingdings" w:hint="default"/>
@@ -7902,7 +9638,7 @@
       <w:lvlText w:val=""/>
       <w:lvlJc w:val="left"/>
       <w:pPr>
-        <w:ind w:left="5040" w:hanging="360"/>
+        <w:ind w:left="5760" w:hanging="360"/>
       </w:pPr>
       <w:rPr>
         <w:rFonts w:ascii="Symbol" w:hAnsi="Symbol" w:hint="default"/>
@@ -7914,7 +9650,7 @@
       <w:lvlText w:val="o"/>
       <w:lvlJc w:val="left"/>
       <w:pPr>
-        <w:ind w:left="5760" w:hanging="360"/>
+        <w:ind w:left="6480" w:hanging="360"/>
       </w:pPr>
       <w:rPr>
         <w:rFonts w:ascii="Courier New" w:hAnsi="Courier New" w:cs="Courier New" w:hint="default"/>
@@ -7926,7 +9662,7 @@
       <w:lvlText w:val=""/>
       <w:lvlJc w:val="left"/>
       <w:pPr>
-        <w:ind w:left="6480" w:hanging="360"/>
+        <w:ind w:left="7200" w:hanging="360"/>
       </w:pPr>
       <w:rPr>
         <w:rFonts w:ascii="Wingdings" w:hAnsi="Wingdings" w:hint="default"/>
@@ -7934,9 +9670,9 @@
     </w:lvl>
   </w:abstractNum>
   <w:abstractNum w:abstractNumId="9">
-    <w:nsid w:val="7E345A2F"/>
+    <w:nsid w:val="72185BA7"/>
     <w:multiLevelType w:val="hybridMultilevel"/>
-    <w:tmpl w:val="1DB873F4"/>
+    <w:tmpl w:val="CAFA5D42"/>
     <w:lvl w:ilvl="0" w:tplc="04090001">
       <w:start w:val="1"/>
       <w:numFmt w:val="bullet"/>
@@ -8046,35 +9782,151 @@
       </w:rPr>
     </w:lvl>
   </w:abstractNum>
+  <w:abstractNum w:abstractNumId="10">
+    <w:nsid w:val="7E345A2F"/>
+    <w:multiLevelType w:val="hybridMultilevel"/>
+    <w:tmpl w:val="1DB873F4"/>
+    <w:lvl w:ilvl="0" w:tplc="04090001">
+      <w:start w:val="1"/>
+      <w:numFmt w:val="bullet"/>
+      <w:lvlText w:val=""/>
+      <w:lvlJc w:val="left"/>
+      <w:pPr>
+        <w:ind w:left="720" w:hanging="360"/>
+      </w:pPr>
+      <w:rPr>
+        <w:rFonts w:ascii="Symbol" w:hAnsi="Symbol" w:hint="default"/>
+      </w:rPr>
+    </w:lvl>
+    <w:lvl w:ilvl="1" w:tplc="04090003" w:tentative="1">
+      <w:start w:val="1"/>
+      <w:numFmt w:val="bullet"/>
+      <w:lvlText w:val="o"/>
+      <w:lvlJc w:val="left"/>
+      <w:pPr>
+        <w:ind w:left="1440" w:hanging="360"/>
+      </w:pPr>
+      <w:rPr>
+        <w:rFonts w:ascii="Courier New" w:hAnsi="Courier New" w:cs="Courier New" w:hint="default"/>
+      </w:rPr>
+    </w:lvl>
+    <w:lvl w:ilvl="2" w:tplc="04090005" w:tentative="1">
+      <w:start w:val="1"/>
+      <w:numFmt w:val="bullet"/>
+      <w:lvlText w:val=""/>
+      <w:lvlJc w:val="left"/>
+      <w:pPr>
+        <w:ind w:left="2160" w:hanging="360"/>
+      </w:pPr>
+      <w:rPr>
+        <w:rFonts w:ascii="Wingdings" w:hAnsi="Wingdings" w:hint="default"/>
+      </w:rPr>
+    </w:lvl>
+    <w:lvl w:ilvl="3" w:tplc="04090001" w:tentative="1">
+      <w:start w:val="1"/>
+      <w:numFmt w:val="bullet"/>
+      <w:lvlText w:val=""/>
+      <w:lvlJc w:val="left"/>
+      <w:pPr>
+        <w:ind w:left="2880" w:hanging="360"/>
+      </w:pPr>
+      <w:rPr>
+        <w:rFonts w:ascii="Symbol" w:hAnsi="Symbol" w:hint="default"/>
+      </w:rPr>
+    </w:lvl>
+    <w:lvl w:ilvl="4" w:tplc="04090003" w:tentative="1">
+      <w:start w:val="1"/>
+      <w:numFmt w:val="bullet"/>
+      <w:lvlText w:val="o"/>
+      <w:lvlJc w:val="left"/>
+      <w:pPr>
+        <w:ind w:left="3600" w:hanging="360"/>
+      </w:pPr>
+      <w:rPr>
+        <w:rFonts w:ascii="Courier New" w:hAnsi="Courier New" w:cs="Courier New" w:hint="default"/>
+      </w:rPr>
+    </w:lvl>
+    <w:lvl w:ilvl="5" w:tplc="04090005" w:tentative="1">
+      <w:start w:val="1"/>
+      <w:numFmt w:val="bullet"/>
+      <w:lvlText w:val=""/>
+      <w:lvlJc w:val="left"/>
+      <w:pPr>
+        <w:ind w:left="4320" w:hanging="360"/>
+      </w:pPr>
+      <w:rPr>
+        <w:rFonts w:ascii="Wingdings" w:hAnsi="Wingdings" w:hint="default"/>
+      </w:rPr>
+    </w:lvl>
+    <w:lvl w:ilvl="6" w:tplc="04090001" w:tentative="1">
+      <w:start w:val="1"/>
+      <w:numFmt w:val="bullet"/>
+      <w:lvlText w:val=""/>
+      <w:lvlJc w:val="left"/>
+      <w:pPr>
+        <w:ind w:left="5040" w:hanging="360"/>
+      </w:pPr>
+      <w:rPr>
+        <w:rFonts w:ascii="Symbol" w:hAnsi="Symbol" w:hint="default"/>
+      </w:rPr>
+    </w:lvl>
+    <w:lvl w:ilvl="7" w:tplc="04090003" w:tentative="1">
+      <w:start w:val="1"/>
+      <w:numFmt w:val="bullet"/>
+      <w:lvlText w:val="o"/>
+      <w:lvlJc w:val="left"/>
+      <w:pPr>
+        <w:ind w:left="5760" w:hanging="360"/>
+      </w:pPr>
+      <w:rPr>
+        <w:rFonts w:ascii="Courier New" w:hAnsi="Courier New" w:cs="Courier New" w:hint="default"/>
+      </w:rPr>
+    </w:lvl>
+    <w:lvl w:ilvl="8" w:tplc="04090005" w:tentative="1">
+      <w:start w:val="1"/>
+      <w:numFmt w:val="bullet"/>
+      <w:lvlText w:val=""/>
+      <w:lvlJc w:val="left"/>
+      <w:pPr>
+        <w:ind w:left="6480" w:hanging="360"/>
+      </w:pPr>
+      <w:rPr>
+        <w:rFonts w:ascii="Wingdings" w:hAnsi="Wingdings" w:hint="default"/>
+      </w:rPr>
+    </w:lvl>
+  </w:abstractNum>
   <w:num w:numId="1">
+    <w:abstractNumId w:val="3"/>
+  </w:num>
+  <w:num w:numId="2">
+    <w:abstractNumId w:val="9"/>
+  </w:num>
+  <w:num w:numId="3">
     <w:abstractNumId w:val="2"/>
   </w:num>
-  <w:num w:numId="2">
+  <w:num w:numId="4">
     <w:abstractNumId w:val="8"/>
   </w:num>
-  <w:num w:numId="3">
-    <w:abstractNumId w:val="1"/>
-  </w:num>
-  <w:num w:numId="4">
+  <w:num w:numId="5">
     <w:abstractNumId w:val="7"/>
   </w:num>
-  <w:num w:numId="5">
-    <w:abstractNumId w:val="6"/>
-  </w:num>
   <w:num w:numId="6">
-    <w:abstractNumId w:val="4"/>
+    <w:abstractNumId w:val="5"/>
   </w:num>
   <w:num w:numId="7">
-    <w:abstractNumId w:val="3"/>
+    <w:abstractNumId w:val="4"/>
   </w:num>
   <w:num w:numId="8">
     <w:abstractNumId w:val="0"/>
   </w:num>
   <w:num w:numId="9">
-    <w:abstractNumId w:val="5"/>
+    <w:abstractNumId w:val="6"/>
   </w:num>
   <w:num w:numId="10">
-    <w:abstractNumId w:val="9"/>
+    <w:abstractNumId w:val="10"/>
+  </w:num>
+  <w:num w:numId="11">
+    <w:abstractNumId w:val="1"/>
   </w:num>
 </w:numbering>
 </file>
@@ -8476,7 +10328,6 @@
   <w:style w:type="character" w:default="1" w:styleId="DefaultParagraphFont">
     <w:name w:val="Default Paragraph Font"/>
     <w:uiPriority w:val="1"/>
-    <w:semiHidden/>
     <w:unhideWhenUsed/>
   </w:style>
   <w:style w:type="table" w:default="1" w:styleId="TableNormal">
@@ -8628,6 +10479,127 @@
         <w:shd w:val="clear" w:color="auto" w:fill="DEEAF6" w:themeFill="accent1" w:themeFillTint="33"/>
       </w:tcPr>
     </w:tblStylePr>
+  </w:style>
+  <w:style w:type="character" w:styleId="CommentReference">
+    <w:name w:val="annotation reference"/>
+    <w:basedOn w:val="DefaultParagraphFont"/>
+    <w:uiPriority w:val="99"/>
+    <w:semiHidden/>
+    <w:unhideWhenUsed/>
+    <w:rsid w:val="003B70DA"/>
+    <w:rPr>
+      <w:sz w:val="16"/>
+      <w:szCs w:val="16"/>
+    </w:rPr>
+  </w:style>
+  <w:style w:type="paragraph" w:styleId="CommentText">
+    <w:name w:val="annotation text"/>
+    <w:basedOn w:val="Normal"/>
+    <w:link w:val="CommentTextChar"/>
+    <w:uiPriority w:val="99"/>
+    <w:semiHidden/>
+    <w:unhideWhenUsed/>
+    <w:rsid w:val="003B70DA"/>
+    <w:pPr>
+      <w:spacing w:line="240" w:lineRule="auto"/>
+    </w:pPr>
+    <w:rPr>
+      <w:sz w:val="20"/>
+      <w:szCs w:val="20"/>
+    </w:rPr>
+  </w:style>
+  <w:style w:type="character" w:customStyle="1" w:styleId="CommentTextChar">
+    <w:name w:val="Comment Text Char"/>
+    <w:basedOn w:val="DefaultParagraphFont"/>
+    <w:link w:val="CommentText"/>
+    <w:uiPriority w:val="99"/>
+    <w:semiHidden/>
+    <w:rsid w:val="003B70DA"/>
+    <w:rPr>
+      <w:sz w:val="20"/>
+      <w:szCs w:val="20"/>
+    </w:rPr>
+  </w:style>
+  <w:style w:type="paragraph" w:styleId="CommentSubject">
+    <w:name w:val="annotation subject"/>
+    <w:basedOn w:val="CommentText"/>
+    <w:next w:val="CommentText"/>
+    <w:link w:val="CommentSubjectChar"/>
+    <w:uiPriority w:val="99"/>
+    <w:semiHidden/>
+    <w:unhideWhenUsed/>
+    <w:rsid w:val="003B70DA"/>
+    <w:rPr>
+      <w:b/>
+      <w:bCs/>
+    </w:rPr>
+  </w:style>
+  <w:style w:type="character" w:customStyle="1" w:styleId="CommentSubjectChar">
+    <w:name w:val="Comment Subject Char"/>
+    <w:basedOn w:val="CommentTextChar"/>
+    <w:link w:val="CommentSubject"/>
+    <w:uiPriority w:val="99"/>
+    <w:semiHidden/>
+    <w:rsid w:val="003B70DA"/>
+    <w:rPr>
+      <w:b/>
+      <w:bCs/>
+      <w:sz w:val="20"/>
+      <w:szCs w:val="20"/>
+    </w:rPr>
+  </w:style>
+  <w:style w:type="paragraph" w:styleId="BalloonText">
+    <w:name w:val="Balloon Text"/>
+    <w:basedOn w:val="Normal"/>
+    <w:link w:val="BalloonTextChar"/>
+    <w:uiPriority w:val="99"/>
+    <w:semiHidden/>
+    <w:unhideWhenUsed/>
+    <w:rsid w:val="003B70DA"/>
+    <w:pPr>
+      <w:spacing w:after="0" w:line="240" w:lineRule="auto"/>
+    </w:pPr>
+    <w:rPr>
+      <w:rFonts w:ascii="Segoe UI" w:hAnsi="Segoe UI" w:cs="Segoe UI"/>
+      <w:sz w:val="18"/>
+      <w:szCs w:val="18"/>
+    </w:rPr>
+  </w:style>
+  <w:style w:type="character" w:customStyle="1" w:styleId="BalloonTextChar">
+    <w:name w:val="Balloon Text Char"/>
+    <w:basedOn w:val="DefaultParagraphFont"/>
+    <w:link w:val="BalloonText"/>
+    <w:uiPriority w:val="99"/>
+    <w:semiHidden/>
+    <w:rsid w:val="003B70DA"/>
+    <w:rPr>
+      <w:rFonts w:ascii="Segoe UI" w:hAnsi="Segoe UI" w:cs="Segoe UI"/>
+      <w:sz w:val="18"/>
+      <w:szCs w:val="18"/>
+    </w:rPr>
+  </w:style>
+  <w:style w:type="paragraph" w:styleId="NoSpacing">
+    <w:name w:val="No Spacing"/>
+    <w:link w:val="NoSpacingChar"/>
+    <w:uiPriority w:val="1"/>
+    <w:qFormat/>
+    <w:rsid w:val="008220CA"/>
+    <w:pPr>
+      <w:spacing w:after="0" w:line="240" w:lineRule="auto"/>
+    </w:pPr>
+    <w:rPr>
+      <w:rFonts w:eastAsiaTheme="minorEastAsia"/>
+    </w:rPr>
+  </w:style>
+  <w:style w:type="character" w:customStyle="1" w:styleId="NoSpacingChar">
+    <w:name w:val="No Spacing Char"/>
+    <w:basedOn w:val="DefaultParagraphFont"/>
+    <w:link w:val="NoSpacing"/>
+    <w:uiPriority w:val="1"/>
+    <w:rsid w:val="008220CA"/>
+    <w:rPr>
+      <w:rFonts w:eastAsiaTheme="minorEastAsia"/>
+    </w:rPr>
   </w:style>
 </w:styles>
 </file>
@@ -8932,7 +10904,7 @@
 </file>
 
 <file path=customXml/itemProps1.xml><?xml version="1.0" encoding="utf-8"?>
-<ds:datastoreItem xmlns:ds="http://schemas.openxmlformats.org/officeDocument/2006/customXml" ds:itemID="{14C68207-7F61-4743-9BD0-B9505C690E46}">
+<ds:datastoreItem xmlns:ds="http://schemas.openxmlformats.org/officeDocument/2006/customXml" ds:itemID="{7CEC0BDD-B835-4485-999A-16F16C939831}">
   <ds:schemaRefs>
     <ds:schemaRef ds:uri="http://schemas.openxmlformats.org/officeDocument/2006/bibliography"/>
   </ds:schemaRefs>

</xml_diff>